<commit_message>
Vorletzte Version vor Abgabe
</commit_message>
<xml_diff>
--- a/blatt05/G14B05_Back-Behrendt-Stäger.docx
+++ b/blatt05/G14B05_Back-Behrendt-Stäger.docx
@@ -1,6 +1,6 @@
 
 <file path=word/document.xml><?xml version="1.0" encoding="utf-8"?>
-<w:document xmlns:wpc="http://schemas.microsoft.com/office/word/2010/wordprocessingCanvas" xmlns:mc="http://schemas.openxmlformats.org/markup-compatibility/2006" xmlns:o="urn:schemas-microsoft-com:office:office" xmlns:r="http://schemas.openxmlformats.org/officeDocument/2006/relationships" xmlns:m="http://schemas.openxmlformats.org/officeDocument/2006/math" xmlns:v="urn:schemas-microsoft-com:vml" xmlns:wp14="http://schemas.microsoft.com/office/word/2010/wordprocessingDrawing" xmlns:wp="http://schemas.openxmlformats.org/drawingml/2006/wordprocessingDrawing" xmlns:w10="urn:schemas-microsoft-com:office:word" xmlns:w="http://schemas.openxmlformats.org/wordprocessingml/2006/main" xmlns:w14="http://schemas.microsoft.com/office/word/2010/wordml" xmlns:wpg="http://schemas.microsoft.com/office/word/2010/wordprocessingGroup" xmlns:wpi="http://schemas.microsoft.com/office/word/2010/wordprocessingInk" xmlns:wne="http://schemas.microsoft.com/office/word/2006/wordml" xmlns:wps="http://schemas.microsoft.com/office/word/2010/wordprocessingShape" mc:Ignorable="w14 wp14">
+<w:document xmlns:wpc="http://schemas.microsoft.com/office/word/2010/wordprocessingCanvas" xmlns:mc="http://schemas.openxmlformats.org/markup-compatibility/2006" xmlns:o="urn:schemas-microsoft-com:office:office" xmlns:r="http://schemas.openxmlformats.org/officeDocument/2006/relationships" xmlns:m="http://schemas.openxmlformats.org/officeDocument/2006/math" xmlns:v="urn:schemas-microsoft-com:vml" xmlns:wp14="http://schemas.microsoft.com/office/word/2010/wordprocessingDrawing" xmlns:wp="http://schemas.openxmlformats.org/drawingml/2006/wordprocessingDrawing" xmlns:w10="urn:schemas-microsoft-com:office:word" xmlns:w="http://schemas.openxmlformats.org/wordprocessingml/2006/main" xmlns:w14="http://schemas.microsoft.com/office/word/2010/wordml" xmlns:w15="http://schemas.microsoft.com/office/word/2012/wordml" xmlns:wpg="http://schemas.microsoft.com/office/word/2010/wordprocessingGroup" xmlns:wpi="http://schemas.microsoft.com/office/word/2010/wordprocessingInk" xmlns:wne="http://schemas.microsoft.com/office/word/2006/wordml" xmlns:wps="http://schemas.microsoft.com/office/word/2010/wordprocessingShape" mc:Ignorable="w14 w15 wp14">
   <w:body>
     <w:p>
       <w:pPr>
@@ -84,9 +84,11 @@
       <w:r>
         <w:rPr>
           <w:rStyle w:val="SchwacheHervorhebung"/>
+          <w:noProof/>
+          <w:lang w:eastAsia="de-DE"/>
         </w:rPr>
         <w:drawing>
-          <wp:anchor distT="0" distB="0" distL="114300" distR="114300" simplePos="0" relativeHeight="251655168" behindDoc="1" locked="0" layoutInCell="1" allowOverlap="1" wp14:anchorId="05D5E43E" wp14:editId="79A1CD80">
+          <wp:anchor distT="0" distB="0" distL="114300" distR="114300" simplePos="0" relativeHeight="251655168" behindDoc="1" locked="0" layoutInCell="1" allowOverlap="1" wp14:anchorId="7DB1C804" wp14:editId="28534E65">
             <wp:simplePos x="0" y="0"/>
             <wp:positionH relativeFrom="column">
               <wp:posOffset>1900555</wp:posOffset>
@@ -117,7 +119,7 @@
                     <pic:cNvPicPr/>
                   </pic:nvPicPr>
                   <pic:blipFill>
-                    <a:blip r:embed="rId8">
+                    <a:blip r:embed="rId7">
                       <a:extLst>
                         <a:ext uri="{28A0092B-C50C-407E-A947-70E740481C1C}">
                           <a14:useLocalDpi xmlns:a14="http://schemas.microsoft.com/office/drawing/2010/main" val="0"/>
@@ -182,37 +184,21 @@
         <w:t xml:space="preserve">Ein ähnliches Szenario ergibt sich beim Löschen eines Films. Wird das Löschen erst an in_Bestand weitergeleitet, so wird das Löschen verhindert. Wird das Löschen jedoch erst an leiht_aus weitergeleitet, dann </w:t>
       </w:r>
       <w:r>
-        <w:t>wird diese Verknüpfung erst gelöscht.</w:t>
-      </w:r>
-    </w:p>
-    <w:p>
-      <w:pPr>
-        <w:rPr>
-          <w:color w:val="FF0000"/>
-        </w:rPr>
-      </w:pPr>
-      <w:r>
-        <w:rPr>
-          <w:color w:val="FF0000"/>
-        </w:rPr>
-        <w:t>TODO</w:t>
-      </w:r>
-      <w:r>
-        <w:rPr>
-          <w:color w:val="FF0000"/>
-        </w:rPr>
-        <w:t>/CHECK</w:t>
-      </w:r>
-      <w:r>
-        <w:rPr>
-          <w:color w:val="FF0000"/>
-        </w:rPr>
-        <w:t>:</w:t>
-      </w:r>
-    </w:p>
-    <w:p>
-      <w:r>
-        <w:t>Wenn du Videothek gelöscht wird, dann könnte es auch zu einem Konflikt kommen, aber da DANN zu Person wird ja Person nicht gelöscht und somit wäre diese Aktion das sicher???</w:t>
+        <w:t xml:space="preserve">wird diese Verknüpfung erst </w:t>
+      </w:r>
+      <w:commentRangeStart w:id="0"/>
+      <w:r>
+        <w:t>gelöscht</w:t>
+      </w:r>
+      <w:commentRangeEnd w:id="0"/>
+      <w:r>
+        <w:rPr>
+          <w:rStyle w:val="Kommentarzeichen"/>
+        </w:rPr>
+        <w:commentReference w:id="0"/>
+      </w:r>
+      <w:r>
+        <w:t>.</w:t>
       </w:r>
     </w:p>
     <w:p>
@@ -220,16 +206,145 @@
         <w:pStyle w:val="berschrift1"/>
       </w:pPr>
       <w:r>
+        <w:t>Aufgabe 2: Änderbarkeit von Sichten</w:t>
+      </w:r>
+    </w:p>
+    <w:p>
+      <w:pPr>
+        <w:pStyle w:val="berschrift2"/>
+      </w:pPr>
+      <w:r>
+        <w:t>2.A</w:t>
+      </w:r>
+    </w:p>
+    <w:p>
+      <w:pPr>
+        <w:rPr>
+          <w:rStyle w:val="SchwacheHervorhebung"/>
+        </w:rPr>
+      </w:pPr>
+      <w:r>
+        <w:rPr>
+          <w:rStyle w:val="SchwacheHervorhebung"/>
+        </w:rPr>
+        <w:t>FerrariMechaniker: Vorname und Nachname aller Mechaniker, die Ferrari-Rennwagen warten.</w:t>
+      </w:r>
+    </w:p>
+    <w:p>
+      <w:pPr>
+        <w:pStyle w:val="Listenabsatz"/>
+        <w:rPr>
+          <w:lang w:val="en-US"/>
+        </w:rPr>
+      </w:pPr>
+      <w:r>
+        <w:rPr>
+          <w:lang w:val="en-US"/>
+        </w:rPr>
+        <w:t>CREATE VIEW FerrariMechaniker</w:t>
+      </w:r>
+    </w:p>
+    <w:p>
+      <w:pPr>
+        <w:pStyle w:val="Listenabsatz"/>
+        <w:rPr>
+          <w:lang w:val="en-US"/>
+        </w:rPr>
+      </w:pPr>
+      <w:r>
+        <w:rPr>
+          <w:lang w:val="en-US"/>
+        </w:rPr>
+        <w:t>AS S</w:t>
+      </w:r>
+      <w:r>
+        <w:rPr>
+          <w:lang w:val="en-US"/>
+        </w:rPr>
+        <w:t>ELECT Vorname, Nachname FROM Me</w:t>
+      </w:r>
+      <w:r>
+        <w:rPr>
+          <w:lang w:val="en-US"/>
+        </w:rPr>
+        <w:t>ch</w:t>
+      </w:r>
+      <w:r>
+        <w:rPr>
+          <w:lang w:val="en-US"/>
+        </w:rPr>
+        <w:t>a</w:t>
+      </w:r>
+      <w:r>
+        <w:rPr>
+          <w:lang w:val="en-US"/>
+        </w:rPr>
+        <w:t>niker</w:t>
+      </w:r>
+    </w:p>
+    <w:p>
+      <w:pPr>
+        <w:pStyle w:val="Listenabsatz"/>
+        <w:rPr>
+          <w:lang w:val="en-US"/>
+        </w:rPr>
+      </w:pPr>
+      <w:r>
+        <w:rPr>
+          <w:lang w:val="en-US"/>
+        </w:rPr>
+        <w:t>WHERE wartet IN (SELECT RNr FROM Rennwagen</w:t>
+      </w:r>
+      <w:r>
+        <w:rPr>
+          <w:lang w:val="en-US"/>
+        </w:rPr>
+        <w:t xml:space="preserve"> WHERE </w:t>
+      </w:r>
+      <w:r>
+        <w:rPr>
+          <w:lang w:val="en-US"/>
+        </w:rPr>
+        <w:t xml:space="preserve">Rennstall </w:t>
+      </w:r>
+      <w:r>
+        <w:rPr>
+          <w:lang w:val="en-US"/>
+        </w:rPr>
+        <w:t xml:space="preserve">= </w:t>
+      </w:r>
+      <w:r>
+        <w:rPr>
+          <w:lang w:val="en-US"/>
+        </w:rPr>
+        <w:t>‘</w:t>
+      </w:r>
+      <w:r>
+        <w:rPr>
+          <w:lang w:val="en-US"/>
+        </w:rPr>
+        <w:t>Ferrari</w:t>
+      </w:r>
+      <w:r>
+        <w:rPr>
+          <w:lang w:val="en-US"/>
+        </w:rPr>
+        <w:t>’</w:t>
+      </w:r>
+      <w:r>
+        <w:rPr>
+          <w:lang w:val="en-US"/>
+        </w:rPr>
+        <w:t>)</w:t>
+      </w:r>
+    </w:p>
+    <w:p>
+      <w:pPr>
+        <w:pStyle w:val="Listenabsatz"/>
+      </w:pPr>
+      <w:r>
         <w:lastRenderedPageBreak/>
-        <w:t>Aufgabe 2: Änderbarkeit von Sichten</w:t>
-      </w:r>
-    </w:p>
-    <w:p>
-      <w:pPr>
-        <w:pStyle w:val="berschrift2"/>
-      </w:pPr>
-      <w:r>
-        <w:t>2.A</w:t>
+        <w:t>Änderungsoperationen sind zulässig.</w:t>
       </w:r>
     </w:p>
     <w:p>
@@ -242,7 +357,7 @@
         <w:rPr>
           <w:rStyle w:val="SchwacheHervorhebung"/>
         </w:rPr>
-        <w:t>FerrariMechaniker: Vorname und Nachname aller Mechaniker, die Ferrari-Rennwagen warten.</w:t>
+        <w:t>reicheMechaniker : Vorname und Nachname aller Mechaniker, die ein Gehalt von mehr als 2 Millionen Geldeinheiten haben</w:t>
       </w:r>
     </w:p>
     <w:p>
@@ -256,7 +371,7 @@
         <w:rPr>
           <w:lang w:val="en-US"/>
         </w:rPr>
-        <w:t>CREATE VIEW FerrariMechaniker</w:t>
+        <w:t>CREATE VIEW reicheMechaniker</w:t>
       </w:r>
     </w:p>
     <w:p>
@@ -270,36 +385,67 @@
         <w:rPr>
           <w:lang w:val="en-US"/>
         </w:rPr>
-        <w:t>AS S</w:t>
-      </w:r>
-      <w:r>
+        <w:t>AS SELECT Vorname, Nachname FROM Mechaniker</w:t>
+      </w:r>
+    </w:p>
+    <w:p>
+      <w:pPr>
+        <w:pStyle w:val="Listenabsatz"/>
         <w:rPr>
           <w:lang w:val="en-US"/>
         </w:rPr>
-        <w:t>ELECT Vorname, Nachname FROM Me</w:t>
-      </w:r>
+      </w:pPr>
       <w:r>
         <w:rPr>
           <w:lang w:val="en-US"/>
         </w:rPr>
-        <w:t>ch</w:t>
+        <w:t>WHERE Gehalt &gt;= 2000000</w:t>
       </w:r>
       <w:r>
         <w:rPr>
           <w:lang w:val="en-US"/>
         </w:rPr>
-        <w:t>a</w:t>
-      </w:r>
-      <w:r>
+        <w:t xml:space="preserve"> </w:t>
+      </w:r>
+    </w:p>
+    <w:p>
+      <w:pPr>
+        <w:pStyle w:val="Listenabsatz"/>
         <w:rPr>
           <w:lang w:val="en-US"/>
         </w:rPr>
-        <w:t>niker</w:t>
+      </w:pPr>
+      <w:r>
+        <w:rPr>
+          <w:lang w:val="en-US"/>
+        </w:rPr>
+        <w:t>WITH CASCADED CHECK OPTION</w:t>
       </w:r>
     </w:p>
     <w:p>
       <w:pPr>
         <w:pStyle w:val="Listenabsatz"/>
+      </w:pPr>
+      <w:r>
+        <w:t>Änderungsoperationen sind zulässig.</w:t>
+      </w:r>
+    </w:p>
+    <w:p>
+      <w:pPr>
+        <w:rPr>
+          <w:rStyle w:val="SchwacheHervorhebung"/>
+        </w:rPr>
+      </w:pPr>
+      <w:r>
+        <w:rPr>
+          <w:rStyle w:val="SchwacheHervorhebung"/>
+        </w:rPr>
+        <w:t xml:space="preserve">alteRennserien: Die Namen aller Rennserien, die es schon vor 1950 gab. </w:t>
+      </w:r>
+    </w:p>
+    <w:p>
+      <w:pPr>
+        <w:pStyle w:val="Listenabsatz"/>
         <w:rPr>
           <w:lang w:val="en-US"/>
         </w:rPr>
@@ -308,91 +454,166 @@
         <w:rPr>
           <w:lang w:val="en-US"/>
         </w:rPr>
-        <w:t>WHERE wartet IN (SELECT RNr FROM Rennwagen</w:t>
-      </w:r>
-      <w:r>
+        <w:t>CREATE VIEW alteRennserien</w:t>
+      </w:r>
+    </w:p>
+    <w:p>
+      <w:pPr>
+        <w:pStyle w:val="Listenabsatz"/>
         <w:rPr>
           <w:lang w:val="en-US"/>
         </w:rPr>
-        <w:t xml:space="preserve"> WHERE </w:t>
-      </w:r>
+      </w:pPr>
       <w:r>
         <w:rPr>
           <w:lang w:val="en-US"/>
         </w:rPr>
-        <w:t xml:space="preserve">Rennstall </w:t>
+        <w:t xml:space="preserve">AS SELECT </w:t>
       </w:r>
       <w:r>
         <w:rPr>
           <w:lang w:val="en-US"/>
         </w:rPr>
-        <w:t xml:space="preserve">= </w:t>
+        <w:t xml:space="preserve">DISTINCT </w:t>
       </w:r>
       <w:r>
         <w:rPr>
           <w:lang w:val="en-US"/>
         </w:rPr>
-        <w:t>‘</w:t>
+        <w:t>Rennserie</w:t>
       </w:r>
       <w:r>
         <w:rPr>
           <w:lang w:val="en-US"/>
         </w:rPr>
-        <w:t>Ferrari</w:t>
+        <w:t xml:space="preserve"> FROM </w:t>
       </w:r>
       <w:r>
         <w:rPr>
           <w:lang w:val="en-US"/>
         </w:rPr>
-        <w:t>’</w:t>
-      </w:r>
-      <w:r>
+        <w:t>Rennwagen</w:t>
+      </w:r>
+    </w:p>
+    <w:p>
+      <w:pPr>
+        <w:pStyle w:val="Listenabsatz"/>
+      </w:pPr>
+      <w:r>
+        <w:t xml:space="preserve">WHERE </w:t>
+      </w:r>
+      <w:r>
+        <w:t xml:space="preserve">Jahr </w:t>
+      </w:r>
+      <w:r>
+        <w:t xml:space="preserve"> </w:t>
+      </w:r>
+      <w:r>
+        <w:t>&lt;</w:t>
+      </w:r>
+      <w:r>
+        <w:t xml:space="preserve"> </w:t>
+      </w:r>
+      <w:r>
+        <w:t>1950</w:t>
+      </w:r>
+    </w:p>
+    <w:p>
+      <w:pPr>
+        <w:pStyle w:val="Listenabsatz"/>
+      </w:pPr>
+      <w:r>
+        <w:t>Änderungsoperationen sind nicht zulässig. Es fehlt der Primärschlüssel.</w:t>
+      </w:r>
+    </w:p>
+    <w:p>
+      <w:pPr>
+        <w:rPr>
+          <w:rStyle w:val="SchwacheHervorhebung"/>
+        </w:rPr>
+      </w:pPr>
+      <w:r>
+        <w:rPr>
+          <w:rStyle w:val="SchwacheHervorhebung"/>
+        </w:rPr>
+        <w:t xml:space="preserve">FerrariWagen: RNr, Typ, Rennserie und Jahr aller Rennwagen aus dem Stall ’Ferrari’. </w:t>
+      </w:r>
+    </w:p>
+    <w:p>
+      <w:pPr>
+        <w:pStyle w:val="Listenabsatz"/>
         <w:rPr>
           <w:lang w:val="en-US"/>
         </w:rPr>
-        <w:t>)</w:t>
+      </w:pPr>
+      <w:r>
+        <w:rPr>
+          <w:lang w:val="en-US"/>
+        </w:rPr>
+        <w:t xml:space="preserve">CREATE VIEW </w:t>
+      </w:r>
+      <w:r>
+        <w:rPr>
+          <w:lang w:val="en-US"/>
+        </w:rPr>
+        <w:t>FerrariWagen</w:t>
       </w:r>
     </w:p>
     <w:p>
       <w:pPr>
         <w:pStyle w:val="Listenabsatz"/>
-      </w:pPr>
-      <w:r>
-        <w:t>Änderungsoperationen sind zulässig.</w:t>
-      </w:r>
-    </w:p>
-    <w:p>
-      <w:pPr>
-        <w:rPr>
-          <w:rStyle w:val="SchwacheHervorhebung"/>
-        </w:rPr>
-      </w:pPr>
-      <w:r>
-        <w:rPr>
-          <w:rStyle w:val="SchwacheHervorhebung"/>
-        </w:rPr>
-        <w:t>reicheMechaniker : Vorname und Nachname aller Mechaniker, die ein Gehalt von mehr als 2 Millionen Geldeinheiten haben</w:t>
+        <w:rPr>
+          <w:lang w:val="en-US"/>
+        </w:rPr>
+      </w:pPr>
+      <w:r>
+        <w:rPr>
+          <w:lang w:val="en-US"/>
+        </w:rPr>
+        <w:t xml:space="preserve">AS SELECT </w:t>
+      </w:r>
+      <w:r>
+        <w:rPr>
+          <w:lang w:val="en-US"/>
+        </w:rPr>
+        <w:t xml:space="preserve">RNr, Typ, Rennserie, Jahr </w:t>
+      </w:r>
+      <w:r>
+        <w:rPr>
+          <w:lang w:val="en-US"/>
+        </w:rPr>
+        <w:t xml:space="preserve">FROM </w:t>
+      </w:r>
+      <w:r>
+        <w:rPr>
+          <w:lang w:val="en-US"/>
+        </w:rPr>
+        <w:t>Rennwagen</w:t>
       </w:r>
     </w:p>
     <w:p>
       <w:pPr>
         <w:pStyle w:val="Listenabsatz"/>
-      </w:pPr>
-      <w:r>
-        <w:t>CREATE VIEW reicheMechaniker</w:t>
+        <w:rPr>
+          <w:lang w:val="en-US"/>
+        </w:rPr>
+      </w:pPr>
+      <w:r>
+        <w:rPr>
+          <w:lang w:val="en-US"/>
+        </w:rPr>
+        <w:t xml:space="preserve">WHERE </w:t>
+      </w:r>
+      <w:r>
+        <w:rPr>
+          <w:lang w:val="en-US"/>
+        </w:rPr>
+        <w:t>Rennstall = ‘Ferrari’</w:t>
       </w:r>
     </w:p>
     <w:p>
       <w:pPr>
         <w:pStyle w:val="Listenabsatz"/>
-      </w:pPr>
-      <w:r>
-        <w:t>AS SELECT Vorname, Nachname FROM Mechaniker</w:t>
-      </w:r>
-    </w:p>
-    <w:p>
-      <w:pPr>
-        <w:pStyle w:val="Listenabsatz"/>
         <w:rPr>
           <w:lang w:val="en-US"/>
         </w:rPr>
@@ -401,214 +622,6 @@
         <w:rPr>
           <w:lang w:val="en-US"/>
         </w:rPr>
-        <w:t>WHERE Gehalt &gt;= 2000000</w:t>
-      </w:r>
-      <w:r>
-        <w:rPr>
-          <w:lang w:val="en-US"/>
-        </w:rPr>
-        <w:t xml:space="preserve"> </w:t>
-      </w:r>
-    </w:p>
-    <w:p>
-      <w:pPr>
-        <w:pStyle w:val="Listenabsatz"/>
-        <w:rPr>
-          <w:lang w:val="en-US"/>
-        </w:rPr>
-      </w:pPr>
-      <w:r>
-        <w:rPr>
-          <w:lang w:val="en-US"/>
-        </w:rPr>
-        <w:t>WITH CASCADED CHECK OPTION</w:t>
-      </w:r>
-    </w:p>
-    <w:p>
-      <w:pPr>
-        <w:pStyle w:val="Listenabsatz"/>
-      </w:pPr>
-      <w:r>
-        <w:t>Änderungsoperationen sind zulässig.</w:t>
-      </w:r>
-    </w:p>
-    <w:p>
-      <w:pPr>
-        <w:rPr>
-          <w:rStyle w:val="SchwacheHervorhebung"/>
-        </w:rPr>
-      </w:pPr>
-      <w:r>
-        <w:rPr>
-          <w:rStyle w:val="SchwacheHervorhebung"/>
-        </w:rPr>
-        <w:t xml:space="preserve">alteRennserien: Die Namen aller Rennserien, die es schon vor 1950 gab. </w:t>
-      </w:r>
-    </w:p>
-    <w:p>
-      <w:pPr>
-        <w:pStyle w:val="Listenabsatz"/>
-        <w:rPr>
-          <w:lang w:val="en-US"/>
-        </w:rPr>
-      </w:pPr>
-      <w:r>
-        <w:rPr>
-          <w:lang w:val="en-US"/>
-        </w:rPr>
-        <w:t>CREATE VIEW alteRennserien</w:t>
-      </w:r>
-    </w:p>
-    <w:p>
-      <w:pPr>
-        <w:pStyle w:val="Listenabsatz"/>
-        <w:rPr>
-          <w:lang w:val="en-US"/>
-        </w:rPr>
-      </w:pPr>
-      <w:r>
-        <w:rPr>
-          <w:lang w:val="en-US"/>
-        </w:rPr>
-        <w:t xml:space="preserve">AS SELECT </w:t>
-      </w:r>
-      <w:r>
-        <w:rPr>
-          <w:lang w:val="en-US"/>
-        </w:rPr>
-        <w:t xml:space="preserve">DISTINCT </w:t>
-      </w:r>
-      <w:r>
-        <w:rPr>
-          <w:lang w:val="en-US"/>
-        </w:rPr>
-        <w:t>Rennserie</w:t>
-      </w:r>
-      <w:r>
-        <w:rPr>
-          <w:lang w:val="en-US"/>
-        </w:rPr>
-        <w:t xml:space="preserve"> FROM </w:t>
-      </w:r>
-      <w:r>
-        <w:rPr>
-          <w:lang w:val="en-US"/>
-        </w:rPr>
-        <w:t>Rennwagen</w:t>
-      </w:r>
-    </w:p>
-    <w:p>
-      <w:pPr>
-        <w:pStyle w:val="Listenabsatz"/>
-      </w:pPr>
-      <w:r>
-        <w:t xml:space="preserve">WHERE </w:t>
-      </w:r>
-      <w:r>
-        <w:t xml:space="preserve">Jahr </w:t>
-      </w:r>
-      <w:r>
-        <w:t xml:space="preserve"> </w:t>
-      </w:r>
-      <w:r>
-        <w:t>&lt;</w:t>
-      </w:r>
-      <w:r>
-        <w:t xml:space="preserve"> </w:t>
-      </w:r>
-      <w:r>
-        <w:t>1950</w:t>
-      </w:r>
-    </w:p>
-    <w:p>
-      <w:pPr>
-        <w:pStyle w:val="Listenabsatz"/>
-      </w:pPr>
-      <w:r>
-        <w:t>Änderungsoperationen sind nicht zulässig. Es fehlt der Primärschlüssel.</w:t>
-      </w:r>
-    </w:p>
-    <w:p>
-      <w:pPr>
-        <w:rPr>
-          <w:rStyle w:val="SchwacheHervorhebung"/>
-        </w:rPr>
-      </w:pPr>
-      <w:r>
-        <w:rPr>
-          <w:rStyle w:val="SchwacheHervorhebung"/>
-        </w:rPr>
-        <w:t xml:space="preserve">FerrariWagen: RNr, Typ, Rennserie und Jahr aller Rennwagen aus dem Stall ’Ferrari’. </w:t>
-      </w:r>
-    </w:p>
-    <w:p>
-      <w:pPr>
-        <w:pStyle w:val="Listenabsatz"/>
-        <w:rPr>
-          <w:lang w:val="en-US"/>
-        </w:rPr>
-      </w:pPr>
-      <w:r>
-        <w:rPr>
-          <w:lang w:val="en-US"/>
-        </w:rPr>
-        <w:t xml:space="preserve">CREATE VIEW </w:t>
-      </w:r>
-      <w:r>
-        <w:rPr>
-          <w:lang w:val="en-US"/>
-        </w:rPr>
-        <w:t>FerrariWagen</w:t>
-      </w:r>
-    </w:p>
-    <w:p>
-      <w:pPr>
-        <w:pStyle w:val="Listenabsatz"/>
-        <w:rPr>
-          <w:lang w:val="en-US"/>
-        </w:rPr>
-      </w:pPr>
-      <w:r>
-        <w:rPr>
-          <w:lang w:val="en-US"/>
-        </w:rPr>
-        <w:t xml:space="preserve">AS SELECT </w:t>
-      </w:r>
-      <w:r>
-        <w:rPr>
-          <w:lang w:val="en-US"/>
-        </w:rPr>
-        <w:t xml:space="preserve">RNr, Typ, Rennserie, Jahr </w:t>
-      </w:r>
-      <w:r>
-        <w:rPr>
-          <w:lang w:val="en-US"/>
-        </w:rPr>
-        <w:t xml:space="preserve">FROM </w:t>
-      </w:r>
-      <w:r>
-        <w:rPr>
-          <w:lang w:val="en-US"/>
-        </w:rPr>
-        <w:t>Rennwagen</w:t>
-      </w:r>
-    </w:p>
-    <w:p>
-      <w:pPr>
-        <w:pStyle w:val="Listenabsatz"/>
-      </w:pPr>
-      <w:r>
-        <w:t xml:space="preserve">WHERE </w:t>
-      </w:r>
-      <w:r>
-        <w:t>Rennstall = ‘Ferrari’</w:t>
-      </w:r>
-    </w:p>
-    <w:p>
-      <w:pPr>
-        <w:pStyle w:val="Listenabsatz"/>
-      </w:pPr>
-      <w:r>
         <w:t>WITH CASCADED CHECK OPTION</w:t>
       </w:r>
     </w:p>
@@ -650,16 +663,21 @@
         </w:numPr>
       </w:pPr>
       <w:r>
-        <w:t xml:space="preserve">Diese Operation kann durchgeführt werden. </w:t>
-      </w:r>
-      <w:r>
-        <w:rPr>
-          <w:color w:val="FF0000"/>
-        </w:rPr>
-        <w:t>Nur in Formel1_Wagen und Auto-Union-Rennwagen können neue Tupel auftreten.</w:t>
-      </w:r>
-      <w:r>
-        <w:t xml:space="preserve"> Die Änderungen sind in den Sichten Formel1_Wagen, Ferrari_F1_Wagen und Auto-Union-Rennwagen sichtbar</w:t>
+        <w:t>Diese Operation kann durchgeführt werden</w:t>
+      </w:r>
+      <w:r>
+        <w:t xml:space="preserve">. Nur in Formel1_Wagen und Auto-Union-Rennwagen können neue Tupel </w:t>
+      </w:r>
+      <w:commentRangeStart w:id="1"/>
+      <w:r>
+        <w:t>auftreten</w:t>
+      </w:r>
+      <w:commentRangeEnd w:id="1"/>
+      <w:r>
+        <w:rPr>
+          <w:rStyle w:val="Kommentarzeichen"/>
+        </w:rPr>
+        <w:commentReference w:id="1"/>
       </w:r>
       <w:r>
         <w:t>.</w:t>
@@ -718,7 +736,6 @@
         <w:pStyle w:val="berschrift1"/>
       </w:pPr>
       <w:r>
-        <w:lastRenderedPageBreak/>
         <w:t>Aufgabe 3: Serialisierbarkeit, Anomalien</w:t>
       </w:r>
     </w:p>
@@ -740,12 +757,32 @@
         <w:rPr>
           <w:rStyle w:val="SchwacheHervorhebung"/>
         </w:rPr>
-        <w:t>Wie lautet nach Ausführung des Schedules die Belegung für die Variablen A und B?</w:t>
+        <w:t xml:space="preserve">Wie lautet nach Ausführung des Schedules die Belegung für die Variablen A und </w:t>
+      </w:r>
+      <w:commentRangeStart w:id="2"/>
+      <w:r>
+        <w:rPr>
+          <w:rStyle w:val="SchwacheHervorhebung"/>
+        </w:rPr>
+        <w:t>B</w:t>
+      </w:r>
+      <w:commentRangeEnd w:id="2"/>
+      <w:r>
+        <w:rPr>
+          <w:rStyle w:val="Kommentarzeichen"/>
+        </w:rPr>
+        <w:commentReference w:id="2"/>
+      </w:r>
+      <w:r>
+        <w:rPr>
+          <w:rStyle w:val="SchwacheHervorhebung"/>
+        </w:rPr>
+        <w:t>?</w:t>
       </w:r>
     </w:p>
     <w:tbl>
       <w:tblPr>
-        <w:tblStyle w:val="GridTable1LightAccent1"/>
+        <w:tblStyle w:val="Gitternetztabelle1hellAkzent11"/>
         <w:tblW w:w="0" w:type="auto"/>
         <w:tblLook w:val="04A0" w:firstRow="1" w:lastRow="0" w:firstColumn="1" w:lastColumn="0" w:noHBand="0" w:noVBand="1"/>
       </w:tblPr>
@@ -1185,6 +1222,7 @@
         <w:pStyle w:val="berschrift2"/>
       </w:pPr>
       <w:r>
+        <w:lastRenderedPageBreak/>
         <w:t>3.B</w:t>
       </w:r>
     </w:p>
@@ -1216,60 +1254,33 @@
       </w:r>
     </w:p>
     <w:p>
+      <w:pPr>
+        <w:rPr>
+          <w:color w:val="FF0000"/>
+        </w:rPr>
+      </w:pPr>
       <w:r>
         <w:t>Für diese Transaktionen bedeutet dies, dass die r und w Operation einer Transaktion vor der r Operation einer anderen Transaktion geschehen muss, wie dies z.B. bei S1 der Fall ist.</w:t>
       </w:r>
       <w:r>
         <w:t xml:space="preserve"> Die Beiden Transaktionen sind also voneinander </w:t>
       </w:r>
+      <w:commentRangeStart w:id="3"/>
       <w:r>
         <w:t>a</w:t>
       </w:r>
       <w:r>
-        <w:t>bhängig.</w:t>
-      </w:r>
-    </w:p>
-    <w:p>
-      <w:pPr>
-        <w:rPr>
-          <w:color w:val="FF0000"/>
-        </w:rPr>
-      </w:pPr>
-      <w:r>
-        <w:rPr>
-          <w:color w:val="FF0000"/>
-        </w:rPr>
-        <w:t>TODO</w:t>
-      </w:r>
-      <w:r>
-        <w:rPr>
-          <w:color w:val="FF0000"/>
-        </w:rPr>
-        <w:t>/CHECK</w:t>
-      </w:r>
-      <w:r>
-        <w:rPr>
-          <w:color w:val="FF0000"/>
-        </w:rPr>
-        <w:t>:</w:t>
-      </w:r>
-      <w:r>
-        <w:rPr>
-          <w:color w:val="FF0000"/>
-        </w:rPr>
-        <w:t xml:space="preserve"> 6P</w:t>
-      </w:r>
-      <w:r>
-        <w:rPr>
-          <w:color w:val="FF0000"/>
-        </w:rPr>
-        <w:t>unkte</w:t>
-      </w:r>
-      <w:r>
-        <w:rPr>
-          <w:color w:val="FF0000"/>
-        </w:rPr>
-        <w:t xml:space="preserve"> Für jede einzelne Transaktion beantworten?</w:t>
+        <w:t>bhängig</w:t>
+      </w:r>
+      <w:commentRangeEnd w:id="3"/>
+      <w:r>
+        <w:rPr>
+          <w:rStyle w:val="Kommentarzeichen"/>
+        </w:rPr>
+        <w:commentReference w:id="3"/>
+      </w:r>
+      <w:r>
+        <w:t>.</w:t>
       </w:r>
     </w:p>
     <w:p>
@@ -1464,15 +1475,22 @@
       <w:r>
         <w:t>Aufgabe 4: 2PL-Synchronisation mit R/X-Sperren</w:t>
       </w:r>
-    </w:p>
-    <w:p>
+      <w:bookmarkStart w:id="4" w:name="_GoBack"/>
+      <w:bookmarkEnd w:id="4"/>
+    </w:p>
+    <w:p>
+      <w:pPr>
+        <w:rPr>
+          <w:color w:val="FF0000"/>
+        </w:rPr>
+      </w:pPr>
       <w:r>
         <w:rPr>
           <w:noProof/>
           <w:lang w:eastAsia="de-DE"/>
         </w:rPr>
         <w:drawing>
-          <wp:inline distT="0" distB="0" distL="0" distR="0" wp14:anchorId="626BA8A5" wp14:editId="2D0C5777">
+          <wp:inline distT="0" distB="0" distL="0" distR="0" wp14:anchorId="1EF345CC" wp14:editId="75C9530F">
             <wp:extent cx="4524375" cy="228600"/>
             <wp:effectExtent l="0" t="0" r="9525" b="0"/>
             <wp:docPr id="15" name="Grafik 15"/>
@@ -1487,7 +1505,7 @@
                     <pic:cNvPicPr/>
                   </pic:nvPicPr>
                   <pic:blipFill>
-                    <a:blip r:embed="rId9"/>
+                    <a:blip r:embed="rId10"/>
                     <a:stretch>
                       <a:fillRect/>
                     </a:stretch>
@@ -1508,19 +1526,6 @@
         </w:drawing>
       </w:r>
     </w:p>
-    <w:p>
-      <w:pPr>
-        <w:rPr>
-          <w:color w:val="FF0000"/>
-        </w:rPr>
-      </w:pPr>
-      <w:r>
-        <w:rPr>
-          <w:color w:val="FF0000"/>
-        </w:rPr>
-        <w:t>Nicolais Version</w:t>
-      </w:r>
-    </w:p>
     <w:tbl>
       <w:tblPr>
         <w:tblStyle w:val="Tabellenraster"/>
@@ -1758,7 +1763,6 @@
           </w:tcPr>
           <w:p>
             <w:r>
-              <w:lastRenderedPageBreak/>
               <w:t>2</w:t>
             </w:r>
           </w:p>
@@ -2488,6 +2492,7 @@
           </w:tcPr>
           <w:p>
             <w:r>
+              <w:lastRenderedPageBreak/>
               <w:t>12</w:t>
             </w:r>
           </w:p>
@@ -2808,7 +2813,11 @@
           <w:tcPr>
             <w:tcW w:w="1040" w:type="dxa"/>
           </w:tcPr>
-          <w:p/>
+          <w:p>
+            <w:r>
+              <w:t>commit</w:t>
+            </w:r>
+          </w:p>
         </w:tc>
         <w:tc>
           <w:tcPr>
@@ -2944,7 +2953,10 @@
           </w:tcPr>
           <w:p>
             <w:r>
-              <w:t>Commit</w:t>
+              <w:t>c</w:t>
+            </w:r>
+            <w:r>
+              <w:t>ommit</w:t>
             </w:r>
           </w:p>
         </w:tc>
@@ -2993,1578 +3005,6 @@
         <w:tc>
           <w:tcPr>
             <w:tcW w:w="4283" w:type="dxa"/>
-          </w:tcPr>
-          <w:p/>
-        </w:tc>
-      </w:tr>
-    </w:tbl>
-    <w:p/>
-    <w:p>
-      <w:pPr>
-        <w:rPr>
-          <w:color w:val="FF0000"/>
-        </w:rPr>
-      </w:pPr>
-      <w:r>
-        <w:rPr>
-          <w:color w:val="FF0000"/>
-        </w:rPr>
-        <w:t>Timons Version</w:t>
-      </w:r>
-    </w:p>
-    <w:tbl>
-      <w:tblPr>
-        <w:tblStyle w:val="Tabellenraster"/>
-        <w:tblW w:w="0" w:type="auto"/>
-        <w:tblLook w:val="04A0" w:firstRow="1" w:lastRow="0" w:firstColumn="1" w:lastColumn="0" w:noHBand="0" w:noVBand="1"/>
-      </w:tblPr>
-      <w:tblGrid>
-        <w:gridCol w:w="441"/>
-        <w:gridCol w:w="1417"/>
-        <w:gridCol w:w="1376"/>
-        <w:gridCol w:w="1123"/>
-        <w:gridCol w:w="549"/>
-        <w:gridCol w:w="549"/>
-        <w:gridCol w:w="549"/>
-        <w:gridCol w:w="3284"/>
-      </w:tblGrid>
-      <w:tr>
-        <w:trPr>
-          <w:cantSplit/>
-        </w:trPr>
-        <w:tc>
-          <w:tcPr>
-            <w:tcW w:w="441" w:type="dxa"/>
-          </w:tcPr>
-          <w:p/>
-        </w:tc>
-        <w:tc>
-          <w:tcPr>
-            <w:tcW w:w="1227" w:type="dxa"/>
-          </w:tcPr>
-          <w:p>
-            <w:r>
-              <w:t>T1</w:t>
-            </w:r>
-          </w:p>
-        </w:tc>
-        <w:tc>
-          <w:tcPr>
-            <w:tcW w:w="1134" w:type="dxa"/>
-          </w:tcPr>
-          <w:p>
-            <w:r>
-              <w:t>T2</w:t>
-            </w:r>
-          </w:p>
-        </w:tc>
-        <w:tc>
-          <w:tcPr>
-            <w:tcW w:w="1134" w:type="dxa"/>
-          </w:tcPr>
-          <w:p>
-            <w:r>
-              <w:t>T3</w:t>
-            </w:r>
-          </w:p>
-        </w:tc>
-        <w:tc>
-          <w:tcPr>
-            <w:tcW w:w="567" w:type="dxa"/>
-          </w:tcPr>
-          <w:p>
-            <w:r>
-              <w:t>x</w:t>
-            </w:r>
-          </w:p>
-        </w:tc>
-        <w:tc>
-          <w:tcPr>
-            <w:tcW w:w="567" w:type="dxa"/>
-          </w:tcPr>
-          <w:p>
-            <w:r>
-              <w:t>y</w:t>
-            </w:r>
-          </w:p>
-        </w:tc>
-        <w:tc>
-          <w:tcPr>
-            <w:tcW w:w="567" w:type="dxa"/>
-          </w:tcPr>
-          <w:p>
-            <w:r>
-              <w:t>z</w:t>
-            </w:r>
-          </w:p>
-        </w:tc>
-        <w:tc>
-          <w:tcPr>
-            <w:tcW w:w="3651" w:type="dxa"/>
-          </w:tcPr>
-          <w:p>
-            <w:r>
-              <w:t>Bemerkung</w:t>
-            </w:r>
-          </w:p>
-        </w:tc>
-      </w:tr>
-      <w:tr>
-        <w:trPr>
-          <w:cantSplit/>
-        </w:trPr>
-        <w:tc>
-          <w:tcPr>
-            <w:tcW w:w="441" w:type="dxa"/>
-          </w:tcPr>
-          <w:p>
-            <w:r>
-              <w:t>0</w:t>
-            </w:r>
-          </w:p>
-        </w:tc>
-        <w:tc>
-          <w:tcPr>
-            <w:tcW w:w="1227" w:type="dxa"/>
-          </w:tcPr>
-          <w:p/>
-        </w:tc>
-        <w:tc>
-          <w:tcPr>
-            <w:tcW w:w="1134" w:type="dxa"/>
-          </w:tcPr>
-          <w:p/>
-        </w:tc>
-        <w:tc>
-          <w:tcPr>
-            <w:tcW w:w="1134" w:type="dxa"/>
-          </w:tcPr>
-          <w:p/>
-        </w:tc>
-        <w:tc>
-          <w:tcPr>
-            <w:tcW w:w="567" w:type="dxa"/>
-          </w:tcPr>
-          <w:p>
-            <w:r>
-              <w:t>NL</w:t>
-            </w:r>
-          </w:p>
-        </w:tc>
-        <w:tc>
-          <w:tcPr>
-            <w:tcW w:w="567" w:type="dxa"/>
-          </w:tcPr>
-          <w:p>
-            <w:r>
-              <w:t>NL</w:t>
-            </w:r>
-          </w:p>
-        </w:tc>
-        <w:tc>
-          <w:tcPr>
-            <w:tcW w:w="567" w:type="dxa"/>
-          </w:tcPr>
-          <w:p>
-            <w:r>
-              <w:t>NL</w:t>
-            </w:r>
-          </w:p>
-        </w:tc>
-        <w:tc>
-          <w:tcPr>
-            <w:tcW w:w="3651" w:type="dxa"/>
-          </w:tcPr>
-          <w:p/>
-        </w:tc>
-      </w:tr>
-      <w:tr>
-        <w:trPr>
-          <w:cantSplit/>
-        </w:trPr>
-        <w:tc>
-          <w:tcPr>
-            <w:tcW w:w="441" w:type="dxa"/>
-          </w:tcPr>
-          <w:p>
-            <w:r>
-              <w:t>1</w:t>
-            </w:r>
-          </w:p>
-        </w:tc>
-        <w:tc>
-          <w:tcPr>
-            <w:tcW w:w="1227" w:type="dxa"/>
-          </w:tcPr>
-          <w:p>
-            <w:r>
-              <w:t>Lock(x,X)</w:t>
-            </w:r>
-          </w:p>
-        </w:tc>
-        <w:tc>
-          <w:tcPr>
-            <w:tcW w:w="1134" w:type="dxa"/>
-          </w:tcPr>
-          <w:p/>
-        </w:tc>
-        <w:tc>
-          <w:tcPr>
-            <w:tcW w:w="1134" w:type="dxa"/>
-          </w:tcPr>
-          <w:p/>
-        </w:tc>
-        <w:tc>
-          <w:tcPr>
-            <w:tcW w:w="567" w:type="dxa"/>
-          </w:tcPr>
-          <w:p>
-            <w:r>
-              <w:t>X1</w:t>
-            </w:r>
-          </w:p>
-        </w:tc>
-        <w:tc>
-          <w:tcPr>
-            <w:tcW w:w="567" w:type="dxa"/>
-          </w:tcPr>
-          <w:p>
-            <w:r>
-              <w:t>NL</w:t>
-            </w:r>
-          </w:p>
-        </w:tc>
-        <w:tc>
-          <w:tcPr>
-            <w:tcW w:w="567" w:type="dxa"/>
-          </w:tcPr>
-          <w:p>
-            <w:r>
-              <w:t>NL</w:t>
-            </w:r>
-          </w:p>
-        </w:tc>
-        <w:tc>
-          <w:tcPr>
-            <w:tcW w:w="3651" w:type="dxa"/>
-          </w:tcPr>
-          <w:p/>
-        </w:tc>
-      </w:tr>
-      <w:tr>
-        <w:trPr>
-          <w:cantSplit/>
-        </w:trPr>
-        <w:tc>
-          <w:tcPr>
-            <w:tcW w:w="441" w:type="dxa"/>
-          </w:tcPr>
-          <w:p>
-            <w:r>
-              <w:t>2</w:t>
-            </w:r>
-          </w:p>
-        </w:tc>
-        <w:tc>
-          <w:tcPr>
-            <w:tcW w:w="1227" w:type="dxa"/>
-          </w:tcPr>
-          <w:p>
-            <w:r>
-              <w:t>Write(x)</w:t>
-            </w:r>
-          </w:p>
-        </w:tc>
-        <w:tc>
-          <w:tcPr>
-            <w:tcW w:w="1134" w:type="dxa"/>
-          </w:tcPr>
-          <w:p>
-            <w:r>
-              <w:t>Lock(z,R)</w:t>
-            </w:r>
-          </w:p>
-        </w:tc>
-        <w:tc>
-          <w:tcPr>
-            <w:tcW w:w="1134" w:type="dxa"/>
-          </w:tcPr>
-          <w:p/>
-        </w:tc>
-        <w:tc>
-          <w:tcPr>
-            <w:tcW w:w="567" w:type="dxa"/>
-          </w:tcPr>
-          <w:p>
-            <w:r>
-              <w:t>X1</w:t>
-            </w:r>
-          </w:p>
-        </w:tc>
-        <w:tc>
-          <w:tcPr>
-            <w:tcW w:w="567" w:type="dxa"/>
-          </w:tcPr>
-          <w:p>
-            <w:r>
-              <w:t>NL</w:t>
-            </w:r>
-          </w:p>
-        </w:tc>
-        <w:tc>
-          <w:tcPr>
-            <w:tcW w:w="567" w:type="dxa"/>
-          </w:tcPr>
-          <w:p>
-            <w:r>
-              <w:t>R</w:t>
-            </w:r>
-            <w:r>
-              <w:t>2</w:t>
-            </w:r>
-          </w:p>
-        </w:tc>
-        <w:tc>
-          <w:tcPr>
-            <w:tcW w:w="3651" w:type="dxa"/>
-          </w:tcPr>
-          <w:p/>
-        </w:tc>
-      </w:tr>
-      <w:tr>
-        <w:trPr>
-          <w:cantSplit/>
-        </w:trPr>
-        <w:tc>
-          <w:tcPr>
-            <w:tcW w:w="441" w:type="dxa"/>
-          </w:tcPr>
-          <w:p>
-            <w:r>
-              <w:t>3</w:t>
-            </w:r>
-          </w:p>
-        </w:tc>
-        <w:tc>
-          <w:tcPr>
-            <w:tcW w:w="1227" w:type="dxa"/>
-          </w:tcPr>
-          <w:p>
-            <w:r>
-              <w:t>Lock(x,R)</w:t>
-            </w:r>
-          </w:p>
-        </w:tc>
-        <w:tc>
-          <w:tcPr>
-            <w:tcW w:w="1134" w:type="dxa"/>
-          </w:tcPr>
-          <w:p>
-            <w:r>
-              <w:t>Read(z)</w:t>
-            </w:r>
-          </w:p>
-        </w:tc>
-        <w:tc>
-          <w:tcPr>
-            <w:tcW w:w="1134" w:type="dxa"/>
-          </w:tcPr>
-          <w:p/>
-        </w:tc>
-        <w:tc>
-          <w:tcPr>
-            <w:tcW w:w="567" w:type="dxa"/>
-          </w:tcPr>
-          <w:p>
-            <w:r>
-              <w:t>R1</w:t>
-            </w:r>
-          </w:p>
-        </w:tc>
-        <w:tc>
-          <w:tcPr>
-            <w:tcW w:w="567" w:type="dxa"/>
-          </w:tcPr>
-          <w:p>
-            <w:r>
-              <w:t>NL</w:t>
-            </w:r>
-          </w:p>
-        </w:tc>
-        <w:tc>
-          <w:tcPr>
-            <w:tcW w:w="567" w:type="dxa"/>
-          </w:tcPr>
-          <w:p>
-            <w:r>
-              <w:t>R2</w:t>
-            </w:r>
-          </w:p>
-        </w:tc>
-        <w:tc>
-          <w:tcPr>
-            <w:tcW w:w="3651" w:type="dxa"/>
-          </w:tcPr>
-          <w:p>
-            <w:r>
-              <w:t>T1 unlock. Wechlse Exclusive-Lock zu</w:t>
-            </w:r>
-            <w:r>
-              <w:t xml:space="preserve"> </w:t>
-            </w:r>
-            <w:r>
-              <w:t>Read-Lock</w:t>
-            </w:r>
-          </w:p>
-        </w:tc>
-      </w:tr>
-      <w:tr>
-        <w:trPr>
-          <w:cantSplit/>
-        </w:trPr>
-        <w:tc>
-          <w:tcPr>
-            <w:tcW w:w="441" w:type="dxa"/>
-          </w:tcPr>
-          <w:p>
-            <w:r>
-              <w:t>4</w:t>
-            </w:r>
-          </w:p>
-        </w:tc>
-        <w:tc>
-          <w:tcPr>
-            <w:tcW w:w="1227" w:type="dxa"/>
-          </w:tcPr>
-          <w:p>
-            <w:r>
-              <w:t>Read(x)</w:t>
-            </w:r>
-          </w:p>
-        </w:tc>
-        <w:tc>
-          <w:tcPr>
-            <w:tcW w:w="1134" w:type="dxa"/>
-          </w:tcPr>
-          <w:p/>
-        </w:tc>
-        <w:tc>
-          <w:tcPr>
-            <w:tcW w:w="1134" w:type="dxa"/>
-          </w:tcPr>
-          <w:p>
-            <w:r>
-              <w:t>Lock(y,R)</w:t>
-            </w:r>
-          </w:p>
-        </w:tc>
-        <w:tc>
-          <w:tcPr>
-            <w:tcW w:w="567" w:type="dxa"/>
-          </w:tcPr>
-          <w:p>
-            <w:r>
-              <w:t>R1</w:t>
-            </w:r>
-          </w:p>
-        </w:tc>
-        <w:tc>
-          <w:tcPr>
-            <w:tcW w:w="567" w:type="dxa"/>
-          </w:tcPr>
-          <w:p>
-            <w:r>
-              <w:t>R3</w:t>
-            </w:r>
-          </w:p>
-        </w:tc>
-        <w:tc>
-          <w:tcPr>
-            <w:tcW w:w="567" w:type="dxa"/>
-          </w:tcPr>
-          <w:p>
-            <w:r>
-              <w:t>R2</w:t>
-            </w:r>
-          </w:p>
-        </w:tc>
-        <w:tc>
-          <w:tcPr>
-            <w:tcW w:w="3651" w:type="dxa"/>
-          </w:tcPr>
-          <w:p/>
-        </w:tc>
-      </w:tr>
-      <w:tr>
-        <w:trPr>
-          <w:cantSplit/>
-        </w:trPr>
-        <w:tc>
-          <w:tcPr>
-            <w:tcW w:w="441" w:type="dxa"/>
-          </w:tcPr>
-          <w:p>
-            <w:r>
-              <w:t>5</w:t>
-            </w:r>
-          </w:p>
-        </w:tc>
-        <w:tc>
-          <w:tcPr>
-            <w:tcW w:w="1227" w:type="dxa"/>
-          </w:tcPr>
-          <w:p/>
-        </w:tc>
-        <w:tc>
-          <w:tcPr>
-            <w:tcW w:w="1134" w:type="dxa"/>
-          </w:tcPr>
-          <w:p>
-            <w:r>
-              <w:t>Lock(y,X)</w:t>
-            </w:r>
-          </w:p>
-        </w:tc>
-        <w:tc>
-          <w:tcPr>
-            <w:tcW w:w="1134" w:type="dxa"/>
-          </w:tcPr>
-          <w:p>
-            <w:r>
-              <w:t>Read(y)</w:t>
-            </w:r>
-          </w:p>
-        </w:tc>
-        <w:tc>
-          <w:tcPr>
-            <w:tcW w:w="567" w:type="dxa"/>
-          </w:tcPr>
-          <w:p>
-            <w:r>
-              <w:t>R1</w:t>
-            </w:r>
-          </w:p>
-        </w:tc>
-        <w:tc>
-          <w:tcPr>
-            <w:tcW w:w="567" w:type="dxa"/>
-          </w:tcPr>
-          <w:p>
-            <w:r>
-              <w:t>R3</w:t>
-            </w:r>
-          </w:p>
-        </w:tc>
-        <w:tc>
-          <w:tcPr>
-            <w:tcW w:w="567" w:type="dxa"/>
-          </w:tcPr>
-          <w:p>
-            <w:r>
-              <w:t>R2</w:t>
-            </w:r>
-          </w:p>
-        </w:tc>
-        <w:tc>
-          <w:tcPr>
-            <w:tcW w:w="3651" w:type="dxa"/>
-          </w:tcPr>
-          <w:p>
-            <w:r>
-              <w:t>T2 wartet auf Freigabe von y</w:t>
-            </w:r>
-          </w:p>
-        </w:tc>
-      </w:tr>
-      <w:tr>
-        <w:trPr>
-          <w:cantSplit/>
-        </w:trPr>
-        <w:tc>
-          <w:tcPr>
-            <w:tcW w:w="441" w:type="dxa"/>
-          </w:tcPr>
-          <w:p>
-            <w:r>
-              <w:t>6</w:t>
-            </w:r>
-          </w:p>
-        </w:tc>
-        <w:tc>
-          <w:tcPr>
-            <w:tcW w:w="1227" w:type="dxa"/>
-          </w:tcPr>
-          <w:p>
-            <w:r>
-              <w:t>Lock(y,X)</w:t>
-            </w:r>
-          </w:p>
-        </w:tc>
-        <w:tc>
-          <w:tcPr>
-            <w:tcW w:w="1134" w:type="dxa"/>
-          </w:tcPr>
-          <w:p/>
-        </w:tc>
-        <w:tc>
-          <w:tcPr>
-            <w:tcW w:w="1134" w:type="dxa"/>
-          </w:tcPr>
-          <w:p/>
-        </w:tc>
-        <w:tc>
-          <w:tcPr>
-            <w:tcW w:w="567" w:type="dxa"/>
-          </w:tcPr>
-          <w:p>
-            <w:r>
-              <w:t>R1</w:t>
-            </w:r>
-          </w:p>
-        </w:tc>
-        <w:tc>
-          <w:tcPr>
-            <w:tcW w:w="567" w:type="dxa"/>
-          </w:tcPr>
-          <w:p>
-            <w:r>
-              <w:t>R3</w:t>
-            </w:r>
-          </w:p>
-        </w:tc>
-        <w:tc>
-          <w:tcPr>
-            <w:tcW w:w="567" w:type="dxa"/>
-          </w:tcPr>
-          <w:p>
-            <w:r>
-              <w:t>R2</w:t>
-            </w:r>
-          </w:p>
-        </w:tc>
-        <w:tc>
-          <w:tcPr>
-            <w:tcW w:w="3651" w:type="dxa"/>
-          </w:tcPr>
-          <w:p>
-            <w:r>
-              <w:t>T1 wartet auf Freigabe von y</w:t>
-            </w:r>
-          </w:p>
-        </w:tc>
-      </w:tr>
-      <w:tr>
-        <w:trPr>
-          <w:cantSplit/>
-        </w:trPr>
-        <w:tc>
-          <w:tcPr>
-            <w:tcW w:w="441" w:type="dxa"/>
-          </w:tcPr>
-          <w:p>
-            <w:r>
-              <w:t>7</w:t>
-            </w:r>
-          </w:p>
-        </w:tc>
-        <w:tc>
-          <w:tcPr>
-            <w:tcW w:w="1227" w:type="dxa"/>
-          </w:tcPr>
-          <w:p>
-            <w:commentRangeStart w:id="0"/>
-            <w:r>
-              <w:t>Unlock(x)</w:t>
-            </w:r>
-            <w:commentRangeEnd w:id="0"/>
-            <w:r>
-              <w:rPr>
-                <w:rStyle w:val="Kommentarzeichen"/>
-              </w:rPr>
-              <w:commentReference w:id="0"/>
-            </w:r>
-          </w:p>
-        </w:tc>
-        <w:tc>
-          <w:tcPr>
-            <w:tcW w:w="1134" w:type="dxa"/>
-          </w:tcPr>
-          <w:p/>
-        </w:tc>
-        <w:tc>
-          <w:tcPr>
-            <w:tcW w:w="1134" w:type="dxa"/>
-          </w:tcPr>
-          <w:p/>
-        </w:tc>
-        <w:tc>
-          <w:tcPr>
-            <w:tcW w:w="567" w:type="dxa"/>
-          </w:tcPr>
-          <w:p>
-            <w:r>
-              <w:t>NL</w:t>
-            </w:r>
-          </w:p>
-        </w:tc>
-        <w:tc>
-          <w:tcPr>
-            <w:tcW w:w="567" w:type="dxa"/>
-          </w:tcPr>
-          <w:p>
-            <w:r>
-              <w:t>R3</w:t>
-            </w:r>
-          </w:p>
-        </w:tc>
-        <w:tc>
-          <w:tcPr>
-            <w:tcW w:w="567" w:type="dxa"/>
-          </w:tcPr>
-          <w:p>
-            <w:r>
-              <w:t>R2</w:t>
-            </w:r>
-          </w:p>
-        </w:tc>
-        <w:tc>
-          <w:tcPr>
-            <w:tcW w:w="3651" w:type="dxa"/>
-          </w:tcPr>
-          <w:p/>
-        </w:tc>
-      </w:tr>
-      <w:tr>
-        <w:trPr>
-          <w:cantSplit/>
-        </w:trPr>
-        <w:tc>
-          <w:tcPr>
-            <w:tcW w:w="441" w:type="dxa"/>
-          </w:tcPr>
-          <w:p>
-            <w:r>
-              <w:t>8</w:t>
-            </w:r>
-          </w:p>
-        </w:tc>
-        <w:tc>
-          <w:tcPr>
-            <w:tcW w:w="1227" w:type="dxa"/>
-          </w:tcPr>
-          <w:p/>
-        </w:tc>
-        <w:tc>
-          <w:tcPr>
-            <w:tcW w:w="1134" w:type="dxa"/>
-          </w:tcPr>
-          <w:p>
-            <w:r>
-              <w:t>Read(z)</w:t>
-            </w:r>
-          </w:p>
-        </w:tc>
-        <w:tc>
-          <w:tcPr>
-            <w:tcW w:w="1134" w:type="dxa"/>
-          </w:tcPr>
-          <w:p/>
-        </w:tc>
-        <w:tc>
-          <w:tcPr>
-            <w:tcW w:w="567" w:type="dxa"/>
-          </w:tcPr>
-          <w:p>
-            <w:r>
-              <w:t>NL</w:t>
-            </w:r>
-          </w:p>
-        </w:tc>
-        <w:tc>
-          <w:tcPr>
-            <w:tcW w:w="567" w:type="dxa"/>
-          </w:tcPr>
-          <w:p>
-            <w:r>
-              <w:t>R3</w:t>
-            </w:r>
-          </w:p>
-        </w:tc>
-        <w:tc>
-          <w:tcPr>
-            <w:tcW w:w="567" w:type="dxa"/>
-          </w:tcPr>
-          <w:p>
-            <w:r>
-              <w:t>R2</w:t>
-            </w:r>
-          </w:p>
-        </w:tc>
-        <w:tc>
-          <w:tcPr>
-            <w:tcW w:w="3651" w:type="dxa"/>
-          </w:tcPr>
-          <w:p/>
-        </w:tc>
-      </w:tr>
-      <w:tr>
-        <w:trPr>
-          <w:cantSplit/>
-        </w:trPr>
-        <w:tc>
-          <w:tcPr>
-            <w:tcW w:w="441" w:type="dxa"/>
-          </w:tcPr>
-          <w:p>
-            <w:r>
-              <w:t>9</w:t>
-            </w:r>
-          </w:p>
-        </w:tc>
-        <w:tc>
-          <w:tcPr>
-            <w:tcW w:w="1227" w:type="dxa"/>
-          </w:tcPr>
-          <w:p/>
-        </w:tc>
-        <w:tc>
-          <w:tcPr>
-            <w:tcW w:w="1134" w:type="dxa"/>
-          </w:tcPr>
-          <w:p>
-            <w:r>
-              <w:t>Unlock(z)</w:t>
-            </w:r>
-          </w:p>
-        </w:tc>
-        <w:tc>
-          <w:tcPr>
-            <w:tcW w:w="1134" w:type="dxa"/>
-          </w:tcPr>
-          <w:p/>
-        </w:tc>
-        <w:tc>
-          <w:tcPr>
-            <w:tcW w:w="567" w:type="dxa"/>
-          </w:tcPr>
-          <w:p>
-            <w:r>
-              <w:t>NL</w:t>
-            </w:r>
-          </w:p>
-        </w:tc>
-        <w:tc>
-          <w:tcPr>
-            <w:tcW w:w="567" w:type="dxa"/>
-          </w:tcPr>
-          <w:p>
-            <w:r>
-              <w:t>R3</w:t>
-            </w:r>
-          </w:p>
-        </w:tc>
-        <w:tc>
-          <w:tcPr>
-            <w:tcW w:w="567" w:type="dxa"/>
-          </w:tcPr>
-          <w:p>
-            <w:r>
-              <w:t>NL</w:t>
-            </w:r>
-          </w:p>
-        </w:tc>
-        <w:tc>
-          <w:tcPr>
-            <w:tcW w:w="3651" w:type="dxa"/>
-          </w:tcPr>
-          <w:p/>
-        </w:tc>
-      </w:tr>
-      <w:tr>
-        <w:trPr>
-          <w:cantSplit/>
-        </w:trPr>
-        <w:tc>
-          <w:tcPr>
-            <w:tcW w:w="441" w:type="dxa"/>
-          </w:tcPr>
-          <w:p>
-            <w:r>
-              <w:t>10</w:t>
-            </w:r>
-          </w:p>
-        </w:tc>
-        <w:tc>
-          <w:tcPr>
-            <w:tcW w:w="1227" w:type="dxa"/>
-          </w:tcPr>
-          <w:p/>
-        </w:tc>
-        <w:tc>
-          <w:tcPr>
-            <w:tcW w:w="1134" w:type="dxa"/>
-          </w:tcPr>
-          <w:p/>
-        </w:tc>
-        <w:tc>
-          <w:tcPr>
-            <w:tcW w:w="1134" w:type="dxa"/>
-          </w:tcPr>
-          <w:p>
-            <w:r>
-              <w:t>Lock(y,X)</w:t>
-            </w:r>
-          </w:p>
-        </w:tc>
-        <w:tc>
-          <w:tcPr>
-            <w:tcW w:w="567" w:type="dxa"/>
-          </w:tcPr>
-          <w:p>
-            <w:r>
-              <w:t>NL</w:t>
-            </w:r>
-          </w:p>
-        </w:tc>
-        <w:tc>
-          <w:tcPr>
-            <w:tcW w:w="567" w:type="dxa"/>
-          </w:tcPr>
-          <w:p>
-            <w:r>
-              <w:t>R3</w:t>
-            </w:r>
-          </w:p>
-        </w:tc>
-        <w:tc>
-          <w:tcPr>
-            <w:tcW w:w="567" w:type="dxa"/>
-          </w:tcPr>
-          <w:p>
-            <w:r>
-              <w:t>NL</w:t>
-            </w:r>
-          </w:p>
-        </w:tc>
-        <w:tc>
-          <w:tcPr>
-            <w:tcW w:w="3651" w:type="dxa"/>
-          </w:tcPr>
-          <w:p/>
-        </w:tc>
-      </w:tr>
-      <w:tr>
-        <w:trPr>
-          <w:cantSplit/>
-        </w:trPr>
-        <w:tc>
-          <w:tcPr>
-            <w:tcW w:w="441" w:type="dxa"/>
-          </w:tcPr>
-          <w:p>
-            <w:r>
-              <w:t>11</w:t>
-            </w:r>
-          </w:p>
-        </w:tc>
-        <w:tc>
-          <w:tcPr>
-            <w:tcW w:w="1227" w:type="dxa"/>
-          </w:tcPr>
-          <w:p/>
-        </w:tc>
-        <w:tc>
-          <w:tcPr>
-            <w:tcW w:w="1134" w:type="dxa"/>
-          </w:tcPr>
-          <w:p/>
-        </w:tc>
-        <w:tc>
-          <w:tcPr>
-            <w:tcW w:w="1134" w:type="dxa"/>
-          </w:tcPr>
-          <w:p>
-            <w:r>
-              <w:t>Write(y)</w:t>
-            </w:r>
-          </w:p>
-        </w:tc>
-        <w:tc>
-          <w:tcPr>
-            <w:tcW w:w="567" w:type="dxa"/>
-          </w:tcPr>
-          <w:p>
-            <w:r>
-              <w:t>NL</w:t>
-            </w:r>
-          </w:p>
-        </w:tc>
-        <w:tc>
-          <w:tcPr>
-            <w:tcW w:w="567" w:type="dxa"/>
-          </w:tcPr>
-          <w:p>
-            <w:r>
-              <w:t>R3</w:t>
-            </w:r>
-          </w:p>
-        </w:tc>
-        <w:tc>
-          <w:tcPr>
-            <w:tcW w:w="567" w:type="dxa"/>
-          </w:tcPr>
-          <w:p>
-            <w:r>
-              <w:t>NL</w:t>
-            </w:r>
-          </w:p>
-        </w:tc>
-        <w:tc>
-          <w:tcPr>
-            <w:tcW w:w="3651" w:type="dxa"/>
-          </w:tcPr>
-          <w:p/>
-        </w:tc>
-      </w:tr>
-      <w:tr>
-        <w:trPr>
-          <w:cantSplit/>
-        </w:trPr>
-        <w:tc>
-          <w:tcPr>
-            <w:tcW w:w="441" w:type="dxa"/>
-          </w:tcPr>
-          <w:p>
-            <w:r>
-              <w:t>12</w:t>
-            </w:r>
-          </w:p>
-        </w:tc>
-        <w:tc>
-          <w:tcPr>
-            <w:tcW w:w="1227" w:type="dxa"/>
-          </w:tcPr>
-          <w:p/>
-        </w:tc>
-        <w:tc>
-          <w:tcPr>
-            <w:tcW w:w="1134" w:type="dxa"/>
-          </w:tcPr>
-          <w:p/>
-        </w:tc>
-        <w:tc>
-          <w:tcPr>
-            <w:tcW w:w="1134" w:type="dxa"/>
-          </w:tcPr>
-          <w:p>
-            <w:r>
-              <w:t>Unlock(y)</w:t>
-            </w:r>
-          </w:p>
-        </w:tc>
-        <w:tc>
-          <w:tcPr>
-            <w:tcW w:w="567" w:type="dxa"/>
-          </w:tcPr>
-          <w:p>
-            <w:r>
-              <w:t>NL</w:t>
-            </w:r>
-          </w:p>
-        </w:tc>
-        <w:tc>
-          <w:tcPr>
-            <w:tcW w:w="567" w:type="dxa"/>
-          </w:tcPr>
-          <w:p>
-            <w:r>
-              <w:t>NL</w:t>
-            </w:r>
-          </w:p>
-        </w:tc>
-        <w:tc>
-          <w:tcPr>
-            <w:tcW w:w="567" w:type="dxa"/>
-          </w:tcPr>
-          <w:p>
-            <w:r>
-              <w:t>NL</w:t>
-            </w:r>
-          </w:p>
-        </w:tc>
-        <w:tc>
-          <w:tcPr>
-            <w:tcW w:w="3651" w:type="dxa"/>
-          </w:tcPr>
-          <w:p/>
-        </w:tc>
-      </w:tr>
-      <w:tr>
-        <w:trPr>
-          <w:cantSplit/>
-        </w:trPr>
-        <w:tc>
-          <w:tcPr>
-            <w:tcW w:w="441" w:type="dxa"/>
-          </w:tcPr>
-          <w:p>
-            <w:r>
-              <w:t>13</w:t>
-            </w:r>
-          </w:p>
-        </w:tc>
-        <w:tc>
-          <w:tcPr>
-            <w:tcW w:w="1227" w:type="dxa"/>
-          </w:tcPr>
-          <w:p/>
-        </w:tc>
-        <w:tc>
-          <w:tcPr>
-            <w:tcW w:w="1134" w:type="dxa"/>
-          </w:tcPr>
-          <w:p>
-            <w:commentRangeStart w:id="1"/>
-            <w:r>
-              <w:t>Lock(y,X)</w:t>
-            </w:r>
-            <w:commentRangeEnd w:id="1"/>
-            <w:r>
-              <w:rPr>
-                <w:rStyle w:val="Kommentarzeichen"/>
-              </w:rPr>
-              <w:commentReference w:id="1"/>
-            </w:r>
-          </w:p>
-        </w:tc>
-        <w:tc>
-          <w:tcPr>
-            <w:tcW w:w="1134" w:type="dxa"/>
-          </w:tcPr>
-          <w:p/>
-        </w:tc>
-        <w:tc>
-          <w:tcPr>
-            <w:tcW w:w="567" w:type="dxa"/>
-          </w:tcPr>
-          <w:p>
-            <w:r>
-              <w:t>NL</w:t>
-            </w:r>
-          </w:p>
-        </w:tc>
-        <w:tc>
-          <w:tcPr>
-            <w:tcW w:w="567" w:type="dxa"/>
-          </w:tcPr>
-          <w:p>
-            <w:r>
-              <w:t>R2</w:t>
-            </w:r>
-          </w:p>
-        </w:tc>
-        <w:tc>
-          <w:tcPr>
-            <w:tcW w:w="567" w:type="dxa"/>
-          </w:tcPr>
-          <w:p>
-            <w:r>
-              <w:t>NL</w:t>
-            </w:r>
-          </w:p>
-        </w:tc>
-        <w:tc>
-          <w:tcPr>
-            <w:tcW w:w="3651" w:type="dxa"/>
-          </w:tcPr>
-          <w:p/>
-        </w:tc>
-      </w:tr>
-      <w:tr>
-        <w:trPr>
-          <w:cantSplit/>
-        </w:trPr>
-        <w:tc>
-          <w:tcPr>
-            <w:tcW w:w="441" w:type="dxa"/>
-          </w:tcPr>
-          <w:p>
-            <w:r>
-              <w:t>14</w:t>
-            </w:r>
-          </w:p>
-        </w:tc>
-        <w:tc>
-          <w:tcPr>
-            <w:tcW w:w="1227" w:type="dxa"/>
-          </w:tcPr>
-          <w:p/>
-        </w:tc>
-        <w:tc>
-          <w:tcPr>
-            <w:tcW w:w="1134" w:type="dxa"/>
-          </w:tcPr>
-          <w:p>
-            <w:r>
-              <w:t>Write(y)</w:t>
-            </w:r>
-          </w:p>
-        </w:tc>
-        <w:tc>
-          <w:tcPr>
-            <w:tcW w:w="1134" w:type="dxa"/>
-          </w:tcPr>
-          <w:p/>
-        </w:tc>
-        <w:tc>
-          <w:tcPr>
-            <w:tcW w:w="567" w:type="dxa"/>
-          </w:tcPr>
-          <w:p>
-            <w:r>
-              <w:t>NL</w:t>
-            </w:r>
-          </w:p>
-        </w:tc>
-        <w:tc>
-          <w:tcPr>
-            <w:tcW w:w="567" w:type="dxa"/>
-          </w:tcPr>
-          <w:p>
-            <w:r>
-              <w:t>R2</w:t>
-            </w:r>
-          </w:p>
-        </w:tc>
-        <w:tc>
-          <w:tcPr>
-            <w:tcW w:w="567" w:type="dxa"/>
-          </w:tcPr>
-          <w:p>
-            <w:r>
-              <w:t>NL</w:t>
-            </w:r>
-          </w:p>
-        </w:tc>
-        <w:tc>
-          <w:tcPr>
-            <w:tcW w:w="3651" w:type="dxa"/>
-          </w:tcPr>
-          <w:p/>
-        </w:tc>
-      </w:tr>
-      <w:tr>
-        <w:trPr>
-          <w:cantSplit/>
-        </w:trPr>
-        <w:tc>
-          <w:tcPr>
-            <w:tcW w:w="441" w:type="dxa"/>
-          </w:tcPr>
-          <w:p>
-            <w:r>
-              <w:t>15</w:t>
-            </w:r>
-          </w:p>
-        </w:tc>
-        <w:tc>
-          <w:tcPr>
-            <w:tcW w:w="1227" w:type="dxa"/>
-          </w:tcPr>
-          <w:p/>
-        </w:tc>
-        <w:tc>
-          <w:tcPr>
-            <w:tcW w:w="1134" w:type="dxa"/>
-          </w:tcPr>
-          <w:p>
-            <w:r>
-              <w:t>Unlock(y)</w:t>
-            </w:r>
-          </w:p>
-        </w:tc>
-        <w:tc>
-          <w:tcPr>
-            <w:tcW w:w="1134" w:type="dxa"/>
-          </w:tcPr>
-          <w:p/>
-        </w:tc>
-        <w:tc>
-          <w:tcPr>
-            <w:tcW w:w="567" w:type="dxa"/>
-          </w:tcPr>
-          <w:p>
-            <w:r>
-              <w:t>NL</w:t>
-            </w:r>
-          </w:p>
-        </w:tc>
-        <w:tc>
-          <w:tcPr>
-            <w:tcW w:w="567" w:type="dxa"/>
-          </w:tcPr>
-          <w:p>
-            <w:r>
-              <w:t>NL</w:t>
-            </w:r>
-          </w:p>
-        </w:tc>
-        <w:tc>
-          <w:tcPr>
-            <w:tcW w:w="567" w:type="dxa"/>
-          </w:tcPr>
-          <w:p>
-            <w:r>
-              <w:t>NL</w:t>
-            </w:r>
-          </w:p>
-        </w:tc>
-        <w:tc>
-          <w:tcPr>
-            <w:tcW w:w="3651" w:type="dxa"/>
-          </w:tcPr>
-          <w:p>
-            <w:r>
-              <w:rPr>
-                <w:color w:val="FF0000"/>
-              </w:rPr>
-              <w:t>Annahme: Nach Commit wird immer sofort die Ressource wieder freigegeben</w:t>
-            </w:r>
-          </w:p>
-        </w:tc>
-      </w:tr>
-      <w:tr>
-        <w:trPr>
-          <w:cantSplit/>
-        </w:trPr>
-        <w:tc>
-          <w:tcPr>
-            <w:tcW w:w="441" w:type="dxa"/>
-          </w:tcPr>
-          <w:p>
-            <w:r>
-              <w:t>16</w:t>
-            </w:r>
-          </w:p>
-        </w:tc>
-        <w:tc>
-          <w:tcPr>
-            <w:tcW w:w="1227" w:type="dxa"/>
-          </w:tcPr>
-          <w:p>
-            <w:commentRangeStart w:id="2"/>
-            <w:r>
-              <w:t>Lock(y,X)</w:t>
-            </w:r>
-            <w:commentRangeEnd w:id="2"/>
-            <w:r>
-              <w:rPr>
-                <w:rStyle w:val="Kommentarzeichen"/>
-              </w:rPr>
-              <w:commentReference w:id="2"/>
-            </w:r>
-          </w:p>
-        </w:tc>
-        <w:tc>
-          <w:tcPr>
-            <w:tcW w:w="1134" w:type="dxa"/>
-          </w:tcPr>
-          <w:p/>
-        </w:tc>
-        <w:tc>
-          <w:tcPr>
-            <w:tcW w:w="1134" w:type="dxa"/>
-          </w:tcPr>
-          <w:p/>
-        </w:tc>
-        <w:tc>
-          <w:tcPr>
-            <w:tcW w:w="567" w:type="dxa"/>
-          </w:tcPr>
-          <w:p>
-            <w:r>
-              <w:t>NL</w:t>
-            </w:r>
-          </w:p>
-        </w:tc>
-        <w:tc>
-          <w:tcPr>
-            <w:tcW w:w="567" w:type="dxa"/>
-          </w:tcPr>
-          <w:p>
-            <w:r>
-              <w:t>R1</w:t>
-            </w:r>
-          </w:p>
-        </w:tc>
-        <w:tc>
-          <w:tcPr>
-            <w:tcW w:w="567" w:type="dxa"/>
-          </w:tcPr>
-          <w:p>
-            <w:r>
-              <w:t>NL</w:t>
-            </w:r>
-          </w:p>
-        </w:tc>
-        <w:tc>
-          <w:tcPr>
-            <w:tcW w:w="3651" w:type="dxa"/>
-          </w:tcPr>
-          <w:p/>
-        </w:tc>
-      </w:tr>
-      <w:tr>
-        <w:trPr>
-          <w:cantSplit/>
-        </w:trPr>
-        <w:tc>
-          <w:tcPr>
-            <w:tcW w:w="441" w:type="dxa"/>
-          </w:tcPr>
-          <w:p>
-            <w:r>
-              <w:t>17</w:t>
-            </w:r>
-          </w:p>
-        </w:tc>
-        <w:tc>
-          <w:tcPr>
-            <w:tcW w:w="1227" w:type="dxa"/>
-          </w:tcPr>
-          <w:p>
-            <w:r>
-              <w:t>Write(y)</w:t>
-            </w:r>
-          </w:p>
-        </w:tc>
-        <w:tc>
-          <w:tcPr>
-            <w:tcW w:w="1134" w:type="dxa"/>
-          </w:tcPr>
-          <w:p/>
-        </w:tc>
-        <w:tc>
-          <w:tcPr>
-            <w:tcW w:w="1134" w:type="dxa"/>
-          </w:tcPr>
-          <w:p/>
-        </w:tc>
-        <w:tc>
-          <w:tcPr>
-            <w:tcW w:w="567" w:type="dxa"/>
-          </w:tcPr>
-          <w:p>
-            <w:r>
-              <w:t>NL</w:t>
-            </w:r>
-          </w:p>
-        </w:tc>
-        <w:tc>
-          <w:tcPr>
-            <w:tcW w:w="567" w:type="dxa"/>
-          </w:tcPr>
-          <w:p>
-            <w:r>
-              <w:t>R1</w:t>
-            </w:r>
-          </w:p>
-        </w:tc>
-        <w:tc>
-          <w:tcPr>
-            <w:tcW w:w="567" w:type="dxa"/>
-          </w:tcPr>
-          <w:p>
-            <w:r>
-              <w:t>NL</w:t>
-            </w:r>
-          </w:p>
-        </w:tc>
-        <w:tc>
-          <w:tcPr>
-            <w:tcW w:w="3651" w:type="dxa"/>
-          </w:tcPr>
-          <w:p/>
-        </w:tc>
-      </w:tr>
-      <w:tr>
-        <w:trPr>
-          <w:cantSplit/>
-        </w:trPr>
-        <w:tc>
-          <w:tcPr>
-            <w:tcW w:w="441" w:type="dxa"/>
-          </w:tcPr>
-          <w:p>
-            <w:r>
-              <w:lastRenderedPageBreak/>
-              <w:t>18</w:t>
-            </w:r>
-          </w:p>
-        </w:tc>
-        <w:tc>
-          <w:tcPr>
-            <w:tcW w:w="1227" w:type="dxa"/>
-          </w:tcPr>
-          <w:p>
-            <w:r>
-              <w:t>Unlock(y)</w:t>
-            </w:r>
-          </w:p>
-        </w:tc>
-        <w:tc>
-          <w:tcPr>
-            <w:tcW w:w="1134" w:type="dxa"/>
-          </w:tcPr>
-          <w:p>
-            <w:r>
-              <w:t>Commit</w:t>
-            </w:r>
-          </w:p>
-        </w:tc>
-        <w:tc>
-          <w:tcPr>
-            <w:tcW w:w="1134" w:type="dxa"/>
-          </w:tcPr>
-          <w:p>
-            <w:r>
-              <w:t>Commit</w:t>
-            </w:r>
-          </w:p>
-        </w:tc>
-        <w:tc>
-          <w:tcPr>
-            <w:tcW w:w="567" w:type="dxa"/>
-          </w:tcPr>
-          <w:p>
-            <w:r>
-              <w:t>NL</w:t>
-            </w:r>
-          </w:p>
-        </w:tc>
-        <w:tc>
-          <w:tcPr>
-            <w:tcW w:w="567" w:type="dxa"/>
-          </w:tcPr>
-          <w:p>
-            <w:r>
-              <w:t>NL</w:t>
-            </w:r>
-          </w:p>
-        </w:tc>
-        <w:tc>
-          <w:tcPr>
-            <w:tcW w:w="567" w:type="dxa"/>
-          </w:tcPr>
-          <w:p>
-            <w:r>
-              <w:t>NL</w:t>
-            </w:r>
-          </w:p>
-        </w:tc>
-        <w:tc>
-          <w:tcPr>
-            <w:tcW w:w="3651" w:type="dxa"/>
           </w:tcPr>
           <w:p/>
         </w:tc>
@@ -4584,11 +3024,77 @@
 </file>
 
 <file path=word/comments.xml><?xml version="1.0" encoding="utf-8"?>
-<w:comments xmlns:wpc="http://schemas.microsoft.com/office/word/2010/wordprocessingCanvas" xmlns:mc="http://schemas.openxmlformats.org/markup-compatibility/2006" xmlns:o="urn:schemas-microsoft-com:office:office" xmlns:r="http://schemas.openxmlformats.org/officeDocument/2006/relationships" xmlns:m="http://schemas.openxmlformats.org/officeDocument/2006/math" xmlns:v="urn:schemas-microsoft-com:vml" xmlns:wp14="http://schemas.microsoft.com/office/word/2010/wordprocessingDrawing" xmlns:wp="http://schemas.openxmlformats.org/drawingml/2006/wordprocessingDrawing" xmlns:w10="urn:schemas-microsoft-com:office:word" xmlns:w="http://schemas.openxmlformats.org/wordprocessingml/2006/main" xmlns:w14="http://schemas.microsoft.com/office/word/2010/wordml" xmlns:wpg="http://schemas.microsoft.com/office/word/2010/wordprocessingGroup" xmlns:wpi="http://schemas.microsoft.com/office/word/2010/wordprocessingInk" xmlns:wne="http://schemas.microsoft.com/office/word/2006/wordml" xmlns:wps="http://schemas.microsoft.com/office/word/2010/wordprocessingShape" mc:Ignorable="w14 wp14">
-  <w:comment w:id="0" w:author="Nicolai S" w:date="2015-01-06T18:48:00Z" w:initials="NS">
+<w:comments xmlns:wpc="http://schemas.microsoft.com/office/word/2010/wordprocessingCanvas" xmlns:mc="http://schemas.openxmlformats.org/markup-compatibility/2006" xmlns:o="urn:schemas-microsoft-com:office:office" xmlns:r="http://schemas.openxmlformats.org/officeDocument/2006/relationships" xmlns:m="http://schemas.openxmlformats.org/officeDocument/2006/math" xmlns:v="urn:schemas-microsoft-com:vml" xmlns:wp14="http://schemas.microsoft.com/office/word/2010/wordprocessingDrawing" xmlns:wp="http://schemas.openxmlformats.org/drawingml/2006/wordprocessingDrawing" xmlns:w10="urn:schemas-microsoft-com:office:word" xmlns:w="http://schemas.openxmlformats.org/wordprocessingml/2006/main" xmlns:w14="http://schemas.microsoft.com/office/word/2010/wordml" xmlns:w15="http://schemas.microsoft.com/office/word/2012/wordml" xmlns:wpg="http://schemas.microsoft.com/office/word/2010/wordprocessingGroup" xmlns:wpi="http://schemas.microsoft.com/office/word/2010/wordprocessingInk" xmlns:wne="http://schemas.microsoft.com/office/word/2006/wordml" xmlns:wps="http://schemas.microsoft.com/office/word/2010/wordprocessingShape" mc:Ignorable="w14 w15 wp14">
+  <w:comment w:id="0" w:author="Timon" w:date="2015-01-08T21:10:00Z" w:initials="T">
+    <w:p>
+      <w:r>
+        <w:rPr>
+          <w:rStyle w:val="Kommentarzeichen"/>
+        </w:rPr>
+        <w:annotationRef/>
+      </w:r>
+    </w:p>
+    <w:p>
+      <w:pPr>
+        <w:rPr>
+          <w:color w:val="FF0000"/>
+        </w:rPr>
+      </w:pPr>
+      <w:r>
+        <w:rPr>
+          <w:color w:val="FF0000"/>
+        </w:rPr>
+        <w:t>TODO</w:t>
+      </w:r>
+      <w:r>
+        <w:rPr>
+          <w:color w:val="FF0000"/>
+        </w:rPr>
+        <w:t>/CHECK</w:t>
+      </w:r>
+      <w:r>
+        <w:rPr>
+          <w:color w:val="FF0000"/>
+        </w:rPr>
+        <w:t>:</w:t>
+      </w:r>
+    </w:p>
+    <w:p>
+      <w:r>
+        <w:t>Wenn du Videothek gelöscht wird, dann könnte es auch zu einem Konflikt kommen, aber da DANN zu Person wird ja Person nicht gelöscht und somit wäre diese Aktion das sicher???</w:t>
+      </w:r>
+    </w:p>
+    <w:p>
+      <w:pPr>
+        <w:pStyle w:val="Listenabsatz"/>
+        <w:numPr>
+          <w:ilvl w:val="0"/>
+          <w:numId w:val="15"/>
+        </w:numPr>
+        <w:rPr>
+          <w:lang w:val="en-US"/>
+        </w:rPr>
+      </w:pPr>
+      <w:r>
+        <w:rPr>
+          <w:lang w:val="en-US"/>
+        </w:rPr>
+        <w:t>Stimmt. DNA On Delete no Action</w:t>
+      </w:r>
+    </w:p>
     <w:p>
       <w:pPr>
         <w:pStyle w:val="Kommentartext"/>
+        <w:rPr>
+          <w:lang w:val="en-US"/>
+        </w:rPr>
+      </w:pPr>
+    </w:p>
+  </w:comment>
+  <w:comment w:id="1" w:author="Timon" w:date="2015-01-08T21:09:00Z" w:initials="T">
+    <w:p>
+      <w:pPr>
+        <w:pStyle w:val="Kommentartext"/>
       </w:pPr>
       <w:r>
         <w:rPr>
@@ -4597,11 +3103,11 @@
         <w:annotationRef/>
       </w:r>
       <w:r>
-        <w:t>Wichtig ist, dass bei dem 2PL eine Ressource erst wieder freigegeben wird, wenn ALLE Transaktionen beendet sind!</w:t>
+        <w:t>(Der View Ferrari_F1_Wagen selektiert auch nach dem Rennstall – welcher ein anderer wie das Update-Statement ist.)</w:t>
       </w:r>
     </w:p>
   </w:comment>
-  <w:comment w:id="1" w:author="Nicolai S" w:date="2015-01-06T18:53:00Z" w:initials="NS">
+  <w:comment w:id="2" w:author="Timon" w:date="2015-01-08T21:10:00Z" w:initials="T">
     <w:p>
       <w:pPr>
         <w:pStyle w:val="Kommentartext"/>
@@ -4613,33 +3119,82 @@
         <w:annotationRef/>
       </w:r>
       <w:r>
-        <w:t>Wurde bereits in 5 gemacht</w:t>
+        <w:t>Ich komme weiterhin auf meine Werte. Unterschied ist glaube ich das Verständnis von read(b). Am besten noch mal drüber sprechen.</w:t>
       </w:r>
     </w:p>
   </w:comment>
-  <w:comment w:id="2" w:author="Nicolai S" w:date="2015-01-06T18:53:00Z" w:initials="NS">
+  <w:comment w:id="3" w:author="Timon" w:date="2015-01-08T21:11:00Z" w:initials="T">
+    <w:p>
+      <w:r>
+        <w:rPr>
+          <w:rStyle w:val="Kommentarzeichen"/>
+        </w:rPr>
+        <w:annotationRef/>
+      </w:r>
+    </w:p>
+    <w:p>
+      <w:pPr>
+        <w:rPr>
+          <w:color w:val="FF0000"/>
+        </w:rPr>
+      </w:pPr>
+      <w:r>
+        <w:rPr>
+          <w:color w:val="FF0000"/>
+        </w:rPr>
+        <w:t>TODO</w:t>
+      </w:r>
+      <w:r>
+        <w:rPr>
+          <w:color w:val="FF0000"/>
+        </w:rPr>
+        <w:t>/CHECK</w:t>
+      </w:r>
+      <w:r>
+        <w:rPr>
+          <w:color w:val="FF0000"/>
+        </w:rPr>
+        <w:t>:</w:t>
+      </w:r>
+      <w:r>
+        <w:rPr>
+          <w:color w:val="FF0000"/>
+        </w:rPr>
+        <w:t xml:space="preserve"> 6Punkte</w:t>
+      </w:r>
+      <w:r>
+        <w:rPr>
+          <w:color w:val="FF0000"/>
+        </w:rPr>
+        <w:t>:</w:t>
+      </w:r>
+      <w:r>
+        <w:rPr>
+          <w:color w:val="FF0000"/>
+        </w:rPr>
+        <w:t xml:space="preserve"> Für jede einzelne Transaktion beantworten?</w:t>
+      </w:r>
+    </w:p>
     <w:p>
       <w:pPr>
         <w:pStyle w:val="Kommentartext"/>
       </w:pPr>
-      <w:r>
-        <w:rPr>
-          <w:rStyle w:val="Kommentarzeichen"/>
-        </w:rPr>
-        <w:annotationRef/>
-      </w:r>
-      <w:r>
-        <w:t>Wurde bereits in 6 gemacht</w:t>
-      </w:r>
-      <w:bookmarkStart w:id="3" w:name="_GoBack"/>
-      <w:bookmarkEnd w:id="3"/>
     </w:p>
   </w:comment>
 </w:comments>
 </file>
 
+<file path=word/commentsExtended.xml><?xml version="1.0" encoding="utf-8"?>
+<w15:commentsEx xmlns:wpc="http://schemas.microsoft.com/office/word/2010/wordprocessingCanvas" xmlns:mc="http://schemas.openxmlformats.org/markup-compatibility/2006" xmlns:o="urn:schemas-microsoft-com:office:office" xmlns:r="http://schemas.openxmlformats.org/officeDocument/2006/relationships" xmlns:m="http://schemas.openxmlformats.org/officeDocument/2006/math" xmlns:v="urn:schemas-microsoft-com:vml" xmlns:wp14="http://schemas.microsoft.com/office/word/2010/wordprocessingDrawing" xmlns:wp="http://schemas.openxmlformats.org/drawingml/2006/wordprocessingDrawing" xmlns:w10="urn:schemas-microsoft-com:office:word" xmlns:w="http://schemas.openxmlformats.org/wordprocessingml/2006/main" xmlns:w14="http://schemas.microsoft.com/office/word/2010/wordml" xmlns:w15="http://schemas.microsoft.com/office/word/2012/wordml" xmlns:wpg="http://schemas.microsoft.com/office/word/2010/wordprocessingGroup" xmlns:wpi="http://schemas.microsoft.com/office/word/2010/wordprocessingInk" xmlns:wne="http://schemas.microsoft.com/office/word/2006/wordml" xmlns:wps="http://schemas.microsoft.com/office/word/2010/wordprocessingShape" mc:Ignorable="w14 w15 wp14">
+  <w15:commentEx w15:paraId="3B8DECAE" w15:done="0"/>
+  <w15:commentEx w15:paraId="4EBDA228" w15:done="0"/>
+  <w15:commentEx w15:paraId="5C02B54B" w15:done="0"/>
+  <w15:commentEx w15:paraId="3682275D" w15:done="0"/>
+</w15:commentsEx>
+</file>
+
 <file path=word/endnotes.xml><?xml version="1.0" encoding="utf-8"?>
-<w:endnotes xmlns:wpc="http://schemas.microsoft.com/office/word/2010/wordprocessingCanvas" xmlns:mc="http://schemas.openxmlformats.org/markup-compatibility/2006" xmlns:o="urn:schemas-microsoft-com:office:office" xmlns:r="http://schemas.openxmlformats.org/officeDocument/2006/relationships" xmlns:m="http://schemas.openxmlformats.org/officeDocument/2006/math" xmlns:v="urn:schemas-microsoft-com:vml" xmlns:wp14="http://schemas.microsoft.com/office/word/2010/wordprocessingDrawing" xmlns:wp="http://schemas.openxmlformats.org/drawingml/2006/wordprocessingDrawing" xmlns:w10="urn:schemas-microsoft-com:office:word" xmlns:w="http://schemas.openxmlformats.org/wordprocessingml/2006/main" xmlns:w14="http://schemas.microsoft.com/office/word/2010/wordml" xmlns:wpg="http://schemas.microsoft.com/office/word/2010/wordprocessingGroup" xmlns:wpi="http://schemas.microsoft.com/office/word/2010/wordprocessingInk" xmlns:wne="http://schemas.microsoft.com/office/word/2006/wordml" xmlns:wps="http://schemas.microsoft.com/office/word/2010/wordprocessingShape" mc:Ignorable="w14 wp14">
+<w:endnotes xmlns:wpc="http://schemas.microsoft.com/office/word/2010/wordprocessingCanvas" xmlns:mc="http://schemas.openxmlformats.org/markup-compatibility/2006" xmlns:o="urn:schemas-microsoft-com:office:office" xmlns:r="http://schemas.openxmlformats.org/officeDocument/2006/relationships" xmlns:m="http://schemas.openxmlformats.org/officeDocument/2006/math" xmlns:v="urn:schemas-microsoft-com:vml" xmlns:wp14="http://schemas.microsoft.com/office/word/2010/wordprocessingDrawing" xmlns:wp="http://schemas.openxmlformats.org/drawingml/2006/wordprocessingDrawing" xmlns:w10="urn:schemas-microsoft-com:office:word" xmlns:w="http://schemas.openxmlformats.org/wordprocessingml/2006/main" xmlns:w14="http://schemas.microsoft.com/office/word/2010/wordml" xmlns:w15="http://schemas.microsoft.com/office/word/2012/wordml" xmlns:wpg="http://schemas.microsoft.com/office/word/2010/wordprocessingGroup" xmlns:wpi="http://schemas.microsoft.com/office/word/2010/wordprocessingInk" xmlns:wne="http://schemas.microsoft.com/office/word/2006/wordml" xmlns:wps="http://schemas.microsoft.com/office/word/2010/wordprocessingShape" mc:Ignorable="w14 w15 wp14">
   <w:endnote w:type="separator" w:id="-1">
     <w:p>
       <w:pPr>
@@ -4664,7 +3219,7 @@
 </file>
 
 <file path=word/footer1.xml><?xml version="1.0" encoding="utf-8"?>
-<w:ftr xmlns:wpc="http://schemas.microsoft.com/office/word/2010/wordprocessingCanvas" xmlns:mc="http://schemas.openxmlformats.org/markup-compatibility/2006" xmlns:o="urn:schemas-microsoft-com:office:office" xmlns:r="http://schemas.openxmlformats.org/officeDocument/2006/relationships" xmlns:m="http://schemas.openxmlformats.org/officeDocument/2006/math" xmlns:v="urn:schemas-microsoft-com:vml" xmlns:wp14="http://schemas.microsoft.com/office/word/2010/wordprocessingDrawing" xmlns:wp="http://schemas.openxmlformats.org/drawingml/2006/wordprocessingDrawing" xmlns:w10="urn:schemas-microsoft-com:office:word" xmlns:w="http://schemas.openxmlformats.org/wordprocessingml/2006/main" xmlns:w14="http://schemas.microsoft.com/office/word/2010/wordml" xmlns:wpg="http://schemas.microsoft.com/office/word/2010/wordprocessingGroup" xmlns:wpi="http://schemas.microsoft.com/office/word/2010/wordprocessingInk" xmlns:wne="http://schemas.microsoft.com/office/word/2006/wordml" xmlns:wps="http://schemas.microsoft.com/office/word/2010/wordprocessingShape" mc:Ignorable="w14 wp14">
+<w:ftr xmlns:wpc="http://schemas.microsoft.com/office/word/2010/wordprocessingCanvas" xmlns:mc="http://schemas.openxmlformats.org/markup-compatibility/2006" xmlns:o="urn:schemas-microsoft-com:office:office" xmlns:r="http://schemas.openxmlformats.org/officeDocument/2006/relationships" xmlns:m="http://schemas.openxmlformats.org/officeDocument/2006/math" xmlns:v="urn:schemas-microsoft-com:vml" xmlns:wp14="http://schemas.microsoft.com/office/word/2010/wordprocessingDrawing" xmlns:wp="http://schemas.openxmlformats.org/drawingml/2006/wordprocessingDrawing" xmlns:w10="urn:schemas-microsoft-com:office:word" xmlns:w="http://schemas.openxmlformats.org/wordprocessingml/2006/main" xmlns:w14="http://schemas.microsoft.com/office/word/2010/wordml" xmlns:w15="http://schemas.microsoft.com/office/word/2012/wordml" xmlns:wpg="http://schemas.microsoft.com/office/word/2010/wordprocessingGroup" xmlns:wpi="http://schemas.microsoft.com/office/word/2010/wordprocessingInk" xmlns:wne="http://schemas.microsoft.com/office/word/2006/wordml" xmlns:wps="http://schemas.microsoft.com/office/word/2010/wordprocessingShape" mc:Ignorable="w14 w15 wp14">
   <w:p>
     <w:pPr>
       <w:pStyle w:val="Fuzeile"/>
@@ -4727,7 +3282,7 @@
 </file>
 
 <file path=word/footnotes.xml><?xml version="1.0" encoding="utf-8"?>
-<w:footnotes xmlns:wpc="http://schemas.microsoft.com/office/word/2010/wordprocessingCanvas" xmlns:mc="http://schemas.openxmlformats.org/markup-compatibility/2006" xmlns:o="urn:schemas-microsoft-com:office:office" xmlns:r="http://schemas.openxmlformats.org/officeDocument/2006/relationships" xmlns:m="http://schemas.openxmlformats.org/officeDocument/2006/math" xmlns:v="urn:schemas-microsoft-com:vml" xmlns:wp14="http://schemas.microsoft.com/office/word/2010/wordprocessingDrawing" xmlns:wp="http://schemas.openxmlformats.org/drawingml/2006/wordprocessingDrawing" xmlns:w10="urn:schemas-microsoft-com:office:word" xmlns:w="http://schemas.openxmlformats.org/wordprocessingml/2006/main" xmlns:w14="http://schemas.microsoft.com/office/word/2010/wordml" xmlns:wpg="http://schemas.microsoft.com/office/word/2010/wordprocessingGroup" xmlns:wpi="http://schemas.microsoft.com/office/word/2010/wordprocessingInk" xmlns:wne="http://schemas.microsoft.com/office/word/2006/wordml" xmlns:wps="http://schemas.microsoft.com/office/word/2010/wordprocessingShape" mc:Ignorable="w14 wp14">
+<w:footnotes xmlns:wpc="http://schemas.microsoft.com/office/word/2010/wordprocessingCanvas" xmlns:mc="http://schemas.openxmlformats.org/markup-compatibility/2006" xmlns:o="urn:schemas-microsoft-com:office:office" xmlns:r="http://schemas.openxmlformats.org/officeDocument/2006/relationships" xmlns:m="http://schemas.openxmlformats.org/officeDocument/2006/math" xmlns:v="urn:schemas-microsoft-com:vml" xmlns:wp14="http://schemas.microsoft.com/office/word/2010/wordprocessingDrawing" xmlns:wp="http://schemas.openxmlformats.org/drawingml/2006/wordprocessingDrawing" xmlns:w10="urn:schemas-microsoft-com:office:word" xmlns:w="http://schemas.openxmlformats.org/wordprocessingml/2006/main" xmlns:w14="http://schemas.microsoft.com/office/word/2010/wordml" xmlns:w15="http://schemas.microsoft.com/office/word/2012/wordml" xmlns:wpg="http://schemas.microsoft.com/office/word/2010/wordprocessingGroup" xmlns:wpi="http://schemas.microsoft.com/office/word/2010/wordprocessingInk" xmlns:wne="http://schemas.microsoft.com/office/word/2006/wordml" xmlns:wps="http://schemas.microsoft.com/office/word/2010/wordprocessingShape" mc:Ignorable="w14 w15 wp14">
   <w:footnote w:type="separator" w:id="-1">
     <w:p>
       <w:pPr>
@@ -4752,7 +3307,7 @@
 </file>
 
 <file path=word/header1.xml><?xml version="1.0" encoding="utf-8"?>
-<w:hdr xmlns:wpc="http://schemas.microsoft.com/office/word/2010/wordprocessingCanvas" xmlns:mc="http://schemas.openxmlformats.org/markup-compatibility/2006" xmlns:o="urn:schemas-microsoft-com:office:office" xmlns:r="http://schemas.openxmlformats.org/officeDocument/2006/relationships" xmlns:m="http://schemas.openxmlformats.org/officeDocument/2006/math" xmlns:v="urn:schemas-microsoft-com:vml" xmlns:wp14="http://schemas.microsoft.com/office/word/2010/wordprocessingDrawing" xmlns:wp="http://schemas.openxmlformats.org/drawingml/2006/wordprocessingDrawing" xmlns:w10="urn:schemas-microsoft-com:office:word" xmlns:w="http://schemas.openxmlformats.org/wordprocessingml/2006/main" xmlns:w14="http://schemas.microsoft.com/office/word/2010/wordml" xmlns:wpg="http://schemas.microsoft.com/office/word/2010/wordprocessingGroup" xmlns:wpi="http://schemas.microsoft.com/office/word/2010/wordprocessingInk" xmlns:wne="http://schemas.microsoft.com/office/word/2006/wordml" xmlns:wps="http://schemas.microsoft.com/office/word/2010/wordprocessingShape" mc:Ignorable="w14 wp14">
+<w:hdr xmlns:wpc="http://schemas.microsoft.com/office/word/2010/wordprocessingCanvas" xmlns:mc="http://schemas.openxmlformats.org/markup-compatibility/2006" xmlns:o="urn:schemas-microsoft-com:office:office" xmlns:r="http://schemas.openxmlformats.org/officeDocument/2006/relationships" xmlns:m="http://schemas.openxmlformats.org/officeDocument/2006/math" xmlns:v="urn:schemas-microsoft-com:vml" xmlns:wp14="http://schemas.microsoft.com/office/word/2010/wordprocessingDrawing" xmlns:wp="http://schemas.openxmlformats.org/drawingml/2006/wordprocessingDrawing" xmlns:w10="urn:schemas-microsoft-com:office:word" xmlns:w="http://schemas.openxmlformats.org/wordprocessingml/2006/main" xmlns:w14="http://schemas.microsoft.com/office/word/2010/wordml" xmlns:w15="http://schemas.microsoft.com/office/word/2012/wordml" xmlns:wpg="http://schemas.microsoft.com/office/word/2010/wordprocessingGroup" xmlns:wpi="http://schemas.microsoft.com/office/word/2010/wordprocessingInk" xmlns:wne="http://schemas.microsoft.com/office/word/2006/wordml" xmlns:wps="http://schemas.microsoft.com/office/word/2010/wordprocessingShape" mc:Ignorable="w14 w15 wp14">
   <w:p>
     <w:pPr>
       <w:pStyle w:val="Kopfzeile"/>
@@ -4801,7 +3356,7 @@
 </file>
 
 <file path=word/numbering.xml><?xml version="1.0" encoding="utf-8"?>
-<w:numbering xmlns:wpc="http://schemas.microsoft.com/office/word/2010/wordprocessingCanvas" xmlns:mc="http://schemas.openxmlformats.org/markup-compatibility/2006" xmlns:o="urn:schemas-microsoft-com:office:office" xmlns:r="http://schemas.openxmlformats.org/officeDocument/2006/relationships" xmlns:m="http://schemas.openxmlformats.org/officeDocument/2006/math" xmlns:v="urn:schemas-microsoft-com:vml" xmlns:wp14="http://schemas.microsoft.com/office/word/2010/wordprocessingDrawing" xmlns:wp="http://schemas.openxmlformats.org/drawingml/2006/wordprocessingDrawing" xmlns:w10="urn:schemas-microsoft-com:office:word" xmlns:w="http://schemas.openxmlformats.org/wordprocessingml/2006/main" xmlns:w14="http://schemas.microsoft.com/office/word/2010/wordml" xmlns:wpg="http://schemas.microsoft.com/office/word/2010/wordprocessingGroup" xmlns:wpi="http://schemas.microsoft.com/office/word/2010/wordprocessingInk" xmlns:wne="http://schemas.microsoft.com/office/word/2006/wordml" xmlns:wps="http://schemas.microsoft.com/office/word/2010/wordprocessingShape" mc:Ignorable="w14 wp14">
+<w:numbering xmlns:wpc="http://schemas.microsoft.com/office/word/2010/wordprocessingCanvas" xmlns:mc="http://schemas.openxmlformats.org/markup-compatibility/2006" xmlns:o="urn:schemas-microsoft-com:office:office" xmlns:r="http://schemas.openxmlformats.org/officeDocument/2006/relationships" xmlns:m="http://schemas.openxmlformats.org/officeDocument/2006/math" xmlns:v="urn:schemas-microsoft-com:vml" xmlns:wp14="http://schemas.microsoft.com/office/word/2010/wordprocessingDrawing" xmlns:wp="http://schemas.openxmlformats.org/drawingml/2006/wordprocessingDrawing" xmlns:w10="urn:schemas-microsoft-com:office:word" xmlns:w="http://schemas.openxmlformats.org/wordprocessingml/2006/main" xmlns:w14="http://schemas.microsoft.com/office/word/2010/wordml" xmlns:w15="http://schemas.microsoft.com/office/word/2012/wordml" xmlns:wpg="http://schemas.microsoft.com/office/word/2010/wordprocessingGroup" xmlns:wpi="http://schemas.microsoft.com/office/word/2010/wordprocessingInk" xmlns:wne="http://schemas.microsoft.com/office/word/2006/wordml" xmlns:wps="http://schemas.microsoft.com/office/word/2010/wordprocessingShape" mc:Ignorable="w14 w15 wp14">
   <w:abstractNum w:abstractNumId="0">
     <w:nsid w:val="005A2E55"/>
     <w:multiLevelType w:val="hybridMultilevel"/>
@@ -5789,6 +4344,118 @@
     </w:lvl>
   </w:abstractNum>
   <w:abstractNum w:abstractNumId="10">
+    <w:nsid w:val="5F57588A"/>
+    <w:multiLevelType w:val="hybridMultilevel"/>
+    <w:tmpl w:val="F31E71D4"/>
+    <w:lvl w:ilvl="0" w:tplc="B08C67EA">
+      <w:numFmt w:val="bullet"/>
+      <w:lvlText w:val=""/>
+      <w:lvlJc w:val="left"/>
+      <w:pPr>
+        <w:ind w:left="720" w:hanging="360"/>
+      </w:pPr>
+      <w:rPr>
+        <w:rFonts w:ascii="Wingdings" w:eastAsiaTheme="minorHAnsi" w:hAnsi="Wingdings" w:cstheme="minorBidi" w:hint="default"/>
+      </w:rPr>
+    </w:lvl>
+    <w:lvl w:ilvl="1" w:tplc="04070003" w:tentative="1">
+      <w:start w:val="1"/>
+      <w:numFmt w:val="bullet"/>
+      <w:lvlText w:val="o"/>
+      <w:lvlJc w:val="left"/>
+      <w:pPr>
+        <w:ind w:left="1440" w:hanging="360"/>
+      </w:pPr>
+      <w:rPr>
+        <w:rFonts w:ascii="Courier New" w:hAnsi="Courier New" w:cs="Courier New" w:hint="default"/>
+      </w:rPr>
+    </w:lvl>
+    <w:lvl w:ilvl="2" w:tplc="04070005" w:tentative="1">
+      <w:start w:val="1"/>
+      <w:numFmt w:val="bullet"/>
+      <w:lvlText w:val=""/>
+      <w:lvlJc w:val="left"/>
+      <w:pPr>
+        <w:ind w:left="2160" w:hanging="360"/>
+      </w:pPr>
+      <w:rPr>
+        <w:rFonts w:ascii="Wingdings" w:hAnsi="Wingdings" w:hint="default"/>
+      </w:rPr>
+    </w:lvl>
+    <w:lvl w:ilvl="3" w:tplc="04070001" w:tentative="1">
+      <w:start w:val="1"/>
+      <w:numFmt w:val="bullet"/>
+      <w:lvlText w:val=""/>
+      <w:lvlJc w:val="left"/>
+      <w:pPr>
+        <w:ind w:left="2880" w:hanging="360"/>
+      </w:pPr>
+      <w:rPr>
+        <w:rFonts w:ascii="Symbol" w:hAnsi="Symbol" w:hint="default"/>
+      </w:rPr>
+    </w:lvl>
+    <w:lvl w:ilvl="4" w:tplc="04070003" w:tentative="1">
+      <w:start w:val="1"/>
+      <w:numFmt w:val="bullet"/>
+      <w:lvlText w:val="o"/>
+      <w:lvlJc w:val="left"/>
+      <w:pPr>
+        <w:ind w:left="3600" w:hanging="360"/>
+      </w:pPr>
+      <w:rPr>
+        <w:rFonts w:ascii="Courier New" w:hAnsi="Courier New" w:cs="Courier New" w:hint="default"/>
+      </w:rPr>
+    </w:lvl>
+    <w:lvl w:ilvl="5" w:tplc="04070005" w:tentative="1">
+      <w:start w:val="1"/>
+      <w:numFmt w:val="bullet"/>
+      <w:lvlText w:val=""/>
+      <w:lvlJc w:val="left"/>
+      <w:pPr>
+        <w:ind w:left="4320" w:hanging="360"/>
+      </w:pPr>
+      <w:rPr>
+        <w:rFonts w:ascii="Wingdings" w:hAnsi="Wingdings" w:hint="default"/>
+      </w:rPr>
+    </w:lvl>
+    <w:lvl w:ilvl="6" w:tplc="04070001" w:tentative="1">
+      <w:start w:val="1"/>
+      <w:numFmt w:val="bullet"/>
+      <w:lvlText w:val=""/>
+      <w:lvlJc w:val="left"/>
+      <w:pPr>
+        <w:ind w:left="5040" w:hanging="360"/>
+      </w:pPr>
+      <w:rPr>
+        <w:rFonts w:ascii="Symbol" w:hAnsi="Symbol" w:hint="default"/>
+      </w:rPr>
+    </w:lvl>
+    <w:lvl w:ilvl="7" w:tplc="04070003" w:tentative="1">
+      <w:start w:val="1"/>
+      <w:numFmt w:val="bullet"/>
+      <w:lvlText w:val="o"/>
+      <w:lvlJc w:val="left"/>
+      <w:pPr>
+        <w:ind w:left="5760" w:hanging="360"/>
+      </w:pPr>
+      <w:rPr>
+        <w:rFonts w:ascii="Courier New" w:hAnsi="Courier New" w:cs="Courier New" w:hint="default"/>
+      </w:rPr>
+    </w:lvl>
+    <w:lvl w:ilvl="8" w:tplc="04070005" w:tentative="1">
+      <w:start w:val="1"/>
+      <w:numFmt w:val="bullet"/>
+      <w:lvlText w:val=""/>
+      <w:lvlJc w:val="left"/>
+      <w:pPr>
+        <w:ind w:left="6480" w:hanging="360"/>
+      </w:pPr>
+      <w:rPr>
+        <w:rFonts w:ascii="Wingdings" w:hAnsi="Wingdings" w:hint="default"/>
+      </w:rPr>
+    </w:lvl>
+  </w:abstractNum>
+  <w:abstractNum w:abstractNumId="11">
     <w:nsid w:val="69C030F2"/>
     <w:multiLevelType w:val="hybridMultilevel"/>
     <w:tmpl w:val="19927160"/>
@@ -5877,7 +4544,7 @@
       </w:pPr>
     </w:lvl>
   </w:abstractNum>
-  <w:abstractNum w:abstractNumId="11">
+  <w:abstractNum w:abstractNumId="12">
     <w:nsid w:val="6E8B16AD"/>
     <w:multiLevelType w:val="hybridMultilevel"/>
     <w:tmpl w:val="E92A8236"/>
@@ -5966,7 +4633,7 @@
       </w:pPr>
     </w:lvl>
   </w:abstractNum>
-  <w:abstractNum w:abstractNumId="12">
+  <w:abstractNum w:abstractNumId="13">
     <w:nsid w:val="7672384B"/>
     <w:multiLevelType w:val="hybridMultilevel"/>
     <w:tmpl w:val="EB54B4B0"/>
@@ -6055,7 +4722,7 @@
       </w:pPr>
     </w:lvl>
   </w:abstractNum>
-  <w:abstractNum w:abstractNumId="13">
+  <w:abstractNum w:abstractNumId="14">
     <w:nsid w:val="79D6697C"/>
     <w:multiLevelType w:val="hybridMultilevel"/>
     <w:tmpl w:val="7E482EC8"/>
@@ -6160,10 +4827,10 @@
     <w:abstractNumId w:val="4"/>
   </w:num>
   <w:num w:numId="6">
-    <w:abstractNumId w:val="11"/>
+    <w:abstractNumId w:val="12"/>
   </w:num>
   <w:num w:numId="7">
-    <w:abstractNumId w:val="12"/>
+    <w:abstractNumId w:val="13"/>
   </w:num>
   <w:num w:numId="8">
     <w:abstractNumId w:val="5"/>
@@ -6178,19 +4845,30 @@
     <w:abstractNumId w:val="8"/>
   </w:num>
   <w:num w:numId="12">
-    <w:abstractNumId w:val="10"/>
+    <w:abstractNumId w:val="11"/>
   </w:num>
   <w:num w:numId="13">
-    <w:abstractNumId w:val="13"/>
+    <w:abstractNumId w:val="14"/>
   </w:num>
   <w:num w:numId="14">
     <w:abstractNumId w:val="9"/>
   </w:num>
+  <w:num w:numId="15">
+    <w:abstractNumId w:val="10"/>
+  </w:num>
 </w:numbering>
 </file>
 
+<file path=word/people.xml><?xml version="1.0" encoding="utf-8"?>
+<w15:people xmlns:wpc="http://schemas.microsoft.com/office/word/2010/wordprocessingCanvas" xmlns:mc="http://schemas.openxmlformats.org/markup-compatibility/2006" xmlns:o="urn:schemas-microsoft-com:office:office" xmlns:r="http://schemas.openxmlformats.org/officeDocument/2006/relationships" xmlns:m="http://schemas.openxmlformats.org/officeDocument/2006/math" xmlns:v="urn:schemas-microsoft-com:vml" xmlns:wp14="http://schemas.microsoft.com/office/word/2010/wordprocessingDrawing" xmlns:wp="http://schemas.openxmlformats.org/drawingml/2006/wordprocessingDrawing" xmlns:w10="urn:schemas-microsoft-com:office:word" xmlns:w="http://schemas.openxmlformats.org/wordprocessingml/2006/main" xmlns:w14="http://schemas.microsoft.com/office/word/2010/wordml" xmlns:w15="http://schemas.microsoft.com/office/word/2012/wordml" xmlns:wpg="http://schemas.microsoft.com/office/word/2010/wordprocessingGroup" xmlns:wpi="http://schemas.microsoft.com/office/word/2010/wordprocessingInk" xmlns:wne="http://schemas.microsoft.com/office/word/2006/wordml" xmlns:wps="http://schemas.microsoft.com/office/word/2010/wordprocessingShape" mc:Ignorable="w14 w15 wp14">
+  <w15:person w15:author="Timon">
+    <w15:presenceInfo w15:providerId="None" w15:userId="Timon"/>
+  </w15:person>
+</w15:people>
+</file>
+
 <file path=word/styles.xml><?xml version="1.0" encoding="utf-8"?>
-<w:styles xmlns:mc="http://schemas.openxmlformats.org/markup-compatibility/2006" xmlns:r="http://schemas.openxmlformats.org/officeDocument/2006/relationships" xmlns:w="http://schemas.openxmlformats.org/wordprocessingml/2006/main" xmlns:w14="http://schemas.microsoft.com/office/word/2010/wordml" mc:Ignorable="w14">
+<w:styles xmlns:mc="http://schemas.openxmlformats.org/markup-compatibility/2006" xmlns:r="http://schemas.openxmlformats.org/officeDocument/2006/relationships" xmlns:w="http://schemas.openxmlformats.org/wordprocessingml/2006/main" xmlns:w14="http://schemas.microsoft.com/office/word/2010/wordml" xmlns:w15="http://schemas.microsoft.com/office/word/2012/wordml" mc:Ignorable="w14 w15">
   <w:docDefaults>
     <w:rPrDefault>
       <w:rPr>
@@ -6206,144 +4884,378 @@
       </w:pPr>
     </w:pPrDefault>
   </w:docDefaults>
-  <w:latentStyles w:defLockedState="0" w:defUIPriority="99" w:defSemiHidden="1" w:defUnhideWhenUsed="1" w:defQFormat="0" w:count="267">
-    <w:lsdException w:name="Normal" w:semiHidden="0" w:uiPriority="0" w:unhideWhenUsed="0" w:qFormat="1"/>
-    <w:lsdException w:name="heading 1" w:semiHidden="0" w:uiPriority="9" w:unhideWhenUsed="0" w:qFormat="1"/>
-    <w:lsdException w:name="heading 2" w:uiPriority="9" w:qFormat="1"/>
-    <w:lsdException w:name="heading 3" w:uiPriority="9" w:qFormat="1"/>
-    <w:lsdException w:name="heading 4" w:uiPriority="9" w:qFormat="1"/>
-    <w:lsdException w:name="heading 5" w:uiPriority="9" w:qFormat="1"/>
-    <w:lsdException w:name="heading 6" w:uiPriority="9" w:qFormat="1"/>
-    <w:lsdException w:name="heading 7" w:uiPriority="9" w:qFormat="1"/>
-    <w:lsdException w:name="heading 8" w:uiPriority="9" w:qFormat="1"/>
-    <w:lsdException w:name="heading 9" w:uiPriority="9" w:qFormat="1"/>
-    <w:lsdException w:name="toc 1" w:uiPriority="39"/>
-    <w:lsdException w:name="toc 2" w:uiPriority="39"/>
-    <w:lsdException w:name="toc 3" w:uiPriority="39"/>
-    <w:lsdException w:name="toc 4" w:uiPriority="39"/>
-    <w:lsdException w:name="toc 5" w:uiPriority="39"/>
-    <w:lsdException w:name="toc 6" w:uiPriority="39"/>
-    <w:lsdException w:name="toc 7" w:uiPriority="39"/>
-    <w:lsdException w:name="toc 8" w:uiPriority="39"/>
-    <w:lsdException w:name="toc 9" w:uiPriority="39"/>
-    <w:lsdException w:name="caption" w:uiPriority="35" w:qFormat="1"/>
-    <w:lsdException w:name="Title" w:semiHidden="0" w:uiPriority="10" w:unhideWhenUsed="0" w:qFormat="1"/>
-    <w:lsdException w:name="Default Paragraph Font" w:uiPriority="1"/>
-    <w:lsdException w:name="Subtitle" w:semiHidden="0" w:uiPriority="11" w:unhideWhenUsed="0" w:qFormat="1"/>
-    <w:lsdException w:name="Strong" w:semiHidden="0" w:uiPriority="22" w:unhideWhenUsed="0" w:qFormat="1"/>
-    <w:lsdException w:name="Emphasis" w:semiHidden="0" w:uiPriority="20" w:unhideWhenUsed="0" w:qFormat="1"/>
-    <w:lsdException w:name="Table Grid" w:semiHidden="0" w:uiPriority="59" w:unhideWhenUsed="0"/>
-    <w:lsdException w:name="Placeholder Text" w:unhideWhenUsed="0"/>
-    <w:lsdException w:name="No Spacing" w:semiHidden="0" w:uiPriority="1" w:unhideWhenUsed="0" w:qFormat="1"/>
-    <w:lsdException w:name="Light Shading" w:semiHidden="0" w:uiPriority="60" w:unhideWhenUsed="0"/>
-    <w:lsdException w:name="Light List" w:semiHidden="0" w:uiPriority="61" w:unhideWhenUsed="0"/>
-    <w:lsdException w:name="Light Grid" w:semiHidden="0" w:uiPriority="62" w:unhideWhenUsed="0"/>
-    <w:lsdException w:name="Medium Shading 1" w:semiHidden="0" w:uiPriority="63" w:unhideWhenUsed="0"/>
-    <w:lsdException w:name="Medium Shading 2" w:semiHidden="0" w:uiPriority="64" w:unhideWhenUsed="0"/>
-    <w:lsdException w:name="Medium List 1" w:semiHidden="0" w:uiPriority="65" w:unhideWhenUsed="0"/>
-    <w:lsdException w:name="Medium List 2" w:semiHidden="0" w:uiPriority="66" w:unhideWhenUsed="0"/>
-    <w:lsdException w:name="Medium Grid 1" w:semiHidden="0" w:uiPriority="67" w:unhideWhenUsed="0"/>
-    <w:lsdException w:name="Medium Grid 2" w:semiHidden="0" w:uiPriority="68" w:unhideWhenUsed="0"/>
-    <w:lsdException w:name="Medium Grid 3" w:semiHidden="0" w:uiPriority="69" w:unhideWhenUsed="0"/>
-    <w:lsdException w:name="Dark List" w:semiHidden="0" w:uiPriority="70" w:unhideWhenUsed="0"/>
-    <w:lsdException w:name="Colorful Shading" w:semiHidden="0" w:uiPriority="71" w:unhideWhenUsed="0"/>
-    <w:lsdException w:name="Colorful List" w:semiHidden="0" w:uiPriority="72" w:unhideWhenUsed="0"/>
-    <w:lsdException w:name="Colorful Grid" w:semiHidden="0" w:uiPriority="73" w:unhideWhenUsed="0"/>
-    <w:lsdException w:name="Light Shading Accent 1" w:semiHidden="0" w:uiPriority="60" w:unhideWhenUsed="0"/>
-    <w:lsdException w:name="Light List Accent 1" w:semiHidden="0" w:uiPriority="61" w:unhideWhenUsed="0"/>
-    <w:lsdException w:name="Light Grid Accent 1" w:semiHidden="0" w:uiPriority="62" w:unhideWhenUsed="0"/>
-    <w:lsdException w:name="Medium Shading 1 Accent 1" w:semiHidden="0" w:uiPriority="63" w:unhideWhenUsed="0"/>
-    <w:lsdException w:name="Medium Shading 2 Accent 1" w:semiHidden="0" w:uiPriority="64" w:unhideWhenUsed="0"/>
-    <w:lsdException w:name="Medium List 1 Accent 1" w:semiHidden="0" w:uiPriority="65" w:unhideWhenUsed="0"/>
-    <w:lsdException w:name="Revision" w:unhideWhenUsed="0"/>
-    <w:lsdException w:name="List Paragraph" w:semiHidden="0" w:uiPriority="34" w:unhideWhenUsed="0" w:qFormat="1"/>
-    <w:lsdException w:name="Quote" w:semiHidden="0" w:uiPriority="29" w:unhideWhenUsed="0" w:qFormat="1"/>
-    <w:lsdException w:name="Intense Quote" w:semiHidden="0" w:uiPriority="30" w:unhideWhenUsed="0" w:qFormat="1"/>
-    <w:lsdException w:name="Medium List 2 Accent 1" w:semiHidden="0" w:uiPriority="66" w:unhideWhenUsed="0"/>
-    <w:lsdException w:name="Medium Grid 1 Accent 1" w:semiHidden="0" w:uiPriority="67" w:unhideWhenUsed="0"/>
-    <w:lsdException w:name="Medium Grid 2 Accent 1" w:semiHidden="0" w:uiPriority="68" w:unhideWhenUsed="0"/>
-    <w:lsdException w:name="Medium Grid 3 Accent 1" w:semiHidden="0" w:uiPriority="69" w:unhideWhenUsed="0"/>
-    <w:lsdException w:name="Dark List Accent 1" w:semiHidden="0" w:uiPriority="70" w:unhideWhenUsed="0"/>
-    <w:lsdException w:name="Colorful Shading Accent 1" w:semiHidden="0" w:uiPriority="71" w:unhideWhenUsed="0"/>
-    <w:lsdException w:name="Colorful List Accent 1" w:semiHidden="0" w:uiPriority="72" w:unhideWhenUsed="0"/>
-    <w:lsdException w:name="Colorful Grid Accent 1" w:semiHidden="0" w:uiPriority="73" w:unhideWhenUsed="0"/>
-    <w:lsdException w:name="Light Shading Accent 2" w:semiHidden="0" w:uiPriority="60" w:unhideWhenUsed="0"/>
-    <w:lsdException w:name="Light List Accent 2" w:semiHidden="0" w:uiPriority="61" w:unhideWhenUsed="0"/>
-    <w:lsdException w:name="Light Grid Accent 2" w:semiHidden="0" w:uiPriority="62" w:unhideWhenUsed="0"/>
-    <w:lsdException w:name="Medium Shading 1 Accent 2" w:semiHidden="0" w:uiPriority="63" w:unhideWhenUsed="0"/>
-    <w:lsdException w:name="Medium Shading 2 Accent 2" w:semiHidden="0" w:uiPriority="64" w:unhideWhenUsed="0"/>
-    <w:lsdException w:name="Medium List 1 Accent 2" w:semiHidden="0" w:uiPriority="65" w:unhideWhenUsed="0"/>
-    <w:lsdException w:name="Medium List 2 Accent 2" w:semiHidden="0" w:uiPriority="66" w:unhideWhenUsed="0"/>
-    <w:lsdException w:name="Medium Grid 1 Accent 2" w:semiHidden="0" w:uiPriority="67" w:unhideWhenUsed="0"/>
-    <w:lsdException w:name="Medium Grid 2 Accent 2" w:semiHidden="0" w:uiPriority="68" w:unhideWhenUsed="0"/>
-    <w:lsdException w:name="Medium Grid 3 Accent 2" w:semiHidden="0" w:uiPriority="69" w:unhideWhenUsed="0"/>
-    <w:lsdException w:name="Dark List Accent 2" w:semiHidden="0" w:uiPriority="70" w:unhideWhenUsed="0"/>
-    <w:lsdException w:name="Colorful Shading Accent 2" w:semiHidden="0" w:uiPriority="71" w:unhideWhenUsed="0"/>
-    <w:lsdException w:name="Colorful List Accent 2" w:semiHidden="0" w:uiPriority="72" w:unhideWhenUsed="0"/>
-    <w:lsdException w:name="Colorful Grid Accent 2" w:semiHidden="0" w:uiPriority="73" w:unhideWhenUsed="0"/>
-    <w:lsdException w:name="Light Shading Accent 3" w:semiHidden="0" w:uiPriority="60" w:unhideWhenUsed="0"/>
-    <w:lsdException w:name="Light List Accent 3" w:semiHidden="0" w:uiPriority="61" w:unhideWhenUsed="0"/>
-    <w:lsdException w:name="Light Grid Accent 3" w:semiHidden="0" w:uiPriority="62" w:unhideWhenUsed="0"/>
-    <w:lsdException w:name="Medium Shading 1 Accent 3" w:semiHidden="0" w:uiPriority="63" w:unhideWhenUsed="0"/>
-    <w:lsdException w:name="Medium Shading 2 Accent 3" w:semiHidden="0" w:uiPriority="64" w:unhideWhenUsed="0"/>
-    <w:lsdException w:name="Medium List 1 Accent 3" w:semiHidden="0" w:uiPriority="65" w:unhideWhenUsed="0"/>
-    <w:lsdException w:name="Medium List 2 Accent 3" w:semiHidden="0" w:uiPriority="66" w:unhideWhenUsed="0"/>
-    <w:lsdException w:name="Medium Grid 1 Accent 3" w:semiHidden="0" w:uiPriority="67" w:unhideWhenUsed="0"/>
-    <w:lsdException w:name="Medium Grid 2 Accent 3" w:semiHidden="0" w:uiPriority="68" w:unhideWhenUsed="0"/>
-    <w:lsdException w:name="Medium Grid 3 Accent 3" w:semiHidden="0" w:uiPriority="69" w:unhideWhenUsed="0"/>
-    <w:lsdException w:name="Dark List Accent 3" w:semiHidden="0" w:uiPriority="70" w:unhideWhenUsed="0"/>
-    <w:lsdException w:name="Colorful Shading Accent 3" w:semiHidden="0" w:uiPriority="71" w:unhideWhenUsed="0"/>
-    <w:lsdException w:name="Colorful List Accent 3" w:semiHidden="0" w:uiPriority="72" w:unhideWhenUsed="0"/>
-    <w:lsdException w:name="Colorful Grid Accent 3" w:semiHidden="0" w:uiPriority="73" w:unhideWhenUsed="0"/>
-    <w:lsdException w:name="Light Shading Accent 4" w:semiHidden="0" w:uiPriority="60" w:unhideWhenUsed="0"/>
-    <w:lsdException w:name="Light List Accent 4" w:semiHidden="0" w:uiPriority="61" w:unhideWhenUsed="0"/>
-    <w:lsdException w:name="Light Grid Accent 4" w:semiHidden="0" w:uiPriority="62" w:unhideWhenUsed="0"/>
-    <w:lsdException w:name="Medium Shading 1 Accent 4" w:semiHidden="0" w:uiPriority="63" w:unhideWhenUsed="0"/>
-    <w:lsdException w:name="Medium Shading 2 Accent 4" w:semiHidden="0" w:uiPriority="64" w:unhideWhenUsed="0"/>
-    <w:lsdException w:name="Medium List 1 Accent 4" w:semiHidden="0" w:uiPriority="65" w:unhideWhenUsed="0"/>
-    <w:lsdException w:name="Medium List 2 Accent 4" w:semiHidden="0" w:uiPriority="66" w:unhideWhenUsed="0"/>
-    <w:lsdException w:name="Medium Grid 1 Accent 4" w:semiHidden="0" w:uiPriority="67" w:unhideWhenUsed="0"/>
-    <w:lsdException w:name="Medium Grid 2 Accent 4" w:semiHidden="0" w:uiPriority="68" w:unhideWhenUsed="0"/>
-    <w:lsdException w:name="Medium Grid 3 Accent 4" w:semiHidden="0" w:uiPriority="69" w:unhideWhenUsed="0"/>
-    <w:lsdException w:name="Dark List Accent 4" w:semiHidden="0" w:uiPriority="70" w:unhideWhenUsed="0"/>
-    <w:lsdException w:name="Colorful Shading Accent 4" w:semiHidden="0" w:uiPriority="71" w:unhideWhenUsed="0"/>
-    <w:lsdException w:name="Colorful List Accent 4" w:semiHidden="0" w:uiPriority="72" w:unhideWhenUsed="0"/>
-    <w:lsdException w:name="Colorful Grid Accent 4" w:semiHidden="0" w:uiPriority="73" w:unhideWhenUsed="0"/>
-    <w:lsdException w:name="Light Shading Accent 5" w:semiHidden="0" w:uiPriority="60" w:unhideWhenUsed="0"/>
-    <w:lsdException w:name="Light List Accent 5" w:semiHidden="0" w:uiPriority="61" w:unhideWhenUsed="0"/>
-    <w:lsdException w:name="Light Grid Accent 5" w:semiHidden="0" w:uiPriority="62" w:unhideWhenUsed="0"/>
-    <w:lsdException w:name="Medium Shading 1 Accent 5" w:semiHidden="0" w:uiPriority="63" w:unhideWhenUsed="0"/>
-    <w:lsdException w:name="Medium Shading 2 Accent 5" w:semiHidden="0" w:uiPriority="64" w:unhideWhenUsed="0"/>
-    <w:lsdException w:name="Medium List 1 Accent 5" w:semiHidden="0" w:uiPriority="65" w:unhideWhenUsed="0"/>
-    <w:lsdException w:name="Medium List 2 Accent 5" w:semiHidden="0" w:uiPriority="66" w:unhideWhenUsed="0"/>
-    <w:lsdException w:name="Medium Grid 1 Accent 5" w:semiHidden="0" w:uiPriority="67" w:unhideWhenUsed="0"/>
-    <w:lsdException w:name="Medium Grid 2 Accent 5" w:semiHidden="0" w:uiPriority="68" w:unhideWhenUsed="0"/>
-    <w:lsdException w:name="Medium Grid 3 Accent 5" w:semiHidden="0" w:uiPriority="69" w:unhideWhenUsed="0"/>
-    <w:lsdException w:name="Dark List Accent 5" w:semiHidden="0" w:uiPriority="70" w:unhideWhenUsed="0"/>
-    <w:lsdException w:name="Colorful Shading Accent 5" w:semiHidden="0" w:uiPriority="71" w:unhideWhenUsed="0"/>
-    <w:lsdException w:name="Colorful List Accent 5" w:semiHidden="0" w:uiPriority="72" w:unhideWhenUsed="0"/>
-    <w:lsdException w:name="Colorful Grid Accent 5" w:semiHidden="0" w:uiPriority="73" w:unhideWhenUsed="0"/>
-    <w:lsdException w:name="Light Shading Accent 6" w:semiHidden="0" w:uiPriority="60" w:unhideWhenUsed="0"/>
-    <w:lsdException w:name="Light List Accent 6" w:semiHidden="0" w:uiPriority="61" w:unhideWhenUsed="0"/>
-    <w:lsdException w:name="Light Grid Accent 6" w:semiHidden="0" w:uiPriority="62" w:unhideWhenUsed="0"/>
-    <w:lsdException w:name="Medium Shading 1 Accent 6" w:semiHidden="0" w:uiPriority="63" w:unhideWhenUsed="0"/>
-    <w:lsdException w:name="Medium Shading 2 Accent 6" w:semiHidden="0" w:uiPriority="64" w:unhideWhenUsed="0"/>
-    <w:lsdException w:name="Medium List 1 Accent 6" w:semiHidden="0" w:uiPriority="65" w:unhideWhenUsed="0"/>
-    <w:lsdException w:name="Medium List 2 Accent 6" w:semiHidden="0" w:uiPriority="66" w:unhideWhenUsed="0"/>
-    <w:lsdException w:name="Medium Grid 1 Accent 6" w:semiHidden="0" w:uiPriority="67" w:unhideWhenUsed="0"/>
-    <w:lsdException w:name="Medium Grid 2 Accent 6" w:semiHidden="0" w:uiPriority="68" w:unhideWhenUsed="0"/>
-    <w:lsdException w:name="Medium Grid 3 Accent 6" w:semiHidden="0" w:uiPriority="69" w:unhideWhenUsed="0"/>
-    <w:lsdException w:name="Dark List Accent 6" w:semiHidden="0" w:uiPriority="70" w:unhideWhenUsed="0"/>
-    <w:lsdException w:name="Colorful Shading Accent 6" w:semiHidden="0" w:uiPriority="71" w:unhideWhenUsed="0"/>
-    <w:lsdException w:name="Colorful List Accent 6" w:semiHidden="0" w:uiPriority="72" w:unhideWhenUsed="0"/>
-    <w:lsdException w:name="Colorful Grid Accent 6" w:semiHidden="0" w:uiPriority="73" w:unhideWhenUsed="0"/>
-    <w:lsdException w:name="Subtle Emphasis" w:semiHidden="0" w:uiPriority="19" w:unhideWhenUsed="0" w:qFormat="1"/>
-    <w:lsdException w:name="Intense Emphasis" w:semiHidden="0" w:uiPriority="21" w:unhideWhenUsed="0" w:qFormat="1"/>
-    <w:lsdException w:name="Subtle Reference" w:semiHidden="0" w:uiPriority="31" w:unhideWhenUsed="0" w:qFormat="1"/>
-    <w:lsdException w:name="Intense Reference" w:semiHidden="0" w:uiPriority="32" w:unhideWhenUsed="0" w:qFormat="1"/>
-    <w:lsdException w:name="Book Title" w:semiHidden="0" w:uiPriority="33" w:unhideWhenUsed="0" w:qFormat="1"/>
-    <w:lsdException w:name="Bibliography" w:uiPriority="37"/>
-    <w:lsdException w:name="TOC Heading" w:uiPriority="39" w:qFormat="1"/>
+  <w:latentStyles w:defLockedState="0" w:defUIPriority="99" w:defSemiHidden="0" w:defUnhideWhenUsed="0" w:defQFormat="0" w:count="371">
+    <w:lsdException w:name="Normal" w:uiPriority="0" w:qFormat="1"/>
+    <w:lsdException w:name="heading 1" w:uiPriority="9" w:qFormat="1"/>
+    <w:lsdException w:name="heading 2" w:semiHidden="1" w:uiPriority="9" w:unhideWhenUsed="1" w:qFormat="1"/>
+    <w:lsdException w:name="heading 3" w:semiHidden="1" w:uiPriority="9" w:unhideWhenUsed="1" w:qFormat="1"/>
+    <w:lsdException w:name="heading 4" w:semiHidden="1" w:uiPriority="9" w:unhideWhenUsed="1" w:qFormat="1"/>
+    <w:lsdException w:name="heading 5" w:semiHidden="1" w:uiPriority="9" w:unhideWhenUsed="1" w:qFormat="1"/>
+    <w:lsdException w:name="heading 6" w:semiHidden="1" w:uiPriority="9" w:unhideWhenUsed="1" w:qFormat="1"/>
+    <w:lsdException w:name="heading 7" w:semiHidden="1" w:uiPriority="9" w:unhideWhenUsed="1" w:qFormat="1"/>
+    <w:lsdException w:name="heading 8" w:semiHidden="1" w:uiPriority="9" w:unhideWhenUsed="1" w:qFormat="1"/>
+    <w:lsdException w:name="heading 9" w:semiHidden="1" w:uiPriority="9" w:unhideWhenUsed="1" w:qFormat="1"/>
+    <w:lsdException w:name="index 1" w:semiHidden="1" w:unhideWhenUsed="1"/>
+    <w:lsdException w:name="index 2" w:semiHidden="1" w:unhideWhenUsed="1"/>
+    <w:lsdException w:name="index 3" w:semiHidden="1" w:unhideWhenUsed="1"/>
+    <w:lsdException w:name="index 4" w:semiHidden="1" w:unhideWhenUsed="1"/>
+    <w:lsdException w:name="index 5" w:semiHidden="1" w:unhideWhenUsed="1"/>
+    <w:lsdException w:name="index 6" w:semiHidden="1" w:unhideWhenUsed="1"/>
+    <w:lsdException w:name="index 7" w:semiHidden="1" w:unhideWhenUsed="1"/>
+    <w:lsdException w:name="index 8" w:semiHidden="1" w:unhideWhenUsed="1"/>
+    <w:lsdException w:name="index 9" w:semiHidden="1" w:unhideWhenUsed="1"/>
+    <w:lsdException w:name="toc 1" w:semiHidden="1" w:uiPriority="39" w:unhideWhenUsed="1"/>
+    <w:lsdException w:name="toc 2" w:semiHidden="1" w:uiPriority="39" w:unhideWhenUsed="1"/>
+    <w:lsdException w:name="toc 3" w:semiHidden="1" w:uiPriority="39" w:unhideWhenUsed="1"/>
+    <w:lsdException w:name="toc 4" w:semiHidden="1" w:uiPriority="39" w:unhideWhenUsed="1"/>
+    <w:lsdException w:name="toc 5" w:semiHidden="1" w:uiPriority="39" w:unhideWhenUsed="1"/>
+    <w:lsdException w:name="toc 6" w:semiHidden="1" w:uiPriority="39" w:unhideWhenUsed="1"/>
+    <w:lsdException w:name="toc 7" w:semiHidden="1" w:uiPriority="39" w:unhideWhenUsed="1"/>
+    <w:lsdException w:name="toc 8" w:semiHidden="1" w:uiPriority="39" w:unhideWhenUsed="1"/>
+    <w:lsdException w:name="toc 9" w:semiHidden="1" w:uiPriority="39" w:unhideWhenUsed="1"/>
+    <w:lsdException w:name="Normal Indent" w:semiHidden="1" w:unhideWhenUsed="1"/>
+    <w:lsdException w:name="footnote text" w:semiHidden="1" w:unhideWhenUsed="1"/>
+    <w:lsdException w:name="annotation text" w:semiHidden="1" w:unhideWhenUsed="1"/>
+    <w:lsdException w:name="header" w:semiHidden="1" w:unhideWhenUsed="1"/>
+    <w:lsdException w:name="footer" w:semiHidden="1" w:unhideWhenUsed="1"/>
+    <w:lsdException w:name="index heading" w:semiHidden="1" w:unhideWhenUsed="1"/>
+    <w:lsdException w:name="caption" w:semiHidden="1" w:uiPriority="35" w:unhideWhenUsed="1" w:qFormat="1"/>
+    <w:lsdException w:name="table of figures" w:semiHidden="1" w:unhideWhenUsed="1"/>
+    <w:lsdException w:name="envelope address" w:semiHidden="1" w:unhideWhenUsed="1"/>
+    <w:lsdException w:name="envelope return" w:semiHidden="1" w:unhideWhenUsed="1"/>
+    <w:lsdException w:name="footnote reference" w:semiHidden="1" w:unhideWhenUsed="1"/>
+    <w:lsdException w:name="annotation reference" w:semiHidden="1" w:unhideWhenUsed="1"/>
+    <w:lsdException w:name="line number" w:semiHidden="1" w:unhideWhenUsed="1"/>
+    <w:lsdException w:name="page number" w:semiHidden="1" w:unhideWhenUsed="1"/>
+    <w:lsdException w:name="endnote reference" w:semiHidden="1" w:unhideWhenUsed="1"/>
+    <w:lsdException w:name="endnote text" w:semiHidden="1" w:unhideWhenUsed="1"/>
+    <w:lsdException w:name="table of authorities" w:semiHidden="1" w:unhideWhenUsed="1"/>
+    <w:lsdException w:name="macro" w:semiHidden="1" w:unhideWhenUsed="1"/>
+    <w:lsdException w:name="toa heading" w:semiHidden="1" w:unhideWhenUsed="1"/>
+    <w:lsdException w:name="List" w:semiHidden="1" w:unhideWhenUsed="1"/>
+    <w:lsdException w:name="List Bullet" w:semiHidden="1" w:unhideWhenUsed="1"/>
+    <w:lsdException w:name="List Number" w:semiHidden="1" w:unhideWhenUsed="1"/>
+    <w:lsdException w:name="List 2" w:semiHidden="1" w:unhideWhenUsed="1"/>
+    <w:lsdException w:name="List 3" w:semiHidden="1" w:unhideWhenUsed="1"/>
+    <w:lsdException w:name="List 4" w:semiHidden="1" w:unhideWhenUsed="1"/>
+    <w:lsdException w:name="List 5" w:semiHidden="1" w:unhideWhenUsed="1"/>
+    <w:lsdException w:name="List Bullet 2" w:semiHidden="1" w:unhideWhenUsed="1"/>
+    <w:lsdException w:name="List Bullet 3" w:semiHidden="1" w:unhideWhenUsed="1"/>
+    <w:lsdException w:name="List Bullet 4" w:semiHidden="1" w:unhideWhenUsed="1"/>
+    <w:lsdException w:name="List Bullet 5" w:semiHidden="1" w:unhideWhenUsed="1"/>
+    <w:lsdException w:name="List Number 2" w:semiHidden="1" w:unhideWhenUsed="1"/>
+    <w:lsdException w:name="List Number 3" w:semiHidden="1" w:unhideWhenUsed="1"/>
+    <w:lsdException w:name="List Number 4" w:semiHidden="1" w:unhideWhenUsed="1"/>
+    <w:lsdException w:name="List Number 5" w:semiHidden="1" w:unhideWhenUsed="1"/>
+    <w:lsdException w:name="Title" w:uiPriority="10" w:qFormat="1"/>
+    <w:lsdException w:name="Closing" w:semiHidden="1" w:unhideWhenUsed="1"/>
+    <w:lsdException w:name="Signature" w:semiHidden="1" w:unhideWhenUsed="1"/>
+    <w:lsdException w:name="Default Paragraph Font" w:semiHidden="1" w:uiPriority="1" w:unhideWhenUsed="1"/>
+    <w:lsdException w:name="Body Text" w:semiHidden="1" w:unhideWhenUsed="1"/>
+    <w:lsdException w:name="Body Text Indent" w:semiHidden="1" w:unhideWhenUsed="1"/>
+    <w:lsdException w:name="List Continue" w:semiHidden="1" w:unhideWhenUsed="1"/>
+    <w:lsdException w:name="List Continue 2" w:semiHidden="1" w:unhideWhenUsed="1"/>
+    <w:lsdException w:name="List Continue 3" w:semiHidden="1" w:unhideWhenUsed="1"/>
+    <w:lsdException w:name="List Continue 4" w:semiHidden="1" w:unhideWhenUsed="1"/>
+    <w:lsdException w:name="List Continue 5" w:semiHidden="1" w:unhideWhenUsed="1"/>
+    <w:lsdException w:name="Message Header" w:semiHidden="1" w:unhideWhenUsed="1"/>
+    <w:lsdException w:name="Subtitle" w:uiPriority="11" w:qFormat="1"/>
+    <w:lsdException w:name="Salutation" w:semiHidden="1" w:unhideWhenUsed="1"/>
+    <w:lsdException w:name="Date" w:semiHidden="1" w:unhideWhenUsed="1"/>
+    <w:lsdException w:name="Body Text First Indent" w:semiHidden="1" w:unhideWhenUsed="1"/>
+    <w:lsdException w:name="Body Text First Indent 2" w:semiHidden="1" w:unhideWhenUsed="1"/>
+    <w:lsdException w:name="Note Heading" w:semiHidden="1" w:unhideWhenUsed="1"/>
+    <w:lsdException w:name="Body Text 2" w:semiHidden="1" w:unhideWhenUsed="1"/>
+    <w:lsdException w:name="Body Text 3" w:semiHidden="1" w:unhideWhenUsed="1"/>
+    <w:lsdException w:name="Body Text Indent 2" w:semiHidden="1" w:unhideWhenUsed="1"/>
+    <w:lsdException w:name="Body Text Indent 3" w:semiHidden="1" w:unhideWhenUsed="1"/>
+    <w:lsdException w:name="Block Text" w:semiHidden="1" w:unhideWhenUsed="1"/>
+    <w:lsdException w:name="Hyperlink" w:semiHidden="1" w:unhideWhenUsed="1"/>
+    <w:lsdException w:name="FollowedHyperlink" w:semiHidden="1" w:unhideWhenUsed="1"/>
+    <w:lsdException w:name="Strong" w:uiPriority="22" w:qFormat="1"/>
+    <w:lsdException w:name="Emphasis" w:uiPriority="20" w:qFormat="1"/>
+    <w:lsdException w:name="Document Map" w:semiHidden="1" w:unhideWhenUsed="1"/>
+    <w:lsdException w:name="Plain Text" w:semiHidden="1" w:unhideWhenUsed="1"/>
+    <w:lsdException w:name="E-mail Signature" w:semiHidden="1" w:unhideWhenUsed="1"/>
+    <w:lsdException w:name="HTML Top of Form" w:semiHidden="1" w:unhideWhenUsed="1"/>
+    <w:lsdException w:name="HTML Bottom of Form" w:semiHidden="1" w:unhideWhenUsed="1"/>
+    <w:lsdException w:name="Normal (Web)" w:semiHidden="1" w:unhideWhenUsed="1"/>
+    <w:lsdException w:name="HTML Acronym" w:semiHidden="1" w:unhideWhenUsed="1"/>
+    <w:lsdException w:name="HTML Address" w:semiHidden="1" w:unhideWhenUsed="1"/>
+    <w:lsdException w:name="HTML Cite" w:semiHidden="1" w:unhideWhenUsed="1"/>
+    <w:lsdException w:name="HTML Code" w:semiHidden="1" w:unhideWhenUsed="1"/>
+    <w:lsdException w:name="HTML Definition" w:semiHidden="1" w:unhideWhenUsed="1"/>
+    <w:lsdException w:name="HTML Keyboard" w:semiHidden="1" w:unhideWhenUsed="1"/>
+    <w:lsdException w:name="HTML Preformatted" w:semiHidden="1" w:unhideWhenUsed="1"/>
+    <w:lsdException w:name="HTML Sample" w:semiHidden="1" w:unhideWhenUsed="1"/>
+    <w:lsdException w:name="HTML Typewriter" w:semiHidden="1" w:unhideWhenUsed="1"/>
+    <w:lsdException w:name="HTML Variable" w:semiHidden="1" w:unhideWhenUsed="1"/>
+    <w:lsdException w:name="Normal Table" w:semiHidden="1" w:unhideWhenUsed="1"/>
+    <w:lsdException w:name="annotation subject" w:semiHidden="1" w:unhideWhenUsed="1"/>
+    <w:lsdException w:name="No List" w:semiHidden="1" w:unhideWhenUsed="1"/>
+    <w:lsdException w:name="Outline List 1" w:semiHidden="1" w:unhideWhenUsed="1"/>
+    <w:lsdException w:name="Outline List 2" w:semiHidden="1" w:unhideWhenUsed="1"/>
+    <w:lsdException w:name="Outline List 3" w:semiHidden="1" w:unhideWhenUsed="1"/>
+    <w:lsdException w:name="Table Simple 1" w:semiHidden="1" w:unhideWhenUsed="1"/>
+    <w:lsdException w:name="Table Simple 2" w:semiHidden="1" w:unhideWhenUsed="1"/>
+    <w:lsdException w:name="Table Simple 3" w:semiHidden="1" w:unhideWhenUsed="1"/>
+    <w:lsdException w:name="Table Classic 1" w:semiHidden="1" w:unhideWhenUsed="1"/>
+    <w:lsdException w:name="Table Classic 2" w:semiHidden="1" w:unhideWhenUsed="1"/>
+    <w:lsdException w:name="Table Classic 3" w:semiHidden="1" w:unhideWhenUsed="1"/>
+    <w:lsdException w:name="Table Classic 4" w:semiHidden="1" w:unhideWhenUsed="1"/>
+    <w:lsdException w:name="Table Colorful 1" w:semiHidden="1" w:unhideWhenUsed="1"/>
+    <w:lsdException w:name="Table Colorful 2" w:semiHidden="1" w:unhideWhenUsed="1"/>
+    <w:lsdException w:name="Table Colorful 3" w:semiHidden="1" w:unhideWhenUsed="1"/>
+    <w:lsdException w:name="Table Columns 1" w:semiHidden="1" w:unhideWhenUsed="1"/>
+    <w:lsdException w:name="Table Columns 2" w:semiHidden="1" w:unhideWhenUsed="1"/>
+    <w:lsdException w:name="Table Columns 3" w:semiHidden="1" w:unhideWhenUsed="1"/>
+    <w:lsdException w:name="Table Columns 4" w:semiHidden="1" w:unhideWhenUsed="1"/>
+    <w:lsdException w:name="Table Columns 5" w:semiHidden="1" w:unhideWhenUsed="1"/>
+    <w:lsdException w:name="Table Grid 1" w:semiHidden="1" w:unhideWhenUsed="1"/>
+    <w:lsdException w:name="Table Grid 2" w:semiHidden="1" w:unhideWhenUsed="1"/>
+    <w:lsdException w:name="Table Grid 3" w:semiHidden="1" w:unhideWhenUsed="1"/>
+    <w:lsdException w:name="Table Grid 4" w:semiHidden="1" w:unhideWhenUsed="1"/>
+    <w:lsdException w:name="Table Grid 5" w:semiHidden="1" w:unhideWhenUsed="1"/>
+    <w:lsdException w:name="Table Grid 6" w:semiHidden="1" w:unhideWhenUsed="1"/>
+    <w:lsdException w:name="Table Grid 7" w:semiHidden="1" w:unhideWhenUsed="1"/>
+    <w:lsdException w:name="Table Grid 8" w:semiHidden="1" w:unhideWhenUsed="1"/>
+    <w:lsdException w:name="Table List 1" w:semiHidden="1" w:unhideWhenUsed="1"/>
+    <w:lsdException w:name="Table List 2" w:semiHidden="1" w:unhideWhenUsed="1"/>
+    <w:lsdException w:name="Table List 3" w:semiHidden="1" w:unhideWhenUsed="1"/>
+    <w:lsdException w:name="Table List 4" w:semiHidden="1" w:unhideWhenUsed="1"/>
+    <w:lsdException w:name="Table List 5" w:semiHidden="1" w:unhideWhenUsed="1"/>
+    <w:lsdException w:name="Table List 6" w:semiHidden="1" w:unhideWhenUsed="1"/>
+    <w:lsdException w:name="Table List 7" w:semiHidden="1" w:unhideWhenUsed="1"/>
+    <w:lsdException w:name="Table List 8" w:semiHidden="1" w:unhideWhenUsed="1"/>
+    <w:lsdException w:name="Table 3D effects 1" w:semiHidden="1" w:unhideWhenUsed="1"/>
+    <w:lsdException w:name="Table 3D effects 2" w:semiHidden="1" w:unhideWhenUsed="1"/>
+    <w:lsdException w:name="Table 3D effects 3" w:semiHidden="1" w:unhideWhenUsed="1"/>
+    <w:lsdException w:name="Table Contemporary" w:semiHidden="1" w:unhideWhenUsed="1"/>
+    <w:lsdException w:name="Table Elegant" w:semiHidden="1" w:unhideWhenUsed="1"/>
+    <w:lsdException w:name="Table Professional" w:semiHidden="1" w:unhideWhenUsed="1"/>
+    <w:lsdException w:name="Table Subtle 1" w:semiHidden="1" w:unhideWhenUsed="1"/>
+    <w:lsdException w:name="Table Subtle 2" w:semiHidden="1" w:unhideWhenUsed="1"/>
+    <w:lsdException w:name="Table Web 1" w:semiHidden="1" w:unhideWhenUsed="1"/>
+    <w:lsdException w:name="Table Web 2" w:semiHidden="1" w:unhideWhenUsed="1"/>
+    <w:lsdException w:name="Table Web 3" w:semiHidden="1" w:unhideWhenUsed="1"/>
+    <w:lsdException w:name="Balloon Text" w:semiHidden="1" w:unhideWhenUsed="1"/>
+    <w:lsdException w:name="Table Grid" w:uiPriority="59"/>
+    <w:lsdException w:name="Table Theme" w:semiHidden="1" w:unhideWhenUsed="1"/>
+    <w:lsdException w:name="Placeholder Text" w:semiHidden="1"/>
+    <w:lsdException w:name="No Spacing" w:uiPriority="1" w:qFormat="1"/>
+    <w:lsdException w:name="Light Shading" w:uiPriority="60"/>
+    <w:lsdException w:name="Light List" w:uiPriority="61"/>
+    <w:lsdException w:name="Light Grid" w:uiPriority="62"/>
+    <w:lsdException w:name="Medium Shading 1" w:uiPriority="63"/>
+    <w:lsdException w:name="Medium Shading 2" w:uiPriority="64"/>
+    <w:lsdException w:name="Medium List 1" w:uiPriority="65"/>
+    <w:lsdException w:name="Medium List 2" w:uiPriority="66"/>
+    <w:lsdException w:name="Medium Grid 1" w:uiPriority="67"/>
+    <w:lsdException w:name="Medium Grid 2" w:uiPriority="68"/>
+    <w:lsdException w:name="Medium Grid 3" w:uiPriority="69"/>
+    <w:lsdException w:name="Dark List" w:uiPriority="70"/>
+    <w:lsdException w:name="Colorful Shading" w:uiPriority="71"/>
+    <w:lsdException w:name="Colorful List" w:uiPriority="72"/>
+    <w:lsdException w:name="Colorful Grid" w:uiPriority="73"/>
+    <w:lsdException w:name="Light Shading Accent 1" w:uiPriority="60"/>
+    <w:lsdException w:name="Light List Accent 1" w:uiPriority="61"/>
+    <w:lsdException w:name="Light Grid Accent 1" w:uiPriority="62"/>
+    <w:lsdException w:name="Medium Shading 1 Accent 1" w:uiPriority="63"/>
+    <w:lsdException w:name="Medium Shading 2 Accent 1" w:uiPriority="64"/>
+    <w:lsdException w:name="Medium List 1 Accent 1" w:uiPriority="65"/>
+    <w:lsdException w:name="Revision" w:semiHidden="1"/>
+    <w:lsdException w:name="List Paragraph" w:uiPriority="34" w:qFormat="1"/>
+    <w:lsdException w:name="Quote" w:uiPriority="29" w:qFormat="1"/>
+    <w:lsdException w:name="Intense Quote" w:uiPriority="30" w:qFormat="1"/>
+    <w:lsdException w:name="Medium List 2 Accent 1" w:uiPriority="66"/>
+    <w:lsdException w:name="Medium Grid 1 Accent 1" w:uiPriority="67"/>
+    <w:lsdException w:name="Medium Grid 2 Accent 1" w:uiPriority="68"/>
+    <w:lsdException w:name="Medium Grid 3 Accent 1" w:uiPriority="69"/>
+    <w:lsdException w:name="Dark List Accent 1" w:uiPriority="70"/>
+    <w:lsdException w:name="Colorful Shading Accent 1" w:uiPriority="71"/>
+    <w:lsdException w:name="Colorful List Accent 1" w:uiPriority="72"/>
+    <w:lsdException w:name="Colorful Grid Accent 1" w:uiPriority="73"/>
+    <w:lsdException w:name="Light Shading Accent 2" w:uiPriority="60"/>
+    <w:lsdException w:name="Light List Accent 2" w:uiPriority="61"/>
+    <w:lsdException w:name="Light Grid Accent 2" w:uiPriority="62"/>
+    <w:lsdException w:name="Medium Shading 1 Accent 2" w:uiPriority="63"/>
+    <w:lsdException w:name="Medium Shading 2 Accent 2" w:uiPriority="64"/>
+    <w:lsdException w:name="Medium List 1 Accent 2" w:uiPriority="65"/>
+    <w:lsdException w:name="Medium List 2 Accent 2" w:uiPriority="66"/>
+    <w:lsdException w:name="Medium Grid 1 Accent 2" w:uiPriority="67"/>
+    <w:lsdException w:name="Medium Grid 2 Accent 2" w:uiPriority="68"/>
+    <w:lsdException w:name="Medium Grid 3 Accent 2" w:uiPriority="69"/>
+    <w:lsdException w:name="Dark List Accent 2" w:uiPriority="70"/>
+    <w:lsdException w:name="Colorful Shading Accent 2" w:uiPriority="71"/>
+    <w:lsdException w:name="Colorful List Accent 2" w:uiPriority="72"/>
+    <w:lsdException w:name="Colorful Grid Accent 2" w:uiPriority="73"/>
+    <w:lsdException w:name="Light Shading Accent 3" w:uiPriority="60"/>
+    <w:lsdException w:name="Light List Accent 3" w:uiPriority="61"/>
+    <w:lsdException w:name="Light Grid Accent 3" w:uiPriority="62"/>
+    <w:lsdException w:name="Medium Shading 1 Accent 3" w:uiPriority="63"/>
+    <w:lsdException w:name="Medium Shading 2 Accent 3" w:uiPriority="64"/>
+    <w:lsdException w:name="Medium List 1 Accent 3" w:uiPriority="65"/>
+    <w:lsdException w:name="Medium List 2 Accent 3" w:uiPriority="66"/>
+    <w:lsdException w:name="Medium Grid 1 Accent 3" w:uiPriority="67"/>
+    <w:lsdException w:name="Medium Grid 2 Accent 3" w:uiPriority="68"/>
+    <w:lsdException w:name="Medium Grid 3 Accent 3" w:uiPriority="69"/>
+    <w:lsdException w:name="Dark List Accent 3" w:uiPriority="70"/>
+    <w:lsdException w:name="Colorful Shading Accent 3" w:uiPriority="71"/>
+    <w:lsdException w:name="Colorful List Accent 3" w:uiPriority="72"/>
+    <w:lsdException w:name="Colorful Grid Accent 3" w:uiPriority="73"/>
+    <w:lsdException w:name="Light Shading Accent 4" w:uiPriority="60"/>
+    <w:lsdException w:name="Light List Accent 4" w:uiPriority="61"/>
+    <w:lsdException w:name="Light Grid Accent 4" w:uiPriority="62"/>
+    <w:lsdException w:name="Medium Shading 1 Accent 4" w:uiPriority="63"/>
+    <w:lsdException w:name="Medium Shading 2 Accent 4" w:uiPriority="64"/>
+    <w:lsdException w:name="Medium List 1 Accent 4" w:uiPriority="65"/>
+    <w:lsdException w:name="Medium List 2 Accent 4" w:uiPriority="66"/>
+    <w:lsdException w:name="Medium Grid 1 Accent 4" w:uiPriority="67"/>
+    <w:lsdException w:name="Medium Grid 2 Accent 4" w:uiPriority="68"/>
+    <w:lsdException w:name="Medium Grid 3 Accent 4" w:uiPriority="69"/>
+    <w:lsdException w:name="Dark List Accent 4" w:uiPriority="70"/>
+    <w:lsdException w:name="Colorful Shading Accent 4" w:uiPriority="71"/>
+    <w:lsdException w:name="Colorful List Accent 4" w:uiPriority="72"/>
+    <w:lsdException w:name="Colorful Grid Accent 4" w:uiPriority="73"/>
+    <w:lsdException w:name="Light Shading Accent 5" w:uiPriority="60"/>
+    <w:lsdException w:name="Light List Accent 5" w:uiPriority="61"/>
+    <w:lsdException w:name="Light Grid Accent 5" w:uiPriority="62"/>
+    <w:lsdException w:name="Medium Shading 1 Accent 5" w:uiPriority="63"/>
+    <w:lsdException w:name="Medium Shading 2 Accent 5" w:uiPriority="64"/>
+    <w:lsdException w:name="Medium List 1 Accent 5" w:uiPriority="65"/>
+    <w:lsdException w:name="Medium List 2 Accent 5" w:uiPriority="66"/>
+    <w:lsdException w:name="Medium Grid 1 Accent 5" w:uiPriority="67"/>
+    <w:lsdException w:name="Medium Grid 2 Accent 5" w:uiPriority="68"/>
+    <w:lsdException w:name="Medium Grid 3 Accent 5" w:uiPriority="69"/>
+    <w:lsdException w:name="Dark List Accent 5" w:uiPriority="70"/>
+    <w:lsdException w:name="Colorful Shading Accent 5" w:uiPriority="71"/>
+    <w:lsdException w:name="Colorful List Accent 5" w:uiPriority="72"/>
+    <w:lsdException w:name="Colorful Grid Accent 5" w:uiPriority="73"/>
+    <w:lsdException w:name="Light Shading Accent 6" w:uiPriority="60"/>
+    <w:lsdException w:name="Light List Accent 6" w:uiPriority="61"/>
+    <w:lsdException w:name="Light Grid Accent 6" w:uiPriority="62"/>
+    <w:lsdException w:name="Medium Shading 1 Accent 6" w:uiPriority="63"/>
+    <w:lsdException w:name="Medium Shading 2 Accent 6" w:uiPriority="64"/>
+    <w:lsdException w:name="Medium List 1 Accent 6" w:uiPriority="65"/>
+    <w:lsdException w:name="Medium List 2 Accent 6" w:uiPriority="66"/>
+    <w:lsdException w:name="Medium Grid 1 Accent 6" w:uiPriority="67"/>
+    <w:lsdException w:name="Medium Grid 2 Accent 6" w:uiPriority="68"/>
+    <w:lsdException w:name="Medium Grid 3 Accent 6" w:uiPriority="69"/>
+    <w:lsdException w:name="Dark List Accent 6" w:uiPriority="70"/>
+    <w:lsdException w:name="Colorful Shading Accent 6" w:uiPriority="71"/>
+    <w:lsdException w:name="Colorful List Accent 6" w:uiPriority="72"/>
+    <w:lsdException w:name="Colorful Grid Accent 6" w:uiPriority="73"/>
+    <w:lsdException w:name="Subtle Emphasis" w:uiPriority="19" w:qFormat="1"/>
+    <w:lsdException w:name="Intense Emphasis" w:uiPriority="21" w:qFormat="1"/>
+    <w:lsdException w:name="Subtle Reference" w:uiPriority="31" w:qFormat="1"/>
+    <w:lsdException w:name="Intense Reference" w:uiPriority="32" w:qFormat="1"/>
+    <w:lsdException w:name="Book Title" w:uiPriority="33" w:qFormat="1"/>
+    <w:lsdException w:name="Bibliography" w:semiHidden="1" w:uiPriority="37" w:unhideWhenUsed="1"/>
+    <w:lsdException w:name="TOC Heading" w:semiHidden="1" w:uiPriority="39" w:unhideWhenUsed="1" w:qFormat="1"/>
+    <w:lsdException w:name="Plain Table 1" w:uiPriority="41"/>
+    <w:lsdException w:name="Plain Table 2" w:uiPriority="42"/>
+    <w:lsdException w:name="Plain Table 3" w:uiPriority="43"/>
+    <w:lsdException w:name="Plain Table 4" w:uiPriority="44"/>
+    <w:lsdException w:name="Plain Table 5" w:uiPriority="45"/>
+    <w:lsdException w:name="Grid Table Light" w:uiPriority="40"/>
+    <w:lsdException w:name="Grid Table 1 Light" w:uiPriority="46"/>
+    <w:lsdException w:name="Grid Table 2" w:uiPriority="47"/>
+    <w:lsdException w:name="Grid Table 3" w:uiPriority="48"/>
+    <w:lsdException w:name="Grid Table 4" w:uiPriority="49"/>
+    <w:lsdException w:name="Grid Table 5 Dark" w:uiPriority="50"/>
+    <w:lsdException w:name="Grid Table 6 Colorful" w:uiPriority="51"/>
+    <w:lsdException w:name="Grid Table 7 Colorful" w:uiPriority="52"/>
+    <w:lsdException w:name="Grid Table 1 Light Accent 1" w:uiPriority="46"/>
+    <w:lsdException w:name="Grid Table 2 Accent 1" w:uiPriority="47"/>
+    <w:lsdException w:name="Grid Table 3 Accent 1" w:uiPriority="48"/>
+    <w:lsdException w:name="Grid Table 4 Accent 1" w:uiPriority="49"/>
+    <w:lsdException w:name="Grid Table 5 Dark Accent 1" w:uiPriority="50"/>
+    <w:lsdException w:name="Grid Table 6 Colorful Accent 1" w:uiPriority="51"/>
+    <w:lsdException w:name="Grid Table 7 Colorful Accent 1" w:uiPriority="52"/>
+    <w:lsdException w:name="Grid Table 1 Light Accent 2" w:uiPriority="46"/>
+    <w:lsdException w:name="Grid Table 2 Accent 2" w:uiPriority="47"/>
+    <w:lsdException w:name="Grid Table 3 Accent 2" w:uiPriority="48"/>
+    <w:lsdException w:name="Grid Table 4 Accent 2" w:uiPriority="49"/>
+    <w:lsdException w:name="Grid Table 5 Dark Accent 2" w:uiPriority="50"/>
+    <w:lsdException w:name="Grid Table 6 Colorful Accent 2" w:uiPriority="51"/>
+    <w:lsdException w:name="Grid Table 7 Colorful Accent 2" w:uiPriority="52"/>
+    <w:lsdException w:name="Grid Table 1 Light Accent 3" w:uiPriority="46"/>
+    <w:lsdException w:name="Grid Table 2 Accent 3" w:uiPriority="47"/>
+    <w:lsdException w:name="Grid Table 3 Accent 3" w:uiPriority="48"/>
+    <w:lsdException w:name="Grid Table 4 Accent 3" w:uiPriority="49"/>
+    <w:lsdException w:name="Grid Table 5 Dark Accent 3" w:uiPriority="50"/>
+    <w:lsdException w:name="Grid Table 6 Colorful Accent 3" w:uiPriority="51"/>
+    <w:lsdException w:name="Grid Table 7 Colorful Accent 3" w:uiPriority="52"/>
+    <w:lsdException w:name="Grid Table 1 Light Accent 4" w:uiPriority="46"/>
+    <w:lsdException w:name="Grid Table 2 Accent 4" w:uiPriority="47"/>
+    <w:lsdException w:name="Grid Table 3 Accent 4" w:uiPriority="48"/>
+    <w:lsdException w:name="Grid Table 4 Accent 4" w:uiPriority="49"/>
+    <w:lsdException w:name="Grid Table 5 Dark Accent 4" w:uiPriority="50"/>
+    <w:lsdException w:name="Grid Table 6 Colorful Accent 4" w:uiPriority="51"/>
+    <w:lsdException w:name="Grid Table 7 Colorful Accent 4" w:uiPriority="52"/>
+    <w:lsdException w:name="Grid Table 1 Light Accent 5" w:uiPriority="46"/>
+    <w:lsdException w:name="Grid Table 2 Accent 5" w:uiPriority="47"/>
+    <w:lsdException w:name="Grid Table 3 Accent 5" w:uiPriority="48"/>
+    <w:lsdException w:name="Grid Table 4 Accent 5" w:uiPriority="49"/>
+    <w:lsdException w:name="Grid Table 5 Dark Accent 5" w:uiPriority="50"/>
+    <w:lsdException w:name="Grid Table 6 Colorful Accent 5" w:uiPriority="51"/>
+    <w:lsdException w:name="Grid Table 7 Colorful Accent 5" w:uiPriority="52"/>
+    <w:lsdException w:name="Grid Table 1 Light Accent 6" w:uiPriority="46"/>
+    <w:lsdException w:name="Grid Table 2 Accent 6" w:uiPriority="47"/>
+    <w:lsdException w:name="Grid Table 3 Accent 6" w:uiPriority="48"/>
+    <w:lsdException w:name="Grid Table 4 Accent 6" w:uiPriority="49"/>
+    <w:lsdException w:name="Grid Table 5 Dark Accent 6" w:uiPriority="50"/>
+    <w:lsdException w:name="Grid Table 6 Colorful Accent 6" w:uiPriority="51"/>
+    <w:lsdException w:name="Grid Table 7 Colorful Accent 6" w:uiPriority="52"/>
+    <w:lsdException w:name="List Table 1 Light" w:uiPriority="46"/>
+    <w:lsdException w:name="List Table 2" w:uiPriority="47"/>
+    <w:lsdException w:name="List Table 3" w:uiPriority="48"/>
+    <w:lsdException w:name="List Table 4" w:uiPriority="49"/>
+    <w:lsdException w:name="List Table 5 Dark" w:uiPriority="50"/>
+    <w:lsdException w:name="List Table 6 Colorful" w:uiPriority="51"/>
+    <w:lsdException w:name="List Table 7 Colorful" w:uiPriority="52"/>
+    <w:lsdException w:name="List Table 1 Light Accent 1" w:uiPriority="46"/>
+    <w:lsdException w:name="List Table 2 Accent 1" w:uiPriority="47"/>
+    <w:lsdException w:name="List Table 3 Accent 1" w:uiPriority="48"/>
+    <w:lsdException w:name="List Table 4 Accent 1" w:uiPriority="49"/>
+    <w:lsdException w:name="List Table 5 Dark Accent 1" w:uiPriority="50"/>
+    <w:lsdException w:name="List Table 6 Colorful Accent 1" w:uiPriority="51"/>
+    <w:lsdException w:name="List Table 7 Colorful Accent 1" w:uiPriority="52"/>
+    <w:lsdException w:name="List Table 1 Light Accent 2" w:uiPriority="46"/>
+    <w:lsdException w:name="List Table 2 Accent 2" w:uiPriority="47"/>
+    <w:lsdException w:name="List Table 3 Accent 2" w:uiPriority="48"/>
+    <w:lsdException w:name="List Table 4 Accent 2" w:uiPriority="49"/>
+    <w:lsdException w:name="List Table 5 Dark Accent 2" w:uiPriority="50"/>
+    <w:lsdException w:name="List Table 6 Colorful Accent 2" w:uiPriority="51"/>
+    <w:lsdException w:name="List Table 7 Colorful Accent 2" w:uiPriority="52"/>
+    <w:lsdException w:name="List Table 1 Light Accent 3" w:uiPriority="46"/>
+    <w:lsdException w:name="List Table 2 Accent 3" w:uiPriority="47"/>
+    <w:lsdException w:name="List Table 3 Accent 3" w:uiPriority="48"/>
+    <w:lsdException w:name="List Table 4 Accent 3" w:uiPriority="49"/>
+    <w:lsdException w:name="List Table 5 Dark Accent 3" w:uiPriority="50"/>
+    <w:lsdException w:name="List Table 6 Colorful Accent 3" w:uiPriority="51"/>
+    <w:lsdException w:name="List Table 7 Colorful Accent 3" w:uiPriority="52"/>
+    <w:lsdException w:name="List Table 1 Light Accent 4" w:uiPriority="46"/>
+    <w:lsdException w:name="List Table 2 Accent 4" w:uiPriority="47"/>
+    <w:lsdException w:name="List Table 3 Accent 4" w:uiPriority="48"/>
+    <w:lsdException w:name="List Table 4 Accent 4" w:uiPriority="49"/>
+    <w:lsdException w:name="List Table 5 Dark Accent 4" w:uiPriority="50"/>
+    <w:lsdException w:name="List Table 6 Colorful Accent 4" w:uiPriority="51"/>
+    <w:lsdException w:name="List Table 7 Colorful Accent 4" w:uiPriority="52"/>
+    <w:lsdException w:name="List Table 1 Light Accent 5" w:uiPriority="46"/>
+    <w:lsdException w:name="List Table 2 Accent 5" w:uiPriority="47"/>
+    <w:lsdException w:name="List Table 3 Accent 5" w:uiPriority="48"/>
+    <w:lsdException w:name="List Table 4 Accent 5" w:uiPriority="49"/>
+    <w:lsdException w:name="List Table 5 Dark Accent 5" w:uiPriority="50"/>
+    <w:lsdException w:name="List Table 6 Colorful Accent 5" w:uiPriority="51"/>
+    <w:lsdException w:name="List Table 7 Colorful Accent 5" w:uiPriority="52"/>
+    <w:lsdException w:name="List Table 1 Light Accent 6" w:uiPriority="46"/>
+    <w:lsdException w:name="List Table 2 Accent 6" w:uiPriority="47"/>
+    <w:lsdException w:name="List Table 3 Accent 6" w:uiPriority="48"/>
+    <w:lsdException w:name="List Table 4 Accent 6" w:uiPriority="49"/>
+    <w:lsdException w:name="List Table 5 Dark Accent 6" w:uiPriority="50"/>
+    <w:lsdException w:name="List Table 6 Colorful Accent 6" w:uiPriority="51"/>
+    <w:lsdException w:name="List Table 7 Colorful Accent 6" w:uiPriority="52"/>
   </w:latentStyles>
   <w:style w:type="paragraph" w:default="1" w:styleId="Standard">
     <w:name w:val="Normal"/>
@@ -6894,8 +5806,8 @@
       <w:iCs/>
     </w:rPr>
   </w:style>
-  <w:style w:type="table" w:customStyle="1" w:styleId="GridTable1Light">
-    <w:name w:val="Grid Table 1 Light"/>
+  <w:style w:type="table" w:customStyle="1" w:styleId="Gitternetztabelle1hell1">
+    <w:name w:val="Gitternetztabelle 1 hell1"/>
     <w:basedOn w:val="NormaleTabelle"/>
     <w:uiPriority w:val="46"/>
     <w:rsid w:val="003A56A8"/>
@@ -6951,909 +5863,8 @@
       </w:rPr>
     </w:tblStylePr>
   </w:style>
-  <w:style w:type="table" w:customStyle="1" w:styleId="GridTable1LightAccent1">
-    <w:name w:val="Grid Table 1 Light Accent 1"/>
-    <w:basedOn w:val="NormaleTabelle"/>
-    <w:uiPriority w:val="46"/>
-    <w:rsid w:val="003A56A8"/>
-    <w:pPr>
-      <w:spacing w:after="0" w:line="240" w:lineRule="auto"/>
-    </w:pPr>
-    <w:tblPr>
-      <w:tblStyleRowBandSize w:val="1"/>
-      <w:tblStyleColBandSize w:val="1"/>
-      <w:tblBorders>
-        <w:top w:val="single" w:sz="4" w:space="0" w:color="B8CCE4" w:themeColor="accent1" w:themeTint="66"/>
-        <w:left w:val="single" w:sz="4" w:space="0" w:color="B8CCE4" w:themeColor="accent1" w:themeTint="66"/>
-        <w:bottom w:val="single" w:sz="4" w:space="0" w:color="B8CCE4" w:themeColor="accent1" w:themeTint="66"/>
-        <w:right w:val="single" w:sz="4" w:space="0" w:color="B8CCE4" w:themeColor="accent1" w:themeTint="66"/>
-        <w:insideH w:val="single" w:sz="4" w:space="0" w:color="B8CCE4" w:themeColor="accent1" w:themeTint="66"/>
-        <w:insideV w:val="single" w:sz="4" w:space="0" w:color="B8CCE4" w:themeColor="accent1" w:themeTint="66"/>
-      </w:tblBorders>
-    </w:tblPr>
-    <w:tblStylePr w:type="firstRow">
-      <w:rPr>
-        <w:b/>
-        <w:bCs/>
-      </w:rPr>
-      <w:tblPr/>
-      <w:tcPr>
-        <w:tcBorders>
-          <w:bottom w:val="single" w:sz="12" w:space="0" w:color="95B3D7" w:themeColor="accent1" w:themeTint="99"/>
-        </w:tcBorders>
-      </w:tcPr>
-    </w:tblStylePr>
-    <w:tblStylePr w:type="lastRow">
-      <w:rPr>
-        <w:b/>
-        <w:bCs/>
-      </w:rPr>
-      <w:tblPr/>
-      <w:tcPr>
-        <w:tcBorders>
-          <w:top w:val="double" w:sz="2" w:space="0" w:color="95B3D7" w:themeColor="accent1" w:themeTint="99"/>
-        </w:tcBorders>
-      </w:tcPr>
-    </w:tblStylePr>
-    <w:tblStylePr w:type="firstCol">
-      <w:rPr>
-        <w:b/>
-        <w:bCs/>
-      </w:rPr>
-    </w:tblStylePr>
-    <w:tblStylePr w:type="lastCol">
-      <w:rPr>
-        <w:b/>
-        <w:bCs/>
-      </w:rPr>
-    </w:tblStylePr>
-  </w:style>
-  <w:style w:type="character" w:styleId="Hyperlink">
-    <w:name w:val="Hyperlink"/>
-    <w:basedOn w:val="Absatz-Standardschriftart"/>
-    <w:uiPriority w:val="99"/>
-    <w:unhideWhenUsed/>
-    <w:rsid w:val="003A56A8"/>
-    <w:rPr>
-      <w:color w:val="0000FF" w:themeColor="hyperlink"/>
-      <w:u w:val="single"/>
-    </w:rPr>
-  </w:style>
-  <w:style w:type="character" w:styleId="Kommentarzeichen">
-    <w:name w:val="annotation reference"/>
-    <w:basedOn w:val="Absatz-Standardschriftart"/>
-    <w:uiPriority w:val="99"/>
-    <w:semiHidden/>
-    <w:unhideWhenUsed/>
-    <w:rsid w:val="00CD5F36"/>
-    <w:rPr>
-      <w:sz w:val="16"/>
-      <w:szCs w:val="16"/>
-    </w:rPr>
-  </w:style>
-  <w:style w:type="paragraph" w:styleId="Kommentartext">
-    <w:name w:val="annotation text"/>
-    <w:basedOn w:val="Standard"/>
-    <w:link w:val="KommentartextZchn"/>
-    <w:uiPriority w:val="99"/>
-    <w:semiHidden/>
-    <w:unhideWhenUsed/>
-    <w:rsid w:val="00CD5F36"/>
-    <w:pPr>
-      <w:spacing w:line="240" w:lineRule="auto"/>
-    </w:pPr>
-    <w:rPr>
-      <w:sz w:val="20"/>
-      <w:szCs w:val="20"/>
-    </w:rPr>
-  </w:style>
-  <w:style w:type="character" w:customStyle="1" w:styleId="KommentartextZchn">
-    <w:name w:val="Kommentartext Zchn"/>
-    <w:basedOn w:val="Absatz-Standardschriftart"/>
-    <w:link w:val="Kommentartext"/>
-    <w:uiPriority w:val="99"/>
-    <w:semiHidden/>
-    <w:rsid w:val="00CD5F36"/>
-    <w:rPr>
-      <w:sz w:val="20"/>
-      <w:szCs w:val="20"/>
-    </w:rPr>
-  </w:style>
-  <w:style w:type="paragraph" w:styleId="Kommentarthema">
-    <w:name w:val="annotation subject"/>
-    <w:basedOn w:val="Kommentartext"/>
-    <w:next w:val="Kommentartext"/>
-    <w:link w:val="KommentarthemaZchn"/>
-    <w:uiPriority w:val="99"/>
-    <w:semiHidden/>
-    <w:unhideWhenUsed/>
-    <w:rsid w:val="00CD5F36"/>
-    <w:rPr>
-      <w:b/>
-      <w:bCs/>
-    </w:rPr>
-  </w:style>
-  <w:style w:type="character" w:customStyle="1" w:styleId="KommentarthemaZchn">
-    <w:name w:val="Kommentarthema Zchn"/>
-    <w:basedOn w:val="KommentartextZchn"/>
-    <w:link w:val="Kommentarthema"/>
-    <w:uiPriority w:val="99"/>
-    <w:semiHidden/>
-    <w:rsid w:val="00CD5F36"/>
-    <w:rPr>
-      <w:b/>
-      <w:bCs/>
-      <w:sz w:val="20"/>
-      <w:szCs w:val="20"/>
-    </w:rPr>
-  </w:style>
-</w:styles>
-</file>
-
-<file path=word/stylesWithEffects.xml><?xml version="1.0" encoding="utf-8"?>
-<w:styles xmlns:wpc="http://schemas.microsoft.com/office/word/2010/wordprocessingCanvas" xmlns:mc="http://schemas.openxmlformats.org/markup-compatibility/2006" xmlns:o="urn:schemas-microsoft-com:office:office" xmlns:r="http://schemas.openxmlformats.org/officeDocument/2006/relationships" xmlns:m="http://schemas.openxmlformats.org/officeDocument/2006/math" xmlns:v="urn:schemas-microsoft-com:vml" xmlns:wp14="http://schemas.microsoft.com/office/word/2010/wordprocessingDrawing" xmlns:wp="http://schemas.openxmlformats.org/drawingml/2006/wordprocessingDrawing" xmlns:w10="urn:schemas-microsoft-com:office:word" xmlns:w="http://schemas.openxmlformats.org/wordprocessingml/2006/main" xmlns:w14="http://schemas.microsoft.com/office/word/2010/wordml" xmlns:wpg="http://schemas.microsoft.com/office/word/2010/wordprocessingGroup" xmlns:wpi="http://schemas.microsoft.com/office/word/2010/wordprocessingInk" xmlns:wne="http://schemas.microsoft.com/office/word/2006/wordml" xmlns:wps="http://schemas.microsoft.com/office/word/2010/wordprocessingShape" mc:Ignorable="w14 wp14">
-  <w:docDefaults>
-    <w:rPrDefault>
-      <w:rPr>
-        <w:rFonts w:asciiTheme="minorHAnsi" w:eastAsiaTheme="minorHAnsi" w:hAnsiTheme="minorHAnsi" w:cstheme="minorBidi"/>
-        <w:sz w:val="22"/>
-        <w:szCs w:val="22"/>
-        <w:lang w:val="de-DE" w:eastAsia="en-US" w:bidi="ar-SA"/>
-      </w:rPr>
-    </w:rPrDefault>
-    <w:pPrDefault>
-      <w:pPr>
-        <w:spacing w:after="200" w:line="276" w:lineRule="auto"/>
-      </w:pPr>
-    </w:pPrDefault>
-  </w:docDefaults>
-  <w:latentStyles w:defLockedState="0" w:defUIPriority="99" w:defSemiHidden="1" w:defUnhideWhenUsed="1" w:defQFormat="0" w:count="267">
-    <w:lsdException w:name="Normal" w:semiHidden="0" w:uiPriority="0" w:unhideWhenUsed="0" w:qFormat="1"/>
-    <w:lsdException w:name="heading 1" w:semiHidden="0" w:uiPriority="9" w:unhideWhenUsed="0" w:qFormat="1"/>
-    <w:lsdException w:name="heading 2" w:uiPriority="9" w:qFormat="1"/>
-    <w:lsdException w:name="heading 3" w:uiPriority="9" w:qFormat="1"/>
-    <w:lsdException w:name="heading 4" w:uiPriority="9" w:qFormat="1"/>
-    <w:lsdException w:name="heading 5" w:uiPriority="9" w:qFormat="1"/>
-    <w:lsdException w:name="heading 6" w:uiPriority="9" w:qFormat="1"/>
-    <w:lsdException w:name="heading 7" w:uiPriority="9" w:qFormat="1"/>
-    <w:lsdException w:name="heading 8" w:uiPriority="9" w:qFormat="1"/>
-    <w:lsdException w:name="heading 9" w:uiPriority="9" w:qFormat="1"/>
-    <w:lsdException w:name="toc 1" w:uiPriority="39"/>
-    <w:lsdException w:name="toc 2" w:uiPriority="39"/>
-    <w:lsdException w:name="toc 3" w:uiPriority="39"/>
-    <w:lsdException w:name="toc 4" w:uiPriority="39"/>
-    <w:lsdException w:name="toc 5" w:uiPriority="39"/>
-    <w:lsdException w:name="toc 6" w:uiPriority="39"/>
-    <w:lsdException w:name="toc 7" w:uiPriority="39"/>
-    <w:lsdException w:name="toc 8" w:uiPriority="39"/>
-    <w:lsdException w:name="toc 9" w:uiPriority="39"/>
-    <w:lsdException w:name="caption" w:uiPriority="35" w:qFormat="1"/>
-    <w:lsdException w:name="Title" w:semiHidden="0" w:uiPriority="10" w:unhideWhenUsed="0" w:qFormat="1"/>
-    <w:lsdException w:name="Default Paragraph Font" w:uiPriority="1"/>
-    <w:lsdException w:name="Subtitle" w:semiHidden="0" w:uiPriority="11" w:unhideWhenUsed="0" w:qFormat="1"/>
-    <w:lsdException w:name="Strong" w:semiHidden="0" w:uiPriority="22" w:unhideWhenUsed="0" w:qFormat="1"/>
-    <w:lsdException w:name="Emphasis" w:semiHidden="0" w:uiPriority="20" w:unhideWhenUsed="0" w:qFormat="1"/>
-    <w:lsdException w:name="Table Grid" w:semiHidden="0" w:uiPriority="59" w:unhideWhenUsed="0"/>
-    <w:lsdException w:name="Placeholder Text" w:unhideWhenUsed="0"/>
-    <w:lsdException w:name="No Spacing" w:semiHidden="0" w:uiPriority="1" w:unhideWhenUsed="0" w:qFormat="1"/>
-    <w:lsdException w:name="Light Shading" w:semiHidden="0" w:uiPriority="60" w:unhideWhenUsed="0"/>
-    <w:lsdException w:name="Light List" w:semiHidden="0" w:uiPriority="61" w:unhideWhenUsed="0"/>
-    <w:lsdException w:name="Light Grid" w:semiHidden="0" w:uiPriority="62" w:unhideWhenUsed="0"/>
-    <w:lsdException w:name="Medium Shading 1" w:semiHidden="0" w:uiPriority="63" w:unhideWhenUsed="0"/>
-    <w:lsdException w:name="Medium Shading 2" w:semiHidden="0" w:uiPriority="64" w:unhideWhenUsed="0"/>
-    <w:lsdException w:name="Medium List 1" w:semiHidden="0" w:uiPriority="65" w:unhideWhenUsed="0"/>
-    <w:lsdException w:name="Medium List 2" w:semiHidden="0" w:uiPriority="66" w:unhideWhenUsed="0"/>
-    <w:lsdException w:name="Medium Grid 1" w:semiHidden="0" w:uiPriority="67" w:unhideWhenUsed="0"/>
-    <w:lsdException w:name="Medium Grid 2" w:semiHidden="0" w:uiPriority="68" w:unhideWhenUsed="0"/>
-    <w:lsdException w:name="Medium Grid 3" w:semiHidden="0" w:uiPriority="69" w:unhideWhenUsed="0"/>
-    <w:lsdException w:name="Dark List" w:semiHidden="0" w:uiPriority="70" w:unhideWhenUsed="0"/>
-    <w:lsdException w:name="Colorful Shading" w:semiHidden="0" w:uiPriority="71" w:unhideWhenUsed="0"/>
-    <w:lsdException w:name="Colorful List" w:semiHidden="0" w:uiPriority="72" w:unhideWhenUsed="0"/>
-    <w:lsdException w:name="Colorful Grid" w:semiHidden="0" w:uiPriority="73" w:unhideWhenUsed="0"/>
-    <w:lsdException w:name="Light Shading Accent 1" w:semiHidden="0" w:uiPriority="60" w:unhideWhenUsed="0"/>
-    <w:lsdException w:name="Light List Accent 1" w:semiHidden="0" w:uiPriority="61" w:unhideWhenUsed="0"/>
-    <w:lsdException w:name="Light Grid Accent 1" w:semiHidden="0" w:uiPriority="62" w:unhideWhenUsed="0"/>
-    <w:lsdException w:name="Medium Shading 1 Accent 1" w:semiHidden="0" w:uiPriority="63" w:unhideWhenUsed="0"/>
-    <w:lsdException w:name="Medium Shading 2 Accent 1" w:semiHidden="0" w:uiPriority="64" w:unhideWhenUsed="0"/>
-    <w:lsdException w:name="Medium List 1 Accent 1" w:semiHidden="0" w:uiPriority="65" w:unhideWhenUsed="0"/>
-    <w:lsdException w:name="Revision" w:unhideWhenUsed="0"/>
-    <w:lsdException w:name="List Paragraph" w:semiHidden="0" w:uiPriority="34" w:unhideWhenUsed="0" w:qFormat="1"/>
-    <w:lsdException w:name="Quote" w:semiHidden="0" w:uiPriority="29" w:unhideWhenUsed="0" w:qFormat="1"/>
-    <w:lsdException w:name="Intense Quote" w:semiHidden="0" w:uiPriority="30" w:unhideWhenUsed="0" w:qFormat="1"/>
-    <w:lsdException w:name="Medium List 2 Accent 1" w:semiHidden="0" w:uiPriority="66" w:unhideWhenUsed="0"/>
-    <w:lsdException w:name="Medium Grid 1 Accent 1" w:semiHidden="0" w:uiPriority="67" w:unhideWhenUsed="0"/>
-    <w:lsdException w:name="Medium Grid 2 Accent 1" w:semiHidden="0" w:uiPriority="68" w:unhideWhenUsed="0"/>
-    <w:lsdException w:name="Medium Grid 3 Accent 1" w:semiHidden="0" w:uiPriority="69" w:unhideWhenUsed="0"/>
-    <w:lsdException w:name="Dark List Accent 1" w:semiHidden="0" w:uiPriority="70" w:unhideWhenUsed="0"/>
-    <w:lsdException w:name="Colorful Shading Accent 1" w:semiHidden="0" w:uiPriority="71" w:unhideWhenUsed="0"/>
-    <w:lsdException w:name="Colorful List Accent 1" w:semiHidden="0" w:uiPriority="72" w:unhideWhenUsed="0"/>
-    <w:lsdException w:name="Colorful Grid Accent 1" w:semiHidden="0" w:uiPriority="73" w:unhideWhenUsed="0"/>
-    <w:lsdException w:name="Light Shading Accent 2" w:semiHidden="0" w:uiPriority="60" w:unhideWhenUsed="0"/>
-    <w:lsdException w:name="Light List Accent 2" w:semiHidden="0" w:uiPriority="61" w:unhideWhenUsed="0"/>
-    <w:lsdException w:name="Light Grid Accent 2" w:semiHidden="0" w:uiPriority="62" w:unhideWhenUsed="0"/>
-    <w:lsdException w:name="Medium Shading 1 Accent 2" w:semiHidden="0" w:uiPriority="63" w:unhideWhenUsed="0"/>
-    <w:lsdException w:name="Medium Shading 2 Accent 2" w:semiHidden="0" w:uiPriority="64" w:unhideWhenUsed="0"/>
-    <w:lsdException w:name="Medium List 1 Accent 2" w:semiHidden="0" w:uiPriority="65" w:unhideWhenUsed="0"/>
-    <w:lsdException w:name="Medium List 2 Accent 2" w:semiHidden="0" w:uiPriority="66" w:unhideWhenUsed="0"/>
-    <w:lsdException w:name="Medium Grid 1 Accent 2" w:semiHidden="0" w:uiPriority="67" w:unhideWhenUsed="0"/>
-    <w:lsdException w:name="Medium Grid 2 Accent 2" w:semiHidden="0" w:uiPriority="68" w:unhideWhenUsed="0"/>
-    <w:lsdException w:name="Medium Grid 3 Accent 2" w:semiHidden="0" w:uiPriority="69" w:unhideWhenUsed="0"/>
-    <w:lsdException w:name="Dark List Accent 2" w:semiHidden="0" w:uiPriority="70" w:unhideWhenUsed="0"/>
-    <w:lsdException w:name="Colorful Shading Accent 2" w:semiHidden="0" w:uiPriority="71" w:unhideWhenUsed="0"/>
-    <w:lsdException w:name="Colorful List Accent 2" w:semiHidden="0" w:uiPriority="72" w:unhideWhenUsed="0"/>
-    <w:lsdException w:name="Colorful Grid Accent 2" w:semiHidden="0" w:uiPriority="73" w:unhideWhenUsed="0"/>
-    <w:lsdException w:name="Light Shading Accent 3" w:semiHidden="0" w:uiPriority="60" w:unhideWhenUsed="0"/>
-    <w:lsdException w:name="Light List Accent 3" w:semiHidden="0" w:uiPriority="61" w:unhideWhenUsed="0"/>
-    <w:lsdException w:name="Light Grid Accent 3" w:semiHidden="0" w:uiPriority="62" w:unhideWhenUsed="0"/>
-    <w:lsdException w:name="Medium Shading 1 Accent 3" w:semiHidden="0" w:uiPriority="63" w:unhideWhenUsed="0"/>
-    <w:lsdException w:name="Medium Shading 2 Accent 3" w:semiHidden="0" w:uiPriority="64" w:unhideWhenUsed="0"/>
-    <w:lsdException w:name="Medium List 1 Accent 3" w:semiHidden="0" w:uiPriority="65" w:unhideWhenUsed="0"/>
-    <w:lsdException w:name="Medium List 2 Accent 3" w:semiHidden="0" w:uiPriority="66" w:unhideWhenUsed="0"/>
-    <w:lsdException w:name="Medium Grid 1 Accent 3" w:semiHidden="0" w:uiPriority="67" w:unhideWhenUsed="0"/>
-    <w:lsdException w:name="Medium Grid 2 Accent 3" w:semiHidden="0" w:uiPriority="68" w:unhideWhenUsed="0"/>
-    <w:lsdException w:name="Medium Grid 3 Accent 3" w:semiHidden="0" w:uiPriority="69" w:unhideWhenUsed="0"/>
-    <w:lsdException w:name="Dark List Accent 3" w:semiHidden="0" w:uiPriority="70" w:unhideWhenUsed="0"/>
-    <w:lsdException w:name="Colorful Shading Accent 3" w:semiHidden="0" w:uiPriority="71" w:unhideWhenUsed="0"/>
-    <w:lsdException w:name="Colorful List Accent 3" w:semiHidden="0" w:uiPriority="72" w:unhideWhenUsed="0"/>
-    <w:lsdException w:name="Colorful Grid Accent 3" w:semiHidden="0" w:uiPriority="73" w:unhideWhenUsed="0"/>
-    <w:lsdException w:name="Light Shading Accent 4" w:semiHidden="0" w:uiPriority="60" w:unhideWhenUsed="0"/>
-    <w:lsdException w:name="Light List Accent 4" w:semiHidden="0" w:uiPriority="61" w:unhideWhenUsed="0"/>
-    <w:lsdException w:name="Light Grid Accent 4" w:semiHidden="0" w:uiPriority="62" w:unhideWhenUsed="0"/>
-    <w:lsdException w:name="Medium Shading 1 Accent 4" w:semiHidden="0" w:uiPriority="63" w:unhideWhenUsed="0"/>
-    <w:lsdException w:name="Medium Shading 2 Accent 4" w:semiHidden="0" w:uiPriority="64" w:unhideWhenUsed="0"/>
-    <w:lsdException w:name="Medium List 1 Accent 4" w:semiHidden="0" w:uiPriority="65" w:unhideWhenUsed="0"/>
-    <w:lsdException w:name="Medium List 2 Accent 4" w:semiHidden="0" w:uiPriority="66" w:unhideWhenUsed="0"/>
-    <w:lsdException w:name="Medium Grid 1 Accent 4" w:semiHidden="0" w:uiPriority="67" w:unhideWhenUsed="0"/>
-    <w:lsdException w:name="Medium Grid 2 Accent 4" w:semiHidden="0" w:uiPriority="68" w:unhideWhenUsed="0"/>
-    <w:lsdException w:name="Medium Grid 3 Accent 4" w:semiHidden="0" w:uiPriority="69" w:unhideWhenUsed="0"/>
-    <w:lsdException w:name="Dark List Accent 4" w:semiHidden="0" w:uiPriority="70" w:unhideWhenUsed="0"/>
-    <w:lsdException w:name="Colorful Shading Accent 4" w:semiHidden="0" w:uiPriority="71" w:unhideWhenUsed="0"/>
-    <w:lsdException w:name="Colorful List Accent 4" w:semiHidden="0" w:uiPriority="72" w:unhideWhenUsed="0"/>
-    <w:lsdException w:name="Colorful Grid Accent 4" w:semiHidden="0" w:uiPriority="73" w:unhideWhenUsed="0"/>
-    <w:lsdException w:name="Light Shading Accent 5" w:semiHidden="0" w:uiPriority="60" w:unhideWhenUsed="0"/>
-    <w:lsdException w:name="Light List Accent 5" w:semiHidden="0" w:uiPriority="61" w:unhideWhenUsed="0"/>
-    <w:lsdException w:name="Light Grid Accent 5" w:semiHidden="0" w:uiPriority="62" w:unhideWhenUsed="0"/>
-    <w:lsdException w:name="Medium Shading 1 Accent 5" w:semiHidden="0" w:uiPriority="63" w:unhideWhenUsed="0"/>
-    <w:lsdException w:name="Medium Shading 2 Accent 5" w:semiHidden="0" w:uiPriority="64" w:unhideWhenUsed="0"/>
-    <w:lsdException w:name="Medium List 1 Accent 5" w:semiHidden="0" w:uiPriority="65" w:unhideWhenUsed="0"/>
-    <w:lsdException w:name="Medium List 2 Accent 5" w:semiHidden="0" w:uiPriority="66" w:unhideWhenUsed="0"/>
-    <w:lsdException w:name="Medium Grid 1 Accent 5" w:semiHidden="0" w:uiPriority="67" w:unhideWhenUsed="0"/>
-    <w:lsdException w:name="Medium Grid 2 Accent 5" w:semiHidden="0" w:uiPriority="68" w:unhideWhenUsed="0"/>
-    <w:lsdException w:name="Medium Grid 3 Accent 5" w:semiHidden="0" w:uiPriority="69" w:unhideWhenUsed="0"/>
-    <w:lsdException w:name="Dark List Accent 5" w:semiHidden="0" w:uiPriority="70" w:unhideWhenUsed="0"/>
-    <w:lsdException w:name="Colorful Shading Accent 5" w:semiHidden="0" w:uiPriority="71" w:unhideWhenUsed="0"/>
-    <w:lsdException w:name="Colorful List Accent 5" w:semiHidden="0" w:uiPriority="72" w:unhideWhenUsed="0"/>
-    <w:lsdException w:name="Colorful Grid Accent 5" w:semiHidden="0" w:uiPriority="73" w:unhideWhenUsed="0"/>
-    <w:lsdException w:name="Light Shading Accent 6" w:semiHidden="0" w:uiPriority="60" w:unhideWhenUsed="0"/>
-    <w:lsdException w:name="Light List Accent 6" w:semiHidden="0" w:uiPriority="61" w:unhideWhenUsed="0"/>
-    <w:lsdException w:name="Light Grid Accent 6" w:semiHidden="0" w:uiPriority="62" w:unhideWhenUsed="0"/>
-    <w:lsdException w:name="Medium Shading 1 Accent 6" w:semiHidden="0" w:uiPriority="63" w:unhideWhenUsed="0"/>
-    <w:lsdException w:name="Medium Shading 2 Accent 6" w:semiHidden="0" w:uiPriority="64" w:unhideWhenUsed="0"/>
-    <w:lsdException w:name="Medium List 1 Accent 6" w:semiHidden="0" w:uiPriority="65" w:unhideWhenUsed="0"/>
-    <w:lsdException w:name="Medium List 2 Accent 6" w:semiHidden="0" w:uiPriority="66" w:unhideWhenUsed="0"/>
-    <w:lsdException w:name="Medium Grid 1 Accent 6" w:semiHidden="0" w:uiPriority="67" w:unhideWhenUsed="0"/>
-    <w:lsdException w:name="Medium Grid 2 Accent 6" w:semiHidden="0" w:uiPriority="68" w:unhideWhenUsed="0"/>
-    <w:lsdException w:name="Medium Grid 3 Accent 6" w:semiHidden="0" w:uiPriority="69" w:unhideWhenUsed="0"/>
-    <w:lsdException w:name="Dark List Accent 6" w:semiHidden="0" w:uiPriority="70" w:unhideWhenUsed="0"/>
-    <w:lsdException w:name="Colorful Shading Accent 6" w:semiHidden="0" w:uiPriority="71" w:unhideWhenUsed="0"/>
-    <w:lsdException w:name="Colorful List Accent 6" w:semiHidden="0" w:uiPriority="72" w:unhideWhenUsed="0"/>
-    <w:lsdException w:name="Colorful Grid Accent 6" w:semiHidden="0" w:uiPriority="73" w:unhideWhenUsed="0"/>
-    <w:lsdException w:name="Subtle Emphasis" w:semiHidden="0" w:uiPriority="19" w:unhideWhenUsed="0" w:qFormat="1"/>
-    <w:lsdException w:name="Intense Emphasis" w:semiHidden="0" w:uiPriority="21" w:unhideWhenUsed="0" w:qFormat="1"/>
-    <w:lsdException w:name="Subtle Reference" w:semiHidden="0" w:uiPriority="31" w:unhideWhenUsed="0" w:qFormat="1"/>
-    <w:lsdException w:name="Intense Reference" w:semiHidden="0" w:uiPriority="32" w:unhideWhenUsed="0" w:qFormat="1"/>
-    <w:lsdException w:name="Book Title" w:semiHidden="0" w:uiPriority="33" w:unhideWhenUsed="0" w:qFormat="1"/>
-    <w:lsdException w:name="Bibliography" w:uiPriority="37"/>
-    <w:lsdException w:name="TOC Heading" w:uiPriority="39" w:qFormat="1"/>
-  </w:latentStyles>
-  <w:style w:type="paragraph" w:default="1" w:styleId="Standard">
-    <w:name w:val="Normal"/>
-    <w:qFormat/>
-  </w:style>
-  <w:style w:type="paragraph" w:styleId="berschrift1">
-    <w:name w:val="heading 1"/>
-    <w:basedOn w:val="Standard"/>
-    <w:next w:val="Standard"/>
-    <w:link w:val="berschrift1Zchn"/>
-    <w:uiPriority w:val="9"/>
-    <w:qFormat/>
-    <w:rsid w:val="00522DDA"/>
-    <w:pPr>
-      <w:keepNext/>
-      <w:keepLines/>
-      <w:spacing w:before="480" w:after="0"/>
-      <w:outlineLvl w:val="0"/>
-    </w:pPr>
-    <w:rPr>
-      <w:rFonts w:asciiTheme="majorHAnsi" w:eastAsiaTheme="majorEastAsia" w:hAnsiTheme="majorHAnsi" w:cstheme="majorBidi"/>
-      <w:b/>
-      <w:bCs/>
-      <w:color w:val="365F91" w:themeColor="accent1" w:themeShade="BF"/>
-      <w:sz w:val="28"/>
-      <w:szCs w:val="28"/>
-    </w:rPr>
-  </w:style>
-  <w:style w:type="paragraph" w:styleId="berschrift2">
-    <w:name w:val="heading 2"/>
-    <w:basedOn w:val="Standard"/>
-    <w:next w:val="Standard"/>
-    <w:link w:val="berschrift2Zchn"/>
-    <w:uiPriority w:val="9"/>
-    <w:unhideWhenUsed/>
-    <w:qFormat/>
-    <w:rsid w:val="00522DDA"/>
-    <w:pPr>
-      <w:keepNext/>
-      <w:keepLines/>
-      <w:spacing w:before="200" w:after="0"/>
-      <w:outlineLvl w:val="1"/>
-    </w:pPr>
-    <w:rPr>
-      <w:rFonts w:asciiTheme="majorHAnsi" w:eastAsiaTheme="majorEastAsia" w:hAnsiTheme="majorHAnsi" w:cstheme="majorBidi"/>
-      <w:b/>
-      <w:bCs/>
-      <w:color w:val="4F81BD" w:themeColor="accent1"/>
-      <w:sz w:val="26"/>
-      <w:szCs w:val="26"/>
-    </w:rPr>
-  </w:style>
-  <w:style w:type="paragraph" w:styleId="berschrift3">
-    <w:name w:val="heading 3"/>
-    <w:basedOn w:val="Standard"/>
-    <w:next w:val="Standard"/>
-    <w:link w:val="berschrift3Zchn"/>
-    <w:uiPriority w:val="9"/>
-    <w:unhideWhenUsed/>
-    <w:qFormat/>
-    <w:rsid w:val="005F4713"/>
-    <w:pPr>
-      <w:keepNext/>
-      <w:keepLines/>
-      <w:spacing w:before="200" w:after="0"/>
-      <w:outlineLvl w:val="2"/>
-    </w:pPr>
-    <w:rPr>
-      <w:rFonts w:asciiTheme="majorHAnsi" w:eastAsiaTheme="majorEastAsia" w:hAnsiTheme="majorHAnsi" w:cstheme="majorBidi"/>
-      <w:b/>
-      <w:bCs/>
-      <w:color w:val="4F81BD" w:themeColor="accent1"/>
-    </w:rPr>
-  </w:style>
-  <w:style w:type="character" w:default="1" w:styleId="Absatz-Standardschriftart">
-    <w:name w:val="Default Paragraph Font"/>
-    <w:uiPriority w:val="1"/>
-    <w:semiHidden/>
-    <w:unhideWhenUsed/>
-  </w:style>
-  <w:style w:type="table" w:default="1" w:styleId="NormaleTabelle">
-    <w:name w:val="Normal Table"/>
-    <w:uiPriority w:val="99"/>
-    <w:semiHidden/>
-    <w:unhideWhenUsed/>
-    <w:tblPr>
-      <w:tblInd w:w="0" w:type="dxa"/>
-      <w:tblCellMar>
-        <w:top w:w="0" w:type="dxa"/>
-        <w:left w:w="108" w:type="dxa"/>
-        <w:bottom w:w="0" w:type="dxa"/>
-        <w:right w:w="108" w:type="dxa"/>
-      </w:tblCellMar>
-    </w:tblPr>
-  </w:style>
-  <w:style w:type="numbering" w:default="1" w:styleId="KeineListe">
-    <w:name w:val="No List"/>
-    <w:uiPriority w:val="99"/>
-    <w:semiHidden/>
-    <w:unhideWhenUsed/>
-  </w:style>
-  <w:style w:type="character" w:customStyle="1" w:styleId="berschrift1Zchn">
-    <w:name w:val="Überschrift 1 Zchn"/>
-    <w:basedOn w:val="Absatz-Standardschriftart"/>
-    <w:link w:val="berschrift1"/>
-    <w:uiPriority w:val="9"/>
-    <w:rsid w:val="00522DDA"/>
-    <w:rPr>
-      <w:rFonts w:asciiTheme="majorHAnsi" w:eastAsiaTheme="majorEastAsia" w:hAnsiTheme="majorHAnsi" w:cstheme="majorBidi"/>
-      <w:b/>
-      <w:bCs/>
-      <w:color w:val="365F91" w:themeColor="accent1" w:themeShade="BF"/>
-      <w:sz w:val="28"/>
-      <w:szCs w:val="28"/>
-    </w:rPr>
-  </w:style>
-  <w:style w:type="paragraph" w:styleId="Titel">
-    <w:name w:val="Title"/>
-    <w:basedOn w:val="Standard"/>
-    <w:next w:val="Standard"/>
-    <w:link w:val="TitelZchn"/>
-    <w:uiPriority w:val="10"/>
-    <w:qFormat/>
-    <w:rsid w:val="00522DDA"/>
-    <w:pPr>
-      <w:pBdr>
-        <w:bottom w:val="single" w:sz="8" w:space="4" w:color="4F81BD" w:themeColor="accent1"/>
-      </w:pBdr>
-      <w:spacing w:after="300" w:line="240" w:lineRule="auto"/>
-      <w:contextualSpacing/>
-    </w:pPr>
-    <w:rPr>
-      <w:rFonts w:asciiTheme="majorHAnsi" w:eastAsiaTheme="majorEastAsia" w:hAnsiTheme="majorHAnsi" w:cstheme="majorBidi"/>
-      <w:color w:val="17365D" w:themeColor="text2" w:themeShade="BF"/>
-      <w:spacing w:val="5"/>
-      <w:kern w:val="28"/>
-      <w:sz w:val="52"/>
-      <w:szCs w:val="52"/>
-    </w:rPr>
-  </w:style>
-  <w:style w:type="character" w:customStyle="1" w:styleId="TitelZchn">
-    <w:name w:val="Titel Zchn"/>
-    <w:basedOn w:val="Absatz-Standardschriftart"/>
-    <w:link w:val="Titel"/>
-    <w:uiPriority w:val="10"/>
-    <w:rsid w:val="00522DDA"/>
-    <w:rPr>
-      <w:rFonts w:asciiTheme="majorHAnsi" w:eastAsiaTheme="majorEastAsia" w:hAnsiTheme="majorHAnsi" w:cstheme="majorBidi"/>
-      <w:color w:val="17365D" w:themeColor="text2" w:themeShade="BF"/>
-      <w:spacing w:val="5"/>
-      <w:kern w:val="28"/>
-      <w:sz w:val="52"/>
-      <w:szCs w:val="52"/>
-    </w:rPr>
-  </w:style>
-  <w:style w:type="character" w:customStyle="1" w:styleId="berschrift2Zchn">
-    <w:name w:val="Überschrift 2 Zchn"/>
-    <w:basedOn w:val="Absatz-Standardschriftart"/>
-    <w:link w:val="berschrift2"/>
-    <w:uiPriority w:val="9"/>
-    <w:rsid w:val="00522DDA"/>
-    <w:rPr>
-      <w:rFonts w:asciiTheme="majorHAnsi" w:eastAsiaTheme="majorEastAsia" w:hAnsiTheme="majorHAnsi" w:cstheme="majorBidi"/>
-      <w:b/>
-      <w:bCs/>
-      <w:color w:val="4F81BD" w:themeColor="accent1"/>
-      <w:sz w:val="26"/>
-      <w:szCs w:val="26"/>
-    </w:rPr>
-  </w:style>
-  <w:style w:type="character" w:styleId="SchwacheHervorhebung">
-    <w:name w:val="Subtle Emphasis"/>
-    <w:basedOn w:val="Absatz-Standardschriftart"/>
-    <w:uiPriority w:val="19"/>
-    <w:qFormat/>
-    <w:rsid w:val="001E73D2"/>
-    <w:rPr>
-      <w:i/>
-      <w:iCs/>
-      <w:color w:val="808080" w:themeColor="text1" w:themeTint="7F"/>
-    </w:rPr>
-  </w:style>
-  <w:style w:type="paragraph" w:styleId="Listenabsatz">
-    <w:name w:val="List Paragraph"/>
-    <w:basedOn w:val="Standard"/>
-    <w:uiPriority w:val="34"/>
-    <w:qFormat/>
-    <w:rsid w:val="007151F5"/>
-    <w:pPr>
-      <w:ind w:left="720"/>
-      <w:contextualSpacing/>
-    </w:pPr>
-  </w:style>
-  <w:style w:type="character" w:customStyle="1" w:styleId="berschrift3Zchn">
-    <w:name w:val="Überschrift 3 Zchn"/>
-    <w:basedOn w:val="Absatz-Standardschriftart"/>
-    <w:link w:val="berschrift3"/>
-    <w:uiPriority w:val="9"/>
-    <w:rsid w:val="005F4713"/>
-    <w:rPr>
-      <w:rFonts w:asciiTheme="majorHAnsi" w:eastAsiaTheme="majorEastAsia" w:hAnsiTheme="majorHAnsi" w:cstheme="majorBidi"/>
-      <w:b/>
-      <w:bCs/>
-      <w:color w:val="4F81BD" w:themeColor="accent1"/>
-    </w:rPr>
-  </w:style>
-  <w:style w:type="table" w:styleId="Tabellenraster">
-    <w:name w:val="Table Grid"/>
-    <w:basedOn w:val="NormaleTabelle"/>
-    <w:uiPriority w:val="59"/>
-    <w:rsid w:val="00712653"/>
-    <w:pPr>
-      <w:spacing w:after="0" w:line="240" w:lineRule="auto"/>
-    </w:pPr>
-    <w:tblPr>
-      <w:tblBorders>
-        <w:top w:val="single" w:sz="4" w:space="0" w:color="auto"/>
-        <w:left w:val="single" w:sz="4" w:space="0" w:color="auto"/>
-        <w:bottom w:val="single" w:sz="4" w:space="0" w:color="auto"/>
-        <w:right w:val="single" w:sz="4" w:space="0" w:color="auto"/>
-        <w:insideH w:val="single" w:sz="4" w:space="0" w:color="auto"/>
-        <w:insideV w:val="single" w:sz="4" w:space="0" w:color="auto"/>
-      </w:tblBorders>
-    </w:tblPr>
-  </w:style>
-  <w:style w:type="paragraph" w:styleId="Untertitel">
-    <w:name w:val="Subtitle"/>
-    <w:basedOn w:val="Standard"/>
-    <w:next w:val="Standard"/>
-    <w:link w:val="UntertitelZchn"/>
-    <w:uiPriority w:val="11"/>
-    <w:qFormat/>
-    <w:rsid w:val="00D95398"/>
-    <w:pPr>
-      <w:numPr>
-        <w:ilvl w:val="1"/>
-      </w:numPr>
-    </w:pPr>
-    <w:rPr>
-      <w:rFonts w:asciiTheme="majorHAnsi" w:eastAsiaTheme="majorEastAsia" w:hAnsiTheme="majorHAnsi" w:cstheme="majorBidi"/>
-      <w:i/>
-      <w:iCs/>
-      <w:color w:val="4F81BD" w:themeColor="accent1"/>
-      <w:spacing w:val="15"/>
-      <w:sz w:val="24"/>
-      <w:szCs w:val="24"/>
-    </w:rPr>
-  </w:style>
-  <w:style w:type="character" w:customStyle="1" w:styleId="UntertitelZchn">
-    <w:name w:val="Untertitel Zchn"/>
-    <w:basedOn w:val="Absatz-Standardschriftart"/>
-    <w:link w:val="Untertitel"/>
-    <w:uiPriority w:val="11"/>
-    <w:rsid w:val="00D95398"/>
-    <w:rPr>
-      <w:rFonts w:asciiTheme="majorHAnsi" w:eastAsiaTheme="majorEastAsia" w:hAnsiTheme="majorHAnsi" w:cstheme="majorBidi"/>
-      <w:i/>
-      <w:iCs/>
-      <w:color w:val="4F81BD" w:themeColor="accent1"/>
-      <w:spacing w:val="15"/>
-      <w:sz w:val="24"/>
-      <w:szCs w:val="24"/>
-    </w:rPr>
-  </w:style>
-  <w:style w:type="paragraph" w:styleId="Kopfzeile">
-    <w:name w:val="header"/>
-    <w:basedOn w:val="Standard"/>
-    <w:link w:val="KopfzeileZchn"/>
-    <w:uiPriority w:val="99"/>
-    <w:unhideWhenUsed/>
-    <w:rsid w:val="00913F6C"/>
-    <w:pPr>
-      <w:tabs>
-        <w:tab w:val="center" w:pos="4536"/>
-        <w:tab w:val="right" w:pos="9072"/>
-      </w:tabs>
-      <w:spacing w:after="0" w:line="240" w:lineRule="auto"/>
-    </w:pPr>
-  </w:style>
-  <w:style w:type="character" w:customStyle="1" w:styleId="KopfzeileZchn">
-    <w:name w:val="Kopfzeile Zchn"/>
-    <w:basedOn w:val="Absatz-Standardschriftart"/>
-    <w:link w:val="Kopfzeile"/>
-    <w:uiPriority w:val="99"/>
-    <w:rsid w:val="00913F6C"/>
-  </w:style>
-  <w:style w:type="paragraph" w:styleId="Fuzeile">
-    <w:name w:val="footer"/>
-    <w:basedOn w:val="Standard"/>
-    <w:link w:val="FuzeileZchn"/>
-    <w:uiPriority w:val="99"/>
-    <w:unhideWhenUsed/>
-    <w:rsid w:val="00913F6C"/>
-    <w:pPr>
-      <w:tabs>
-        <w:tab w:val="center" w:pos="4536"/>
-        <w:tab w:val="right" w:pos="9072"/>
-      </w:tabs>
-      <w:spacing w:after="0" w:line="240" w:lineRule="auto"/>
-    </w:pPr>
-  </w:style>
-  <w:style w:type="character" w:customStyle="1" w:styleId="FuzeileZchn">
-    <w:name w:val="Fußzeile Zchn"/>
-    <w:basedOn w:val="Absatz-Standardschriftart"/>
-    <w:link w:val="Fuzeile"/>
-    <w:uiPriority w:val="99"/>
-    <w:rsid w:val="00913F6C"/>
-  </w:style>
-  <w:style w:type="paragraph" w:styleId="Sprechblasentext">
-    <w:name w:val="Balloon Text"/>
-    <w:basedOn w:val="Standard"/>
-    <w:link w:val="SprechblasentextZchn"/>
-    <w:uiPriority w:val="99"/>
-    <w:semiHidden/>
-    <w:unhideWhenUsed/>
-    <w:rsid w:val="00B43E74"/>
-    <w:pPr>
-      <w:spacing w:after="0" w:line="240" w:lineRule="auto"/>
-    </w:pPr>
-    <w:rPr>
-      <w:rFonts w:ascii="Tahoma" w:hAnsi="Tahoma" w:cs="Tahoma"/>
-      <w:sz w:val="16"/>
-      <w:szCs w:val="16"/>
-    </w:rPr>
-  </w:style>
-  <w:style w:type="character" w:customStyle="1" w:styleId="SprechblasentextZchn">
-    <w:name w:val="Sprechblasentext Zchn"/>
-    <w:basedOn w:val="Absatz-Standardschriftart"/>
-    <w:link w:val="Sprechblasentext"/>
-    <w:uiPriority w:val="99"/>
-    <w:semiHidden/>
-    <w:rsid w:val="00B43E74"/>
-    <w:rPr>
-      <w:rFonts w:ascii="Tahoma" w:hAnsi="Tahoma" w:cs="Tahoma"/>
-      <w:sz w:val="16"/>
-      <w:szCs w:val="16"/>
-    </w:rPr>
-  </w:style>
-  <w:style w:type="character" w:styleId="Platzhaltertext">
-    <w:name w:val="Placeholder Text"/>
-    <w:basedOn w:val="Absatz-Standardschriftart"/>
-    <w:uiPriority w:val="99"/>
-    <w:semiHidden/>
-    <w:rsid w:val="003E07F5"/>
-    <w:rPr>
-      <w:color w:val="808080"/>
-    </w:rPr>
-  </w:style>
-  <w:style w:type="table" w:styleId="HelleListe-Akzent1">
-    <w:name w:val="Light List Accent 1"/>
-    <w:basedOn w:val="NormaleTabelle"/>
-    <w:uiPriority w:val="61"/>
-    <w:rsid w:val="00B028F4"/>
-    <w:pPr>
-      <w:spacing w:after="0" w:line="240" w:lineRule="auto"/>
-    </w:pPr>
-    <w:tblPr>
-      <w:tblStyleRowBandSize w:val="1"/>
-      <w:tblStyleColBandSize w:val="1"/>
-      <w:tblBorders>
-        <w:top w:val="single" w:sz="8" w:space="0" w:color="4F81BD" w:themeColor="accent1"/>
-        <w:left w:val="single" w:sz="8" w:space="0" w:color="4F81BD" w:themeColor="accent1"/>
-        <w:bottom w:val="single" w:sz="8" w:space="0" w:color="4F81BD" w:themeColor="accent1"/>
-        <w:right w:val="single" w:sz="8" w:space="0" w:color="4F81BD" w:themeColor="accent1"/>
-      </w:tblBorders>
-    </w:tblPr>
-    <w:tblStylePr w:type="firstRow">
-      <w:pPr>
-        <w:spacing w:before="0" w:after="0" w:line="240" w:lineRule="auto"/>
-      </w:pPr>
-      <w:rPr>
-        <w:b/>
-        <w:bCs/>
-        <w:color w:val="FFFFFF" w:themeColor="background1"/>
-      </w:rPr>
-      <w:tblPr/>
-      <w:tcPr>
-        <w:shd w:val="clear" w:color="auto" w:fill="4F81BD" w:themeFill="accent1"/>
-      </w:tcPr>
-    </w:tblStylePr>
-    <w:tblStylePr w:type="lastRow">
-      <w:pPr>
-        <w:spacing w:before="0" w:after="0" w:line="240" w:lineRule="auto"/>
-      </w:pPr>
-      <w:rPr>
-        <w:b/>
-        <w:bCs/>
-      </w:rPr>
-      <w:tblPr/>
-      <w:tcPr>
-        <w:tcBorders>
-          <w:top w:val="double" w:sz="6" w:space="0" w:color="4F81BD" w:themeColor="accent1"/>
-          <w:left w:val="single" w:sz="8" w:space="0" w:color="4F81BD" w:themeColor="accent1"/>
-          <w:bottom w:val="single" w:sz="8" w:space="0" w:color="4F81BD" w:themeColor="accent1"/>
-          <w:right w:val="single" w:sz="8" w:space="0" w:color="4F81BD" w:themeColor="accent1"/>
-        </w:tcBorders>
-      </w:tcPr>
-    </w:tblStylePr>
-    <w:tblStylePr w:type="firstCol">
-      <w:rPr>
-        <w:b/>
-        <w:bCs/>
-      </w:rPr>
-    </w:tblStylePr>
-    <w:tblStylePr w:type="lastCol">
-      <w:rPr>
-        <w:b/>
-        <w:bCs/>
-      </w:rPr>
-    </w:tblStylePr>
-    <w:tblStylePr w:type="band1Vert">
-      <w:tblPr/>
-      <w:tcPr>
-        <w:tcBorders>
-          <w:top w:val="single" w:sz="8" w:space="0" w:color="4F81BD" w:themeColor="accent1"/>
-          <w:left w:val="single" w:sz="8" w:space="0" w:color="4F81BD" w:themeColor="accent1"/>
-          <w:bottom w:val="single" w:sz="8" w:space="0" w:color="4F81BD" w:themeColor="accent1"/>
-          <w:right w:val="single" w:sz="8" w:space="0" w:color="4F81BD" w:themeColor="accent1"/>
-        </w:tcBorders>
-      </w:tcPr>
-    </w:tblStylePr>
-    <w:tblStylePr w:type="band1Horz">
-      <w:tblPr/>
-      <w:tcPr>
-        <w:tcBorders>
-          <w:top w:val="single" w:sz="8" w:space="0" w:color="4F81BD" w:themeColor="accent1"/>
-          <w:left w:val="single" w:sz="8" w:space="0" w:color="4F81BD" w:themeColor="accent1"/>
-          <w:bottom w:val="single" w:sz="8" w:space="0" w:color="4F81BD" w:themeColor="accent1"/>
-          <w:right w:val="single" w:sz="8" w:space="0" w:color="4F81BD" w:themeColor="accent1"/>
-        </w:tcBorders>
-      </w:tcPr>
-    </w:tblStylePr>
-  </w:style>
-  <w:style w:type="table" w:styleId="HelleListe">
-    <w:name w:val="Light List"/>
-    <w:basedOn w:val="NormaleTabelle"/>
-    <w:uiPriority w:val="61"/>
-    <w:rsid w:val="00F81EB4"/>
-    <w:pPr>
-      <w:spacing w:after="0" w:line="240" w:lineRule="auto"/>
-    </w:pPr>
-    <w:tblPr>
-      <w:tblStyleRowBandSize w:val="1"/>
-      <w:tblStyleColBandSize w:val="1"/>
-      <w:tblBorders>
-        <w:top w:val="single" w:sz="8" w:space="0" w:color="000000" w:themeColor="text1"/>
-        <w:left w:val="single" w:sz="8" w:space="0" w:color="000000" w:themeColor="text1"/>
-        <w:bottom w:val="single" w:sz="8" w:space="0" w:color="000000" w:themeColor="text1"/>
-        <w:right w:val="single" w:sz="8" w:space="0" w:color="000000" w:themeColor="text1"/>
-      </w:tblBorders>
-    </w:tblPr>
-    <w:tblStylePr w:type="firstRow">
-      <w:pPr>
-        <w:spacing w:before="0" w:after="0" w:line="240" w:lineRule="auto"/>
-      </w:pPr>
-      <w:rPr>
-        <w:b/>
-        <w:bCs/>
-        <w:color w:val="FFFFFF" w:themeColor="background1"/>
-      </w:rPr>
-      <w:tblPr/>
-      <w:tcPr>
-        <w:shd w:val="clear" w:color="auto" w:fill="000000" w:themeFill="text1"/>
-      </w:tcPr>
-    </w:tblStylePr>
-    <w:tblStylePr w:type="lastRow">
-      <w:pPr>
-        <w:spacing w:before="0" w:after="0" w:line="240" w:lineRule="auto"/>
-      </w:pPr>
-      <w:rPr>
-        <w:b/>
-        <w:bCs/>
-      </w:rPr>
-      <w:tblPr/>
-      <w:tcPr>
-        <w:tcBorders>
-          <w:top w:val="double" w:sz="6" w:space="0" w:color="000000" w:themeColor="text1"/>
-          <w:left w:val="single" w:sz="8" w:space="0" w:color="000000" w:themeColor="text1"/>
-          <w:bottom w:val="single" w:sz="8" w:space="0" w:color="000000" w:themeColor="text1"/>
-          <w:right w:val="single" w:sz="8" w:space="0" w:color="000000" w:themeColor="text1"/>
-        </w:tcBorders>
-      </w:tcPr>
-    </w:tblStylePr>
-    <w:tblStylePr w:type="firstCol">
-      <w:rPr>
-        <w:b/>
-        <w:bCs/>
-      </w:rPr>
-    </w:tblStylePr>
-    <w:tblStylePr w:type="lastCol">
-      <w:rPr>
-        <w:b/>
-        <w:bCs/>
-      </w:rPr>
-    </w:tblStylePr>
-    <w:tblStylePr w:type="band1Vert">
-      <w:tblPr/>
-      <w:tcPr>
-        <w:tcBorders>
-          <w:top w:val="single" w:sz="8" w:space="0" w:color="000000" w:themeColor="text1"/>
-          <w:left w:val="single" w:sz="8" w:space="0" w:color="000000" w:themeColor="text1"/>
-          <w:bottom w:val="single" w:sz="8" w:space="0" w:color="000000" w:themeColor="text1"/>
-          <w:right w:val="single" w:sz="8" w:space="0" w:color="000000" w:themeColor="text1"/>
-        </w:tcBorders>
-      </w:tcPr>
-    </w:tblStylePr>
-    <w:tblStylePr w:type="band1Horz">
-      <w:tblPr/>
-      <w:tcPr>
-        <w:tcBorders>
-          <w:top w:val="single" w:sz="8" w:space="0" w:color="000000" w:themeColor="text1"/>
-          <w:left w:val="single" w:sz="8" w:space="0" w:color="000000" w:themeColor="text1"/>
-          <w:bottom w:val="single" w:sz="8" w:space="0" w:color="000000" w:themeColor="text1"/>
-          <w:right w:val="single" w:sz="8" w:space="0" w:color="000000" w:themeColor="text1"/>
-        </w:tcBorders>
-      </w:tcPr>
-    </w:tblStylePr>
-  </w:style>
-  <w:style w:type="character" w:customStyle="1" w:styleId="Code">
-    <w:name w:val="Code"/>
-    <w:basedOn w:val="Absatz-Standardschriftart"/>
-    <w:uiPriority w:val="1"/>
-    <w:qFormat/>
-    <w:rsid w:val="00CC5008"/>
-    <w:rPr>
-      <w:rFonts w:ascii="Courier New" w:hAnsi="Courier New" w:cs="Courier New"/>
-      <w:sz w:val="20"/>
-      <w:lang w:val="en-US"/>
-    </w:rPr>
-  </w:style>
-  <w:style w:type="paragraph" w:styleId="KeinLeerraum">
-    <w:name w:val="No Spacing"/>
-    <w:uiPriority w:val="1"/>
-    <w:qFormat/>
-    <w:rsid w:val="00CC5008"/>
-    <w:pPr>
-      <w:spacing w:after="0" w:line="240" w:lineRule="auto"/>
-    </w:pPr>
-  </w:style>
-  <w:style w:type="character" w:styleId="Hervorhebung">
-    <w:name w:val="Emphasis"/>
-    <w:basedOn w:val="Absatz-Standardschriftart"/>
-    <w:uiPriority w:val="20"/>
-    <w:qFormat/>
-    <w:rsid w:val="00F37EAB"/>
-    <w:rPr>
-      <w:i/>
-      <w:iCs/>
-    </w:rPr>
-  </w:style>
-  <w:style w:type="table" w:customStyle="1" w:styleId="GridTable1Light">
-    <w:name w:val="Grid Table 1 Light"/>
-    <w:basedOn w:val="NormaleTabelle"/>
-    <w:uiPriority w:val="46"/>
-    <w:rsid w:val="003A56A8"/>
-    <w:pPr>
-      <w:spacing w:after="0" w:line="240" w:lineRule="auto"/>
-    </w:pPr>
-    <w:tblPr>
-      <w:tblStyleRowBandSize w:val="1"/>
-      <w:tblStyleColBandSize w:val="1"/>
-      <w:tblBorders>
-        <w:top w:val="single" w:sz="4" w:space="0" w:color="999999" w:themeColor="text1" w:themeTint="66"/>
-        <w:left w:val="single" w:sz="4" w:space="0" w:color="999999" w:themeColor="text1" w:themeTint="66"/>
-        <w:bottom w:val="single" w:sz="4" w:space="0" w:color="999999" w:themeColor="text1" w:themeTint="66"/>
-        <w:right w:val="single" w:sz="4" w:space="0" w:color="999999" w:themeColor="text1" w:themeTint="66"/>
-        <w:insideH w:val="single" w:sz="4" w:space="0" w:color="999999" w:themeColor="text1" w:themeTint="66"/>
-        <w:insideV w:val="single" w:sz="4" w:space="0" w:color="999999" w:themeColor="text1" w:themeTint="66"/>
-      </w:tblBorders>
-    </w:tblPr>
-    <w:tblStylePr w:type="firstRow">
-      <w:rPr>
-        <w:b/>
-        <w:bCs/>
-      </w:rPr>
-      <w:tblPr/>
-      <w:tcPr>
-        <w:tcBorders>
-          <w:bottom w:val="single" w:sz="12" w:space="0" w:color="666666" w:themeColor="text1" w:themeTint="99"/>
-        </w:tcBorders>
-      </w:tcPr>
-    </w:tblStylePr>
-    <w:tblStylePr w:type="lastRow">
-      <w:rPr>
-        <w:b/>
-        <w:bCs/>
-      </w:rPr>
-      <w:tblPr/>
-      <w:tcPr>
-        <w:tcBorders>
-          <w:top w:val="double" w:sz="2" w:space="0" w:color="666666" w:themeColor="text1" w:themeTint="99"/>
-        </w:tcBorders>
-      </w:tcPr>
-    </w:tblStylePr>
-    <w:tblStylePr w:type="firstCol">
-      <w:rPr>
-        <w:b/>
-        <w:bCs/>
-      </w:rPr>
-    </w:tblStylePr>
-    <w:tblStylePr w:type="lastCol">
-      <w:rPr>
-        <w:b/>
-        <w:bCs/>
-      </w:rPr>
-    </w:tblStylePr>
-  </w:style>
-  <w:style w:type="table" w:customStyle="1" w:styleId="GridTable1LightAccent1">
-    <w:name w:val="Grid Table 1 Light Accent 1"/>
+  <w:style w:type="table" w:customStyle="1" w:styleId="Gitternetztabelle1hellAkzent11">
+    <w:name w:val="Gitternetztabelle 1 hell  – Akzent 11"/>
     <w:basedOn w:val="NormaleTabelle"/>
     <w:uiPriority w:val="46"/>
     <w:rsid w:val="003A56A8"/>

</xml_diff>

<commit_message>
Blatt 5 Letzte Korrekturen, PDF Export
</commit_message>
<xml_diff>
--- a/blatt05/G14B05_Back-Behrendt-Stäger.docx
+++ b/blatt05/G14B05_Back-Behrendt-Stäger.docx
@@ -1,6 +1,6 @@
 
 <file path=word/document.xml><?xml version="1.0" encoding="utf-8"?>
-<w:document xmlns:wpc="http://schemas.microsoft.com/office/word/2010/wordprocessingCanvas" xmlns:mc="http://schemas.openxmlformats.org/markup-compatibility/2006" xmlns:o="urn:schemas-microsoft-com:office:office" xmlns:r="http://schemas.openxmlformats.org/officeDocument/2006/relationships" xmlns:m="http://schemas.openxmlformats.org/officeDocument/2006/math" xmlns:v="urn:schemas-microsoft-com:vml" xmlns:wp14="http://schemas.microsoft.com/office/word/2010/wordprocessingDrawing" xmlns:wp="http://schemas.openxmlformats.org/drawingml/2006/wordprocessingDrawing" xmlns:w10="urn:schemas-microsoft-com:office:word" xmlns:w="http://schemas.openxmlformats.org/wordprocessingml/2006/main" xmlns:w14="http://schemas.microsoft.com/office/word/2010/wordml" xmlns:w15="http://schemas.microsoft.com/office/word/2012/wordml" xmlns:wpg="http://schemas.microsoft.com/office/word/2010/wordprocessingGroup" xmlns:wpi="http://schemas.microsoft.com/office/word/2010/wordprocessingInk" xmlns:wne="http://schemas.microsoft.com/office/word/2006/wordml" xmlns:wps="http://schemas.microsoft.com/office/word/2010/wordprocessingShape" mc:Ignorable="w14 w15 wp14">
+<w:document xmlns:wpc="http://schemas.microsoft.com/office/word/2010/wordprocessingCanvas" xmlns:mc="http://schemas.openxmlformats.org/markup-compatibility/2006" xmlns:o="urn:schemas-microsoft-com:office:office" xmlns:r="http://schemas.openxmlformats.org/officeDocument/2006/relationships" xmlns:m="http://schemas.openxmlformats.org/officeDocument/2006/math" xmlns:v="urn:schemas-microsoft-com:vml" xmlns:wp14="http://schemas.microsoft.com/office/word/2010/wordprocessingDrawing" xmlns:wp="http://schemas.openxmlformats.org/drawingml/2006/wordprocessingDrawing" xmlns:w10="urn:schemas-microsoft-com:office:word" xmlns:w="http://schemas.openxmlformats.org/wordprocessingml/2006/main" xmlns:w14="http://schemas.microsoft.com/office/word/2010/wordml" xmlns:wpg="http://schemas.microsoft.com/office/word/2010/wordprocessingGroup" xmlns:wpi="http://schemas.microsoft.com/office/word/2010/wordprocessingInk" xmlns:wne="http://schemas.microsoft.com/office/word/2006/wordml" xmlns:wps="http://schemas.microsoft.com/office/word/2010/wordprocessingShape" mc:Ignorable="w14 wp14">
   <w:body>
     <w:p>
       <w:pPr>
@@ -9,6 +9,8 @@
       <w:r>
         <w:t>GDB Aufgabenblatt 5</w:t>
       </w:r>
+      <w:bookmarkStart w:id="0" w:name="_GoBack"/>
+      <w:bookmarkEnd w:id="0"/>
     </w:p>
     <w:p>
       <w:pPr>
@@ -20,12 +22,22 @@
       <w:r>
         <w:t xml:space="preserve"> </w:t>
       </w:r>
-      <w:r>
-        <w:t xml:space="preserve">Timon </w:t>
-      </w:r>
-      <w:r>
-        <w:t>Back, Fabian Behrendt, Nicolai Stäger</w:t>
-      </w:r>
+      <w:proofErr w:type="spellStart"/>
+      <w:r>
+        <w:t>Timon</w:t>
+      </w:r>
+      <w:proofErr w:type="spellEnd"/>
+      <w:r>
+        <w:t xml:space="preserve"> </w:t>
+      </w:r>
+      <w:r>
+        <w:t xml:space="preserve">Back, Fabian Behrendt, Nicolai </w:t>
+      </w:r>
+      <w:proofErr w:type="spellStart"/>
+      <w:r>
+        <w:t>Stäger</w:t>
+      </w:r>
+      <w:proofErr w:type="spellEnd"/>
     </w:p>
     <w:p>
       <w:pPr>
@@ -61,7 +73,23 @@
     </w:p>
     <w:p>
       <w:r>
-        <w:t xml:space="preserve">Bei einem sicheren Schema ist das Ergebnis der Operation reihenfolge-unabhängig. Wenn also eine Operation durchgeführt wird und diese mehrere Folgeoperationen auslöst (Cascade, Restrictions), dann ist das Resultat identisch, egal in welcher Reihenfolge </w:t>
+        <w:t>Bei einem sicheren Schema ist das Ergebnis der Operation reihenfolge-unabhängig. Wenn also eine Operation durchgeführt wird und diese mehrere Folgeoperationen auslöst (</w:t>
+      </w:r>
+      <w:proofErr w:type="spellStart"/>
+      <w:r>
+        <w:t>Cascade</w:t>
+      </w:r>
+      <w:proofErr w:type="spellEnd"/>
+      <w:r>
+        <w:t xml:space="preserve">, </w:t>
+      </w:r>
+      <w:proofErr w:type="spellStart"/>
+      <w:r>
+        <w:t>Restrictions</w:t>
+      </w:r>
+      <w:proofErr w:type="spellEnd"/>
+      <w:r>
+        <w:t xml:space="preserve">), dann ist das Resultat identisch, egal in welcher Reihenfolge </w:t>
       </w:r>
       <w:r>
         <w:t>diese Folgeoperation ausgeführt werden.</w:t>
@@ -119,7 +147,7 @@
                     <pic:cNvPicPr/>
                   </pic:nvPicPr>
                   <pic:blipFill>
-                    <a:blip r:embed="rId7">
+                    <a:blip r:embed="rId8">
                       <a:extLst>
                         <a:ext uri="{28A0092B-C50C-407E-A947-70E740481C1C}">
                           <a14:useLocalDpi xmlns:a14="http://schemas.microsoft.com/office/drawing/2010/main" val="0"/>
@@ -165,40 +193,66 @@
     </w:p>
     <w:p>
       <w:r>
-        <w:t xml:space="preserve">Sobald ein Eintrag in Person gelöscht wird, wird durch DC auch die entsprechenden Einträge in Film und Videothek gelöscht. Wenn nun Videothek per DC zuerst an in_Bestand weiterleitet, dann kann sich ein anderes Ergebnis ergeben als wenn Film zuerst </w:t>
+        <w:t xml:space="preserve">Sobald ein Eintrag in Person gelöscht wird, wird durch DC auch die entsprechenden Einträge in Film und Videothek gelöscht. Wenn nun Videothek per DC zuerst an </w:t>
+      </w:r>
+      <w:proofErr w:type="spellStart"/>
+      <w:r>
+        <w:t>in_Bestand</w:t>
+      </w:r>
+      <w:proofErr w:type="spellEnd"/>
+      <w:r>
+        <w:t xml:space="preserve"> weiterleitet, dann kann sich ein anderes Ergebnis ergeben als wenn Film zuerst </w:t>
       </w:r>
       <w:r>
         <w:t xml:space="preserve">über DR </w:t>
       </w:r>
       <w:r>
-        <w:t>an in_Bestand weiterleitet.</w:t>
+        <w:t xml:space="preserve">an </w:t>
+      </w:r>
+      <w:proofErr w:type="spellStart"/>
+      <w:r>
+        <w:t>in_Bestand</w:t>
+      </w:r>
+      <w:proofErr w:type="spellEnd"/>
+      <w:r>
+        <w:t xml:space="preserve"> weiterleitet.</w:t>
       </w:r>
     </w:p>
     <w:p>
       <w:r>
-        <w:t>Ein zweites Problem ergibt sich ebenfalls wenn die Person gelöscht wird. Denn wenn sofort geprüft wird ob die Person etwas ausgeliehen hat (DR), dann bricht die Operation unter Umständen ab, was sie allerdings nicht tun würden, wenn zuerst per DC erst in Film und dann per DC in leiht_aus gelöscht wird.</w:t>
+        <w:t xml:space="preserve">Ein zweites Problem ergibt sich ebenfalls wenn die Person gelöscht wird. Denn wenn sofort geprüft wird ob die Person etwas ausgeliehen hat (DR), dann bricht die Operation unter Umständen ab, was sie allerdings nicht tun würden, wenn zuerst per DC erst in Film und dann per DC in </w:t>
+      </w:r>
+      <w:proofErr w:type="spellStart"/>
+      <w:r>
+        <w:t>leiht_aus</w:t>
+      </w:r>
+      <w:proofErr w:type="spellEnd"/>
+      <w:r>
+        <w:t xml:space="preserve"> gelöscht wird.</w:t>
       </w:r>
     </w:p>
     <w:p>
       <w:r>
-        <w:t xml:space="preserve">Ein ähnliches Szenario ergibt sich beim Löschen eines Films. Wird das Löschen erst an in_Bestand weitergeleitet, so wird das Löschen verhindert. Wird das Löschen jedoch erst an leiht_aus weitergeleitet, dann </w:t>
-      </w:r>
-      <w:r>
-        <w:t xml:space="preserve">wird diese Verknüpfung erst </w:t>
-      </w:r>
-      <w:commentRangeStart w:id="0"/>
-      <w:r>
-        <w:t>gelöscht</w:t>
-      </w:r>
-      <w:commentRangeEnd w:id="0"/>
-      <w:r>
-        <w:rPr>
-          <w:rStyle w:val="Kommentarzeichen"/>
-        </w:rPr>
-        <w:commentReference w:id="0"/>
-      </w:r>
-      <w:r>
-        <w:t>.</w:t>
+        <w:t xml:space="preserve">Ein ähnliches Szenario ergibt sich beim Löschen eines Films. Wird das Löschen erst an </w:t>
+      </w:r>
+      <w:proofErr w:type="spellStart"/>
+      <w:r>
+        <w:t>in_Bestand</w:t>
+      </w:r>
+      <w:proofErr w:type="spellEnd"/>
+      <w:r>
+        <w:t xml:space="preserve"> weitergeleitet, so wird das Löschen verhindert. Wird das Löschen jedoch erst an </w:t>
+      </w:r>
+      <w:proofErr w:type="spellStart"/>
+      <w:r>
+        <w:t>leiht_aus</w:t>
+      </w:r>
+      <w:proofErr w:type="spellEnd"/>
+      <w:r>
+        <w:t xml:space="preserve"> weitergeleitet, dann </w:t>
+      </w:r>
+      <w:r>
+        <w:t>wird diese Verknüpfung erst gelöscht.</w:t>
       </w:r>
     </w:p>
     <w:p>
@@ -223,11 +277,19 @@
           <w:rStyle w:val="SchwacheHervorhebung"/>
         </w:rPr>
       </w:pPr>
+      <w:proofErr w:type="spellStart"/>
       <w:r>
         <w:rPr>
           <w:rStyle w:val="SchwacheHervorhebung"/>
         </w:rPr>
-        <w:t>FerrariMechaniker: Vorname und Nachname aller Mechaniker, die Ferrari-Rennwagen warten.</w:t>
+        <w:t>FerrariMechaniker</w:t>
+      </w:r>
+      <w:proofErr w:type="spellEnd"/>
+      <w:r>
+        <w:rPr>
+          <w:rStyle w:val="SchwacheHervorhebung"/>
+        </w:rPr>
+        <w:t>: Vorname und Nachname aller Mechaniker, die Ferrari-Rennwagen warten.</w:t>
       </w:r>
     </w:p>
     <w:p>
@@ -241,8 +303,16 @@
         <w:rPr>
           <w:lang w:val="en-US"/>
         </w:rPr>
-        <w:t>CREATE VIEW FerrariMechaniker</w:t>
-      </w:r>
+        <w:t xml:space="preserve">CREATE VIEW </w:t>
+      </w:r>
+      <w:proofErr w:type="spellStart"/>
+      <w:r>
+        <w:rPr>
+          <w:lang w:val="en-US"/>
+        </w:rPr>
+        <w:t>FerrariMechaniker</w:t>
+      </w:r>
+      <w:proofErr w:type="spellEnd"/>
     </w:p>
     <w:p>
       <w:pPr>
@@ -261,7 +331,42 @@
         <w:rPr>
           <w:lang w:val="en-US"/>
         </w:rPr>
-        <w:t>ELECT Vorname, Nachname FROM Me</w:t>
+        <w:t xml:space="preserve">ELECT </w:t>
+      </w:r>
+      <w:proofErr w:type="spellStart"/>
+      <w:r>
+        <w:rPr>
+          <w:lang w:val="en-US"/>
+        </w:rPr>
+        <w:t>Vorname</w:t>
+      </w:r>
+      <w:proofErr w:type="spellEnd"/>
+      <w:r>
+        <w:rPr>
+          <w:lang w:val="en-US"/>
+        </w:rPr>
+        <w:t xml:space="preserve">, </w:t>
+      </w:r>
+      <w:proofErr w:type="spellStart"/>
+      <w:r>
+        <w:rPr>
+          <w:lang w:val="en-US"/>
+        </w:rPr>
+        <w:t>Nachname</w:t>
+      </w:r>
+      <w:proofErr w:type="spellEnd"/>
+      <w:r>
+        <w:rPr>
+          <w:lang w:val="en-US"/>
+        </w:rPr>
+        <w:t xml:space="preserve"> FROM </w:t>
+      </w:r>
+      <w:proofErr w:type="spellStart"/>
+      <w:r>
+        <w:rPr>
+          <w:lang w:val="en-US"/>
+        </w:rPr>
+        <w:t>Me</w:t>
       </w:r>
       <w:r>
         <w:rPr>
@@ -281,6 +386,7 @@
         </w:rPr>
         <w:t>niker</w:t>
       </w:r>
+      <w:proofErr w:type="spellEnd"/>
     </w:p>
     <w:p>
       <w:pPr>
@@ -293,19 +399,63 @@
         <w:rPr>
           <w:lang w:val="en-US"/>
         </w:rPr>
-        <w:t>WHERE wartet IN (SELECT RNr FROM Rennwagen</w:t>
-      </w:r>
+        <w:t xml:space="preserve">WHERE </w:t>
+      </w:r>
+      <w:proofErr w:type="spellStart"/>
+      <w:r>
+        <w:rPr>
+          <w:lang w:val="en-US"/>
+        </w:rPr>
+        <w:t>wartet</w:t>
+      </w:r>
+      <w:proofErr w:type="spellEnd"/>
+      <w:r>
+        <w:rPr>
+          <w:lang w:val="en-US"/>
+        </w:rPr>
+        <w:t xml:space="preserve"> IN (SELECT </w:t>
+      </w:r>
+      <w:proofErr w:type="spellStart"/>
+      <w:r>
+        <w:rPr>
+          <w:lang w:val="en-US"/>
+        </w:rPr>
+        <w:t>RNr</w:t>
+      </w:r>
+      <w:proofErr w:type="spellEnd"/>
+      <w:r>
+        <w:rPr>
+          <w:lang w:val="en-US"/>
+        </w:rPr>
+        <w:t xml:space="preserve"> FROM </w:t>
+      </w:r>
+      <w:proofErr w:type="spellStart"/>
+      <w:r>
+        <w:rPr>
+          <w:lang w:val="en-US"/>
+        </w:rPr>
+        <w:t>Rennwagen</w:t>
+      </w:r>
+      <w:proofErr w:type="spellEnd"/>
       <w:r>
         <w:rPr>
           <w:lang w:val="en-US"/>
         </w:rPr>
         <w:t xml:space="preserve"> WHERE </w:t>
       </w:r>
-      <w:r>
-        <w:rPr>
-          <w:lang w:val="en-US"/>
-        </w:rPr>
-        <w:t xml:space="preserve">Rennstall </w:t>
+      <w:proofErr w:type="spellStart"/>
+      <w:r>
+        <w:rPr>
+          <w:lang w:val="en-US"/>
+        </w:rPr>
+        <w:t>Rennstall</w:t>
+      </w:r>
+      <w:proofErr w:type="spellEnd"/>
+      <w:r>
+        <w:rPr>
+          <w:lang w:val="en-US"/>
+        </w:rPr>
+        <w:t xml:space="preserve"> </w:t>
       </w:r>
       <w:r>
         <w:rPr>
@@ -353,11 +503,19 @@
           <w:rStyle w:val="SchwacheHervorhebung"/>
         </w:rPr>
       </w:pPr>
+      <w:proofErr w:type="spellStart"/>
       <w:r>
         <w:rPr>
           <w:rStyle w:val="SchwacheHervorhebung"/>
         </w:rPr>
-        <w:t>reicheMechaniker : Vorname und Nachname aller Mechaniker, die ein Gehalt von mehr als 2 Millionen Geldeinheiten haben</w:t>
+        <w:t>reicheMechaniker</w:t>
+      </w:r>
+      <w:proofErr w:type="spellEnd"/>
+      <w:r>
+        <w:rPr>
+          <w:rStyle w:val="SchwacheHervorhebung"/>
+        </w:rPr>
+        <w:t xml:space="preserve"> : Vorname und Nachname aller Mechaniker, die ein Gehalt von mehr als 2 Millionen Geldeinheiten haben</w:t>
       </w:r>
     </w:p>
     <w:p>
@@ -371,8 +529,16 @@
         <w:rPr>
           <w:lang w:val="en-US"/>
         </w:rPr>
-        <w:t>CREATE VIEW reicheMechaniker</w:t>
-      </w:r>
+        <w:t xml:space="preserve">CREATE VIEW </w:t>
+      </w:r>
+      <w:proofErr w:type="spellStart"/>
+      <w:r>
+        <w:rPr>
+          <w:lang w:val="en-US"/>
+        </w:rPr>
+        <w:t>reicheMechaniker</w:t>
+      </w:r>
+      <w:proofErr w:type="spellEnd"/>
     </w:p>
     <w:p>
       <w:pPr>
@@ -385,8 +551,44 @@
         <w:rPr>
           <w:lang w:val="en-US"/>
         </w:rPr>
-        <w:t>AS SELECT Vorname, Nachname FROM Mechaniker</w:t>
-      </w:r>
+        <w:t xml:space="preserve">AS SELECT </w:t>
+      </w:r>
+      <w:proofErr w:type="spellStart"/>
+      <w:r>
+        <w:rPr>
+          <w:lang w:val="en-US"/>
+        </w:rPr>
+        <w:t>Vorname</w:t>
+      </w:r>
+      <w:proofErr w:type="spellEnd"/>
+      <w:r>
+        <w:rPr>
+          <w:lang w:val="en-US"/>
+        </w:rPr>
+        <w:t xml:space="preserve">, </w:t>
+      </w:r>
+      <w:proofErr w:type="spellStart"/>
+      <w:r>
+        <w:rPr>
+          <w:lang w:val="en-US"/>
+        </w:rPr>
+        <w:t>Nachname</w:t>
+      </w:r>
+      <w:proofErr w:type="spellEnd"/>
+      <w:r>
+        <w:rPr>
+          <w:lang w:val="en-US"/>
+        </w:rPr>
+        <w:t xml:space="preserve"> FROM </w:t>
+      </w:r>
+      <w:proofErr w:type="spellStart"/>
+      <w:r>
+        <w:rPr>
+          <w:lang w:val="en-US"/>
+        </w:rPr>
+        <w:t>Mechaniker</w:t>
+      </w:r>
+      <w:proofErr w:type="spellEnd"/>
     </w:p>
     <w:p>
       <w:pPr>
@@ -399,7 +601,21 @@
         <w:rPr>
           <w:lang w:val="en-US"/>
         </w:rPr>
-        <w:t>WHERE Gehalt &gt;= 2000000</w:t>
+        <w:t xml:space="preserve">WHERE </w:t>
+      </w:r>
+      <w:proofErr w:type="spellStart"/>
+      <w:r>
+        <w:rPr>
+          <w:lang w:val="en-US"/>
+        </w:rPr>
+        <w:t>Gehalt</w:t>
+      </w:r>
+      <w:proofErr w:type="spellEnd"/>
+      <w:r>
+        <w:rPr>
+          <w:lang w:val="en-US"/>
+        </w:rPr>
+        <w:t xml:space="preserve"> &gt;= 2000000</w:t>
       </w:r>
       <w:r>
         <w:rPr>
@@ -436,11 +652,19 @@
           <w:rStyle w:val="SchwacheHervorhebung"/>
         </w:rPr>
       </w:pPr>
+      <w:proofErr w:type="spellStart"/>
       <w:r>
         <w:rPr>
           <w:rStyle w:val="SchwacheHervorhebung"/>
         </w:rPr>
-        <w:t xml:space="preserve">alteRennserien: Die Namen aller Rennserien, die es schon vor 1950 gab. </w:t>
+        <w:t>alteRennserien</w:t>
+      </w:r>
+      <w:proofErr w:type="spellEnd"/>
+      <w:r>
+        <w:rPr>
+          <w:rStyle w:val="SchwacheHervorhebung"/>
+        </w:rPr>
+        <w:t xml:space="preserve">: Die Namen aller Rennserien, die es schon vor 1950 gab. </w:t>
       </w:r>
     </w:p>
     <w:p>
@@ -454,8 +678,16 @@
         <w:rPr>
           <w:lang w:val="en-US"/>
         </w:rPr>
-        <w:t>CREATE VIEW alteRennserien</w:t>
-      </w:r>
+        <w:t xml:space="preserve">CREATE VIEW </w:t>
+      </w:r>
+      <w:proofErr w:type="spellStart"/>
+      <w:r>
+        <w:rPr>
+          <w:lang w:val="en-US"/>
+        </w:rPr>
+        <w:t>alteRennserien</w:t>
+      </w:r>
+      <w:proofErr w:type="spellEnd"/>
     </w:p>
     <w:p>
       <w:pPr>
@@ -476,24 +708,28 @@
         </w:rPr>
         <w:t xml:space="preserve">DISTINCT </w:t>
       </w:r>
+      <w:proofErr w:type="spellStart"/>
       <w:r>
         <w:rPr>
           <w:lang w:val="en-US"/>
         </w:rPr>
         <w:t>Rennserie</w:t>
       </w:r>
+      <w:proofErr w:type="spellEnd"/>
       <w:r>
         <w:rPr>
           <w:lang w:val="en-US"/>
         </w:rPr>
         <w:t xml:space="preserve"> FROM </w:t>
       </w:r>
+      <w:proofErr w:type="spellStart"/>
       <w:r>
         <w:rPr>
           <w:lang w:val="en-US"/>
         </w:rPr>
         <w:t>Rennwagen</w:t>
       </w:r>
+      <w:proofErr w:type="spellEnd"/>
     </w:p>
     <w:p>
       <w:pPr>
@@ -532,11 +768,33 @@
           <w:rStyle w:val="SchwacheHervorhebung"/>
         </w:rPr>
       </w:pPr>
+      <w:proofErr w:type="spellStart"/>
       <w:r>
         <w:rPr>
           <w:rStyle w:val="SchwacheHervorhebung"/>
         </w:rPr>
-        <w:t xml:space="preserve">FerrariWagen: RNr, Typ, Rennserie und Jahr aller Rennwagen aus dem Stall ’Ferrari’. </w:t>
+        <w:t>FerrariWagen</w:t>
+      </w:r>
+      <w:proofErr w:type="spellEnd"/>
+      <w:r>
+        <w:rPr>
+          <w:rStyle w:val="SchwacheHervorhebung"/>
+        </w:rPr>
+        <w:t xml:space="preserve">: </w:t>
+      </w:r>
+      <w:proofErr w:type="spellStart"/>
+      <w:r>
+        <w:rPr>
+          <w:rStyle w:val="SchwacheHervorhebung"/>
+        </w:rPr>
+        <w:t>RNr</w:t>
+      </w:r>
+      <w:proofErr w:type="spellEnd"/>
+      <w:r>
+        <w:rPr>
+          <w:rStyle w:val="SchwacheHervorhebung"/>
+        </w:rPr>
+        <w:t xml:space="preserve">, Typ, Rennserie und Jahr aller Rennwagen aus dem Stall ’Ferrari’. </w:t>
       </w:r>
     </w:p>
     <w:p>
@@ -552,12 +810,14 @@
         </w:rPr>
         <w:t xml:space="preserve">CREATE VIEW </w:t>
       </w:r>
+      <w:proofErr w:type="spellStart"/>
       <w:r>
         <w:rPr>
           <w:lang w:val="en-US"/>
         </w:rPr>
         <w:t>FerrariWagen</w:t>
       </w:r>
+      <w:proofErr w:type="spellEnd"/>
     </w:p>
     <w:p>
       <w:pPr>
@@ -572,11 +832,61 @@
         </w:rPr>
         <w:t xml:space="preserve">AS SELECT </w:t>
       </w:r>
-      <w:r>
-        <w:rPr>
-          <w:lang w:val="en-US"/>
-        </w:rPr>
-        <w:t xml:space="preserve">RNr, Typ, Rennserie, Jahr </w:t>
+      <w:proofErr w:type="spellStart"/>
+      <w:r>
+        <w:rPr>
+          <w:lang w:val="en-US"/>
+        </w:rPr>
+        <w:t>RNr</w:t>
+      </w:r>
+      <w:proofErr w:type="spellEnd"/>
+      <w:r>
+        <w:rPr>
+          <w:lang w:val="en-US"/>
+        </w:rPr>
+        <w:t xml:space="preserve">, </w:t>
+      </w:r>
+      <w:proofErr w:type="spellStart"/>
+      <w:r>
+        <w:rPr>
+          <w:lang w:val="en-US"/>
+        </w:rPr>
+        <w:t>Typ</w:t>
+      </w:r>
+      <w:proofErr w:type="spellEnd"/>
+      <w:r>
+        <w:rPr>
+          <w:lang w:val="en-US"/>
+        </w:rPr>
+        <w:t xml:space="preserve">, </w:t>
+      </w:r>
+      <w:proofErr w:type="spellStart"/>
+      <w:r>
+        <w:rPr>
+          <w:lang w:val="en-US"/>
+        </w:rPr>
+        <w:t>Rennserie</w:t>
+      </w:r>
+      <w:proofErr w:type="spellEnd"/>
+      <w:r>
+        <w:rPr>
+          <w:lang w:val="en-US"/>
+        </w:rPr>
+        <w:t xml:space="preserve">, </w:t>
+      </w:r>
+      <w:proofErr w:type="spellStart"/>
+      <w:r>
+        <w:rPr>
+          <w:lang w:val="en-US"/>
+        </w:rPr>
+        <w:t>Jahr</w:t>
+      </w:r>
+      <w:proofErr w:type="spellEnd"/>
+      <w:r>
+        <w:rPr>
+          <w:lang w:val="en-US"/>
+        </w:rPr>
+        <w:t xml:space="preserve"> </w:t>
       </w:r>
       <w:r>
         <w:rPr>
@@ -584,12 +894,14 @@
         </w:rPr>
         <w:t xml:space="preserve">FROM </w:t>
       </w:r>
+      <w:proofErr w:type="spellStart"/>
       <w:r>
         <w:rPr>
           <w:lang w:val="en-US"/>
         </w:rPr>
         <w:t>Rennwagen</w:t>
       </w:r>
+      <w:proofErr w:type="spellEnd"/>
     </w:p>
     <w:p>
       <w:pPr>
@@ -604,11 +916,19 @@
         </w:rPr>
         <w:t xml:space="preserve">WHERE </w:t>
       </w:r>
-      <w:r>
-        <w:rPr>
-          <w:lang w:val="en-US"/>
-        </w:rPr>
-        <w:t>Rennstall = ‘Ferrari’</w:t>
+      <w:proofErr w:type="spellStart"/>
+      <w:r>
+        <w:rPr>
+          <w:lang w:val="en-US"/>
+        </w:rPr>
+        <w:t>Rennstall</w:t>
+      </w:r>
+      <w:proofErr w:type="spellEnd"/>
+      <w:r>
+        <w:rPr>
+          <w:lang w:val="en-US"/>
+        </w:rPr>
+        <w:t xml:space="preserve"> = ‘Ferrari’</w:t>
       </w:r>
     </w:p>
     <w:p>
@@ -666,21 +986,7 @@
         <w:t>Diese Operation kann durchgeführt werden</w:t>
       </w:r>
       <w:r>
-        <w:t xml:space="preserve">. Nur in Formel1_Wagen und Auto-Union-Rennwagen können neue Tupel </w:t>
-      </w:r>
-      <w:commentRangeStart w:id="1"/>
-      <w:r>
-        <w:t>auftreten</w:t>
-      </w:r>
-      <w:commentRangeEnd w:id="1"/>
-      <w:r>
-        <w:rPr>
-          <w:rStyle w:val="Kommentarzeichen"/>
-        </w:rPr>
-        <w:commentReference w:id="1"/>
-      </w:r>
-      <w:r>
-        <w:t>.</w:t>
+        <w:t>. Nur in Formel1_Wagen und Auto-Union-Rennwagen können neue Tupel auftreten.</w:t>
       </w:r>
     </w:p>
     <w:p>
@@ -736,7 +1042,15 @@
         <w:pStyle w:val="berschrift1"/>
       </w:pPr>
       <w:r>
-        <w:t>Aufgabe 3: Serialisierbarkeit, Anomalien</w:t>
+        <w:t xml:space="preserve">Aufgabe 3: </w:t>
+      </w:r>
+      <w:proofErr w:type="spellStart"/>
+      <w:r>
+        <w:t>Serialisierbarkeit</w:t>
+      </w:r>
+      <w:proofErr w:type="spellEnd"/>
+      <w:r>
+        <w:t>, Anomalien</w:t>
       </w:r>
     </w:p>
     <w:p>
@@ -757,27 +1071,21 @@
         <w:rPr>
           <w:rStyle w:val="SchwacheHervorhebung"/>
         </w:rPr>
-        <w:t xml:space="preserve">Wie lautet nach Ausführung des Schedules die Belegung für die Variablen A und </w:t>
-      </w:r>
-      <w:commentRangeStart w:id="2"/>
+        <w:t xml:space="preserve">Wie lautet nach Ausführung des </w:t>
+      </w:r>
+      <w:proofErr w:type="spellStart"/>
       <w:r>
         <w:rPr>
           <w:rStyle w:val="SchwacheHervorhebung"/>
         </w:rPr>
-        <w:t>B</w:t>
-      </w:r>
-      <w:commentRangeEnd w:id="2"/>
-      <w:r>
-        <w:rPr>
-          <w:rStyle w:val="Kommentarzeichen"/>
-        </w:rPr>
-        <w:commentReference w:id="2"/>
-      </w:r>
+        <w:t>Schedules</w:t>
+      </w:r>
+      <w:proofErr w:type="spellEnd"/>
       <w:r>
         <w:rPr>
           <w:rStyle w:val="SchwacheHervorhebung"/>
         </w:rPr>
-        <w:t>?</w:t>
+        <w:t xml:space="preserve"> die Belegung für die Variablen A und B?</w:t>
       </w:r>
     </w:p>
     <w:tbl>
@@ -973,18 +1281,6 @@
               <w:cnfStyle w:val="000000000000" w:firstRow="0" w:lastRow="0" w:firstColumn="0" w:lastColumn="0" w:oddVBand="0" w:evenVBand="0" w:oddHBand="0" w:evenHBand="0" w:firstRowFirstColumn="0" w:firstRowLastColumn="0" w:lastRowFirstColumn="0" w:lastRowLastColumn="0"/>
             </w:pPr>
             <w:r>
-              <w:rPr>
-                <w:color w:val="FF0000"/>
-              </w:rPr>
-              <w:t>20</w:t>
-            </w:r>
-            <w:r>
-              <w:rPr>
-                <w:color w:val="FF0000"/>
-              </w:rPr>
-              <w:t>5</w:t>
-            </w:r>
-            <w:r>
               <w:t>215</w:t>
             </w:r>
           </w:p>
@@ -1082,18 +1378,6 @@
               <w:cnfStyle w:val="000000000000" w:firstRow="0" w:lastRow="0" w:firstColumn="0" w:lastColumn="0" w:oddVBand="0" w:evenVBand="0" w:oddHBand="0" w:evenHBand="0" w:firstRowFirstColumn="0" w:firstRowLastColumn="0" w:lastRowFirstColumn="0" w:lastRowLastColumn="0"/>
             </w:pPr>
             <w:r>
-              <w:rPr>
-                <w:color w:val="FF0000"/>
-              </w:rPr>
-              <w:t>10</w:t>
-            </w:r>
-            <w:r>
-              <w:rPr>
-                <w:color w:val="FF0000"/>
-              </w:rPr>
-              <w:t>5</w:t>
-            </w:r>
-            <w:r>
               <w:t>110</w:t>
             </w:r>
           </w:p>
@@ -1138,12 +1422,6 @@
               <w:cnfStyle w:val="000000000000" w:firstRow="0" w:lastRow="0" w:firstColumn="0" w:lastColumn="0" w:oddVBand="0" w:evenVBand="0" w:oddHBand="0" w:evenHBand="0" w:firstRowFirstColumn="0" w:firstRowLastColumn="0" w:lastRowFirstColumn="0" w:lastRowLastColumn="0"/>
             </w:pPr>
             <w:r>
-              <w:rPr>
-                <w:color w:val="FF0000"/>
-              </w:rPr>
-              <w:t>320</w:t>
-            </w:r>
-            <w:r>
               <w:t>315</w:t>
             </w:r>
           </w:p>
@@ -1236,7 +1514,21 @@
         <w:rPr>
           <w:rStyle w:val="SchwacheHervorhebung"/>
         </w:rPr>
-        <w:t>Welche Abhängigkeiten existieren zwischen den Operationen der beiden Transaktionen innerhalb des Schedules?</w:t>
+        <w:t xml:space="preserve">Welche Abhängigkeiten existieren zwischen den Operationen der beiden Transaktionen innerhalb des </w:t>
+      </w:r>
+      <w:proofErr w:type="spellStart"/>
+      <w:r>
+        <w:rPr>
+          <w:rStyle w:val="SchwacheHervorhebung"/>
+        </w:rPr>
+        <w:t>Schedules</w:t>
+      </w:r>
+      <w:proofErr w:type="spellEnd"/>
+      <w:r>
+        <w:rPr>
+          <w:rStyle w:val="SchwacheHervorhebung"/>
+        </w:rPr>
+        <w:t>?</w:t>
       </w:r>
     </w:p>
     <w:p>
@@ -1265,22 +1557,11 @@
       <w:r>
         <w:t xml:space="preserve"> Die Beiden Transaktionen sind also voneinander </w:t>
       </w:r>
-      <w:commentRangeStart w:id="3"/>
       <w:r>
         <w:t>a</w:t>
       </w:r>
       <w:r>
-        <w:t>bhängig</w:t>
-      </w:r>
-      <w:commentRangeEnd w:id="3"/>
-      <w:r>
-        <w:rPr>
-          <w:rStyle w:val="Kommentarzeichen"/>
-        </w:rPr>
-        <w:commentReference w:id="3"/>
-      </w:r>
-      <w:r>
-        <w:t>.</w:t>
+        <w:t>bhängig.</w:t>
       </w:r>
     </w:p>
     <w:p>
@@ -1301,7 +1582,49 @@
         <w:rPr>
           <w:rStyle w:val="SchwacheHervorhebung"/>
         </w:rPr>
-        <w:t>Ist der Schedule seriell, serialisierbar oder nicht serialisierbar? Erläutern sie zusätzlich bei einem nichtserialisierbaren Schedule die auftretenden Datenanomalien. Begründen Sie die Antworten mit Hilfe der Abhängigkeiten!</w:t>
+        <w:t xml:space="preserve">Ist der Schedule seriell, </w:t>
+      </w:r>
+      <w:proofErr w:type="spellStart"/>
+      <w:r>
+        <w:rPr>
+          <w:rStyle w:val="SchwacheHervorhebung"/>
+        </w:rPr>
+        <w:t>serialisierbar</w:t>
+      </w:r>
+      <w:proofErr w:type="spellEnd"/>
+      <w:r>
+        <w:rPr>
+          <w:rStyle w:val="SchwacheHervorhebung"/>
+        </w:rPr>
+        <w:t xml:space="preserve"> oder nicht </w:t>
+      </w:r>
+      <w:proofErr w:type="spellStart"/>
+      <w:r>
+        <w:rPr>
+          <w:rStyle w:val="SchwacheHervorhebung"/>
+        </w:rPr>
+        <w:t>serialisierbar</w:t>
+      </w:r>
+      <w:proofErr w:type="spellEnd"/>
+      <w:r>
+        <w:rPr>
+          <w:rStyle w:val="SchwacheHervorhebung"/>
+        </w:rPr>
+        <w:t xml:space="preserve">? Erläutern sie zusätzlich bei einem </w:t>
+      </w:r>
+      <w:proofErr w:type="spellStart"/>
+      <w:r>
+        <w:rPr>
+          <w:rStyle w:val="SchwacheHervorhebung"/>
+        </w:rPr>
+        <w:t>nichtserialisierbaren</w:t>
+      </w:r>
+      <w:proofErr w:type="spellEnd"/>
+      <w:r>
+        <w:rPr>
+          <w:rStyle w:val="SchwacheHervorhebung"/>
+        </w:rPr>
+        <w:t xml:space="preserve"> Schedule die auftretenden Datenanomalien. Begründen Sie die Antworten mit Hilfe der Abhängigkeiten!</w:t>
       </w:r>
     </w:p>
     <w:tbl>
@@ -1353,12 +1676,13 @@
           </w:tcPr>
           <w:p>
             <w:r>
-              <w:t>Nicht serialisierbar.</w:t>
-            </w:r>
-          </w:p>
-          <w:p>
-            <w:r>
-              <w:t>Der Wert b wird von T2 gelesen, bevor T1 b speichert.</w:t>
+              <w:t>Seriell (Transaktionen w</w:t>
+            </w:r>
+            <w:r>
+              <w:t>erden nacheinander abgearbeite</w:t>
+            </w:r>
+            <w:r>
+              <w:t>t)</w:t>
             </w:r>
           </w:p>
         </w:tc>
@@ -1380,7 +1704,15 @@
           </w:tcPr>
           <w:p>
             <w:r>
-              <w:t>Nicht serialisierbar.</w:t>
+              <w:t xml:space="preserve">Nicht </w:t>
+            </w:r>
+            <w:proofErr w:type="spellStart"/>
+            <w:r>
+              <w:t>serialisierbar</w:t>
+            </w:r>
+            <w:proofErr w:type="spellEnd"/>
+            <w:r>
+              <w:t>.</w:t>
             </w:r>
           </w:p>
           <w:p>
@@ -1407,7 +1739,15 @@
           </w:tcPr>
           <w:p>
             <w:r>
-              <w:t>Nicht serialsierbar.</w:t>
+              <w:t xml:space="preserve">Nicht </w:t>
+            </w:r>
+            <w:proofErr w:type="spellStart"/>
+            <w:r>
+              <w:t>serialsierbar</w:t>
+            </w:r>
+            <w:proofErr w:type="spellEnd"/>
+            <w:r>
+              <w:t>.</w:t>
             </w:r>
           </w:p>
           <w:p>
@@ -1434,7 +1774,15 @@
           </w:tcPr>
           <w:p>
             <w:r>
-              <w:t>Nicht serialsierbar.</w:t>
+              <w:t xml:space="preserve">Nicht </w:t>
+            </w:r>
+            <w:proofErr w:type="spellStart"/>
+            <w:r>
+              <w:t>serialsierbar</w:t>
+            </w:r>
+            <w:proofErr w:type="spellEnd"/>
+            <w:r>
+              <w:t>.</w:t>
             </w:r>
           </w:p>
           <w:p>
@@ -1460,8 +1808,13 @@
             <w:tcW w:w="8678" w:type="dxa"/>
           </w:tcPr>
           <w:p>
-            <w:r>
-              <w:t>Serialisierbar (Keine serielle Abarbeitung, jedoch identisches Ergebnis)</w:t>
+            <w:proofErr w:type="spellStart"/>
+            <w:r>
+              <w:t>Serialisierbar</w:t>
+            </w:r>
+            <w:proofErr w:type="spellEnd"/>
+            <w:r>
+              <w:t xml:space="preserve"> (Keine serielle Abarbeitung, jedoch identisches Ergebnis)</w:t>
             </w:r>
           </w:p>
         </w:tc>
@@ -1475,8 +1828,6 @@
       <w:r>
         <w:t>Aufgabe 4: 2PL-Synchronisation mit R/X-Sperren</w:t>
       </w:r>
-      <w:bookmarkStart w:id="4" w:name="_GoBack"/>
-      <w:bookmarkEnd w:id="4"/>
     </w:p>
     <w:p>
       <w:pPr>
@@ -1505,7 +1856,7 @@
                     <pic:cNvPicPr/>
                   </pic:nvPicPr>
                   <pic:blipFill>
-                    <a:blip r:embed="rId10"/>
+                    <a:blip r:embed="rId9"/>
                     <a:stretch>
                       <a:fillRect/>
                     </a:stretch>
@@ -1772,8 +2123,13 @@
             <w:tcW w:w="1086" w:type="dxa"/>
           </w:tcPr>
           <w:p>
-            <w:r>
-              <w:t>write(x)</w:t>
+            <w:proofErr w:type="spellStart"/>
+            <w:r>
+              <w:t>write</w:t>
+            </w:r>
+            <w:proofErr w:type="spellEnd"/>
+            <w:r>
+              <w:t>(x)</w:t>
             </w:r>
           </w:p>
         </w:tc>
@@ -1856,8 +2212,13 @@
             <w:tcW w:w="1040" w:type="dxa"/>
           </w:tcPr>
           <w:p>
-            <w:r>
-              <w:t>read(z)</w:t>
+            <w:proofErr w:type="spellStart"/>
+            <w:r>
+              <w:t>read</w:t>
+            </w:r>
+            <w:proofErr w:type="spellEnd"/>
+            <w:r>
+              <w:t>(z)</w:t>
             </w:r>
           </w:p>
         </w:tc>
@@ -1920,8 +2281,13 @@
             <w:tcW w:w="1086" w:type="dxa"/>
           </w:tcPr>
           <w:p>
-            <w:r>
-              <w:t>read(x)</w:t>
+            <w:proofErr w:type="spellStart"/>
+            <w:r>
+              <w:t>read</w:t>
+            </w:r>
+            <w:proofErr w:type="spellEnd"/>
+            <w:r>
+              <w:t>(x)</w:t>
             </w:r>
           </w:p>
         </w:tc>
@@ -2010,8 +2376,13 @@
             <w:tcW w:w="1086" w:type="dxa"/>
           </w:tcPr>
           <w:p>
-            <w:r>
-              <w:t>read(y)</w:t>
+            <w:proofErr w:type="spellStart"/>
+            <w:r>
+              <w:t>read</w:t>
+            </w:r>
+            <w:proofErr w:type="spellEnd"/>
+            <w:r>
+              <w:t>(y)</w:t>
             </w:r>
           </w:p>
         </w:tc>
@@ -2222,8 +2593,13 @@
             <w:tcW w:w="1040" w:type="dxa"/>
           </w:tcPr>
           <w:p>
-            <w:r>
-              <w:t>read(z)</w:t>
+            <w:proofErr w:type="spellStart"/>
+            <w:r>
+              <w:t>read</w:t>
+            </w:r>
+            <w:proofErr w:type="spellEnd"/>
+            <w:r>
+              <w:t>(z)</w:t>
             </w:r>
           </w:p>
         </w:tc>
@@ -2443,8 +2819,13 @@
             <w:tcW w:w="1086" w:type="dxa"/>
           </w:tcPr>
           <w:p>
-            <w:r>
-              <w:t>write(y)</w:t>
+            <w:proofErr w:type="spellStart"/>
+            <w:r>
+              <w:t>write</w:t>
+            </w:r>
+            <w:proofErr w:type="spellEnd"/>
+            <w:r>
+              <w:t>(y)</w:t>
             </w:r>
           </w:p>
         </w:tc>
@@ -2492,73 +2873,81 @@
           </w:tcPr>
           <w:p>
             <w:r>
+              <w:t>12</w:t>
+            </w:r>
+          </w:p>
+        </w:tc>
+        <w:tc>
+          <w:tcPr>
+            <w:tcW w:w="1086" w:type="dxa"/>
+          </w:tcPr>
+          <w:p/>
+        </w:tc>
+        <w:tc>
+          <w:tcPr>
+            <w:tcW w:w="1040" w:type="dxa"/>
+          </w:tcPr>
+          <w:p/>
+        </w:tc>
+        <w:tc>
+          <w:tcPr>
+            <w:tcW w:w="1086" w:type="dxa"/>
+          </w:tcPr>
+          <w:p>
+            <w:proofErr w:type="spellStart"/>
+            <w:r>
+              <w:t>unlock</w:t>
+            </w:r>
+            <w:proofErr w:type="spellEnd"/>
+            <w:r>
+              <w:t>(y)</w:t>
+            </w:r>
+          </w:p>
+        </w:tc>
+        <w:tc>
+          <w:tcPr>
+            <w:tcW w:w="451" w:type="dxa"/>
+          </w:tcPr>
+          <w:p>
+            <w:r>
+              <w:t>R1</w:t>
+            </w:r>
+          </w:p>
+        </w:tc>
+        <w:tc>
+          <w:tcPr>
+            <w:tcW w:w="451" w:type="dxa"/>
+          </w:tcPr>
+          <w:p>
+            <w:r>
+              <w:t>X2</w:t>
+            </w:r>
+          </w:p>
+        </w:tc>
+        <w:tc>
+          <w:tcPr>
+            <w:tcW w:w="451" w:type="dxa"/>
+          </w:tcPr>
+          <w:p>
+            <w:r>
+              <w:t>R2</w:t>
+            </w:r>
+          </w:p>
+        </w:tc>
+        <w:tc>
+          <w:tcPr>
+            <w:tcW w:w="4283" w:type="dxa"/>
+          </w:tcPr>
+          <w:p>
+            <w:r>
+              <w:t>T3</w:t>
+            </w:r>
+            <w:r>
+              <w:t xml:space="preserve"> hat alle Transaktionen abgeschlossen und </w:t>
+            </w:r>
+            <w:r>
               <w:lastRenderedPageBreak/>
-              <w:t>12</w:t>
-            </w:r>
-          </w:p>
-        </w:tc>
-        <w:tc>
-          <w:tcPr>
-            <w:tcW w:w="1086" w:type="dxa"/>
-          </w:tcPr>
-          <w:p/>
-        </w:tc>
-        <w:tc>
-          <w:tcPr>
-            <w:tcW w:w="1040" w:type="dxa"/>
-          </w:tcPr>
-          <w:p/>
-        </w:tc>
-        <w:tc>
-          <w:tcPr>
-            <w:tcW w:w="1086" w:type="dxa"/>
-          </w:tcPr>
-          <w:p>
-            <w:r>
-              <w:t>unlock(y)</w:t>
-            </w:r>
-          </w:p>
-        </w:tc>
-        <w:tc>
-          <w:tcPr>
-            <w:tcW w:w="451" w:type="dxa"/>
-          </w:tcPr>
-          <w:p>
-            <w:r>
-              <w:t>R1</w:t>
-            </w:r>
-          </w:p>
-        </w:tc>
-        <w:tc>
-          <w:tcPr>
-            <w:tcW w:w="451" w:type="dxa"/>
-          </w:tcPr>
-          <w:p>
-            <w:r>
-              <w:t>X2</w:t>
-            </w:r>
-          </w:p>
-        </w:tc>
-        <w:tc>
-          <w:tcPr>
-            <w:tcW w:w="451" w:type="dxa"/>
-          </w:tcPr>
-          <w:p>
-            <w:r>
-              <w:t>R2</w:t>
-            </w:r>
-          </w:p>
-        </w:tc>
-        <w:tc>
-          <w:tcPr>
-            <w:tcW w:w="4283" w:type="dxa"/>
-          </w:tcPr>
-          <w:p>
-            <w:r>
-              <w:t>T3</w:t>
-            </w:r>
-            <w:r>
-              <w:t xml:space="preserve"> hat alle Transaktionen abgeschlossen und gibt Y frei, </w:t>
+              <w:t xml:space="preserve">gibt Y frei, </w:t>
             </w:r>
             <w:r>
               <w:t>somit kann T2 auf y zugreifen</w:t>
@@ -2573,6 +2962,7 @@
           </w:tcPr>
           <w:p>
             <w:r>
+              <w:lastRenderedPageBreak/>
               <w:t>13</w:t>
             </w:r>
           </w:p>
@@ -2588,8 +2978,13 @@
             <w:tcW w:w="1040" w:type="dxa"/>
           </w:tcPr>
           <w:p>
-            <w:r>
-              <w:t>write(y)</w:t>
+            <w:proofErr w:type="spellStart"/>
+            <w:r>
+              <w:t>write</w:t>
+            </w:r>
+            <w:proofErr w:type="spellEnd"/>
+            <w:r>
+              <w:t>(y)</w:t>
             </w:r>
           </w:p>
         </w:tc>
@@ -2598,9 +2993,11 @@
             <w:tcW w:w="1086" w:type="dxa"/>
           </w:tcPr>
           <w:p>
+            <w:proofErr w:type="spellStart"/>
             <w:r>
               <w:t>commit</w:t>
             </w:r>
+            <w:proofErr w:type="spellEnd"/>
           </w:p>
         </w:tc>
         <w:tc>
@@ -2662,8 +3059,13 @@
             <w:tcW w:w="1040" w:type="dxa"/>
           </w:tcPr>
           <w:p>
-            <w:r>
-              <w:t>unlock(y)</w:t>
+            <w:proofErr w:type="spellStart"/>
+            <w:r>
+              <w:t>unlock</w:t>
+            </w:r>
+            <w:proofErr w:type="spellEnd"/>
+            <w:r>
+              <w:t>(y)</w:t>
             </w:r>
           </w:p>
         </w:tc>
@@ -2730,8 +3132,13 @@
             <w:tcW w:w="1086" w:type="dxa"/>
           </w:tcPr>
           <w:p>
-            <w:r>
-              <w:t>write(y)</w:t>
+            <w:proofErr w:type="spellStart"/>
+            <w:r>
+              <w:t>write</w:t>
+            </w:r>
+            <w:proofErr w:type="spellEnd"/>
+            <w:r>
+              <w:t>(y)</w:t>
             </w:r>
           </w:p>
         </w:tc>
@@ -2740,8 +3147,13 @@
             <w:tcW w:w="1040" w:type="dxa"/>
           </w:tcPr>
           <w:p>
-            <w:r>
-              <w:t>unlock(z)</w:t>
+            <w:proofErr w:type="spellStart"/>
+            <w:r>
+              <w:t>unlock</w:t>
+            </w:r>
+            <w:proofErr w:type="spellEnd"/>
+            <w:r>
+              <w:t>(z)</w:t>
             </w:r>
           </w:p>
         </w:tc>
@@ -2804,8 +3216,13 @@
             <w:tcW w:w="1086" w:type="dxa"/>
           </w:tcPr>
           <w:p>
-            <w:r>
-              <w:t>unlock(x)</w:t>
+            <w:proofErr w:type="spellStart"/>
+            <w:r>
+              <w:t>unlock</w:t>
+            </w:r>
+            <w:proofErr w:type="spellEnd"/>
+            <w:r>
+              <w:t>(x)</w:t>
             </w:r>
           </w:p>
         </w:tc>
@@ -2814,9 +3231,11 @@
             <w:tcW w:w="1040" w:type="dxa"/>
           </w:tcPr>
           <w:p>
+            <w:proofErr w:type="spellStart"/>
             <w:r>
               <w:t>commit</w:t>
             </w:r>
+            <w:proofErr w:type="spellEnd"/>
           </w:p>
         </w:tc>
         <w:tc>
@@ -2882,8 +3301,13 @@
             <w:tcW w:w="1086" w:type="dxa"/>
           </w:tcPr>
           <w:p>
-            <w:r>
-              <w:t>unlock(y)</w:t>
+            <w:proofErr w:type="spellStart"/>
+            <w:r>
+              <w:t>unlock</w:t>
+            </w:r>
+            <w:proofErr w:type="spellEnd"/>
+            <w:r>
+              <w:t>(y)</w:t>
             </w:r>
           </w:p>
         </w:tc>
@@ -2952,12 +3376,14 @@
             <w:tcW w:w="1086" w:type="dxa"/>
           </w:tcPr>
           <w:p>
+            <w:proofErr w:type="spellStart"/>
             <w:r>
               <w:t>c</w:t>
             </w:r>
             <w:r>
               <w:t>ommit</w:t>
             </w:r>
+            <w:proofErr w:type="spellEnd"/>
           </w:p>
         </w:tc>
         <w:tc>
@@ -3012,8 +3438,8 @@
     </w:tbl>
     <w:p/>
     <w:sectPr>
-      <w:headerReference w:type="default" r:id="rId11"/>
-      <w:footerReference w:type="default" r:id="rId12"/>
+      <w:headerReference w:type="default" r:id="rId10"/>
+      <w:footerReference w:type="default" r:id="rId11"/>
       <w:pgSz w:w="11906" w:h="16838"/>
       <w:pgMar w:top="1417" w:right="1417" w:bottom="1134" w:left="1417" w:header="708" w:footer="708" w:gutter="0"/>
       <w:cols w:space="708"/>
@@ -3021,167 +3447,6 @@
     </w:sectPr>
   </w:body>
 </w:document>
-</file>
-
-<file path=word/comments.xml><?xml version="1.0" encoding="utf-8"?>
-<w:comments xmlns:wpc="http://schemas.microsoft.com/office/word/2010/wordprocessingCanvas" xmlns:mc="http://schemas.openxmlformats.org/markup-compatibility/2006" xmlns:o="urn:schemas-microsoft-com:office:office" xmlns:r="http://schemas.openxmlformats.org/officeDocument/2006/relationships" xmlns:m="http://schemas.openxmlformats.org/officeDocument/2006/math" xmlns:v="urn:schemas-microsoft-com:vml" xmlns:wp14="http://schemas.microsoft.com/office/word/2010/wordprocessingDrawing" xmlns:wp="http://schemas.openxmlformats.org/drawingml/2006/wordprocessingDrawing" xmlns:w10="urn:schemas-microsoft-com:office:word" xmlns:w="http://schemas.openxmlformats.org/wordprocessingml/2006/main" xmlns:w14="http://schemas.microsoft.com/office/word/2010/wordml" xmlns:w15="http://schemas.microsoft.com/office/word/2012/wordml" xmlns:wpg="http://schemas.microsoft.com/office/word/2010/wordprocessingGroup" xmlns:wpi="http://schemas.microsoft.com/office/word/2010/wordprocessingInk" xmlns:wne="http://schemas.microsoft.com/office/word/2006/wordml" xmlns:wps="http://schemas.microsoft.com/office/word/2010/wordprocessingShape" mc:Ignorable="w14 w15 wp14">
-  <w:comment w:id="0" w:author="Timon" w:date="2015-01-08T21:10:00Z" w:initials="T">
-    <w:p>
-      <w:r>
-        <w:rPr>
-          <w:rStyle w:val="Kommentarzeichen"/>
-        </w:rPr>
-        <w:annotationRef/>
-      </w:r>
-    </w:p>
-    <w:p>
-      <w:pPr>
-        <w:rPr>
-          <w:color w:val="FF0000"/>
-        </w:rPr>
-      </w:pPr>
-      <w:r>
-        <w:rPr>
-          <w:color w:val="FF0000"/>
-        </w:rPr>
-        <w:t>TODO</w:t>
-      </w:r>
-      <w:r>
-        <w:rPr>
-          <w:color w:val="FF0000"/>
-        </w:rPr>
-        <w:t>/CHECK</w:t>
-      </w:r>
-      <w:r>
-        <w:rPr>
-          <w:color w:val="FF0000"/>
-        </w:rPr>
-        <w:t>:</w:t>
-      </w:r>
-    </w:p>
-    <w:p>
-      <w:r>
-        <w:t>Wenn du Videothek gelöscht wird, dann könnte es auch zu einem Konflikt kommen, aber da DANN zu Person wird ja Person nicht gelöscht und somit wäre diese Aktion das sicher???</w:t>
-      </w:r>
-    </w:p>
-    <w:p>
-      <w:pPr>
-        <w:pStyle w:val="Listenabsatz"/>
-        <w:numPr>
-          <w:ilvl w:val="0"/>
-          <w:numId w:val="15"/>
-        </w:numPr>
-        <w:rPr>
-          <w:lang w:val="en-US"/>
-        </w:rPr>
-      </w:pPr>
-      <w:r>
-        <w:rPr>
-          <w:lang w:val="en-US"/>
-        </w:rPr>
-        <w:t>Stimmt. DNA On Delete no Action</w:t>
-      </w:r>
-    </w:p>
-    <w:p>
-      <w:pPr>
-        <w:pStyle w:val="Kommentartext"/>
-        <w:rPr>
-          <w:lang w:val="en-US"/>
-        </w:rPr>
-      </w:pPr>
-    </w:p>
-  </w:comment>
-  <w:comment w:id="1" w:author="Timon" w:date="2015-01-08T21:09:00Z" w:initials="T">
-    <w:p>
-      <w:pPr>
-        <w:pStyle w:val="Kommentartext"/>
-      </w:pPr>
-      <w:r>
-        <w:rPr>
-          <w:rStyle w:val="Kommentarzeichen"/>
-        </w:rPr>
-        <w:annotationRef/>
-      </w:r>
-      <w:r>
-        <w:t>(Der View Ferrari_F1_Wagen selektiert auch nach dem Rennstall – welcher ein anderer wie das Update-Statement ist.)</w:t>
-      </w:r>
-    </w:p>
-  </w:comment>
-  <w:comment w:id="2" w:author="Timon" w:date="2015-01-08T21:10:00Z" w:initials="T">
-    <w:p>
-      <w:pPr>
-        <w:pStyle w:val="Kommentartext"/>
-      </w:pPr>
-      <w:r>
-        <w:rPr>
-          <w:rStyle w:val="Kommentarzeichen"/>
-        </w:rPr>
-        <w:annotationRef/>
-      </w:r>
-      <w:r>
-        <w:t>Ich komme weiterhin auf meine Werte. Unterschied ist glaube ich das Verständnis von read(b). Am besten noch mal drüber sprechen.</w:t>
-      </w:r>
-    </w:p>
-  </w:comment>
-  <w:comment w:id="3" w:author="Timon" w:date="2015-01-08T21:11:00Z" w:initials="T">
-    <w:p>
-      <w:r>
-        <w:rPr>
-          <w:rStyle w:val="Kommentarzeichen"/>
-        </w:rPr>
-        <w:annotationRef/>
-      </w:r>
-    </w:p>
-    <w:p>
-      <w:pPr>
-        <w:rPr>
-          <w:color w:val="FF0000"/>
-        </w:rPr>
-      </w:pPr>
-      <w:r>
-        <w:rPr>
-          <w:color w:val="FF0000"/>
-        </w:rPr>
-        <w:t>TODO</w:t>
-      </w:r>
-      <w:r>
-        <w:rPr>
-          <w:color w:val="FF0000"/>
-        </w:rPr>
-        <w:t>/CHECK</w:t>
-      </w:r>
-      <w:r>
-        <w:rPr>
-          <w:color w:val="FF0000"/>
-        </w:rPr>
-        <w:t>:</w:t>
-      </w:r>
-      <w:r>
-        <w:rPr>
-          <w:color w:val="FF0000"/>
-        </w:rPr>
-        <w:t xml:space="preserve"> 6Punkte</w:t>
-      </w:r>
-      <w:r>
-        <w:rPr>
-          <w:color w:val="FF0000"/>
-        </w:rPr>
-        <w:t>:</w:t>
-      </w:r>
-      <w:r>
-        <w:rPr>
-          <w:color w:val="FF0000"/>
-        </w:rPr>
-        <w:t xml:space="preserve"> Für jede einzelne Transaktion beantworten?</w:t>
-      </w:r>
-    </w:p>
-    <w:p>
-      <w:pPr>
-        <w:pStyle w:val="Kommentartext"/>
-      </w:pPr>
-    </w:p>
-  </w:comment>
-</w:comments>
 </file>
 
 <file path=word/commentsExtended.xml><?xml version="1.0" encoding="utf-8"?>
@@ -3194,7 +3459,7 @@
 </file>
 
 <file path=word/endnotes.xml><?xml version="1.0" encoding="utf-8"?>
-<w:endnotes xmlns:wpc="http://schemas.microsoft.com/office/word/2010/wordprocessingCanvas" xmlns:mc="http://schemas.openxmlformats.org/markup-compatibility/2006" xmlns:o="urn:schemas-microsoft-com:office:office" xmlns:r="http://schemas.openxmlformats.org/officeDocument/2006/relationships" xmlns:m="http://schemas.openxmlformats.org/officeDocument/2006/math" xmlns:v="urn:schemas-microsoft-com:vml" xmlns:wp14="http://schemas.microsoft.com/office/word/2010/wordprocessingDrawing" xmlns:wp="http://schemas.openxmlformats.org/drawingml/2006/wordprocessingDrawing" xmlns:w10="urn:schemas-microsoft-com:office:word" xmlns:w="http://schemas.openxmlformats.org/wordprocessingml/2006/main" xmlns:w14="http://schemas.microsoft.com/office/word/2010/wordml" xmlns:w15="http://schemas.microsoft.com/office/word/2012/wordml" xmlns:wpg="http://schemas.microsoft.com/office/word/2010/wordprocessingGroup" xmlns:wpi="http://schemas.microsoft.com/office/word/2010/wordprocessingInk" xmlns:wne="http://schemas.microsoft.com/office/word/2006/wordml" xmlns:wps="http://schemas.microsoft.com/office/word/2010/wordprocessingShape" mc:Ignorable="w14 w15 wp14">
+<w:endnotes xmlns:wpc="http://schemas.microsoft.com/office/word/2010/wordprocessingCanvas" xmlns:mc="http://schemas.openxmlformats.org/markup-compatibility/2006" xmlns:o="urn:schemas-microsoft-com:office:office" xmlns:r="http://schemas.openxmlformats.org/officeDocument/2006/relationships" xmlns:m="http://schemas.openxmlformats.org/officeDocument/2006/math" xmlns:v="urn:schemas-microsoft-com:vml" xmlns:wp14="http://schemas.microsoft.com/office/word/2010/wordprocessingDrawing" xmlns:wp="http://schemas.openxmlformats.org/drawingml/2006/wordprocessingDrawing" xmlns:w10="urn:schemas-microsoft-com:office:word" xmlns:w="http://schemas.openxmlformats.org/wordprocessingml/2006/main" xmlns:w14="http://schemas.microsoft.com/office/word/2010/wordml" xmlns:wpg="http://schemas.microsoft.com/office/word/2010/wordprocessingGroup" xmlns:wpi="http://schemas.microsoft.com/office/word/2010/wordprocessingInk" xmlns:wne="http://schemas.microsoft.com/office/word/2006/wordml" xmlns:wps="http://schemas.microsoft.com/office/word/2010/wordprocessingShape" mc:Ignorable="w14 wp14">
   <w:endnote w:type="separator" w:id="-1">
     <w:p>
       <w:pPr>
@@ -3219,7 +3484,7 @@
 </file>
 
 <file path=word/footer1.xml><?xml version="1.0" encoding="utf-8"?>
-<w:ftr xmlns:wpc="http://schemas.microsoft.com/office/word/2010/wordprocessingCanvas" xmlns:mc="http://schemas.openxmlformats.org/markup-compatibility/2006" xmlns:o="urn:schemas-microsoft-com:office:office" xmlns:r="http://schemas.openxmlformats.org/officeDocument/2006/relationships" xmlns:m="http://schemas.openxmlformats.org/officeDocument/2006/math" xmlns:v="urn:schemas-microsoft-com:vml" xmlns:wp14="http://schemas.microsoft.com/office/word/2010/wordprocessingDrawing" xmlns:wp="http://schemas.openxmlformats.org/drawingml/2006/wordprocessingDrawing" xmlns:w10="urn:schemas-microsoft-com:office:word" xmlns:w="http://schemas.openxmlformats.org/wordprocessingml/2006/main" xmlns:w14="http://schemas.microsoft.com/office/word/2010/wordml" xmlns:w15="http://schemas.microsoft.com/office/word/2012/wordml" xmlns:wpg="http://schemas.microsoft.com/office/word/2010/wordprocessingGroup" xmlns:wpi="http://schemas.microsoft.com/office/word/2010/wordprocessingInk" xmlns:wne="http://schemas.microsoft.com/office/word/2006/wordml" xmlns:wps="http://schemas.microsoft.com/office/word/2010/wordprocessingShape" mc:Ignorable="w14 w15 wp14">
+<w:ftr xmlns:wpc="http://schemas.microsoft.com/office/word/2010/wordprocessingCanvas" xmlns:mc="http://schemas.openxmlformats.org/markup-compatibility/2006" xmlns:o="urn:schemas-microsoft-com:office:office" xmlns:r="http://schemas.openxmlformats.org/officeDocument/2006/relationships" xmlns:m="http://schemas.openxmlformats.org/officeDocument/2006/math" xmlns:v="urn:schemas-microsoft-com:vml" xmlns:wp14="http://schemas.microsoft.com/office/word/2010/wordprocessingDrawing" xmlns:wp="http://schemas.openxmlformats.org/drawingml/2006/wordprocessingDrawing" xmlns:w10="urn:schemas-microsoft-com:office:word" xmlns:w="http://schemas.openxmlformats.org/wordprocessingml/2006/main" xmlns:w14="http://schemas.microsoft.com/office/word/2010/wordml" xmlns:wpg="http://schemas.microsoft.com/office/word/2010/wordprocessingGroup" xmlns:wpi="http://schemas.microsoft.com/office/word/2010/wordprocessingInk" xmlns:wne="http://schemas.microsoft.com/office/word/2006/wordml" xmlns:wps="http://schemas.microsoft.com/office/word/2010/wordprocessingShape" mc:Ignorable="w14 wp14">
   <w:p>
     <w:pPr>
       <w:pStyle w:val="Fuzeile"/>
@@ -3227,12 +3492,28 @@
         <w:color w:val="A6A6A6" w:themeColor="background1" w:themeShade="A6"/>
       </w:rPr>
     </w:pPr>
+    <w:proofErr w:type="spellStart"/>
     <w:r>
       <w:rPr>
         <w:color w:val="A6A6A6" w:themeColor="background1" w:themeShade="A6"/>
       </w:rPr>
-      <w:t>Timon Back, Fabian Behrendt, Nicolai Stäger</w:t>
+      <w:t>Timon</w:t>
     </w:r>
+    <w:proofErr w:type="spellEnd"/>
+    <w:r>
+      <w:rPr>
+        <w:color w:val="A6A6A6" w:themeColor="background1" w:themeShade="A6"/>
+      </w:rPr>
+      <w:t xml:space="preserve"> Back, Fabian Behrendt, Nicolai </w:t>
+    </w:r>
+    <w:proofErr w:type="spellStart"/>
+    <w:r>
+      <w:rPr>
+        <w:color w:val="A6A6A6" w:themeColor="background1" w:themeShade="A6"/>
+      </w:rPr>
+      <w:t>Stäger</w:t>
+    </w:r>
+    <w:proofErr w:type="spellEnd"/>
     <w:r>
       <w:rPr>
         <w:color w:val="A6A6A6" w:themeColor="background1" w:themeShade="A6"/>
@@ -3269,7 +3550,7 @@
         <w:noProof/>
         <w:color w:val="A6A6A6" w:themeColor="background1" w:themeShade="A6"/>
       </w:rPr>
-      <w:t>4</w:t>
+      <w:t>1</w:t>
     </w:r>
     <w:r>
       <w:rPr>
@@ -3282,7 +3563,7 @@
 </file>
 
 <file path=word/footnotes.xml><?xml version="1.0" encoding="utf-8"?>
-<w:footnotes xmlns:wpc="http://schemas.microsoft.com/office/word/2010/wordprocessingCanvas" xmlns:mc="http://schemas.openxmlformats.org/markup-compatibility/2006" xmlns:o="urn:schemas-microsoft-com:office:office" xmlns:r="http://schemas.openxmlformats.org/officeDocument/2006/relationships" xmlns:m="http://schemas.openxmlformats.org/officeDocument/2006/math" xmlns:v="urn:schemas-microsoft-com:vml" xmlns:wp14="http://schemas.microsoft.com/office/word/2010/wordprocessingDrawing" xmlns:wp="http://schemas.openxmlformats.org/drawingml/2006/wordprocessingDrawing" xmlns:w10="urn:schemas-microsoft-com:office:word" xmlns:w="http://schemas.openxmlformats.org/wordprocessingml/2006/main" xmlns:w14="http://schemas.microsoft.com/office/word/2010/wordml" xmlns:w15="http://schemas.microsoft.com/office/word/2012/wordml" xmlns:wpg="http://schemas.microsoft.com/office/word/2010/wordprocessingGroup" xmlns:wpi="http://schemas.microsoft.com/office/word/2010/wordprocessingInk" xmlns:wne="http://schemas.microsoft.com/office/word/2006/wordml" xmlns:wps="http://schemas.microsoft.com/office/word/2010/wordprocessingShape" mc:Ignorable="w14 w15 wp14">
+<w:footnotes xmlns:wpc="http://schemas.microsoft.com/office/word/2010/wordprocessingCanvas" xmlns:mc="http://schemas.openxmlformats.org/markup-compatibility/2006" xmlns:o="urn:schemas-microsoft-com:office:office" xmlns:r="http://schemas.openxmlformats.org/officeDocument/2006/relationships" xmlns:m="http://schemas.openxmlformats.org/officeDocument/2006/math" xmlns:v="urn:schemas-microsoft-com:vml" xmlns:wp14="http://schemas.microsoft.com/office/word/2010/wordprocessingDrawing" xmlns:wp="http://schemas.openxmlformats.org/drawingml/2006/wordprocessingDrawing" xmlns:w10="urn:schemas-microsoft-com:office:word" xmlns:w="http://schemas.openxmlformats.org/wordprocessingml/2006/main" xmlns:w14="http://schemas.microsoft.com/office/word/2010/wordml" xmlns:wpg="http://schemas.microsoft.com/office/word/2010/wordprocessingGroup" xmlns:wpi="http://schemas.microsoft.com/office/word/2010/wordprocessingInk" xmlns:wne="http://schemas.microsoft.com/office/word/2006/wordml" xmlns:wps="http://schemas.microsoft.com/office/word/2010/wordprocessingShape" mc:Ignorable="w14 wp14">
   <w:footnote w:type="separator" w:id="-1">
     <w:p>
       <w:pPr>
@@ -3307,7 +3588,7 @@
 </file>
 
 <file path=word/header1.xml><?xml version="1.0" encoding="utf-8"?>
-<w:hdr xmlns:wpc="http://schemas.microsoft.com/office/word/2010/wordprocessingCanvas" xmlns:mc="http://schemas.openxmlformats.org/markup-compatibility/2006" xmlns:o="urn:schemas-microsoft-com:office:office" xmlns:r="http://schemas.openxmlformats.org/officeDocument/2006/relationships" xmlns:m="http://schemas.openxmlformats.org/officeDocument/2006/math" xmlns:v="urn:schemas-microsoft-com:vml" xmlns:wp14="http://schemas.microsoft.com/office/word/2010/wordprocessingDrawing" xmlns:wp="http://schemas.openxmlformats.org/drawingml/2006/wordprocessingDrawing" xmlns:w10="urn:schemas-microsoft-com:office:word" xmlns:w="http://schemas.openxmlformats.org/wordprocessingml/2006/main" xmlns:w14="http://schemas.microsoft.com/office/word/2010/wordml" xmlns:w15="http://schemas.microsoft.com/office/word/2012/wordml" xmlns:wpg="http://schemas.microsoft.com/office/word/2010/wordprocessingGroup" xmlns:wpi="http://schemas.microsoft.com/office/word/2010/wordprocessingInk" xmlns:wne="http://schemas.microsoft.com/office/word/2006/wordml" xmlns:wps="http://schemas.microsoft.com/office/word/2010/wordprocessingShape" mc:Ignorable="w14 w15 wp14">
+<w:hdr xmlns:wpc="http://schemas.microsoft.com/office/word/2010/wordprocessingCanvas" xmlns:mc="http://schemas.openxmlformats.org/markup-compatibility/2006" xmlns:o="urn:schemas-microsoft-com:office:office" xmlns:r="http://schemas.openxmlformats.org/officeDocument/2006/relationships" xmlns:m="http://schemas.openxmlformats.org/officeDocument/2006/math" xmlns:v="urn:schemas-microsoft-com:vml" xmlns:wp14="http://schemas.microsoft.com/office/word/2010/wordprocessingDrawing" xmlns:wp="http://schemas.openxmlformats.org/drawingml/2006/wordprocessingDrawing" xmlns:w10="urn:schemas-microsoft-com:office:word" xmlns:w="http://schemas.openxmlformats.org/wordprocessingml/2006/main" xmlns:w14="http://schemas.microsoft.com/office/word/2010/wordml" xmlns:wpg="http://schemas.microsoft.com/office/word/2010/wordprocessingGroup" xmlns:wpi="http://schemas.microsoft.com/office/word/2010/wordprocessingInk" xmlns:wne="http://schemas.microsoft.com/office/word/2006/wordml" xmlns:wps="http://schemas.microsoft.com/office/word/2010/wordprocessingShape" mc:Ignorable="w14 wp14">
   <w:p>
     <w:pPr>
       <w:pStyle w:val="Kopfzeile"/>
@@ -3325,7 +3606,13 @@
       <w:rPr>
         <w:color w:val="A6A6A6" w:themeColor="background1" w:themeShade="A6"/>
       </w:rPr>
-      <w:t>latt 4</w:t>
+      <w:t>latt</w:t>
+    </w:r>
+    <w:r>
+      <w:rPr>
+        <w:color w:val="A6A6A6" w:themeColor="background1" w:themeShade="A6"/>
+      </w:rPr>
+      <w:t xml:space="preserve"> 5</w:t>
     </w:r>
     <w:r>
       <w:rPr>
@@ -3356,7 +3643,7 @@
 </file>
 
 <file path=word/numbering.xml><?xml version="1.0" encoding="utf-8"?>
-<w:numbering xmlns:wpc="http://schemas.microsoft.com/office/word/2010/wordprocessingCanvas" xmlns:mc="http://schemas.openxmlformats.org/markup-compatibility/2006" xmlns:o="urn:schemas-microsoft-com:office:office" xmlns:r="http://schemas.openxmlformats.org/officeDocument/2006/relationships" xmlns:m="http://schemas.openxmlformats.org/officeDocument/2006/math" xmlns:v="urn:schemas-microsoft-com:vml" xmlns:wp14="http://schemas.microsoft.com/office/word/2010/wordprocessingDrawing" xmlns:wp="http://schemas.openxmlformats.org/drawingml/2006/wordprocessingDrawing" xmlns:w10="urn:schemas-microsoft-com:office:word" xmlns:w="http://schemas.openxmlformats.org/wordprocessingml/2006/main" xmlns:w14="http://schemas.microsoft.com/office/word/2010/wordml" xmlns:w15="http://schemas.microsoft.com/office/word/2012/wordml" xmlns:wpg="http://schemas.microsoft.com/office/word/2010/wordprocessingGroup" xmlns:wpi="http://schemas.microsoft.com/office/word/2010/wordprocessingInk" xmlns:wne="http://schemas.microsoft.com/office/word/2006/wordml" xmlns:wps="http://schemas.microsoft.com/office/word/2010/wordprocessingShape" mc:Ignorable="w14 w15 wp14">
+<w:numbering xmlns:wpc="http://schemas.microsoft.com/office/word/2010/wordprocessingCanvas" xmlns:mc="http://schemas.openxmlformats.org/markup-compatibility/2006" xmlns:o="urn:schemas-microsoft-com:office:office" xmlns:r="http://schemas.openxmlformats.org/officeDocument/2006/relationships" xmlns:m="http://schemas.openxmlformats.org/officeDocument/2006/math" xmlns:v="urn:schemas-microsoft-com:vml" xmlns:wp14="http://schemas.microsoft.com/office/word/2010/wordprocessingDrawing" xmlns:wp="http://schemas.openxmlformats.org/drawingml/2006/wordprocessingDrawing" xmlns:w10="urn:schemas-microsoft-com:office:word" xmlns:w="http://schemas.openxmlformats.org/wordprocessingml/2006/main" xmlns:w14="http://schemas.microsoft.com/office/word/2010/wordml" xmlns:wpg="http://schemas.microsoft.com/office/word/2010/wordprocessingGroup" xmlns:wpi="http://schemas.microsoft.com/office/word/2010/wordprocessingInk" xmlns:wne="http://schemas.microsoft.com/office/word/2006/wordml" xmlns:wps="http://schemas.microsoft.com/office/word/2010/wordprocessingShape" mc:Ignorable="w14 wp14">
   <w:abstractNum w:abstractNumId="0">
     <w:nsid w:val="005A2E55"/>
     <w:multiLevelType w:val="hybridMultilevel"/>
@@ -4868,7 +5155,7 @@
 </file>
 
 <file path=word/styles.xml><?xml version="1.0" encoding="utf-8"?>
-<w:styles xmlns:mc="http://schemas.openxmlformats.org/markup-compatibility/2006" xmlns:r="http://schemas.openxmlformats.org/officeDocument/2006/relationships" xmlns:w="http://schemas.openxmlformats.org/wordprocessingml/2006/main" xmlns:w14="http://schemas.microsoft.com/office/word/2010/wordml" xmlns:w15="http://schemas.microsoft.com/office/word/2012/wordml" mc:Ignorable="w14 w15">
+<w:styles xmlns:mc="http://schemas.openxmlformats.org/markup-compatibility/2006" xmlns:r="http://schemas.openxmlformats.org/officeDocument/2006/relationships" xmlns:w="http://schemas.openxmlformats.org/wordprocessingml/2006/main" xmlns:w14="http://schemas.microsoft.com/office/word/2010/wordml" mc:Ignorable="w14">
   <w:docDefaults>
     <w:rPrDefault>
       <w:rPr>
@@ -4884,378 +5171,1045 @@
       </w:pPr>
     </w:pPrDefault>
   </w:docDefaults>
-  <w:latentStyles w:defLockedState="0" w:defUIPriority="99" w:defSemiHidden="0" w:defUnhideWhenUsed="0" w:defQFormat="0" w:count="371">
-    <w:lsdException w:name="Normal" w:uiPriority="0" w:qFormat="1"/>
-    <w:lsdException w:name="heading 1" w:uiPriority="9" w:qFormat="1"/>
-    <w:lsdException w:name="heading 2" w:semiHidden="1" w:uiPriority="9" w:unhideWhenUsed="1" w:qFormat="1"/>
-    <w:lsdException w:name="heading 3" w:semiHidden="1" w:uiPriority="9" w:unhideWhenUsed="1" w:qFormat="1"/>
-    <w:lsdException w:name="heading 4" w:semiHidden="1" w:uiPriority="9" w:unhideWhenUsed="1" w:qFormat="1"/>
-    <w:lsdException w:name="heading 5" w:semiHidden="1" w:uiPriority="9" w:unhideWhenUsed="1" w:qFormat="1"/>
-    <w:lsdException w:name="heading 6" w:semiHidden="1" w:uiPriority="9" w:unhideWhenUsed="1" w:qFormat="1"/>
-    <w:lsdException w:name="heading 7" w:semiHidden="1" w:uiPriority="9" w:unhideWhenUsed="1" w:qFormat="1"/>
-    <w:lsdException w:name="heading 8" w:semiHidden="1" w:uiPriority="9" w:unhideWhenUsed="1" w:qFormat="1"/>
-    <w:lsdException w:name="heading 9" w:semiHidden="1" w:uiPriority="9" w:unhideWhenUsed="1" w:qFormat="1"/>
-    <w:lsdException w:name="index 1" w:semiHidden="1" w:unhideWhenUsed="1"/>
-    <w:lsdException w:name="index 2" w:semiHidden="1" w:unhideWhenUsed="1"/>
-    <w:lsdException w:name="index 3" w:semiHidden="1" w:unhideWhenUsed="1"/>
-    <w:lsdException w:name="index 4" w:semiHidden="1" w:unhideWhenUsed="1"/>
-    <w:lsdException w:name="index 5" w:semiHidden="1" w:unhideWhenUsed="1"/>
-    <w:lsdException w:name="index 6" w:semiHidden="1" w:unhideWhenUsed="1"/>
-    <w:lsdException w:name="index 7" w:semiHidden="1" w:unhideWhenUsed="1"/>
-    <w:lsdException w:name="index 8" w:semiHidden="1" w:unhideWhenUsed="1"/>
-    <w:lsdException w:name="index 9" w:semiHidden="1" w:unhideWhenUsed="1"/>
-    <w:lsdException w:name="toc 1" w:semiHidden="1" w:uiPriority="39" w:unhideWhenUsed="1"/>
-    <w:lsdException w:name="toc 2" w:semiHidden="1" w:uiPriority="39" w:unhideWhenUsed="1"/>
-    <w:lsdException w:name="toc 3" w:semiHidden="1" w:uiPriority="39" w:unhideWhenUsed="1"/>
-    <w:lsdException w:name="toc 4" w:semiHidden="1" w:uiPriority="39" w:unhideWhenUsed="1"/>
-    <w:lsdException w:name="toc 5" w:semiHidden="1" w:uiPriority="39" w:unhideWhenUsed="1"/>
-    <w:lsdException w:name="toc 6" w:semiHidden="1" w:uiPriority="39" w:unhideWhenUsed="1"/>
-    <w:lsdException w:name="toc 7" w:semiHidden="1" w:uiPriority="39" w:unhideWhenUsed="1"/>
-    <w:lsdException w:name="toc 8" w:semiHidden="1" w:uiPriority="39" w:unhideWhenUsed="1"/>
-    <w:lsdException w:name="toc 9" w:semiHidden="1" w:uiPriority="39" w:unhideWhenUsed="1"/>
-    <w:lsdException w:name="Normal Indent" w:semiHidden="1" w:unhideWhenUsed="1"/>
-    <w:lsdException w:name="footnote text" w:semiHidden="1" w:unhideWhenUsed="1"/>
-    <w:lsdException w:name="annotation text" w:semiHidden="1" w:unhideWhenUsed="1"/>
-    <w:lsdException w:name="header" w:semiHidden="1" w:unhideWhenUsed="1"/>
-    <w:lsdException w:name="footer" w:semiHidden="1" w:unhideWhenUsed="1"/>
-    <w:lsdException w:name="index heading" w:semiHidden="1" w:unhideWhenUsed="1"/>
-    <w:lsdException w:name="caption" w:semiHidden="1" w:uiPriority="35" w:unhideWhenUsed="1" w:qFormat="1"/>
-    <w:lsdException w:name="table of figures" w:semiHidden="1" w:unhideWhenUsed="1"/>
-    <w:lsdException w:name="envelope address" w:semiHidden="1" w:unhideWhenUsed="1"/>
-    <w:lsdException w:name="envelope return" w:semiHidden="1" w:unhideWhenUsed="1"/>
-    <w:lsdException w:name="footnote reference" w:semiHidden="1" w:unhideWhenUsed="1"/>
-    <w:lsdException w:name="annotation reference" w:semiHidden="1" w:unhideWhenUsed="1"/>
-    <w:lsdException w:name="line number" w:semiHidden="1" w:unhideWhenUsed="1"/>
-    <w:lsdException w:name="page number" w:semiHidden="1" w:unhideWhenUsed="1"/>
-    <w:lsdException w:name="endnote reference" w:semiHidden="1" w:unhideWhenUsed="1"/>
-    <w:lsdException w:name="endnote text" w:semiHidden="1" w:unhideWhenUsed="1"/>
-    <w:lsdException w:name="table of authorities" w:semiHidden="1" w:unhideWhenUsed="1"/>
-    <w:lsdException w:name="macro" w:semiHidden="1" w:unhideWhenUsed="1"/>
-    <w:lsdException w:name="toa heading" w:semiHidden="1" w:unhideWhenUsed="1"/>
-    <w:lsdException w:name="List" w:semiHidden="1" w:unhideWhenUsed="1"/>
-    <w:lsdException w:name="List Bullet" w:semiHidden="1" w:unhideWhenUsed="1"/>
-    <w:lsdException w:name="List Number" w:semiHidden="1" w:unhideWhenUsed="1"/>
-    <w:lsdException w:name="List 2" w:semiHidden="1" w:unhideWhenUsed="1"/>
-    <w:lsdException w:name="List 3" w:semiHidden="1" w:unhideWhenUsed="1"/>
-    <w:lsdException w:name="List 4" w:semiHidden="1" w:unhideWhenUsed="1"/>
-    <w:lsdException w:name="List 5" w:semiHidden="1" w:unhideWhenUsed="1"/>
-    <w:lsdException w:name="List Bullet 2" w:semiHidden="1" w:unhideWhenUsed="1"/>
-    <w:lsdException w:name="List Bullet 3" w:semiHidden="1" w:unhideWhenUsed="1"/>
-    <w:lsdException w:name="List Bullet 4" w:semiHidden="1" w:unhideWhenUsed="1"/>
-    <w:lsdException w:name="List Bullet 5" w:semiHidden="1" w:unhideWhenUsed="1"/>
-    <w:lsdException w:name="List Number 2" w:semiHidden="1" w:unhideWhenUsed="1"/>
-    <w:lsdException w:name="List Number 3" w:semiHidden="1" w:unhideWhenUsed="1"/>
-    <w:lsdException w:name="List Number 4" w:semiHidden="1" w:unhideWhenUsed="1"/>
-    <w:lsdException w:name="List Number 5" w:semiHidden="1" w:unhideWhenUsed="1"/>
-    <w:lsdException w:name="Title" w:uiPriority="10" w:qFormat="1"/>
-    <w:lsdException w:name="Closing" w:semiHidden="1" w:unhideWhenUsed="1"/>
-    <w:lsdException w:name="Signature" w:semiHidden="1" w:unhideWhenUsed="1"/>
-    <w:lsdException w:name="Default Paragraph Font" w:semiHidden="1" w:uiPriority="1" w:unhideWhenUsed="1"/>
-    <w:lsdException w:name="Body Text" w:semiHidden="1" w:unhideWhenUsed="1"/>
-    <w:lsdException w:name="Body Text Indent" w:semiHidden="1" w:unhideWhenUsed="1"/>
-    <w:lsdException w:name="List Continue" w:semiHidden="1" w:unhideWhenUsed="1"/>
-    <w:lsdException w:name="List Continue 2" w:semiHidden="1" w:unhideWhenUsed="1"/>
-    <w:lsdException w:name="List Continue 3" w:semiHidden="1" w:unhideWhenUsed="1"/>
-    <w:lsdException w:name="List Continue 4" w:semiHidden="1" w:unhideWhenUsed="1"/>
-    <w:lsdException w:name="List Continue 5" w:semiHidden="1" w:unhideWhenUsed="1"/>
-    <w:lsdException w:name="Message Header" w:semiHidden="1" w:unhideWhenUsed="1"/>
-    <w:lsdException w:name="Subtitle" w:uiPriority="11" w:qFormat="1"/>
-    <w:lsdException w:name="Salutation" w:semiHidden="1" w:unhideWhenUsed="1"/>
-    <w:lsdException w:name="Date" w:semiHidden="1" w:unhideWhenUsed="1"/>
-    <w:lsdException w:name="Body Text First Indent" w:semiHidden="1" w:unhideWhenUsed="1"/>
-    <w:lsdException w:name="Body Text First Indent 2" w:semiHidden="1" w:unhideWhenUsed="1"/>
-    <w:lsdException w:name="Note Heading" w:semiHidden="1" w:unhideWhenUsed="1"/>
-    <w:lsdException w:name="Body Text 2" w:semiHidden="1" w:unhideWhenUsed="1"/>
-    <w:lsdException w:name="Body Text 3" w:semiHidden="1" w:unhideWhenUsed="1"/>
-    <w:lsdException w:name="Body Text Indent 2" w:semiHidden="1" w:unhideWhenUsed="1"/>
-    <w:lsdException w:name="Body Text Indent 3" w:semiHidden="1" w:unhideWhenUsed="1"/>
-    <w:lsdException w:name="Block Text" w:semiHidden="1" w:unhideWhenUsed="1"/>
-    <w:lsdException w:name="Hyperlink" w:semiHidden="1" w:unhideWhenUsed="1"/>
-    <w:lsdException w:name="FollowedHyperlink" w:semiHidden="1" w:unhideWhenUsed="1"/>
-    <w:lsdException w:name="Strong" w:uiPriority="22" w:qFormat="1"/>
-    <w:lsdException w:name="Emphasis" w:uiPriority="20" w:qFormat="1"/>
-    <w:lsdException w:name="Document Map" w:semiHidden="1" w:unhideWhenUsed="1"/>
-    <w:lsdException w:name="Plain Text" w:semiHidden="1" w:unhideWhenUsed="1"/>
-    <w:lsdException w:name="E-mail Signature" w:semiHidden="1" w:unhideWhenUsed="1"/>
-    <w:lsdException w:name="HTML Top of Form" w:semiHidden="1" w:unhideWhenUsed="1"/>
-    <w:lsdException w:name="HTML Bottom of Form" w:semiHidden="1" w:unhideWhenUsed="1"/>
-    <w:lsdException w:name="Normal (Web)" w:semiHidden="1" w:unhideWhenUsed="1"/>
-    <w:lsdException w:name="HTML Acronym" w:semiHidden="1" w:unhideWhenUsed="1"/>
-    <w:lsdException w:name="HTML Address" w:semiHidden="1" w:unhideWhenUsed="1"/>
-    <w:lsdException w:name="HTML Cite" w:semiHidden="1" w:unhideWhenUsed="1"/>
-    <w:lsdException w:name="HTML Code" w:semiHidden="1" w:unhideWhenUsed="1"/>
-    <w:lsdException w:name="HTML Definition" w:semiHidden="1" w:unhideWhenUsed="1"/>
-    <w:lsdException w:name="HTML Keyboard" w:semiHidden="1" w:unhideWhenUsed="1"/>
-    <w:lsdException w:name="HTML Preformatted" w:semiHidden="1" w:unhideWhenUsed="1"/>
-    <w:lsdException w:name="HTML Sample" w:semiHidden="1" w:unhideWhenUsed="1"/>
-    <w:lsdException w:name="HTML Typewriter" w:semiHidden="1" w:unhideWhenUsed="1"/>
-    <w:lsdException w:name="HTML Variable" w:semiHidden="1" w:unhideWhenUsed="1"/>
-    <w:lsdException w:name="Normal Table" w:semiHidden="1" w:unhideWhenUsed="1"/>
-    <w:lsdException w:name="annotation subject" w:semiHidden="1" w:unhideWhenUsed="1"/>
-    <w:lsdException w:name="No List" w:semiHidden="1" w:unhideWhenUsed="1"/>
-    <w:lsdException w:name="Outline List 1" w:semiHidden="1" w:unhideWhenUsed="1"/>
-    <w:lsdException w:name="Outline List 2" w:semiHidden="1" w:unhideWhenUsed="1"/>
-    <w:lsdException w:name="Outline List 3" w:semiHidden="1" w:unhideWhenUsed="1"/>
-    <w:lsdException w:name="Table Simple 1" w:semiHidden="1" w:unhideWhenUsed="1"/>
-    <w:lsdException w:name="Table Simple 2" w:semiHidden="1" w:unhideWhenUsed="1"/>
-    <w:lsdException w:name="Table Simple 3" w:semiHidden="1" w:unhideWhenUsed="1"/>
-    <w:lsdException w:name="Table Classic 1" w:semiHidden="1" w:unhideWhenUsed="1"/>
-    <w:lsdException w:name="Table Classic 2" w:semiHidden="1" w:unhideWhenUsed="1"/>
-    <w:lsdException w:name="Table Classic 3" w:semiHidden="1" w:unhideWhenUsed="1"/>
-    <w:lsdException w:name="Table Classic 4" w:semiHidden="1" w:unhideWhenUsed="1"/>
-    <w:lsdException w:name="Table Colorful 1" w:semiHidden="1" w:unhideWhenUsed="1"/>
-    <w:lsdException w:name="Table Colorful 2" w:semiHidden="1" w:unhideWhenUsed="1"/>
-    <w:lsdException w:name="Table Colorful 3" w:semiHidden="1" w:unhideWhenUsed="1"/>
-    <w:lsdException w:name="Table Columns 1" w:semiHidden="1" w:unhideWhenUsed="1"/>
-    <w:lsdException w:name="Table Columns 2" w:semiHidden="1" w:unhideWhenUsed="1"/>
-    <w:lsdException w:name="Table Columns 3" w:semiHidden="1" w:unhideWhenUsed="1"/>
-    <w:lsdException w:name="Table Columns 4" w:semiHidden="1" w:unhideWhenUsed="1"/>
-    <w:lsdException w:name="Table Columns 5" w:semiHidden="1" w:unhideWhenUsed="1"/>
-    <w:lsdException w:name="Table Grid 1" w:semiHidden="1" w:unhideWhenUsed="1"/>
-    <w:lsdException w:name="Table Grid 2" w:semiHidden="1" w:unhideWhenUsed="1"/>
-    <w:lsdException w:name="Table Grid 3" w:semiHidden="1" w:unhideWhenUsed="1"/>
-    <w:lsdException w:name="Table Grid 4" w:semiHidden="1" w:unhideWhenUsed="1"/>
-    <w:lsdException w:name="Table Grid 5" w:semiHidden="1" w:unhideWhenUsed="1"/>
-    <w:lsdException w:name="Table Grid 6" w:semiHidden="1" w:unhideWhenUsed="1"/>
-    <w:lsdException w:name="Table Grid 7" w:semiHidden="1" w:unhideWhenUsed="1"/>
-    <w:lsdException w:name="Table Grid 8" w:semiHidden="1" w:unhideWhenUsed="1"/>
-    <w:lsdException w:name="Table List 1" w:semiHidden="1" w:unhideWhenUsed="1"/>
-    <w:lsdException w:name="Table List 2" w:semiHidden="1" w:unhideWhenUsed="1"/>
-    <w:lsdException w:name="Table List 3" w:semiHidden="1" w:unhideWhenUsed="1"/>
-    <w:lsdException w:name="Table List 4" w:semiHidden="1" w:unhideWhenUsed="1"/>
-    <w:lsdException w:name="Table List 5" w:semiHidden="1" w:unhideWhenUsed="1"/>
-    <w:lsdException w:name="Table List 6" w:semiHidden="1" w:unhideWhenUsed="1"/>
-    <w:lsdException w:name="Table List 7" w:semiHidden="1" w:unhideWhenUsed="1"/>
-    <w:lsdException w:name="Table List 8" w:semiHidden="1" w:unhideWhenUsed="1"/>
-    <w:lsdException w:name="Table 3D effects 1" w:semiHidden="1" w:unhideWhenUsed="1"/>
-    <w:lsdException w:name="Table 3D effects 2" w:semiHidden="1" w:unhideWhenUsed="1"/>
-    <w:lsdException w:name="Table 3D effects 3" w:semiHidden="1" w:unhideWhenUsed="1"/>
-    <w:lsdException w:name="Table Contemporary" w:semiHidden="1" w:unhideWhenUsed="1"/>
-    <w:lsdException w:name="Table Elegant" w:semiHidden="1" w:unhideWhenUsed="1"/>
-    <w:lsdException w:name="Table Professional" w:semiHidden="1" w:unhideWhenUsed="1"/>
-    <w:lsdException w:name="Table Subtle 1" w:semiHidden="1" w:unhideWhenUsed="1"/>
-    <w:lsdException w:name="Table Subtle 2" w:semiHidden="1" w:unhideWhenUsed="1"/>
-    <w:lsdException w:name="Table Web 1" w:semiHidden="1" w:unhideWhenUsed="1"/>
-    <w:lsdException w:name="Table Web 2" w:semiHidden="1" w:unhideWhenUsed="1"/>
-    <w:lsdException w:name="Table Web 3" w:semiHidden="1" w:unhideWhenUsed="1"/>
-    <w:lsdException w:name="Balloon Text" w:semiHidden="1" w:unhideWhenUsed="1"/>
-    <w:lsdException w:name="Table Grid" w:uiPriority="59"/>
-    <w:lsdException w:name="Table Theme" w:semiHidden="1" w:unhideWhenUsed="1"/>
-    <w:lsdException w:name="Placeholder Text" w:semiHidden="1"/>
-    <w:lsdException w:name="No Spacing" w:uiPriority="1" w:qFormat="1"/>
-    <w:lsdException w:name="Light Shading" w:uiPriority="60"/>
-    <w:lsdException w:name="Light List" w:uiPriority="61"/>
-    <w:lsdException w:name="Light Grid" w:uiPriority="62"/>
-    <w:lsdException w:name="Medium Shading 1" w:uiPriority="63"/>
-    <w:lsdException w:name="Medium Shading 2" w:uiPriority="64"/>
-    <w:lsdException w:name="Medium List 1" w:uiPriority="65"/>
-    <w:lsdException w:name="Medium List 2" w:uiPriority="66"/>
-    <w:lsdException w:name="Medium Grid 1" w:uiPriority="67"/>
-    <w:lsdException w:name="Medium Grid 2" w:uiPriority="68"/>
-    <w:lsdException w:name="Medium Grid 3" w:uiPriority="69"/>
-    <w:lsdException w:name="Dark List" w:uiPriority="70"/>
-    <w:lsdException w:name="Colorful Shading" w:uiPriority="71"/>
-    <w:lsdException w:name="Colorful List" w:uiPriority="72"/>
-    <w:lsdException w:name="Colorful Grid" w:uiPriority="73"/>
-    <w:lsdException w:name="Light Shading Accent 1" w:uiPriority="60"/>
-    <w:lsdException w:name="Light List Accent 1" w:uiPriority="61"/>
-    <w:lsdException w:name="Light Grid Accent 1" w:uiPriority="62"/>
-    <w:lsdException w:name="Medium Shading 1 Accent 1" w:uiPriority="63"/>
-    <w:lsdException w:name="Medium Shading 2 Accent 1" w:uiPriority="64"/>
-    <w:lsdException w:name="Medium List 1 Accent 1" w:uiPriority="65"/>
-    <w:lsdException w:name="Revision" w:semiHidden="1"/>
-    <w:lsdException w:name="List Paragraph" w:uiPriority="34" w:qFormat="1"/>
-    <w:lsdException w:name="Quote" w:uiPriority="29" w:qFormat="1"/>
-    <w:lsdException w:name="Intense Quote" w:uiPriority="30" w:qFormat="1"/>
-    <w:lsdException w:name="Medium List 2 Accent 1" w:uiPriority="66"/>
-    <w:lsdException w:name="Medium Grid 1 Accent 1" w:uiPriority="67"/>
-    <w:lsdException w:name="Medium Grid 2 Accent 1" w:uiPriority="68"/>
-    <w:lsdException w:name="Medium Grid 3 Accent 1" w:uiPriority="69"/>
-    <w:lsdException w:name="Dark List Accent 1" w:uiPriority="70"/>
-    <w:lsdException w:name="Colorful Shading Accent 1" w:uiPriority="71"/>
-    <w:lsdException w:name="Colorful List Accent 1" w:uiPriority="72"/>
-    <w:lsdException w:name="Colorful Grid Accent 1" w:uiPriority="73"/>
-    <w:lsdException w:name="Light Shading Accent 2" w:uiPriority="60"/>
-    <w:lsdException w:name="Light List Accent 2" w:uiPriority="61"/>
-    <w:lsdException w:name="Light Grid Accent 2" w:uiPriority="62"/>
-    <w:lsdException w:name="Medium Shading 1 Accent 2" w:uiPriority="63"/>
-    <w:lsdException w:name="Medium Shading 2 Accent 2" w:uiPriority="64"/>
-    <w:lsdException w:name="Medium List 1 Accent 2" w:uiPriority="65"/>
-    <w:lsdException w:name="Medium List 2 Accent 2" w:uiPriority="66"/>
-    <w:lsdException w:name="Medium Grid 1 Accent 2" w:uiPriority="67"/>
-    <w:lsdException w:name="Medium Grid 2 Accent 2" w:uiPriority="68"/>
-    <w:lsdException w:name="Medium Grid 3 Accent 2" w:uiPriority="69"/>
-    <w:lsdException w:name="Dark List Accent 2" w:uiPriority="70"/>
-    <w:lsdException w:name="Colorful Shading Accent 2" w:uiPriority="71"/>
-    <w:lsdException w:name="Colorful List Accent 2" w:uiPriority="72"/>
-    <w:lsdException w:name="Colorful Grid Accent 2" w:uiPriority="73"/>
-    <w:lsdException w:name="Light Shading Accent 3" w:uiPriority="60"/>
-    <w:lsdException w:name="Light List Accent 3" w:uiPriority="61"/>
-    <w:lsdException w:name="Light Grid Accent 3" w:uiPriority="62"/>
-    <w:lsdException w:name="Medium Shading 1 Accent 3" w:uiPriority="63"/>
-    <w:lsdException w:name="Medium Shading 2 Accent 3" w:uiPriority="64"/>
-    <w:lsdException w:name="Medium List 1 Accent 3" w:uiPriority="65"/>
-    <w:lsdException w:name="Medium List 2 Accent 3" w:uiPriority="66"/>
-    <w:lsdException w:name="Medium Grid 1 Accent 3" w:uiPriority="67"/>
-    <w:lsdException w:name="Medium Grid 2 Accent 3" w:uiPriority="68"/>
-    <w:lsdException w:name="Medium Grid 3 Accent 3" w:uiPriority="69"/>
-    <w:lsdException w:name="Dark List Accent 3" w:uiPriority="70"/>
-    <w:lsdException w:name="Colorful Shading Accent 3" w:uiPriority="71"/>
-    <w:lsdException w:name="Colorful List Accent 3" w:uiPriority="72"/>
-    <w:lsdException w:name="Colorful Grid Accent 3" w:uiPriority="73"/>
-    <w:lsdException w:name="Light Shading Accent 4" w:uiPriority="60"/>
-    <w:lsdException w:name="Light List Accent 4" w:uiPriority="61"/>
-    <w:lsdException w:name="Light Grid Accent 4" w:uiPriority="62"/>
-    <w:lsdException w:name="Medium Shading 1 Accent 4" w:uiPriority="63"/>
-    <w:lsdException w:name="Medium Shading 2 Accent 4" w:uiPriority="64"/>
-    <w:lsdException w:name="Medium List 1 Accent 4" w:uiPriority="65"/>
-    <w:lsdException w:name="Medium List 2 Accent 4" w:uiPriority="66"/>
-    <w:lsdException w:name="Medium Grid 1 Accent 4" w:uiPriority="67"/>
-    <w:lsdException w:name="Medium Grid 2 Accent 4" w:uiPriority="68"/>
-    <w:lsdException w:name="Medium Grid 3 Accent 4" w:uiPriority="69"/>
-    <w:lsdException w:name="Dark List Accent 4" w:uiPriority="70"/>
-    <w:lsdException w:name="Colorful Shading Accent 4" w:uiPriority="71"/>
-    <w:lsdException w:name="Colorful List Accent 4" w:uiPriority="72"/>
-    <w:lsdException w:name="Colorful Grid Accent 4" w:uiPriority="73"/>
-    <w:lsdException w:name="Light Shading Accent 5" w:uiPriority="60"/>
-    <w:lsdException w:name="Light List Accent 5" w:uiPriority="61"/>
-    <w:lsdException w:name="Light Grid Accent 5" w:uiPriority="62"/>
-    <w:lsdException w:name="Medium Shading 1 Accent 5" w:uiPriority="63"/>
-    <w:lsdException w:name="Medium Shading 2 Accent 5" w:uiPriority="64"/>
-    <w:lsdException w:name="Medium List 1 Accent 5" w:uiPriority="65"/>
-    <w:lsdException w:name="Medium List 2 Accent 5" w:uiPriority="66"/>
-    <w:lsdException w:name="Medium Grid 1 Accent 5" w:uiPriority="67"/>
-    <w:lsdException w:name="Medium Grid 2 Accent 5" w:uiPriority="68"/>
-    <w:lsdException w:name="Medium Grid 3 Accent 5" w:uiPriority="69"/>
-    <w:lsdException w:name="Dark List Accent 5" w:uiPriority="70"/>
-    <w:lsdException w:name="Colorful Shading Accent 5" w:uiPriority="71"/>
-    <w:lsdException w:name="Colorful List Accent 5" w:uiPriority="72"/>
-    <w:lsdException w:name="Colorful Grid Accent 5" w:uiPriority="73"/>
-    <w:lsdException w:name="Light Shading Accent 6" w:uiPriority="60"/>
-    <w:lsdException w:name="Light List Accent 6" w:uiPriority="61"/>
-    <w:lsdException w:name="Light Grid Accent 6" w:uiPriority="62"/>
-    <w:lsdException w:name="Medium Shading 1 Accent 6" w:uiPriority="63"/>
-    <w:lsdException w:name="Medium Shading 2 Accent 6" w:uiPriority="64"/>
-    <w:lsdException w:name="Medium List 1 Accent 6" w:uiPriority="65"/>
-    <w:lsdException w:name="Medium List 2 Accent 6" w:uiPriority="66"/>
-    <w:lsdException w:name="Medium Grid 1 Accent 6" w:uiPriority="67"/>
-    <w:lsdException w:name="Medium Grid 2 Accent 6" w:uiPriority="68"/>
-    <w:lsdException w:name="Medium Grid 3 Accent 6" w:uiPriority="69"/>
-    <w:lsdException w:name="Dark List Accent 6" w:uiPriority="70"/>
-    <w:lsdException w:name="Colorful Shading Accent 6" w:uiPriority="71"/>
-    <w:lsdException w:name="Colorful List Accent 6" w:uiPriority="72"/>
-    <w:lsdException w:name="Colorful Grid Accent 6" w:uiPriority="73"/>
-    <w:lsdException w:name="Subtle Emphasis" w:uiPriority="19" w:qFormat="1"/>
-    <w:lsdException w:name="Intense Emphasis" w:uiPriority="21" w:qFormat="1"/>
-    <w:lsdException w:name="Subtle Reference" w:uiPriority="31" w:qFormat="1"/>
-    <w:lsdException w:name="Intense Reference" w:uiPriority="32" w:qFormat="1"/>
-    <w:lsdException w:name="Book Title" w:uiPriority="33" w:qFormat="1"/>
-    <w:lsdException w:name="Bibliography" w:semiHidden="1" w:uiPriority="37" w:unhideWhenUsed="1"/>
-    <w:lsdException w:name="TOC Heading" w:semiHidden="1" w:uiPriority="39" w:unhideWhenUsed="1" w:qFormat="1"/>
-    <w:lsdException w:name="Plain Table 1" w:uiPriority="41"/>
-    <w:lsdException w:name="Plain Table 2" w:uiPriority="42"/>
-    <w:lsdException w:name="Plain Table 3" w:uiPriority="43"/>
-    <w:lsdException w:name="Plain Table 4" w:uiPriority="44"/>
-    <w:lsdException w:name="Plain Table 5" w:uiPriority="45"/>
-    <w:lsdException w:name="Grid Table Light" w:uiPriority="40"/>
-    <w:lsdException w:name="Grid Table 1 Light" w:uiPriority="46"/>
-    <w:lsdException w:name="Grid Table 2" w:uiPriority="47"/>
-    <w:lsdException w:name="Grid Table 3" w:uiPriority="48"/>
-    <w:lsdException w:name="Grid Table 4" w:uiPriority="49"/>
-    <w:lsdException w:name="Grid Table 5 Dark" w:uiPriority="50"/>
-    <w:lsdException w:name="Grid Table 6 Colorful" w:uiPriority="51"/>
-    <w:lsdException w:name="Grid Table 7 Colorful" w:uiPriority="52"/>
-    <w:lsdException w:name="Grid Table 1 Light Accent 1" w:uiPriority="46"/>
-    <w:lsdException w:name="Grid Table 2 Accent 1" w:uiPriority="47"/>
-    <w:lsdException w:name="Grid Table 3 Accent 1" w:uiPriority="48"/>
-    <w:lsdException w:name="Grid Table 4 Accent 1" w:uiPriority="49"/>
-    <w:lsdException w:name="Grid Table 5 Dark Accent 1" w:uiPriority="50"/>
-    <w:lsdException w:name="Grid Table 6 Colorful Accent 1" w:uiPriority="51"/>
-    <w:lsdException w:name="Grid Table 7 Colorful Accent 1" w:uiPriority="52"/>
-    <w:lsdException w:name="Grid Table 1 Light Accent 2" w:uiPriority="46"/>
-    <w:lsdException w:name="Grid Table 2 Accent 2" w:uiPriority="47"/>
-    <w:lsdException w:name="Grid Table 3 Accent 2" w:uiPriority="48"/>
-    <w:lsdException w:name="Grid Table 4 Accent 2" w:uiPriority="49"/>
-    <w:lsdException w:name="Grid Table 5 Dark Accent 2" w:uiPriority="50"/>
-    <w:lsdException w:name="Grid Table 6 Colorful Accent 2" w:uiPriority="51"/>
-    <w:lsdException w:name="Grid Table 7 Colorful Accent 2" w:uiPriority="52"/>
-    <w:lsdException w:name="Grid Table 1 Light Accent 3" w:uiPriority="46"/>
-    <w:lsdException w:name="Grid Table 2 Accent 3" w:uiPriority="47"/>
-    <w:lsdException w:name="Grid Table 3 Accent 3" w:uiPriority="48"/>
-    <w:lsdException w:name="Grid Table 4 Accent 3" w:uiPriority="49"/>
-    <w:lsdException w:name="Grid Table 5 Dark Accent 3" w:uiPriority="50"/>
-    <w:lsdException w:name="Grid Table 6 Colorful Accent 3" w:uiPriority="51"/>
-    <w:lsdException w:name="Grid Table 7 Colorful Accent 3" w:uiPriority="52"/>
-    <w:lsdException w:name="Grid Table 1 Light Accent 4" w:uiPriority="46"/>
-    <w:lsdException w:name="Grid Table 2 Accent 4" w:uiPriority="47"/>
-    <w:lsdException w:name="Grid Table 3 Accent 4" w:uiPriority="48"/>
-    <w:lsdException w:name="Grid Table 4 Accent 4" w:uiPriority="49"/>
-    <w:lsdException w:name="Grid Table 5 Dark Accent 4" w:uiPriority="50"/>
-    <w:lsdException w:name="Grid Table 6 Colorful Accent 4" w:uiPriority="51"/>
-    <w:lsdException w:name="Grid Table 7 Colorful Accent 4" w:uiPriority="52"/>
-    <w:lsdException w:name="Grid Table 1 Light Accent 5" w:uiPriority="46"/>
-    <w:lsdException w:name="Grid Table 2 Accent 5" w:uiPriority="47"/>
-    <w:lsdException w:name="Grid Table 3 Accent 5" w:uiPriority="48"/>
-    <w:lsdException w:name="Grid Table 4 Accent 5" w:uiPriority="49"/>
-    <w:lsdException w:name="Grid Table 5 Dark Accent 5" w:uiPriority="50"/>
-    <w:lsdException w:name="Grid Table 6 Colorful Accent 5" w:uiPriority="51"/>
-    <w:lsdException w:name="Grid Table 7 Colorful Accent 5" w:uiPriority="52"/>
-    <w:lsdException w:name="Grid Table 1 Light Accent 6" w:uiPriority="46"/>
-    <w:lsdException w:name="Grid Table 2 Accent 6" w:uiPriority="47"/>
-    <w:lsdException w:name="Grid Table 3 Accent 6" w:uiPriority="48"/>
-    <w:lsdException w:name="Grid Table 4 Accent 6" w:uiPriority="49"/>
-    <w:lsdException w:name="Grid Table 5 Dark Accent 6" w:uiPriority="50"/>
-    <w:lsdException w:name="Grid Table 6 Colorful Accent 6" w:uiPriority="51"/>
-    <w:lsdException w:name="Grid Table 7 Colorful Accent 6" w:uiPriority="52"/>
-    <w:lsdException w:name="List Table 1 Light" w:uiPriority="46"/>
-    <w:lsdException w:name="List Table 2" w:uiPriority="47"/>
-    <w:lsdException w:name="List Table 3" w:uiPriority="48"/>
-    <w:lsdException w:name="List Table 4" w:uiPriority="49"/>
-    <w:lsdException w:name="List Table 5 Dark" w:uiPriority="50"/>
-    <w:lsdException w:name="List Table 6 Colorful" w:uiPriority="51"/>
-    <w:lsdException w:name="List Table 7 Colorful" w:uiPriority="52"/>
-    <w:lsdException w:name="List Table 1 Light Accent 1" w:uiPriority="46"/>
-    <w:lsdException w:name="List Table 2 Accent 1" w:uiPriority="47"/>
-    <w:lsdException w:name="List Table 3 Accent 1" w:uiPriority="48"/>
-    <w:lsdException w:name="List Table 4 Accent 1" w:uiPriority="49"/>
-    <w:lsdException w:name="List Table 5 Dark Accent 1" w:uiPriority="50"/>
-    <w:lsdException w:name="List Table 6 Colorful Accent 1" w:uiPriority="51"/>
-    <w:lsdException w:name="List Table 7 Colorful Accent 1" w:uiPriority="52"/>
-    <w:lsdException w:name="List Table 1 Light Accent 2" w:uiPriority="46"/>
-    <w:lsdException w:name="List Table 2 Accent 2" w:uiPriority="47"/>
-    <w:lsdException w:name="List Table 3 Accent 2" w:uiPriority="48"/>
-    <w:lsdException w:name="List Table 4 Accent 2" w:uiPriority="49"/>
-    <w:lsdException w:name="List Table 5 Dark Accent 2" w:uiPriority="50"/>
-    <w:lsdException w:name="List Table 6 Colorful Accent 2" w:uiPriority="51"/>
-    <w:lsdException w:name="List Table 7 Colorful Accent 2" w:uiPriority="52"/>
-    <w:lsdException w:name="List Table 1 Light Accent 3" w:uiPriority="46"/>
-    <w:lsdException w:name="List Table 2 Accent 3" w:uiPriority="47"/>
-    <w:lsdException w:name="List Table 3 Accent 3" w:uiPriority="48"/>
-    <w:lsdException w:name="List Table 4 Accent 3" w:uiPriority="49"/>
-    <w:lsdException w:name="List Table 5 Dark Accent 3" w:uiPriority="50"/>
-    <w:lsdException w:name="List Table 6 Colorful Accent 3" w:uiPriority="51"/>
-    <w:lsdException w:name="List Table 7 Colorful Accent 3" w:uiPriority="52"/>
-    <w:lsdException w:name="List Table 1 Light Accent 4" w:uiPriority="46"/>
-    <w:lsdException w:name="List Table 2 Accent 4" w:uiPriority="47"/>
-    <w:lsdException w:name="List Table 3 Accent 4" w:uiPriority="48"/>
-    <w:lsdException w:name="List Table 4 Accent 4" w:uiPriority="49"/>
-    <w:lsdException w:name="List Table 5 Dark Accent 4" w:uiPriority="50"/>
-    <w:lsdException w:name="List Table 6 Colorful Accent 4" w:uiPriority="51"/>
-    <w:lsdException w:name="List Table 7 Colorful Accent 4" w:uiPriority="52"/>
-    <w:lsdException w:name="List Table 1 Light Accent 5" w:uiPriority="46"/>
-    <w:lsdException w:name="List Table 2 Accent 5" w:uiPriority="47"/>
-    <w:lsdException w:name="List Table 3 Accent 5" w:uiPriority="48"/>
-    <w:lsdException w:name="List Table 4 Accent 5" w:uiPriority="49"/>
-    <w:lsdException w:name="List Table 5 Dark Accent 5" w:uiPriority="50"/>
-    <w:lsdException w:name="List Table 6 Colorful Accent 5" w:uiPriority="51"/>
-    <w:lsdException w:name="List Table 7 Colorful Accent 5" w:uiPriority="52"/>
-    <w:lsdException w:name="List Table 1 Light Accent 6" w:uiPriority="46"/>
-    <w:lsdException w:name="List Table 2 Accent 6" w:uiPriority="47"/>
-    <w:lsdException w:name="List Table 3 Accent 6" w:uiPriority="48"/>
-    <w:lsdException w:name="List Table 4 Accent 6" w:uiPriority="49"/>
-    <w:lsdException w:name="List Table 5 Dark Accent 6" w:uiPriority="50"/>
-    <w:lsdException w:name="List Table 6 Colorful Accent 6" w:uiPriority="51"/>
-    <w:lsdException w:name="List Table 7 Colorful Accent 6" w:uiPriority="52"/>
+  <w:latentStyles w:defLockedState="0" w:defUIPriority="99" w:defSemiHidden="1" w:defUnhideWhenUsed="1" w:defQFormat="0" w:count="267">
+    <w:lsdException w:name="Normal" w:semiHidden="0" w:uiPriority="0" w:unhideWhenUsed="0" w:qFormat="1"/>
+    <w:lsdException w:name="heading 1" w:semiHidden="0" w:uiPriority="9" w:unhideWhenUsed="0" w:qFormat="1"/>
+    <w:lsdException w:name="heading 2" w:uiPriority="9" w:qFormat="1"/>
+    <w:lsdException w:name="heading 3" w:uiPriority="9" w:qFormat="1"/>
+    <w:lsdException w:name="heading 4" w:uiPriority="9" w:qFormat="1"/>
+    <w:lsdException w:name="heading 5" w:uiPriority="9" w:qFormat="1"/>
+    <w:lsdException w:name="heading 6" w:uiPriority="9" w:qFormat="1"/>
+    <w:lsdException w:name="heading 7" w:uiPriority="9" w:qFormat="1"/>
+    <w:lsdException w:name="heading 8" w:uiPriority="9" w:qFormat="1"/>
+    <w:lsdException w:name="heading 9" w:uiPriority="9" w:qFormat="1"/>
+    <w:lsdException w:name="toc 1" w:uiPriority="39"/>
+    <w:lsdException w:name="toc 2" w:uiPriority="39"/>
+    <w:lsdException w:name="toc 3" w:uiPriority="39"/>
+    <w:lsdException w:name="toc 4" w:uiPriority="39"/>
+    <w:lsdException w:name="toc 5" w:uiPriority="39"/>
+    <w:lsdException w:name="toc 6" w:uiPriority="39"/>
+    <w:lsdException w:name="toc 7" w:uiPriority="39"/>
+    <w:lsdException w:name="toc 8" w:uiPriority="39"/>
+    <w:lsdException w:name="toc 9" w:uiPriority="39"/>
+    <w:lsdException w:name="caption" w:uiPriority="35" w:qFormat="1"/>
+    <w:lsdException w:name="Title" w:semiHidden="0" w:uiPriority="10" w:unhideWhenUsed="0" w:qFormat="1"/>
+    <w:lsdException w:name="Default Paragraph Font" w:uiPriority="1"/>
+    <w:lsdException w:name="Subtitle" w:semiHidden="0" w:uiPriority="11" w:unhideWhenUsed="0" w:qFormat="1"/>
+    <w:lsdException w:name="Strong" w:semiHidden="0" w:uiPriority="22" w:unhideWhenUsed="0" w:qFormat="1"/>
+    <w:lsdException w:name="Emphasis" w:semiHidden="0" w:uiPriority="20" w:unhideWhenUsed="0" w:qFormat="1"/>
+    <w:lsdException w:name="Table Grid" w:semiHidden="0" w:uiPriority="59" w:unhideWhenUsed="0"/>
+    <w:lsdException w:name="Placeholder Text" w:unhideWhenUsed="0"/>
+    <w:lsdException w:name="No Spacing" w:semiHidden="0" w:uiPriority="1" w:unhideWhenUsed="0" w:qFormat="1"/>
+    <w:lsdException w:name="Light Shading" w:semiHidden="0" w:uiPriority="60" w:unhideWhenUsed="0"/>
+    <w:lsdException w:name="Light List" w:semiHidden="0" w:uiPriority="61" w:unhideWhenUsed="0"/>
+    <w:lsdException w:name="Light Grid" w:semiHidden="0" w:uiPriority="62" w:unhideWhenUsed="0"/>
+    <w:lsdException w:name="Medium Shading 1" w:semiHidden="0" w:uiPriority="63" w:unhideWhenUsed="0"/>
+    <w:lsdException w:name="Medium Shading 2" w:semiHidden="0" w:uiPriority="64" w:unhideWhenUsed="0"/>
+    <w:lsdException w:name="Medium List 1" w:semiHidden="0" w:uiPriority="65" w:unhideWhenUsed="0"/>
+    <w:lsdException w:name="Medium List 2" w:semiHidden="0" w:uiPriority="66" w:unhideWhenUsed="0"/>
+    <w:lsdException w:name="Medium Grid 1" w:semiHidden="0" w:uiPriority="67" w:unhideWhenUsed="0"/>
+    <w:lsdException w:name="Medium Grid 2" w:semiHidden="0" w:uiPriority="68" w:unhideWhenUsed="0"/>
+    <w:lsdException w:name="Medium Grid 3" w:semiHidden="0" w:uiPriority="69" w:unhideWhenUsed="0"/>
+    <w:lsdException w:name="Dark List" w:semiHidden="0" w:uiPriority="70" w:unhideWhenUsed="0"/>
+    <w:lsdException w:name="Colorful Shading" w:semiHidden="0" w:uiPriority="71" w:unhideWhenUsed="0"/>
+    <w:lsdException w:name="Colorful List" w:semiHidden="0" w:uiPriority="72" w:unhideWhenUsed="0"/>
+    <w:lsdException w:name="Colorful Grid" w:semiHidden="0" w:uiPriority="73" w:unhideWhenUsed="0"/>
+    <w:lsdException w:name="Light Shading Accent 1" w:semiHidden="0" w:uiPriority="60" w:unhideWhenUsed="0"/>
+    <w:lsdException w:name="Light List Accent 1" w:semiHidden="0" w:uiPriority="61" w:unhideWhenUsed="0"/>
+    <w:lsdException w:name="Light Grid Accent 1" w:semiHidden="0" w:uiPriority="62" w:unhideWhenUsed="0"/>
+    <w:lsdException w:name="Medium Shading 1 Accent 1" w:semiHidden="0" w:uiPriority="63" w:unhideWhenUsed="0"/>
+    <w:lsdException w:name="Medium Shading 2 Accent 1" w:semiHidden="0" w:uiPriority="64" w:unhideWhenUsed="0"/>
+    <w:lsdException w:name="Medium List 1 Accent 1" w:semiHidden="0" w:uiPriority="65" w:unhideWhenUsed="0"/>
+    <w:lsdException w:name="Revision" w:unhideWhenUsed="0"/>
+    <w:lsdException w:name="List Paragraph" w:semiHidden="0" w:uiPriority="34" w:unhideWhenUsed="0" w:qFormat="1"/>
+    <w:lsdException w:name="Quote" w:semiHidden="0" w:uiPriority="29" w:unhideWhenUsed="0" w:qFormat="1"/>
+    <w:lsdException w:name="Intense Quote" w:semiHidden="0" w:uiPriority="30" w:unhideWhenUsed="0" w:qFormat="1"/>
+    <w:lsdException w:name="Medium List 2 Accent 1" w:semiHidden="0" w:uiPriority="66" w:unhideWhenUsed="0"/>
+    <w:lsdException w:name="Medium Grid 1 Accent 1" w:semiHidden="0" w:uiPriority="67" w:unhideWhenUsed="0"/>
+    <w:lsdException w:name="Medium Grid 2 Accent 1" w:semiHidden="0" w:uiPriority="68" w:unhideWhenUsed="0"/>
+    <w:lsdException w:name="Medium Grid 3 Accent 1" w:semiHidden="0" w:uiPriority="69" w:unhideWhenUsed="0"/>
+    <w:lsdException w:name="Dark List Accent 1" w:semiHidden="0" w:uiPriority="70" w:unhideWhenUsed="0"/>
+    <w:lsdException w:name="Colorful Shading Accent 1" w:semiHidden="0" w:uiPriority="71" w:unhideWhenUsed="0"/>
+    <w:lsdException w:name="Colorful List Accent 1" w:semiHidden="0" w:uiPriority="72" w:unhideWhenUsed="0"/>
+    <w:lsdException w:name="Colorful Grid Accent 1" w:semiHidden="0" w:uiPriority="73" w:unhideWhenUsed="0"/>
+    <w:lsdException w:name="Light Shading Accent 2" w:semiHidden="0" w:uiPriority="60" w:unhideWhenUsed="0"/>
+    <w:lsdException w:name="Light List Accent 2" w:semiHidden="0" w:uiPriority="61" w:unhideWhenUsed="0"/>
+    <w:lsdException w:name="Light Grid Accent 2" w:semiHidden="0" w:uiPriority="62" w:unhideWhenUsed="0"/>
+    <w:lsdException w:name="Medium Shading 1 Accent 2" w:semiHidden="0" w:uiPriority="63" w:unhideWhenUsed="0"/>
+    <w:lsdException w:name="Medium Shading 2 Accent 2" w:semiHidden="0" w:uiPriority="64" w:unhideWhenUsed="0"/>
+    <w:lsdException w:name="Medium List 1 Accent 2" w:semiHidden="0" w:uiPriority="65" w:unhideWhenUsed="0"/>
+    <w:lsdException w:name="Medium List 2 Accent 2" w:semiHidden="0" w:uiPriority="66" w:unhideWhenUsed="0"/>
+    <w:lsdException w:name="Medium Grid 1 Accent 2" w:semiHidden="0" w:uiPriority="67" w:unhideWhenUsed="0"/>
+    <w:lsdException w:name="Medium Grid 2 Accent 2" w:semiHidden="0" w:uiPriority="68" w:unhideWhenUsed="0"/>
+    <w:lsdException w:name="Medium Grid 3 Accent 2" w:semiHidden="0" w:uiPriority="69" w:unhideWhenUsed="0"/>
+    <w:lsdException w:name="Dark List Accent 2" w:semiHidden="0" w:uiPriority="70" w:unhideWhenUsed="0"/>
+    <w:lsdException w:name="Colorful Shading Accent 2" w:semiHidden="0" w:uiPriority="71" w:unhideWhenUsed="0"/>
+    <w:lsdException w:name="Colorful List Accent 2" w:semiHidden="0" w:uiPriority="72" w:unhideWhenUsed="0"/>
+    <w:lsdException w:name="Colorful Grid Accent 2" w:semiHidden="0" w:uiPriority="73" w:unhideWhenUsed="0"/>
+    <w:lsdException w:name="Light Shading Accent 3" w:semiHidden="0" w:uiPriority="60" w:unhideWhenUsed="0"/>
+    <w:lsdException w:name="Light List Accent 3" w:semiHidden="0" w:uiPriority="61" w:unhideWhenUsed="0"/>
+    <w:lsdException w:name="Light Grid Accent 3" w:semiHidden="0" w:uiPriority="62" w:unhideWhenUsed="0"/>
+    <w:lsdException w:name="Medium Shading 1 Accent 3" w:semiHidden="0" w:uiPriority="63" w:unhideWhenUsed="0"/>
+    <w:lsdException w:name="Medium Shading 2 Accent 3" w:semiHidden="0" w:uiPriority="64" w:unhideWhenUsed="0"/>
+    <w:lsdException w:name="Medium List 1 Accent 3" w:semiHidden="0" w:uiPriority="65" w:unhideWhenUsed="0"/>
+    <w:lsdException w:name="Medium List 2 Accent 3" w:semiHidden="0" w:uiPriority="66" w:unhideWhenUsed="0"/>
+    <w:lsdException w:name="Medium Grid 1 Accent 3" w:semiHidden="0" w:uiPriority="67" w:unhideWhenUsed="0"/>
+    <w:lsdException w:name="Medium Grid 2 Accent 3" w:semiHidden="0" w:uiPriority="68" w:unhideWhenUsed="0"/>
+    <w:lsdException w:name="Medium Grid 3 Accent 3" w:semiHidden="0" w:uiPriority="69" w:unhideWhenUsed="0"/>
+    <w:lsdException w:name="Dark List Accent 3" w:semiHidden="0" w:uiPriority="70" w:unhideWhenUsed="0"/>
+    <w:lsdException w:name="Colorful Shading Accent 3" w:semiHidden="0" w:uiPriority="71" w:unhideWhenUsed="0"/>
+    <w:lsdException w:name="Colorful List Accent 3" w:semiHidden="0" w:uiPriority="72" w:unhideWhenUsed="0"/>
+    <w:lsdException w:name="Colorful Grid Accent 3" w:semiHidden="0" w:uiPriority="73" w:unhideWhenUsed="0"/>
+    <w:lsdException w:name="Light Shading Accent 4" w:semiHidden="0" w:uiPriority="60" w:unhideWhenUsed="0"/>
+    <w:lsdException w:name="Light List Accent 4" w:semiHidden="0" w:uiPriority="61" w:unhideWhenUsed="0"/>
+    <w:lsdException w:name="Light Grid Accent 4" w:semiHidden="0" w:uiPriority="62" w:unhideWhenUsed="0"/>
+    <w:lsdException w:name="Medium Shading 1 Accent 4" w:semiHidden="0" w:uiPriority="63" w:unhideWhenUsed="0"/>
+    <w:lsdException w:name="Medium Shading 2 Accent 4" w:semiHidden="0" w:uiPriority="64" w:unhideWhenUsed="0"/>
+    <w:lsdException w:name="Medium List 1 Accent 4" w:semiHidden="0" w:uiPriority="65" w:unhideWhenUsed="0"/>
+    <w:lsdException w:name="Medium List 2 Accent 4" w:semiHidden="0" w:uiPriority="66" w:unhideWhenUsed="0"/>
+    <w:lsdException w:name="Medium Grid 1 Accent 4" w:semiHidden="0" w:uiPriority="67" w:unhideWhenUsed="0"/>
+    <w:lsdException w:name="Medium Grid 2 Accent 4" w:semiHidden="0" w:uiPriority="68" w:unhideWhenUsed="0"/>
+    <w:lsdException w:name="Medium Grid 3 Accent 4" w:semiHidden="0" w:uiPriority="69" w:unhideWhenUsed="0"/>
+    <w:lsdException w:name="Dark List Accent 4" w:semiHidden="0" w:uiPriority="70" w:unhideWhenUsed="0"/>
+    <w:lsdException w:name="Colorful Shading Accent 4" w:semiHidden="0" w:uiPriority="71" w:unhideWhenUsed="0"/>
+    <w:lsdException w:name="Colorful List Accent 4" w:semiHidden="0" w:uiPriority="72" w:unhideWhenUsed="0"/>
+    <w:lsdException w:name="Colorful Grid Accent 4" w:semiHidden="0" w:uiPriority="73" w:unhideWhenUsed="0"/>
+    <w:lsdException w:name="Light Shading Accent 5" w:semiHidden="0" w:uiPriority="60" w:unhideWhenUsed="0"/>
+    <w:lsdException w:name="Light List Accent 5" w:semiHidden="0" w:uiPriority="61" w:unhideWhenUsed="0"/>
+    <w:lsdException w:name="Light Grid Accent 5" w:semiHidden="0" w:uiPriority="62" w:unhideWhenUsed="0"/>
+    <w:lsdException w:name="Medium Shading 1 Accent 5" w:semiHidden="0" w:uiPriority="63" w:unhideWhenUsed="0"/>
+    <w:lsdException w:name="Medium Shading 2 Accent 5" w:semiHidden="0" w:uiPriority="64" w:unhideWhenUsed="0"/>
+    <w:lsdException w:name="Medium List 1 Accent 5" w:semiHidden="0" w:uiPriority="65" w:unhideWhenUsed="0"/>
+    <w:lsdException w:name="Medium List 2 Accent 5" w:semiHidden="0" w:uiPriority="66" w:unhideWhenUsed="0"/>
+    <w:lsdException w:name="Medium Grid 1 Accent 5" w:semiHidden="0" w:uiPriority="67" w:unhideWhenUsed="0"/>
+    <w:lsdException w:name="Medium Grid 2 Accent 5" w:semiHidden="0" w:uiPriority="68" w:unhideWhenUsed="0"/>
+    <w:lsdException w:name="Medium Grid 3 Accent 5" w:semiHidden="0" w:uiPriority="69" w:unhideWhenUsed="0"/>
+    <w:lsdException w:name="Dark List Accent 5" w:semiHidden="0" w:uiPriority="70" w:unhideWhenUsed="0"/>
+    <w:lsdException w:name="Colorful Shading Accent 5" w:semiHidden="0" w:uiPriority="71" w:unhideWhenUsed="0"/>
+    <w:lsdException w:name="Colorful List Accent 5" w:semiHidden="0" w:uiPriority="72" w:unhideWhenUsed="0"/>
+    <w:lsdException w:name="Colorful Grid Accent 5" w:semiHidden="0" w:uiPriority="73" w:unhideWhenUsed="0"/>
+    <w:lsdException w:name="Light Shading Accent 6" w:semiHidden="0" w:uiPriority="60" w:unhideWhenUsed="0"/>
+    <w:lsdException w:name="Light List Accent 6" w:semiHidden="0" w:uiPriority="61" w:unhideWhenUsed="0"/>
+    <w:lsdException w:name="Light Grid Accent 6" w:semiHidden="0" w:uiPriority="62" w:unhideWhenUsed="0"/>
+    <w:lsdException w:name="Medium Shading 1 Accent 6" w:semiHidden="0" w:uiPriority="63" w:unhideWhenUsed="0"/>
+    <w:lsdException w:name="Medium Shading 2 Accent 6" w:semiHidden="0" w:uiPriority="64" w:unhideWhenUsed="0"/>
+    <w:lsdException w:name="Medium List 1 Accent 6" w:semiHidden="0" w:uiPriority="65" w:unhideWhenUsed="0"/>
+    <w:lsdException w:name="Medium List 2 Accent 6" w:semiHidden="0" w:uiPriority="66" w:unhideWhenUsed="0"/>
+    <w:lsdException w:name="Medium Grid 1 Accent 6" w:semiHidden="0" w:uiPriority="67" w:unhideWhenUsed="0"/>
+    <w:lsdException w:name="Medium Grid 2 Accent 6" w:semiHidden="0" w:uiPriority="68" w:unhideWhenUsed="0"/>
+    <w:lsdException w:name="Medium Grid 3 Accent 6" w:semiHidden="0" w:uiPriority="69" w:unhideWhenUsed="0"/>
+    <w:lsdException w:name="Dark List Accent 6" w:semiHidden="0" w:uiPriority="70" w:unhideWhenUsed="0"/>
+    <w:lsdException w:name="Colorful Shading Accent 6" w:semiHidden="0" w:uiPriority="71" w:unhideWhenUsed="0"/>
+    <w:lsdException w:name="Colorful List Accent 6" w:semiHidden="0" w:uiPriority="72" w:unhideWhenUsed="0"/>
+    <w:lsdException w:name="Colorful Grid Accent 6" w:semiHidden="0" w:uiPriority="73" w:unhideWhenUsed="0"/>
+    <w:lsdException w:name="Subtle Emphasis" w:semiHidden="0" w:uiPriority="19" w:unhideWhenUsed="0" w:qFormat="1"/>
+    <w:lsdException w:name="Intense Emphasis" w:semiHidden="0" w:uiPriority="21" w:unhideWhenUsed="0" w:qFormat="1"/>
+    <w:lsdException w:name="Subtle Reference" w:semiHidden="0" w:uiPriority="31" w:unhideWhenUsed="0" w:qFormat="1"/>
+    <w:lsdException w:name="Intense Reference" w:semiHidden="0" w:uiPriority="32" w:unhideWhenUsed="0" w:qFormat="1"/>
+    <w:lsdException w:name="Book Title" w:semiHidden="0" w:uiPriority="33" w:unhideWhenUsed="0" w:qFormat="1"/>
+    <w:lsdException w:name="Bibliography" w:uiPriority="37"/>
+    <w:lsdException w:name="TOC Heading" w:uiPriority="39" w:qFormat="1"/>
+  </w:latentStyles>
+  <w:style w:type="paragraph" w:default="1" w:styleId="Standard">
+    <w:name w:val="Normal"/>
+    <w:qFormat/>
+  </w:style>
+  <w:style w:type="paragraph" w:styleId="berschrift1">
+    <w:name w:val="heading 1"/>
+    <w:basedOn w:val="Standard"/>
+    <w:next w:val="Standard"/>
+    <w:link w:val="berschrift1Zchn"/>
+    <w:uiPriority w:val="9"/>
+    <w:qFormat/>
+    <w:rsid w:val="00522DDA"/>
+    <w:pPr>
+      <w:keepNext/>
+      <w:keepLines/>
+      <w:spacing w:before="480" w:after="0"/>
+      <w:outlineLvl w:val="0"/>
+    </w:pPr>
+    <w:rPr>
+      <w:rFonts w:asciiTheme="majorHAnsi" w:eastAsiaTheme="majorEastAsia" w:hAnsiTheme="majorHAnsi" w:cstheme="majorBidi"/>
+      <w:b/>
+      <w:bCs/>
+      <w:color w:val="365F91" w:themeColor="accent1" w:themeShade="BF"/>
+      <w:sz w:val="28"/>
+      <w:szCs w:val="28"/>
+    </w:rPr>
+  </w:style>
+  <w:style w:type="paragraph" w:styleId="berschrift2">
+    <w:name w:val="heading 2"/>
+    <w:basedOn w:val="Standard"/>
+    <w:next w:val="Standard"/>
+    <w:link w:val="berschrift2Zchn"/>
+    <w:uiPriority w:val="9"/>
+    <w:unhideWhenUsed/>
+    <w:qFormat/>
+    <w:rsid w:val="00522DDA"/>
+    <w:pPr>
+      <w:keepNext/>
+      <w:keepLines/>
+      <w:spacing w:before="200" w:after="0"/>
+      <w:outlineLvl w:val="1"/>
+    </w:pPr>
+    <w:rPr>
+      <w:rFonts w:asciiTheme="majorHAnsi" w:eastAsiaTheme="majorEastAsia" w:hAnsiTheme="majorHAnsi" w:cstheme="majorBidi"/>
+      <w:b/>
+      <w:bCs/>
+      <w:color w:val="4F81BD" w:themeColor="accent1"/>
+      <w:sz w:val="26"/>
+      <w:szCs w:val="26"/>
+    </w:rPr>
+  </w:style>
+  <w:style w:type="paragraph" w:styleId="berschrift3">
+    <w:name w:val="heading 3"/>
+    <w:basedOn w:val="Standard"/>
+    <w:next w:val="Standard"/>
+    <w:link w:val="berschrift3Zchn"/>
+    <w:uiPriority w:val="9"/>
+    <w:unhideWhenUsed/>
+    <w:qFormat/>
+    <w:rsid w:val="005F4713"/>
+    <w:pPr>
+      <w:keepNext/>
+      <w:keepLines/>
+      <w:spacing w:before="200" w:after="0"/>
+      <w:outlineLvl w:val="2"/>
+    </w:pPr>
+    <w:rPr>
+      <w:rFonts w:asciiTheme="majorHAnsi" w:eastAsiaTheme="majorEastAsia" w:hAnsiTheme="majorHAnsi" w:cstheme="majorBidi"/>
+      <w:b/>
+      <w:bCs/>
+      <w:color w:val="4F81BD" w:themeColor="accent1"/>
+    </w:rPr>
+  </w:style>
+  <w:style w:type="character" w:default="1" w:styleId="Absatz-Standardschriftart">
+    <w:name w:val="Default Paragraph Font"/>
+    <w:uiPriority w:val="1"/>
+    <w:semiHidden/>
+    <w:unhideWhenUsed/>
+  </w:style>
+  <w:style w:type="table" w:default="1" w:styleId="NormaleTabelle">
+    <w:name w:val="Normal Table"/>
+    <w:uiPriority w:val="99"/>
+    <w:semiHidden/>
+    <w:unhideWhenUsed/>
+    <w:tblPr>
+      <w:tblInd w:w="0" w:type="dxa"/>
+      <w:tblCellMar>
+        <w:top w:w="0" w:type="dxa"/>
+        <w:left w:w="108" w:type="dxa"/>
+        <w:bottom w:w="0" w:type="dxa"/>
+        <w:right w:w="108" w:type="dxa"/>
+      </w:tblCellMar>
+    </w:tblPr>
+  </w:style>
+  <w:style w:type="numbering" w:default="1" w:styleId="KeineListe">
+    <w:name w:val="No List"/>
+    <w:uiPriority w:val="99"/>
+    <w:semiHidden/>
+    <w:unhideWhenUsed/>
+  </w:style>
+  <w:style w:type="character" w:customStyle="1" w:styleId="berschrift1Zchn">
+    <w:name w:val="Überschrift 1 Zchn"/>
+    <w:basedOn w:val="Absatz-Standardschriftart"/>
+    <w:link w:val="berschrift1"/>
+    <w:uiPriority w:val="9"/>
+    <w:rsid w:val="00522DDA"/>
+    <w:rPr>
+      <w:rFonts w:asciiTheme="majorHAnsi" w:eastAsiaTheme="majorEastAsia" w:hAnsiTheme="majorHAnsi" w:cstheme="majorBidi"/>
+      <w:b/>
+      <w:bCs/>
+      <w:color w:val="365F91" w:themeColor="accent1" w:themeShade="BF"/>
+      <w:sz w:val="28"/>
+      <w:szCs w:val="28"/>
+    </w:rPr>
+  </w:style>
+  <w:style w:type="paragraph" w:styleId="Titel">
+    <w:name w:val="Title"/>
+    <w:basedOn w:val="Standard"/>
+    <w:next w:val="Standard"/>
+    <w:link w:val="TitelZchn"/>
+    <w:uiPriority w:val="10"/>
+    <w:qFormat/>
+    <w:rsid w:val="00522DDA"/>
+    <w:pPr>
+      <w:pBdr>
+        <w:bottom w:val="single" w:sz="8" w:space="4" w:color="4F81BD" w:themeColor="accent1"/>
+      </w:pBdr>
+      <w:spacing w:after="300" w:line="240" w:lineRule="auto"/>
+      <w:contextualSpacing/>
+    </w:pPr>
+    <w:rPr>
+      <w:rFonts w:asciiTheme="majorHAnsi" w:eastAsiaTheme="majorEastAsia" w:hAnsiTheme="majorHAnsi" w:cstheme="majorBidi"/>
+      <w:color w:val="17365D" w:themeColor="text2" w:themeShade="BF"/>
+      <w:spacing w:val="5"/>
+      <w:kern w:val="28"/>
+      <w:sz w:val="52"/>
+      <w:szCs w:val="52"/>
+    </w:rPr>
+  </w:style>
+  <w:style w:type="character" w:customStyle="1" w:styleId="TitelZchn">
+    <w:name w:val="Titel Zchn"/>
+    <w:basedOn w:val="Absatz-Standardschriftart"/>
+    <w:link w:val="Titel"/>
+    <w:uiPriority w:val="10"/>
+    <w:rsid w:val="00522DDA"/>
+    <w:rPr>
+      <w:rFonts w:asciiTheme="majorHAnsi" w:eastAsiaTheme="majorEastAsia" w:hAnsiTheme="majorHAnsi" w:cstheme="majorBidi"/>
+      <w:color w:val="17365D" w:themeColor="text2" w:themeShade="BF"/>
+      <w:spacing w:val="5"/>
+      <w:kern w:val="28"/>
+      <w:sz w:val="52"/>
+      <w:szCs w:val="52"/>
+    </w:rPr>
+  </w:style>
+  <w:style w:type="character" w:customStyle="1" w:styleId="berschrift2Zchn">
+    <w:name w:val="Überschrift 2 Zchn"/>
+    <w:basedOn w:val="Absatz-Standardschriftart"/>
+    <w:link w:val="berschrift2"/>
+    <w:uiPriority w:val="9"/>
+    <w:rsid w:val="00522DDA"/>
+    <w:rPr>
+      <w:rFonts w:asciiTheme="majorHAnsi" w:eastAsiaTheme="majorEastAsia" w:hAnsiTheme="majorHAnsi" w:cstheme="majorBidi"/>
+      <w:b/>
+      <w:bCs/>
+      <w:color w:val="4F81BD" w:themeColor="accent1"/>
+      <w:sz w:val="26"/>
+      <w:szCs w:val="26"/>
+    </w:rPr>
+  </w:style>
+  <w:style w:type="character" w:styleId="SchwacheHervorhebung">
+    <w:name w:val="Subtle Emphasis"/>
+    <w:basedOn w:val="Absatz-Standardschriftart"/>
+    <w:uiPriority w:val="19"/>
+    <w:qFormat/>
+    <w:rsid w:val="001E73D2"/>
+    <w:rPr>
+      <w:i/>
+      <w:iCs/>
+      <w:color w:val="808080" w:themeColor="text1" w:themeTint="7F"/>
+    </w:rPr>
+  </w:style>
+  <w:style w:type="paragraph" w:styleId="Listenabsatz">
+    <w:name w:val="List Paragraph"/>
+    <w:basedOn w:val="Standard"/>
+    <w:uiPriority w:val="34"/>
+    <w:qFormat/>
+    <w:rsid w:val="007151F5"/>
+    <w:pPr>
+      <w:ind w:left="720"/>
+      <w:contextualSpacing/>
+    </w:pPr>
+  </w:style>
+  <w:style w:type="character" w:customStyle="1" w:styleId="berschrift3Zchn">
+    <w:name w:val="Überschrift 3 Zchn"/>
+    <w:basedOn w:val="Absatz-Standardschriftart"/>
+    <w:link w:val="berschrift3"/>
+    <w:uiPriority w:val="9"/>
+    <w:rsid w:val="005F4713"/>
+    <w:rPr>
+      <w:rFonts w:asciiTheme="majorHAnsi" w:eastAsiaTheme="majorEastAsia" w:hAnsiTheme="majorHAnsi" w:cstheme="majorBidi"/>
+      <w:b/>
+      <w:bCs/>
+      <w:color w:val="4F81BD" w:themeColor="accent1"/>
+    </w:rPr>
+  </w:style>
+  <w:style w:type="table" w:styleId="Tabellenraster">
+    <w:name w:val="Table Grid"/>
+    <w:basedOn w:val="NormaleTabelle"/>
+    <w:uiPriority w:val="59"/>
+    <w:rsid w:val="00712653"/>
+    <w:pPr>
+      <w:spacing w:after="0" w:line="240" w:lineRule="auto"/>
+    </w:pPr>
+    <w:tblPr>
+      <w:tblBorders>
+        <w:top w:val="single" w:sz="4" w:space="0" w:color="auto"/>
+        <w:left w:val="single" w:sz="4" w:space="0" w:color="auto"/>
+        <w:bottom w:val="single" w:sz="4" w:space="0" w:color="auto"/>
+        <w:right w:val="single" w:sz="4" w:space="0" w:color="auto"/>
+        <w:insideH w:val="single" w:sz="4" w:space="0" w:color="auto"/>
+        <w:insideV w:val="single" w:sz="4" w:space="0" w:color="auto"/>
+      </w:tblBorders>
+    </w:tblPr>
+  </w:style>
+  <w:style w:type="paragraph" w:styleId="Untertitel">
+    <w:name w:val="Subtitle"/>
+    <w:basedOn w:val="Standard"/>
+    <w:next w:val="Standard"/>
+    <w:link w:val="UntertitelZchn"/>
+    <w:uiPriority w:val="11"/>
+    <w:qFormat/>
+    <w:rsid w:val="00D95398"/>
+    <w:pPr>
+      <w:numPr>
+        <w:ilvl w:val="1"/>
+      </w:numPr>
+    </w:pPr>
+    <w:rPr>
+      <w:rFonts w:asciiTheme="majorHAnsi" w:eastAsiaTheme="majorEastAsia" w:hAnsiTheme="majorHAnsi" w:cstheme="majorBidi"/>
+      <w:i/>
+      <w:iCs/>
+      <w:color w:val="4F81BD" w:themeColor="accent1"/>
+      <w:spacing w:val="15"/>
+      <w:sz w:val="24"/>
+      <w:szCs w:val="24"/>
+    </w:rPr>
+  </w:style>
+  <w:style w:type="character" w:customStyle="1" w:styleId="UntertitelZchn">
+    <w:name w:val="Untertitel Zchn"/>
+    <w:basedOn w:val="Absatz-Standardschriftart"/>
+    <w:link w:val="Untertitel"/>
+    <w:uiPriority w:val="11"/>
+    <w:rsid w:val="00D95398"/>
+    <w:rPr>
+      <w:rFonts w:asciiTheme="majorHAnsi" w:eastAsiaTheme="majorEastAsia" w:hAnsiTheme="majorHAnsi" w:cstheme="majorBidi"/>
+      <w:i/>
+      <w:iCs/>
+      <w:color w:val="4F81BD" w:themeColor="accent1"/>
+      <w:spacing w:val="15"/>
+      <w:sz w:val="24"/>
+      <w:szCs w:val="24"/>
+    </w:rPr>
+  </w:style>
+  <w:style w:type="paragraph" w:styleId="Kopfzeile">
+    <w:name w:val="header"/>
+    <w:basedOn w:val="Standard"/>
+    <w:link w:val="KopfzeileZchn"/>
+    <w:uiPriority w:val="99"/>
+    <w:unhideWhenUsed/>
+    <w:rsid w:val="00913F6C"/>
+    <w:pPr>
+      <w:tabs>
+        <w:tab w:val="center" w:pos="4536"/>
+        <w:tab w:val="right" w:pos="9072"/>
+      </w:tabs>
+      <w:spacing w:after="0" w:line="240" w:lineRule="auto"/>
+    </w:pPr>
+  </w:style>
+  <w:style w:type="character" w:customStyle="1" w:styleId="KopfzeileZchn">
+    <w:name w:val="Kopfzeile Zchn"/>
+    <w:basedOn w:val="Absatz-Standardschriftart"/>
+    <w:link w:val="Kopfzeile"/>
+    <w:uiPriority w:val="99"/>
+    <w:rsid w:val="00913F6C"/>
+  </w:style>
+  <w:style w:type="paragraph" w:styleId="Fuzeile">
+    <w:name w:val="footer"/>
+    <w:basedOn w:val="Standard"/>
+    <w:link w:val="FuzeileZchn"/>
+    <w:uiPriority w:val="99"/>
+    <w:unhideWhenUsed/>
+    <w:rsid w:val="00913F6C"/>
+    <w:pPr>
+      <w:tabs>
+        <w:tab w:val="center" w:pos="4536"/>
+        <w:tab w:val="right" w:pos="9072"/>
+      </w:tabs>
+      <w:spacing w:after="0" w:line="240" w:lineRule="auto"/>
+    </w:pPr>
+  </w:style>
+  <w:style w:type="character" w:customStyle="1" w:styleId="FuzeileZchn">
+    <w:name w:val="Fußzeile Zchn"/>
+    <w:basedOn w:val="Absatz-Standardschriftart"/>
+    <w:link w:val="Fuzeile"/>
+    <w:uiPriority w:val="99"/>
+    <w:rsid w:val="00913F6C"/>
+  </w:style>
+  <w:style w:type="paragraph" w:styleId="Sprechblasentext">
+    <w:name w:val="Balloon Text"/>
+    <w:basedOn w:val="Standard"/>
+    <w:link w:val="SprechblasentextZchn"/>
+    <w:uiPriority w:val="99"/>
+    <w:semiHidden/>
+    <w:unhideWhenUsed/>
+    <w:rsid w:val="00B43E74"/>
+    <w:pPr>
+      <w:spacing w:after="0" w:line="240" w:lineRule="auto"/>
+    </w:pPr>
+    <w:rPr>
+      <w:rFonts w:ascii="Tahoma" w:hAnsi="Tahoma" w:cs="Tahoma"/>
+      <w:sz w:val="16"/>
+      <w:szCs w:val="16"/>
+    </w:rPr>
+  </w:style>
+  <w:style w:type="character" w:customStyle="1" w:styleId="SprechblasentextZchn">
+    <w:name w:val="Sprechblasentext Zchn"/>
+    <w:basedOn w:val="Absatz-Standardschriftart"/>
+    <w:link w:val="Sprechblasentext"/>
+    <w:uiPriority w:val="99"/>
+    <w:semiHidden/>
+    <w:rsid w:val="00B43E74"/>
+    <w:rPr>
+      <w:rFonts w:ascii="Tahoma" w:hAnsi="Tahoma" w:cs="Tahoma"/>
+      <w:sz w:val="16"/>
+      <w:szCs w:val="16"/>
+    </w:rPr>
+  </w:style>
+  <w:style w:type="character" w:styleId="Platzhaltertext">
+    <w:name w:val="Placeholder Text"/>
+    <w:basedOn w:val="Absatz-Standardschriftart"/>
+    <w:uiPriority w:val="99"/>
+    <w:semiHidden/>
+    <w:rsid w:val="003E07F5"/>
+    <w:rPr>
+      <w:color w:val="808080"/>
+    </w:rPr>
+  </w:style>
+  <w:style w:type="table" w:styleId="HelleListe-Akzent1">
+    <w:name w:val="Light List Accent 1"/>
+    <w:basedOn w:val="NormaleTabelle"/>
+    <w:uiPriority w:val="61"/>
+    <w:rsid w:val="00B028F4"/>
+    <w:pPr>
+      <w:spacing w:after="0" w:line="240" w:lineRule="auto"/>
+    </w:pPr>
+    <w:tblPr>
+      <w:tblStyleRowBandSize w:val="1"/>
+      <w:tblStyleColBandSize w:val="1"/>
+      <w:tblBorders>
+        <w:top w:val="single" w:sz="8" w:space="0" w:color="4F81BD" w:themeColor="accent1"/>
+        <w:left w:val="single" w:sz="8" w:space="0" w:color="4F81BD" w:themeColor="accent1"/>
+        <w:bottom w:val="single" w:sz="8" w:space="0" w:color="4F81BD" w:themeColor="accent1"/>
+        <w:right w:val="single" w:sz="8" w:space="0" w:color="4F81BD" w:themeColor="accent1"/>
+      </w:tblBorders>
+    </w:tblPr>
+    <w:tblStylePr w:type="firstRow">
+      <w:pPr>
+        <w:spacing w:before="0" w:after="0" w:line="240" w:lineRule="auto"/>
+      </w:pPr>
+      <w:rPr>
+        <w:b/>
+        <w:bCs/>
+        <w:color w:val="FFFFFF" w:themeColor="background1"/>
+      </w:rPr>
+      <w:tblPr/>
+      <w:tcPr>
+        <w:shd w:val="clear" w:color="auto" w:fill="4F81BD" w:themeFill="accent1"/>
+      </w:tcPr>
+    </w:tblStylePr>
+    <w:tblStylePr w:type="lastRow">
+      <w:pPr>
+        <w:spacing w:before="0" w:after="0" w:line="240" w:lineRule="auto"/>
+      </w:pPr>
+      <w:rPr>
+        <w:b/>
+        <w:bCs/>
+      </w:rPr>
+      <w:tblPr/>
+      <w:tcPr>
+        <w:tcBorders>
+          <w:top w:val="double" w:sz="6" w:space="0" w:color="4F81BD" w:themeColor="accent1"/>
+          <w:left w:val="single" w:sz="8" w:space="0" w:color="4F81BD" w:themeColor="accent1"/>
+          <w:bottom w:val="single" w:sz="8" w:space="0" w:color="4F81BD" w:themeColor="accent1"/>
+          <w:right w:val="single" w:sz="8" w:space="0" w:color="4F81BD" w:themeColor="accent1"/>
+        </w:tcBorders>
+      </w:tcPr>
+    </w:tblStylePr>
+    <w:tblStylePr w:type="firstCol">
+      <w:rPr>
+        <w:b/>
+        <w:bCs/>
+      </w:rPr>
+    </w:tblStylePr>
+    <w:tblStylePr w:type="lastCol">
+      <w:rPr>
+        <w:b/>
+        <w:bCs/>
+      </w:rPr>
+    </w:tblStylePr>
+    <w:tblStylePr w:type="band1Vert">
+      <w:tblPr/>
+      <w:tcPr>
+        <w:tcBorders>
+          <w:top w:val="single" w:sz="8" w:space="0" w:color="4F81BD" w:themeColor="accent1"/>
+          <w:left w:val="single" w:sz="8" w:space="0" w:color="4F81BD" w:themeColor="accent1"/>
+          <w:bottom w:val="single" w:sz="8" w:space="0" w:color="4F81BD" w:themeColor="accent1"/>
+          <w:right w:val="single" w:sz="8" w:space="0" w:color="4F81BD" w:themeColor="accent1"/>
+        </w:tcBorders>
+      </w:tcPr>
+    </w:tblStylePr>
+    <w:tblStylePr w:type="band1Horz">
+      <w:tblPr/>
+      <w:tcPr>
+        <w:tcBorders>
+          <w:top w:val="single" w:sz="8" w:space="0" w:color="4F81BD" w:themeColor="accent1"/>
+          <w:left w:val="single" w:sz="8" w:space="0" w:color="4F81BD" w:themeColor="accent1"/>
+          <w:bottom w:val="single" w:sz="8" w:space="0" w:color="4F81BD" w:themeColor="accent1"/>
+          <w:right w:val="single" w:sz="8" w:space="0" w:color="4F81BD" w:themeColor="accent1"/>
+        </w:tcBorders>
+      </w:tcPr>
+    </w:tblStylePr>
+  </w:style>
+  <w:style w:type="table" w:styleId="HelleListe">
+    <w:name w:val="Light List"/>
+    <w:basedOn w:val="NormaleTabelle"/>
+    <w:uiPriority w:val="61"/>
+    <w:rsid w:val="00F81EB4"/>
+    <w:pPr>
+      <w:spacing w:after="0" w:line="240" w:lineRule="auto"/>
+    </w:pPr>
+    <w:tblPr>
+      <w:tblStyleRowBandSize w:val="1"/>
+      <w:tblStyleColBandSize w:val="1"/>
+      <w:tblBorders>
+        <w:top w:val="single" w:sz="8" w:space="0" w:color="000000" w:themeColor="text1"/>
+        <w:left w:val="single" w:sz="8" w:space="0" w:color="000000" w:themeColor="text1"/>
+        <w:bottom w:val="single" w:sz="8" w:space="0" w:color="000000" w:themeColor="text1"/>
+        <w:right w:val="single" w:sz="8" w:space="0" w:color="000000" w:themeColor="text1"/>
+      </w:tblBorders>
+    </w:tblPr>
+    <w:tblStylePr w:type="firstRow">
+      <w:pPr>
+        <w:spacing w:before="0" w:after="0" w:line="240" w:lineRule="auto"/>
+      </w:pPr>
+      <w:rPr>
+        <w:b/>
+        <w:bCs/>
+        <w:color w:val="FFFFFF" w:themeColor="background1"/>
+      </w:rPr>
+      <w:tblPr/>
+      <w:tcPr>
+        <w:shd w:val="clear" w:color="auto" w:fill="000000" w:themeFill="text1"/>
+      </w:tcPr>
+    </w:tblStylePr>
+    <w:tblStylePr w:type="lastRow">
+      <w:pPr>
+        <w:spacing w:before="0" w:after="0" w:line="240" w:lineRule="auto"/>
+      </w:pPr>
+      <w:rPr>
+        <w:b/>
+        <w:bCs/>
+      </w:rPr>
+      <w:tblPr/>
+      <w:tcPr>
+        <w:tcBorders>
+          <w:top w:val="double" w:sz="6" w:space="0" w:color="000000" w:themeColor="text1"/>
+          <w:left w:val="single" w:sz="8" w:space="0" w:color="000000" w:themeColor="text1"/>
+          <w:bottom w:val="single" w:sz="8" w:space="0" w:color="000000" w:themeColor="text1"/>
+          <w:right w:val="single" w:sz="8" w:space="0" w:color="000000" w:themeColor="text1"/>
+        </w:tcBorders>
+      </w:tcPr>
+    </w:tblStylePr>
+    <w:tblStylePr w:type="firstCol">
+      <w:rPr>
+        <w:b/>
+        <w:bCs/>
+      </w:rPr>
+    </w:tblStylePr>
+    <w:tblStylePr w:type="lastCol">
+      <w:rPr>
+        <w:b/>
+        <w:bCs/>
+      </w:rPr>
+    </w:tblStylePr>
+    <w:tblStylePr w:type="band1Vert">
+      <w:tblPr/>
+      <w:tcPr>
+        <w:tcBorders>
+          <w:top w:val="single" w:sz="8" w:space="0" w:color="000000" w:themeColor="text1"/>
+          <w:left w:val="single" w:sz="8" w:space="0" w:color="000000" w:themeColor="text1"/>
+          <w:bottom w:val="single" w:sz="8" w:space="0" w:color="000000" w:themeColor="text1"/>
+          <w:right w:val="single" w:sz="8" w:space="0" w:color="000000" w:themeColor="text1"/>
+        </w:tcBorders>
+      </w:tcPr>
+    </w:tblStylePr>
+    <w:tblStylePr w:type="band1Horz">
+      <w:tblPr/>
+      <w:tcPr>
+        <w:tcBorders>
+          <w:top w:val="single" w:sz="8" w:space="0" w:color="000000" w:themeColor="text1"/>
+          <w:left w:val="single" w:sz="8" w:space="0" w:color="000000" w:themeColor="text1"/>
+          <w:bottom w:val="single" w:sz="8" w:space="0" w:color="000000" w:themeColor="text1"/>
+          <w:right w:val="single" w:sz="8" w:space="0" w:color="000000" w:themeColor="text1"/>
+        </w:tcBorders>
+      </w:tcPr>
+    </w:tblStylePr>
+  </w:style>
+  <w:style w:type="character" w:customStyle="1" w:styleId="Code">
+    <w:name w:val="Code"/>
+    <w:basedOn w:val="Absatz-Standardschriftart"/>
+    <w:uiPriority w:val="1"/>
+    <w:qFormat/>
+    <w:rsid w:val="00CC5008"/>
+    <w:rPr>
+      <w:rFonts w:ascii="Courier New" w:hAnsi="Courier New" w:cs="Courier New"/>
+      <w:sz w:val="20"/>
+      <w:lang w:val="en-US"/>
+    </w:rPr>
+  </w:style>
+  <w:style w:type="paragraph" w:styleId="KeinLeerraum">
+    <w:name w:val="No Spacing"/>
+    <w:uiPriority w:val="1"/>
+    <w:qFormat/>
+    <w:rsid w:val="00CC5008"/>
+    <w:pPr>
+      <w:spacing w:after="0" w:line="240" w:lineRule="auto"/>
+    </w:pPr>
+  </w:style>
+  <w:style w:type="character" w:styleId="Hervorhebung">
+    <w:name w:val="Emphasis"/>
+    <w:basedOn w:val="Absatz-Standardschriftart"/>
+    <w:uiPriority w:val="20"/>
+    <w:qFormat/>
+    <w:rsid w:val="00F37EAB"/>
+    <w:rPr>
+      <w:i/>
+      <w:iCs/>
+    </w:rPr>
+  </w:style>
+  <w:style w:type="table" w:customStyle="1" w:styleId="Gitternetztabelle1hell1">
+    <w:name w:val="Gitternetztabelle 1 hell1"/>
+    <w:basedOn w:val="NormaleTabelle"/>
+    <w:uiPriority w:val="46"/>
+    <w:rsid w:val="003A56A8"/>
+    <w:pPr>
+      <w:spacing w:after="0" w:line="240" w:lineRule="auto"/>
+    </w:pPr>
+    <w:tblPr>
+      <w:tblStyleRowBandSize w:val="1"/>
+      <w:tblStyleColBandSize w:val="1"/>
+      <w:tblBorders>
+        <w:top w:val="single" w:sz="4" w:space="0" w:color="999999" w:themeColor="text1" w:themeTint="66"/>
+        <w:left w:val="single" w:sz="4" w:space="0" w:color="999999" w:themeColor="text1" w:themeTint="66"/>
+        <w:bottom w:val="single" w:sz="4" w:space="0" w:color="999999" w:themeColor="text1" w:themeTint="66"/>
+        <w:right w:val="single" w:sz="4" w:space="0" w:color="999999" w:themeColor="text1" w:themeTint="66"/>
+        <w:insideH w:val="single" w:sz="4" w:space="0" w:color="999999" w:themeColor="text1" w:themeTint="66"/>
+        <w:insideV w:val="single" w:sz="4" w:space="0" w:color="999999" w:themeColor="text1" w:themeTint="66"/>
+      </w:tblBorders>
+    </w:tblPr>
+    <w:tblStylePr w:type="firstRow">
+      <w:rPr>
+        <w:b/>
+        <w:bCs/>
+      </w:rPr>
+      <w:tblPr/>
+      <w:tcPr>
+        <w:tcBorders>
+          <w:bottom w:val="single" w:sz="12" w:space="0" w:color="666666" w:themeColor="text1" w:themeTint="99"/>
+        </w:tcBorders>
+      </w:tcPr>
+    </w:tblStylePr>
+    <w:tblStylePr w:type="lastRow">
+      <w:rPr>
+        <w:b/>
+        <w:bCs/>
+      </w:rPr>
+      <w:tblPr/>
+      <w:tcPr>
+        <w:tcBorders>
+          <w:top w:val="double" w:sz="2" w:space="0" w:color="666666" w:themeColor="text1" w:themeTint="99"/>
+        </w:tcBorders>
+      </w:tcPr>
+    </w:tblStylePr>
+    <w:tblStylePr w:type="firstCol">
+      <w:rPr>
+        <w:b/>
+        <w:bCs/>
+      </w:rPr>
+    </w:tblStylePr>
+    <w:tblStylePr w:type="lastCol">
+      <w:rPr>
+        <w:b/>
+        <w:bCs/>
+      </w:rPr>
+    </w:tblStylePr>
+  </w:style>
+  <w:style w:type="table" w:customStyle="1" w:styleId="Gitternetztabelle1hellAkzent11">
+    <w:name w:val="Gitternetztabelle 1 hell  – Akzent 11"/>
+    <w:basedOn w:val="NormaleTabelle"/>
+    <w:uiPriority w:val="46"/>
+    <w:rsid w:val="003A56A8"/>
+    <w:pPr>
+      <w:spacing w:after="0" w:line="240" w:lineRule="auto"/>
+    </w:pPr>
+    <w:tblPr>
+      <w:tblStyleRowBandSize w:val="1"/>
+      <w:tblStyleColBandSize w:val="1"/>
+      <w:tblBorders>
+        <w:top w:val="single" w:sz="4" w:space="0" w:color="B8CCE4" w:themeColor="accent1" w:themeTint="66"/>
+        <w:left w:val="single" w:sz="4" w:space="0" w:color="B8CCE4" w:themeColor="accent1" w:themeTint="66"/>
+        <w:bottom w:val="single" w:sz="4" w:space="0" w:color="B8CCE4" w:themeColor="accent1" w:themeTint="66"/>
+        <w:right w:val="single" w:sz="4" w:space="0" w:color="B8CCE4" w:themeColor="accent1" w:themeTint="66"/>
+        <w:insideH w:val="single" w:sz="4" w:space="0" w:color="B8CCE4" w:themeColor="accent1" w:themeTint="66"/>
+        <w:insideV w:val="single" w:sz="4" w:space="0" w:color="B8CCE4" w:themeColor="accent1" w:themeTint="66"/>
+      </w:tblBorders>
+    </w:tblPr>
+    <w:tblStylePr w:type="firstRow">
+      <w:rPr>
+        <w:b/>
+        <w:bCs/>
+      </w:rPr>
+      <w:tblPr/>
+      <w:tcPr>
+        <w:tcBorders>
+          <w:bottom w:val="single" w:sz="12" w:space="0" w:color="95B3D7" w:themeColor="accent1" w:themeTint="99"/>
+        </w:tcBorders>
+      </w:tcPr>
+    </w:tblStylePr>
+    <w:tblStylePr w:type="lastRow">
+      <w:rPr>
+        <w:b/>
+        <w:bCs/>
+      </w:rPr>
+      <w:tblPr/>
+      <w:tcPr>
+        <w:tcBorders>
+          <w:top w:val="double" w:sz="2" w:space="0" w:color="95B3D7" w:themeColor="accent1" w:themeTint="99"/>
+        </w:tcBorders>
+      </w:tcPr>
+    </w:tblStylePr>
+    <w:tblStylePr w:type="firstCol">
+      <w:rPr>
+        <w:b/>
+        <w:bCs/>
+      </w:rPr>
+    </w:tblStylePr>
+    <w:tblStylePr w:type="lastCol">
+      <w:rPr>
+        <w:b/>
+        <w:bCs/>
+      </w:rPr>
+    </w:tblStylePr>
+  </w:style>
+  <w:style w:type="character" w:styleId="Hyperlink">
+    <w:name w:val="Hyperlink"/>
+    <w:basedOn w:val="Absatz-Standardschriftart"/>
+    <w:uiPriority w:val="99"/>
+    <w:unhideWhenUsed/>
+    <w:rsid w:val="003A56A8"/>
+    <w:rPr>
+      <w:color w:val="0000FF" w:themeColor="hyperlink"/>
+      <w:u w:val="single"/>
+    </w:rPr>
+  </w:style>
+  <w:style w:type="character" w:styleId="Kommentarzeichen">
+    <w:name w:val="annotation reference"/>
+    <w:basedOn w:val="Absatz-Standardschriftart"/>
+    <w:uiPriority w:val="99"/>
+    <w:semiHidden/>
+    <w:unhideWhenUsed/>
+    <w:rsid w:val="00CD5F36"/>
+    <w:rPr>
+      <w:sz w:val="16"/>
+      <w:szCs w:val="16"/>
+    </w:rPr>
+  </w:style>
+  <w:style w:type="paragraph" w:styleId="Kommentartext">
+    <w:name w:val="annotation text"/>
+    <w:basedOn w:val="Standard"/>
+    <w:link w:val="KommentartextZchn"/>
+    <w:uiPriority w:val="99"/>
+    <w:semiHidden/>
+    <w:unhideWhenUsed/>
+    <w:rsid w:val="00CD5F36"/>
+    <w:pPr>
+      <w:spacing w:line="240" w:lineRule="auto"/>
+    </w:pPr>
+    <w:rPr>
+      <w:sz w:val="20"/>
+      <w:szCs w:val="20"/>
+    </w:rPr>
+  </w:style>
+  <w:style w:type="character" w:customStyle="1" w:styleId="KommentartextZchn">
+    <w:name w:val="Kommentartext Zchn"/>
+    <w:basedOn w:val="Absatz-Standardschriftart"/>
+    <w:link w:val="Kommentartext"/>
+    <w:uiPriority w:val="99"/>
+    <w:semiHidden/>
+    <w:rsid w:val="00CD5F36"/>
+    <w:rPr>
+      <w:sz w:val="20"/>
+      <w:szCs w:val="20"/>
+    </w:rPr>
+  </w:style>
+  <w:style w:type="paragraph" w:styleId="Kommentarthema">
+    <w:name w:val="annotation subject"/>
+    <w:basedOn w:val="Kommentartext"/>
+    <w:next w:val="Kommentartext"/>
+    <w:link w:val="KommentarthemaZchn"/>
+    <w:uiPriority w:val="99"/>
+    <w:semiHidden/>
+    <w:unhideWhenUsed/>
+    <w:rsid w:val="00CD5F36"/>
+    <w:rPr>
+      <w:b/>
+      <w:bCs/>
+    </w:rPr>
+  </w:style>
+  <w:style w:type="character" w:customStyle="1" w:styleId="KommentarthemaZchn">
+    <w:name w:val="Kommentarthema Zchn"/>
+    <w:basedOn w:val="KommentartextZchn"/>
+    <w:link w:val="Kommentarthema"/>
+    <w:uiPriority w:val="99"/>
+    <w:semiHidden/>
+    <w:rsid w:val="00CD5F36"/>
+    <w:rPr>
+      <w:b/>
+      <w:bCs/>
+      <w:sz w:val="20"/>
+      <w:szCs w:val="20"/>
+    </w:rPr>
+  </w:style>
+</w:styles>
+</file>
+
+<file path=word/stylesWithEffects.xml><?xml version="1.0" encoding="utf-8"?>
+<w:styles xmlns:wpc="http://schemas.microsoft.com/office/word/2010/wordprocessingCanvas" xmlns:mc="http://schemas.openxmlformats.org/markup-compatibility/2006" xmlns:o="urn:schemas-microsoft-com:office:office" xmlns:r="http://schemas.openxmlformats.org/officeDocument/2006/relationships" xmlns:m="http://schemas.openxmlformats.org/officeDocument/2006/math" xmlns:v="urn:schemas-microsoft-com:vml" xmlns:wp14="http://schemas.microsoft.com/office/word/2010/wordprocessingDrawing" xmlns:wp="http://schemas.openxmlformats.org/drawingml/2006/wordprocessingDrawing" xmlns:w10="urn:schemas-microsoft-com:office:word" xmlns:w="http://schemas.openxmlformats.org/wordprocessingml/2006/main" xmlns:w14="http://schemas.microsoft.com/office/word/2010/wordml" xmlns:wpg="http://schemas.microsoft.com/office/word/2010/wordprocessingGroup" xmlns:wpi="http://schemas.microsoft.com/office/word/2010/wordprocessingInk" xmlns:wne="http://schemas.microsoft.com/office/word/2006/wordml" xmlns:wps="http://schemas.microsoft.com/office/word/2010/wordprocessingShape" mc:Ignorable="w14 wp14">
+  <w:docDefaults>
+    <w:rPrDefault>
+      <w:rPr>
+        <w:rFonts w:asciiTheme="minorHAnsi" w:eastAsiaTheme="minorHAnsi" w:hAnsiTheme="minorHAnsi" w:cstheme="minorBidi"/>
+        <w:sz w:val="22"/>
+        <w:szCs w:val="22"/>
+        <w:lang w:val="de-DE" w:eastAsia="en-US" w:bidi="ar-SA"/>
+      </w:rPr>
+    </w:rPrDefault>
+    <w:pPrDefault>
+      <w:pPr>
+        <w:spacing w:after="200" w:line="276" w:lineRule="auto"/>
+      </w:pPr>
+    </w:pPrDefault>
+  </w:docDefaults>
+  <w:latentStyles w:defLockedState="0" w:defUIPriority="99" w:defSemiHidden="1" w:defUnhideWhenUsed="1" w:defQFormat="0" w:count="267">
+    <w:lsdException w:name="Normal" w:semiHidden="0" w:uiPriority="0" w:unhideWhenUsed="0" w:qFormat="1"/>
+    <w:lsdException w:name="heading 1" w:semiHidden="0" w:uiPriority="9" w:unhideWhenUsed="0" w:qFormat="1"/>
+    <w:lsdException w:name="heading 2" w:uiPriority="9" w:qFormat="1"/>
+    <w:lsdException w:name="heading 3" w:uiPriority="9" w:qFormat="1"/>
+    <w:lsdException w:name="heading 4" w:uiPriority="9" w:qFormat="1"/>
+    <w:lsdException w:name="heading 5" w:uiPriority="9" w:qFormat="1"/>
+    <w:lsdException w:name="heading 6" w:uiPriority="9" w:qFormat="1"/>
+    <w:lsdException w:name="heading 7" w:uiPriority="9" w:qFormat="1"/>
+    <w:lsdException w:name="heading 8" w:uiPriority="9" w:qFormat="1"/>
+    <w:lsdException w:name="heading 9" w:uiPriority="9" w:qFormat="1"/>
+    <w:lsdException w:name="toc 1" w:uiPriority="39"/>
+    <w:lsdException w:name="toc 2" w:uiPriority="39"/>
+    <w:lsdException w:name="toc 3" w:uiPriority="39"/>
+    <w:lsdException w:name="toc 4" w:uiPriority="39"/>
+    <w:lsdException w:name="toc 5" w:uiPriority="39"/>
+    <w:lsdException w:name="toc 6" w:uiPriority="39"/>
+    <w:lsdException w:name="toc 7" w:uiPriority="39"/>
+    <w:lsdException w:name="toc 8" w:uiPriority="39"/>
+    <w:lsdException w:name="toc 9" w:uiPriority="39"/>
+    <w:lsdException w:name="caption" w:uiPriority="35" w:qFormat="1"/>
+    <w:lsdException w:name="Title" w:semiHidden="0" w:uiPriority="10" w:unhideWhenUsed="0" w:qFormat="1"/>
+    <w:lsdException w:name="Default Paragraph Font" w:uiPriority="1"/>
+    <w:lsdException w:name="Subtitle" w:semiHidden="0" w:uiPriority="11" w:unhideWhenUsed="0" w:qFormat="1"/>
+    <w:lsdException w:name="Strong" w:semiHidden="0" w:uiPriority="22" w:unhideWhenUsed="0" w:qFormat="1"/>
+    <w:lsdException w:name="Emphasis" w:semiHidden="0" w:uiPriority="20" w:unhideWhenUsed="0" w:qFormat="1"/>
+    <w:lsdException w:name="Table Grid" w:semiHidden="0" w:uiPriority="59" w:unhideWhenUsed="0"/>
+    <w:lsdException w:name="Placeholder Text" w:unhideWhenUsed="0"/>
+    <w:lsdException w:name="No Spacing" w:semiHidden="0" w:uiPriority="1" w:unhideWhenUsed="0" w:qFormat="1"/>
+    <w:lsdException w:name="Light Shading" w:semiHidden="0" w:uiPriority="60" w:unhideWhenUsed="0"/>
+    <w:lsdException w:name="Light List" w:semiHidden="0" w:uiPriority="61" w:unhideWhenUsed="0"/>
+    <w:lsdException w:name="Light Grid" w:semiHidden="0" w:uiPriority="62" w:unhideWhenUsed="0"/>
+    <w:lsdException w:name="Medium Shading 1" w:semiHidden="0" w:uiPriority="63" w:unhideWhenUsed="0"/>
+    <w:lsdException w:name="Medium Shading 2" w:semiHidden="0" w:uiPriority="64" w:unhideWhenUsed="0"/>
+    <w:lsdException w:name="Medium List 1" w:semiHidden="0" w:uiPriority="65" w:unhideWhenUsed="0"/>
+    <w:lsdException w:name="Medium List 2" w:semiHidden="0" w:uiPriority="66" w:unhideWhenUsed="0"/>
+    <w:lsdException w:name="Medium Grid 1" w:semiHidden="0" w:uiPriority="67" w:unhideWhenUsed="0"/>
+    <w:lsdException w:name="Medium Grid 2" w:semiHidden="0" w:uiPriority="68" w:unhideWhenUsed="0"/>
+    <w:lsdException w:name="Medium Grid 3" w:semiHidden="0" w:uiPriority="69" w:unhideWhenUsed="0"/>
+    <w:lsdException w:name="Dark List" w:semiHidden="0" w:uiPriority="70" w:unhideWhenUsed="0"/>
+    <w:lsdException w:name="Colorful Shading" w:semiHidden="0" w:uiPriority="71" w:unhideWhenUsed="0"/>
+    <w:lsdException w:name="Colorful List" w:semiHidden="0" w:uiPriority="72" w:unhideWhenUsed="0"/>
+    <w:lsdException w:name="Colorful Grid" w:semiHidden="0" w:uiPriority="73" w:unhideWhenUsed="0"/>
+    <w:lsdException w:name="Light Shading Accent 1" w:semiHidden="0" w:uiPriority="60" w:unhideWhenUsed="0"/>
+    <w:lsdException w:name="Light List Accent 1" w:semiHidden="0" w:uiPriority="61" w:unhideWhenUsed="0"/>
+    <w:lsdException w:name="Light Grid Accent 1" w:semiHidden="0" w:uiPriority="62" w:unhideWhenUsed="0"/>
+    <w:lsdException w:name="Medium Shading 1 Accent 1" w:semiHidden="0" w:uiPriority="63" w:unhideWhenUsed="0"/>
+    <w:lsdException w:name="Medium Shading 2 Accent 1" w:semiHidden="0" w:uiPriority="64" w:unhideWhenUsed="0"/>
+    <w:lsdException w:name="Medium List 1 Accent 1" w:semiHidden="0" w:uiPriority="65" w:unhideWhenUsed="0"/>
+    <w:lsdException w:name="Revision" w:unhideWhenUsed="0"/>
+    <w:lsdException w:name="List Paragraph" w:semiHidden="0" w:uiPriority="34" w:unhideWhenUsed="0" w:qFormat="1"/>
+    <w:lsdException w:name="Quote" w:semiHidden="0" w:uiPriority="29" w:unhideWhenUsed="0" w:qFormat="1"/>
+    <w:lsdException w:name="Intense Quote" w:semiHidden="0" w:uiPriority="30" w:unhideWhenUsed="0" w:qFormat="1"/>
+    <w:lsdException w:name="Medium List 2 Accent 1" w:semiHidden="0" w:uiPriority="66" w:unhideWhenUsed="0"/>
+    <w:lsdException w:name="Medium Grid 1 Accent 1" w:semiHidden="0" w:uiPriority="67" w:unhideWhenUsed="0"/>
+    <w:lsdException w:name="Medium Grid 2 Accent 1" w:semiHidden="0" w:uiPriority="68" w:unhideWhenUsed="0"/>
+    <w:lsdException w:name="Medium Grid 3 Accent 1" w:semiHidden="0" w:uiPriority="69" w:unhideWhenUsed="0"/>
+    <w:lsdException w:name="Dark List Accent 1" w:semiHidden="0" w:uiPriority="70" w:unhideWhenUsed="0"/>
+    <w:lsdException w:name="Colorful Shading Accent 1" w:semiHidden="0" w:uiPriority="71" w:unhideWhenUsed="0"/>
+    <w:lsdException w:name="Colorful List Accent 1" w:semiHidden="0" w:uiPriority="72" w:unhideWhenUsed="0"/>
+    <w:lsdException w:name="Colorful Grid Accent 1" w:semiHidden="0" w:uiPriority="73" w:unhideWhenUsed="0"/>
+    <w:lsdException w:name="Light Shading Accent 2" w:semiHidden="0" w:uiPriority="60" w:unhideWhenUsed="0"/>
+    <w:lsdException w:name="Light List Accent 2" w:semiHidden="0" w:uiPriority="61" w:unhideWhenUsed="0"/>
+    <w:lsdException w:name="Light Grid Accent 2" w:semiHidden="0" w:uiPriority="62" w:unhideWhenUsed="0"/>
+    <w:lsdException w:name="Medium Shading 1 Accent 2" w:semiHidden="0" w:uiPriority="63" w:unhideWhenUsed="0"/>
+    <w:lsdException w:name="Medium Shading 2 Accent 2" w:semiHidden="0" w:uiPriority="64" w:unhideWhenUsed="0"/>
+    <w:lsdException w:name="Medium List 1 Accent 2" w:semiHidden="0" w:uiPriority="65" w:unhideWhenUsed="0"/>
+    <w:lsdException w:name="Medium List 2 Accent 2" w:semiHidden="0" w:uiPriority="66" w:unhideWhenUsed="0"/>
+    <w:lsdException w:name="Medium Grid 1 Accent 2" w:semiHidden="0" w:uiPriority="67" w:unhideWhenUsed="0"/>
+    <w:lsdException w:name="Medium Grid 2 Accent 2" w:semiHidden="0" w:uiPriority="68" w:unhideWhenUsed="0"/>
+    <w:lsdException w:name="Medium Grid 3 Accent 2" w:semiHidden="0" w:uiPriority="69" w:unhideWhenUsed="0"/>
+    <w:lsdException w:name="Dark List Accent 2" w:semiHidden="0" w:uiPriority="70" w:unhideWhenUsed="0"/>
+    <w:lsdException w:name="Colorful Shading Accent 2" w:semiHidden="0" w:uiPriority="71" w:unhideWhenUsed="0"/>
+    <w:lsdException w:name="Colorful List Accent 2" w:semiHidden="0" w:uiPriority="72" w:unhideWhenUsed="0"/>
+    <w:lsdException w:name="Colorful Grid Accent 2" w:semiHidden="0" w:uiPriority="73" w:unhideWhenUsed="0"/>
+    <w:lsdException w:name="Light Shading Accent 3" w:semiHidden="0" w:uiPriority="60" w:unhideWhenUsed="0"/>
+    <w:lsdException w:name="Light List Accent 3" w:semiHidden="0" w:uiPriority="61" w:unhideWhenUsed="0"/>
+    <w:lsdException w:name="Light Grid Accent 3" w:semiHidden="0" w:uiPriority="62" w:unhideWhenUsed="0"/>
+    <w:lsdException w:name="Medium Shading 1 Accent 3" w:semiHidden="0" w:uiPriority="63" w:unhideWhenUsed="0"/>
+    <w:lsdException w:name="Medium Shading 2 Accent 3" w:semiHidden="0" w:uiPriority="64" w:unhideWhenUsed="0"/>
+    <w:lsdException w:name="Medium List 1 Accent 3" w:semiHidden="0" w:uiPriority="65" w:unhideWhenUsed="0"/>
+    <w:lsdException w:name="Medium List 2 Accent 3" w:semiHidden="0" w:uiPriority="66" w:unhideWhenUsed="0"/>
+    <w:lsdException w:name="Medium Grid 1 Accent 3" w:semiHidden="0" w:uiPriority="67" w:unhideWhenUsed="0"/>
+    <w:lsdException w:name="Medium Grid 2 Accent 3" w:semiHidden="0" w:uiPriority="68" w:unhideWhenUsed="0"/>
+    <w:lsdException w:name="Medium Grid 3 Accent 3" w:semiHidden="0" w:uiPriority="69" w:unhideWhenUsed="0"/>
+    <w:lsdException w:name="Dark List Accent 3" w:semiHidden="0" w:uiPriority="70" w:unhideWhenUsed="0"/>
+    <w:lsdException w:name="Colorful Shading Accent 3" w:semiHidden="0" w:uiPriority="71" w:unhideWhenUsed="0"/>
+    <w:lsdException w:name="Colorful List Accent 3" w:semiHidden="0" w:uiPriority="72" w:unhideWhenUsed="0"/>
+    <w:lsdException w:name="Colorful Grid Accent 3" w:semiHidden="0" w:uiPriority="73" w:unhideWhenUsed="0"/>
+    <w:lsdException w:name="Light Shading Accent 4" w:semiHidden="0" w:uiPriority="60" w:unhideWhenUsed="0"/>
+    <w:lsdException w:name="Light List Accent 4" w:semiHidden="0" w:uiPriority="61" w:unhideWhenUsed="0"/>
+    <w:lsdException w:name="Light Grid Accent 4" w:semiHidden="0" w:uiPriority="62" w:unhideWhenUsed="0"/>
+    <w:lsdException w:name="Medium Shading 1 Accent 4" w:semiHidden="0" w:uiPriority="63" w:unhideWhenUsed="0"/>
+    <w:lsdException w:name="Medium Shading 2 Accent 4" w:semiHidden="0" w:uiPriority="64" w:unhideWhenUsed="0"/>
+    <w:lsdException w:name="Medium List 1 Accent 4" w:semiHidden="0" w:uiPriority="65" w:unhideWhenUsed="0"/>
+    <w:lsdException w:name="Medium List 2 Accent 4" w:semiHidden="0" w:uiPriority="66" w:unhideWhenUsed="0"/>
+    <w:lsdException w:name="Medium Grid 1 Accent 4" w:semiHidden="0" w:uiPriority="67" w:unhideWhenUsed="0"/>
+    <w:lsdException w:name="Medium Grid 2 Accent 4" w:semiHidden="0" w:uiPriority="68" w:unhideWhenUsed="0"/>
+    <w:lsdException w:name="Medium Grid 3 Accent 4" w:semiHidden="0" w:uiPriority="69" w:unhideWhenUsed="0"/>
+    <w:lsdException w:name="Dark List Accent 4" w:semiHidden="0" w:uiPriority="70" w:unhideWhenUsed="0"/>
+    <w:lsdException w:name="Colorful Shading Accent 4" w:semiHidden="0" w:uiPriority="71" w:unhideWhenUsed="0"/>
+    <w:lsdException w:name="Colorful List Accent 4" w:semiHidden="0" w:uiPriority="72" w:unhideWhenUsed="0"/>
+    <w:lsdException w:name="Colorful Grid Accent 4" w:semiHidden="0" w:uiPriority="73" w:unhideWhenUsed="0"/>
+    <w:lsdException w:name="Light Shading Accent 5" w:semiHidden="0" w:uiPriority="60" w:unhideWhenUsed="0"/>
+    <w:lsdException w:name="Light List Accent 5" w:semiHidden="0" w:uiPriority="61" w:unhideWhenUsed="0"/>
+    <w:lsdException w:name="Light Grid Accent 5" w:semiHidden="0" w:uiPriority="62" w:unhideWhenUsed="0"/>
+    <w:lsdException w:name="Medium Shading 1 Accent 5" w:semiHidden="0" w:uiPriority="63" w:unhideWhenUsed="0"/>
+    <w:lsdException w:name="Medium Shading 2 Accent 5" w:semiHidden="0" w:uiPriority="64" w:unhideWhenUsed="0"/>
+    <w:lsdException w:name="Medium List 1 Accent 5" w:semiHidden="0" w:uiPriority="65" w:unhideWhenUsed="0"/>
+    <w:lsdException w:name="Medium List 2 Accent 5" w:semiHidden="0" w:uiPriority="66" w:unhideWhenUsed="0"/>
+    <w:lsdException w:name="Medium Grid 1 Accent 5" w:semiHidden="0" w:uiPriority="67" w:unhideWhenUsed="0"/>
+    <w:lsdException w:name="Medium Grid 2 Accent 5" w:semiHidden="0" w:uiPriority="68" w:unhideWhenUsed="0"/>
+    <w:lsdException w:name="Medium Grid 3 Accent 5" w:semiHidden="0" w:uiPriority="69" w:unhideWhenUsed="0"/>
+    <w:lsdException w:name="Dark List Accent 5" w:semiHidden="0" w:uiPriority="70" w:unhideWhenUsed="0"/>
+    <w:lsdException w:name="Colorful Shading Accent 5" w:semiHidden="0" w:uiPriority="71" w:unhideWhenUsed="0"/>
+    <w:lsdException w:name="Colorful List Accent 5" w:semiHidden="0" w:uiPriority="72" w:unhideWhenUsed="0"/>
+    <w:lsdException w:name="Colorful Grid Accent 5" w:semiHidden="0" w:uiPriority="73" w:unhideWhenUsed="0"/>
+    <w:lsdException w:name="Light Shading Accent 6" w:semiHidden="0" w:uiPriority="60" w:unhideWhenUsed="0"/>
+    <w:lsdException w:name="Light List Accent 6" w:semiHidden="0" w:uiPriority="61" w:unhideWhenUsed="0"/>
+    <w:lsdException w:name="Light Grid Accent 6" w:semiHidden="0" w:uiPriority="62" w:unhideWhenUsed="0"/>
+    <w:lsdException w:name="Medium Shading 1 Accent 6" w:semiHidden="0" w:uiPriority="63" w:unhideWhenUsed="0"/>
+    <w:lsdException w:name="Medium Shading 2 Accent 6" w:semiHidden="0" w:uiPriority="64" w:unhideWhenUsed="0"/>
+    <w:lsdException w:name="Medium List 1 Accent 6" w:semiHidden="0" w:uiPriority="65" w:unhideWhenUsed="0"/>
+    <w:lsdException w:name="Medium List 2 Accent 6" w:semiHidden="0" w:uiPriority="66" w:unhideWhenUsed="0"/>
+    <w:lsdException w:name="Medium Grid 1 Accent 6" w:semiHidden="0" w:uiPriority="67" w:unhideWhenUsed="0"/>
+    <w:lsdException w:name="Medium Grid 2 Accent 6" w:semiHidden="0" w:uiPriority="68" w:unhideWhenUsed="0"/>
+    <w:lsdException w:name="Medium Grid 3 Accent 6" w:semiHidden="0" w:uiPriority="69" w:unhideWhenUsed="0"/>
+    <w:lsdException w:name="Dark List Accent 6" w:semiHidden="0" w:uiPriority="70" w:unhideWhenUsed="0"/>
+    <w:lsdException w:name="Colorful Shading Accent 6" w:semiHidden="0" w:uiPriority="71" w:unhideWhenUsed="0"/>
+    <w:lsdException w:name="Colorful List Accent 6" w:semiHidden="0" w:uiPriority="72" w:unhideWhenUsed="0"/>
+    <w:lsdException w:name="Colorful Grid Accent 6" w:semiHidden="0" w:uiPriority="73" w:unhideWhenUsed="0"/>
+    <w:lsdException w:name="Subtle Emphasis" w:semiHidden="0" w:uiPriority="19" w:unhideWhenUsed="0" w:qFormat="1"/>
+    <w:lsdException w:name="Intense Emphasis" w:semiHidden="0" w:uiPriority="21" w:unhideWhenUsed="0" w:qFormat="1"/>
+    <w:lsdException w:name="Subtle Reference" w:semiHidden="0" w:uiPriority="31" w:unhideWhenUsed="0" w:qFormat="1"/>
+    <w:lsdException w:name="Intense Reference" w:semiHidden="0" w:uiPriority="32" w:unhideWhenUsed="0" w:qFormat="1"/>
+    <w:lsdException w:name="Book Title" w:semiHidden="0" w:uiPriority="33" w:unhideWhenUsed="0" w:qFormat="1"/>
+    <w:lsdException w:name="Bibliography" w:uiPriority="37"/>
+    <w:lsdException w:name="TOC Heading" w:uiPriority="39" w:qFormat="1"/>
   </w:latentStyles>
   <w:style w:type="paragraph" w:default="1" w:styleId="Standard">
     <w:name w:val="Normal"/>

</xml_diff>